<commit_message>
Ajout description algorithme A* dans rapport
</commit_message>
<xml_diff>
--- a/INF1183_Hiver2014_projet_GPLOUFFE_JPGauthier_JBassompierrre.docx
+++ b/INF1183_Hiver2014_projet_GPLOUFFE_JPGauthier_JBassompierrre.docx
@@ -1134,21 +1134,22 @@
         <w:t>Description du PEAS</w:t>
       </w:r>
     </w:p>
-    <w:p/>
     <w:p>
-      <w:pPr>
-        <w:pStyle w:val="Heading2"/>
-      </w:pPr>
-      <w:r>
-        <w:t>Performance</w:t>
-      </w:r>
-      <w:r>
-        <w:t>s</w:t>
-      </w:r>
-    </w:p>
-    <w:p>
+      <w:r>
+        <w:tab/>
+        <w:t xml:space="preserve">Dans cette section du document, nous allons </w:t>
+      </w:r>
+      <w:r>
+        <w:t>décrire</w:t>
+      </w:r>
       <w:r>
         <w:t xml:space="preserve"> </w:t>
+      </w:r>
+      <w:r>
+        <w:t>les différentes composantes</w:t>
+      </w:r>
+      <w:r>
+        <w:t xml:space="preserve"> du PEAS entourant l’agent : La performance, l’environnement, les actuateurs et les senseurs.</w:t>
       </w:r>
     </w:p>
     <w:p>
@@ -1156,33 +1157,37 @@
         <w:pStyle w:val="Heading2"/>
       </w:pPr>
       <w:r>
-        <w:t>Environnement</w:t>
+        <w:t>Performance</w:t>
+      </w:r>
+      <w:r>
+        <w:t>s</w:t>
       </w:r>
     </w:p>
     <w:p>
-      <w:proofErr w:type="spellStart"/>
-      <w:r>
-        <w:t>Decrire</w:t>
-      </w:r>
-      <w:proofErr w:type="spellEnd"/>
-      <w:r>
-        <w:t xml:space="preserve"> de manière </w:t>
-      </w:r>
-      <w:proofErr w:type="spellStart"/>
-      <w:r>
-        <w:t>prcise</w:t>
-      </w:r>
-      <w:proofErr w:type="spellEnd"/>
-      <w:r>
-        <w:t xml:space="preserve"> avec </w:t>
-      </w:r>
-      <w:proofErr w:type="spellStart"/>
-      <w:r>
-        <w:t>representation</w:t>
-      </w:r>
-      <w:proofErr w:type="spellEnd"/>
-      <w:r>
-        <w:t xml:space="preserve"> graphique.</w:t>
+      <w:r>
+        <w:tab/>
+        <w:t xml:space="preserve">L’objectif principale de l’agent est de trouvée le chemin le plus court entre un point départ et d’arrivée. </w:t>
+      </w:r>
+      <w:r>
+        <w:t>Également</w:t>
+      </w:r>
+      <w:r>
+        <w:t xml:space="preserve">, il doit pouvoir trouver ce chemin rapidement, et donc </w:t>
+      </w:r>
+      <w:r>
+        <w:t>essayé un minimum de case</w:t>
+      </w:r>
+      <w:r>
+        <w:t xml:space="preserve"> de </w:t>
+      </w:r>
+      <w:r>
+        <w:t>l’environnement</w:t>
+      </w:r>
+      <w:r>
+        <w:t xml:space="preserve"> dans sa recherche</w:t>
+      </w:r>
+      <w:r>
+        <w:t>.</w:t>
       </w:r>
     </w:p>
     <w:p>
@@ -1190,7 +1195,350 @@
         <w:pStyle w:val="Heading2"/>
       </w:pPr>
       <w:r>
+        <w:t>Environnement</w:t>
+      </w:r>
+    </w:p>
+    <w:p>
+      <w:r>
+        <w:t xml:space="preserve">Il s’agit d’un terrain de tuile </w:t>
+      </w:r>
+      <w:r>
+        <w:t xml:space="preserve">à deux dimension </w:t>
+      </w:r>
+      <w:r>
+        <w:t xml:space="preserve">pouvant être </w:t>
+      </w:r>
+      <w:r>
+        <w:t>considérer</w:t>
+      </w:r>
+      <w:r>
+        <w:t xml:space="preserve"> comme un graphe dont les cases sont les nœuds et dont les </w:t>
+      </w:r>
+      <w:r>
+        <w:t>arêtes</w:t>
+      </w:r>
+      <w:r>
+        <w:t xml:space="preserve"> sont placé entre les tuiles adjacente. </w:t>
+      </w:r>
+      <w:r>
+        <w:t xml:space="preserve">Les cases case peuvent contenir des </w:t>
+      </w:r>
+      <w:r>
+        <w:t>obstacles</w:t>
+      </w:r>
+      <w:r>
+        <w:t xml:space="preserve"> ou non. </w:t>
+      </w:r>
+      <w:r>
+        <w:t>Les obstacles</w:t>
+      </w:r>
+      <w:r>
+        <w:t xml:space="preserve"> sont </w:t>
+      </w:r>
+      <w:r>
+        <w:t>représenter</w:t>
+      </w:r>
+      <w:r>
+        <w:t xml:space="preserve"> en noir avec un arbre vert au centre et les espace libre sont </w:t>
+      </w:r>
+      <w:r>
+        <w:t>représenter</w:t>
+      </w:r>
+      <w:r>
+        <w:t xml:space="preserve"> par de l’herbe verte. L’agent est </w:t>
+      </w:r>
+      <w:r>
+        <w:t>représenté</w:t>
+      </w:r>
+      <w:r>
+        <w:t xml:space="preserve"> par le tank en rouge. </w:t>
+      </w:r>
+      <w:r>
+        <w:t>La grandeur du terrain est de 30 x 20 tuiles.</w:t>
+      </w:r>
+      <w:r>
+        <w:t xml:space="preserve"> La case </w:t>
+      </w:r>
+      <w:r>
+        <w:t>départ</w:t>
+      </w:r>
+      <w:r>
+        <w:t xml:space="preserve"> est là ou </w:t>
+      </w:r>
+      <w:r>
+        <w:t>apparait</w:t>
+      </w:r>
+      <w:r>
+        <w:t xml:space="preserve"> l’agent, alors que la case d’arriver et la case au-dessus de laquelle se trouve notre curseur souris</w:t>
+      </w:r>
+      <w:r>
+        <w:t xml:space="preserve"> (non </w:t>
+      </w:r>
+      <w:r>
+        <w:t>représenté</w:t>
+      </w:r>
+      <w:r>
+        <w:t xml:space="preserve">). Dans notre environnement de test, les obstacles sont </w:t>
+      </w:r>
+      <w:proofErr w:type="gramStart"/>
+      <w:r>
+        <w:t>configuré</w:t>
+      </w:r>
+      <w:proofErr w:type="gramEnd"/>
+      <w:r>
+        <w:t xml:space="preserve"> afin de constituer un cul-de-sac. Ce dernier est donc un </w:t>
+      </w:r>
+      <w:proofErr w:type="spellStart"/>
+      <w:r>
+        <w:t>piege</w:t>
+      </w:r>
+      <w:proofErr w:type="spellEnd"/>
+      <w:r>
+        <w:t xml:space="preserve"> que notre algorithme tentera au meilleur de ses moyen</w:t>
+      </w:r>
+      <w:r>
+        <w:t>s</w:t>
+      </w:r>
+      <w:r>
+        <w:t xml:space="preserve"> d’</w:t>
+      </w:r>
+      <w:r>
+        <w:t>éviter</w:t>
+      </w:r>
+      <w:r>
+        <w:t xml:space="preserve"> à moindre cout pour trouver la solution du plus court chemin.</w:t>
+      </w:r>
+    </w:p>
+    <w:p>
+      <w:pPr>
+        <w:jc w:val="center"/>
+      </w:pPr>
+      <w:r>
+        <w:rPr>
+          <w:noProof/>
+          <w:lang w:eastAsia="fr-CA"/>
+        </w:rPr>
+        <w:drawing>
+          <wp:inline distT="0" distB="0" distL="0" distR="0">
+            <wp:extent cx="3581400" cy="3574038"/>
+            <wp:effectExtent l="19050" t="0" r="0" b="0"/>
+            <wp:docPr id="4" name="Picture 1"/>
+            <wp:cNvGraphicFramePr>
+              <a:graphicFrameLocks xmlns:a="http://schemas.openxmlformats.org/drawingml/2006/main" noChangeAspect="1"/>
+            </wp:cNvGraphicFramePr>
+            <a:graphic xmlns:a="http://schemas.openxmlformats.org/drawingml/2006/main">
+              <a:graphicData uri="http://schemas.openxmlformats.org/drawingml/2006/picture">
+                <pic:pic xmlns:pic="http://schemas.openxmlformats.org/drawingml/2006/picture">
+                  <pic:nvPicPr>
+                    <pic:cNvPr id="0" name="Picture 1"/>
+                    <pic:cNvPicPr>
+                      <a:picLocks noChangeAspect="1" noChangeArrowheads="1"/>
+                    </pic:cNvPicPr>
+                  </pic:nvPicPr>
+                  <pic:blipFill>
+                    <a:blip r:embed="rId9" cstate="print"/>
+                    <a:srcRect/>
+                    <a:stretch>
+                      <a:fillRect/>
+                    </a:stretch>
+                  </pic:blipFill>
+                  <pic:spPr bwMode="auto">
+                    <a:xfrm>
+                      <a:off x="0" y="0"/>
+                      <a:ext cx="3581400" cy="3574038"/>
+                    </a:xfrm>
+                    <a:prstGeom prst="rect">
+                      <a:avLst/>
+                    </a:prstGeom>
+                    <a:noFill/>
+                    <a:ln w="9525">
+                      <a:noFill/>
+                      <a:miter lim="800000"/>
+                      <a:headEnd/>
+                      <a:tailEnd/>
+                    </a:ln>
+                  </pic:spPr>
+                </pic:pic>
+              </a:graphicData>
+            </a:graphic>
+          </wp:inline>
+        </w:drawing>
+      </w:r>
+    </w:p>
+    <w:p>
+      <w:pPr>
+        <w:pStyle w:val="Heading2"/>
+      </w:pPr>
+      <w:r>
         <w:t>Actuateurs</w:t>
+      </w:r>
+    </w:p>
+    <w:p>
+      <w:r>
+        <w:t>L’agent (tank rouge) peut réaliser quatre actions de déplacement : Vers le nord, sud, est, ouest. Le cout de déplacement par case libre est 1 et il ne peut passer par une case obstacle.</w:t>
+      </w:r>
+    </w:p>
+    <w:p>
+      <w:pPr>
+        <w:pStyle w:val="Heading2"/>
+      </w:pPr>
+      <w:r>
+        <w:lastRenderedPageBreak/>
+        <w:t>Senseurs</w:t>
+      </w:r>
+    </w:p>
+    <w:p>
+      <w:r>
+        <w:t xml:space="preserve">Il s’agit de la camera de notre agent </w:t>
+      </w:r>
+      <w:r>
+        <w:t>représenter</w:t>
+      </w:r>
+      <w:r>
+        <w:t xml:space="preserve"> par sa capacité à </w:t>
+      </w:r>
+      <w:r>
+        <w:t xml:space="preserve">planifier d’avance son parcours et évaluer </w:t>
+      </w:r>
+      <w:r>
+        <w:t xml:space="preserve">n’importe quel case </w:t>
+      </w:r>
+      <w:r>
+        <w:t xml:space="preserve">par-rapport au point de </w:t>
+      </w:r>
+      <w:r>
+        <w:t>départ</w:t>
+      </w:r>
+      <w:r>
+        <w:t xml:space="preserve"> et d’arrivé. Ce senseur est crucial dans le calcul de l’algorithme A</w:t>
+      </w:r>
+      <w:r>
+        <w:t>*.</w:t>
+      </w:r>
+      <w:r>
+        <w:t xml:space="preserve"> </w:t>
+      </w:r>
+      <w:r>
+        <w:t xml:space="preserve">Dans la </w:t>
+      </w:r>
+      <w:r>
+        <w:t>réalité</w:t>
+      </w:r>
+      <w:r>
+        <w:t xml:space="preserve">, ce genre d’algorithme est plus lent comparativement à un algorithme qui </w:t>
+      </w:r>
+      <w:r>
+        <w:t>réalise</w:t>
+      </w:r>
+      <w:r>
+        <w:t xml:space="preserve"> une action et qui </w:t>
+      </w:r>
+      <w:r>
+        <w:t xml:space="preserve">effectue une évaluation plus restreinte des cases </w:t>
+      </w:r>
+      <w:r>
+        <w:t xml:space="preserve"> </w:t>
+      </w:r>
+      <w:r>
+        <w:t>à proximité pour réaliser la suivante.  Cependant, cette dernière ne pourra donner un parcours optimal en distance du fait de son manque de connaissance sur son environnement. En effet, il ne pourra éviter de souvent tomber et rester pris dans des pièges (cul-de-sac).</w:t>
+      </w:r>
+    </w:p>
+    <w:p/>
+    <w:p>
+      <w:pPr>
+        <w:jc w:val="center"/>
+      </w:pPr>
+      <w:r>
+        <w:rPr>
+          <w:noProof/>
+          <w:lang w:eastAsia="fr-CA"/>
+        </w:rPr>
+        <w:drawing>
+          <wp:inline distT="0" distB="0" distL="0" distR="0">
+            <wp:extent cx="4286250" cy="3028950"/>
+            <wp:effectExtent l="0" t="0" r="0" b="0"/>
+            <wp:docPr id="5" name="Picture 4" descr="http://theory.stanford.edu/~amitp/GameProgramming/concave1.png"/>
+            <wp:cNvGraphicFramePr>
+              <a:graphicFrameLocks xmlns:a="http://schemas.openxmlformats.org/drawingml/2006/main" noChangeAspect="1"/>
+            </wp:cNvGraphicFramePr>
+            <a:graphic xmlns:a="http://schemas.openxmlformats.org/drawingml/2006/main">
+              <a:graphicData uri="http://schemas.openxmlformats.org/drawingml/2006/picture">
+                <pic:pic xmlns:pic="http://schemas.openxmlformats.org/drawingml/2006/picture">
+                  <pic:nvPicPr>
+                    <pic:cNvPr id="0" name="Picture 4" descr="http://theory.stanford.edu/~amitp/GameProgramming/concave1.png"/>
+                    <pic:cNvPicPr>
+                      <a:picLocks noChangeAspect="1" noChangeArrowheads="1"/>
+                    </pic:cNvPicPr>
+                  </pic:nvPicPr>
+                  <pic:blipFill>
+                    <a:blip r:embed="rId10" cstate="print"/>
+                    <a:srcRect/>
+                    <a:stretch>
+                      <a:fillRect/>
+                    </a:stretch>
+                  </pic:blipFill>
+                  <pic:spPr bwMode="auto">
+                    <a:xfrm>
+                      <a:off x="0" y="0"/>
+                      <a:ext cx="4286250" cy="3028950"/>
+                    </a:xfrm>
+                    <a:prstGeom prst="rect">
+                      <a:avLst/>
+                    </a:prstGeom>
+                    <a:noFill/>
+                    <a:ln w="9525">
+                      <a:noFill/>
+                      <a:miter lim="800000"/>
+                      <a:headEnd/>
+                      <a:tailEnd/>
+                    </a:ln>
+                  </pic:spPr>
+                </pic:pic>
+              </a:graphicData>
+            </a:graphic>
+          </wp:inline>
+        </w:drawing>
+      </w:r>
+    </w:p>
+    <w:p>
+      <w:pPr>
+        <w:jc w:val="left"/>
+      </w:pPr>
+      <w:r>
+        <w:br w:type="page"/>
+      </w:r>
+    </w:p>
+    <w:p>
+      <w:pPr>
+        <w:pStyle w:val="Heading1"/>
+      </w:pPr>
+      <w:r>
+        <w:lastRenderedPageBreak/>
+        <w:t>Fonctionnement du programme</w:t>
+      </w:r>
+    </w:p>
+    <w:p/>
+    <w:p>
+      <w:r>
+        <w:t>Il s’agit ici du guide utilisateur.</w:t>
+      </w:r>
+    </w:p>
+    <w:p/>
+    <w:p>
+      <w:pPr>
+        <w:jc w:val="left"/>
+      </w:pPr>
+      <w:r>
+        <w:br w:type="page"/>
+      </w:r>
+    </w:p>
+    <w:p>
+      <w:pPr>
+        <w:pStyle w:val="Heading1"/>
+      </w:pPr>
+      <w:r>
+        <w:lastRenderedPageBreak/>
+        <w:t>Description du code</w:t>
       </w:r>
     </w:p>
     <w:p/>
@@ -1199,61 +1547,463 @@
         <w:pStyle w:val="Heading2"/>
       </w:pPr>
       <w:r>
-        <w:t>Senseurs</w:t>
-      </w:r>
+        <w:t>Algorithme A*</w:t>
+      </w:r>
+    </w:p>
+    <w:p>
+      <w:r>
+        <w:t>L’algorithme A*est</w:t>
+      </w:r>
+      <w:r>
+        <w:t xml:space="preserve"> la méthode la plus populaire dans la recherche du plus court chemin. </w:t>
+      </w:r>
+      <w:r>
+        <w:t xml:space="preserve">Il combine </w:t>
+      </w:r>
+      <w:proofErr w:type="gramStart"/>
+      <w:r>
+        <w:t>les avantage</w:t>
+      </w:r>
+      <w:proofErr w:type="gramEnd"/>
+      <w:r>
+        <w:t xml:space="preserve"> de l’</w:t>
+      </w:r>
+      <w:proofErr w:type="spellStart"/>
+      <w:r>
+        <w:t>alorithme</w:t>
+      </w:r>
+      <w:proofErr w:type="spellEnd"/>
+      <w:r>
+        <w:t xml:space="preserve"> de </w:t>
+      </w:r>
+      <w:proofErr w:type="spellStart"/>
+      <w:r>
+        <w:t>Disjstra</w:t>
+      </w:r>
+      <w:proofErr w:type="spellEnd"/>
+      <w:r>
+        <w:t xml:space="preserve"> et de la recherche « best-first » (un algorithme de type glouton). L’algorithme de </w:t>
+      </w:r>
+      <w:proofErr w:type="spellStart"/>
+      <w:r>
+        <w:t>Disjstra</w:t>
+      </w:r>
+      <w:proofErr w:type="spellEnd"/>
+      <w:r>
+        <w:t xml:space="preserve"> consiste a visité de manière </w:t>
+      </w:r>
+      <w:proofErr w:type="spellStart"/>
+      <w:r>
+        <w:t>incremental</w:t>
+      </w:r>
+      <w:proofErr w:type="spellEnd"/>
+      <w:r>
+        <w:t xml:space="preserve"> le nœud le plus </w:t>
+      </w:r>
+      <w:proofErr w:type="spellStart"/>
+      <w:r>
+        <w:t>pres</w:t>
+      </w:r>
+      <w:proofErr w:type="spellEnd"/>
+      <w:r>
+        <w:t xml:space="preserve"> encore </w:t>
+      </w:r>
+      <w:proofErr w:type="spellStart"/>
+      <w:r>
+        <w:t>inexplorer</w:t>
+      </w:r>
+      <w:proofErr w:type="spellEnd"/>
+      <w:r>
+        <w:t xml:space="preserve">. Il s’agit d’une </w:t>
+      </w:r>
+      <w:proofErr w:type="spellStart"/>
+      <w:r>
+        <w:t>procedure</w:t>
+      </w:r>
+      <w:proofErr w:type="spellEnd"/>
+      <w:r>
+        <w:t xml:space="preserve"> longue, mais qui </w:t>
+      </w:r>
+      <w:proofErr w:type="spellStart"/>
+      <w:r>
+        <w:t>grarantie</w:t>
+      </w:r>
+      <w:proofErr w:type="spellEnd"/>
+      <w:r>
+        <w:t xml:space="preserve"> d’obtenir le chemin optimal. De son coté, l’algorithme « Best-first » effectue une estimation </w:t>
+      </w:r>
+      <w:r>
+        <w:t xml:space="preserve">(heuristique) </w:t>
+      </w:r>
+      <w:r>
+        <w:t xml:space="preserve">sur le chemin qu’il reste </w:t>
+      </w:r>
+      <w:proofErr w:type="gramStart"/>
+      <w:r>
+        <w:t>a</w:t>
+      </w:r>
+      <w:proofErr w:type="gramEnd"/>
+      <w:r>
+        <w:t xml:space="preserve"> parcourir à chacune des case visité. Il va donc visité de manière </w:t>
+      </w:r>
+      <w:r>
+        <w:t>incrémental</w:t>
+      </w:r>
+      <w:r>
+        <w:t xml:space="preserve"> les </w:t>
+      </w:r>
+      <w:r>
+        <w:t xml:space="preserve">nœuds les plus proches du but. Cette algorithme est beaucoup plus rapide que </w:t>
+      </w:r>
+      <w:proofErr w:type="spellStart"/>
+      <w:r>
+        <w:t>Disjstra</w:t>
+      </w:r>
+      <w:proofErr w:type="spellEnd"/>
+      <w:r>
+        <w:t>, mais la solution obtenue n’est pas garantie d’être la distance la plus courte.</w:t>
+      </w:r>
+    </w:p>
+    <w:p>
+      <w:pPr>
+        <w:keepNext/>
+        <w:jc w:val="center"/>
+      </w:pPr>
+      <w:r>
+        <w:rPr>
+          <w:noProof/>
+          <w:lang w:eastAsia="fr-CA"/>
+        </w:rPr>
+        <w:drawing>
+          <wp:inline distT="0" distB="0" distL="0" distR="0">
+            <wp:extent cx="5010150" cy="3581400"/>
+            <wp:effectExtent l="19050" t="0" r="0" b="0"/>
+            <wp:docPr id="7" name="Picture 7" descr="http://theory.stanford.edu/~amitp/game-programming/a-star/dijkstra-trap.png"/>
+            <wp:cNvGraphicFramePr>
+              <a:graphicFrameLocks xmlns:a="http://schemas.openxmlformats.org/drawingml/2006/main" noChangeAspect="1"/>
+            </wp:cNvGraphicFramePr>
+            <a:graphic xmlns:a="http://schemas.openxmlformats.org/drawingml/2006/main">
+              <a:graphicData uri="http://schemas.openxmlformats.org/drawingml/2006/picture">
+                <pic:pic xmlns:pic="http://schemas.openxmlformats.org/drawingml/2006/picture">
+                  <pic:nvPicPr>
+                    <pic:cNvPr id="0" name="Picture 7" descr="http://theory.stanford.edu/~amitp/game-programming/a-star/dijkstra-trap.png"/>
+                    <pic:cNvPicPr>
+                      <a:picLocks noChangeAspect="1" noChangeArrowheads="1"/>
+                    </pic:cNvPicPr>
+                  </pic:nvPicPr>
+                  <pic:blipFill>
+                    <a:blip r:embed="rId11" cstate="print"/>
+                    <a:srcRect/>
+                    <a:stretch>
+                      <a:fillRect/>
+                    </a:stretch>
+                  </pic:blipFill>
+                  <pic:spPr bwMode="auto">
+                    <a:xfrm>
+                      <a:off x="0" y="0"/>
+                      <a:ext cx="5010150" cy="3581400"/>
+                    </a:xfrm>
+                    <a:prstGeom prst="rect">
+                      <a:avLst/>
+                    </a:prstGeom>
+                    <a:noFill/>
+                    <a:ln w="9525">
+                      <a:noFill/>
+                      <a:miter lim="800000"/>
+                      <a:headEnd/>
+                      <a:tailEnd/>
+                    </a:ln>
+                  </pic:spPr>
+                </pic:pic>
+              </a:graphicData>
+            </a:graphic>
+          </wp:inline>
+        </w:drawing>
+      </w:r>
+    </w:p>
+    <w:p>
+      <w:pPr>
+        <w:pStyle w:val="Caption"/>
+        <w:jc w:val="center"/>
+      </w:pPr>
+      <w:r>
+        <w:t xml:space="preserve">Figure </w:t>
+      </w:r>
+      <w:fldSimple w:instr=" SEQ Figure \* ARABIC ">
+        <w:r>
+          <w:rPr>
+            <w:noProof/>
+          </w:rPr>
+          <w:t>1</w:t>
+        </w:r>
+      </w:fldSimple>
+      <w:r>
+        <w:t xml:space="preserve"> : Recherche du plus court chemin avec l'algorithme de </w:t>
+      </w:r>
+      <w:proofErr w:type="spellStart"/>
+      <w:r>
+        <w:t>Disjstra</w:t>
+      </w:r>
+      <w:proofErr w:type="spellEnd"/>
     </w:p>
     <w:p/>
     <w:p>
       <w:pPr>
-        <w:jc w:val="left"/>
+        <w:keepNext/>
+        <w:jc w:val="center"/>
       </w:pPr>
       <w:r>
-        <w:br w:type="page"/>
+        <w:rPr>
+          <w:noProof/>
+          <w:lang w:eastAsia="fr-CA"/>
+        </w:rPr>
+        <w:lastRenderedPageBreak/>
+        <w:drawing>
+          <wp:inline distT="0" distB="0" distL="0" distR="0">
+            <wp:extent cx="5010150" cy="3581400"/>
+            <wp:effectExtent l="19050" t="0" r="0" b="0"/>
+            <wp:docPr id="10" name="Picture 10" descr="http://theory.stanford.edu/~amitp/game-programming/a-star/best-first-search-trap.png"/>
+            <wp:cNvGraphicFramePr>
+              <a:graphicFrameLocks xmlns:a="http://schemas.openxmlformats.org/drawingml/2006/main" noChangeAspect="1"/>
+            </wp:cNvGraphicFramePr>
+            <a:graphic xmlns:a="http://schemas.openxmlformats.org/drawingml/2006/main">
+              <a:graphicData uri="http://schemas.openxmlformats.org/drawingml/2006/picture">
+                <pic:pic xmlns:pic="http://schemas.openxmlformats.org/drawingml/2006/picture">
+                  <pic:nvPicPr>
+                    <pic:cNvPr id="0" name="Picture 10" descr="http://theory.stanford.edu/~amitp/game-programming/a-star/best-first-search-trap.png"/>
+                    <pic:cNvPicPr>
+                      <a:picLocks noChangeAspect="1" noChangeArrowheads="1"/>
+                    </pic:cNvPicPr>
+                  </pic:nvPicPr>
+                  <pic:blipFill>
+                    <a:blip r:embed="rId12" cstate="print"/>
+                    <a:srcRect/>
+                    <a:stretch>
+                      <a:fillRect/>
+                    </a:stretch>
+                  </pic:blipFill>
+                  <pic:spPr bwMode="auto">
+                    <a:xfrm>
+                      <a:off x="0" y="0"/>
+                      <a:ext cx="5010150" cy="3581400"/>
+                    </a:xfrm>
+                    <a:prstGeom prst="rect">
+                      <a:avLst/>
+                    </a:prstGeom>
+                    <a:noFill/>
+                    <a:ln w="9525">
+                      <a:noFill/>
+                      <a:miter lim="800000"/>
+                      <a:headEnd/>
+                      <a:tailEnd/>
+                    </a:ln>
+                  </pic:spPr>
+                </pic:pic>
+              </a:graphicData>
+            </a:graphic>
+          </wp:inline>
+        </w:drawing>
       </w:r>
     </w:p>
     <w:p>
       <w:pPr>
-        <w:pStyle w:val="Heading1"/>
+        <w:pStyle w:val="Caption"/>
+        <w:jc w:val="center"/>
       </w:pPr>
       <w:r>
-        <w:lastRenderedPageBreak/>
-        <w:t>Fonctionnement du programme</w:t>
-      </w:r>
+        <w:t xml:space="preserve">Figure </w:t>
+      </w:r>
+      <w:fldSimple w:instr=" SEQ Figure \* ARABIC ">
+        <w:r>
+          <w:rPr>
+            <w:noProof/>
+          </w:rPr>
+          <w:t>2</w:t>
+        </w:r>
+      </w:fldSimple>
+      <w:r>
+        <w:t xml:space="preserve"> : Recherche du plus court chemin avec </w:t>
+      </w:r>
+      <w:proofErr w:type="spellStart"/>
+      <w:r>
+        <w:t>Greedy</w:t>
+      </w:r>
+      <w:proofErr w:type="spellEnd"/>
+      <w:r>
+        <w:t xml:space="preserve"> Best first </w:t>
+      </w:r>
+      <w:proofErr w:type="spellStart"/>
+      <w:r>
+        <w:t>search</w:t>
+      </w:r>
+      <w:proofErr w:type="spellEnd"/>
     </w:p>
-    <w:p/>
     <w:p>
       <w:r>
-        <w:t>Il s’agit ici du guide utilisateur.</w:t>
-      </w:r>
-    </w:p>
-    <w:p/>
-    <w:p>
-      <w:pPr>
-        <w:jc w:val="left"/>
-      </w:pPr>
-      <w:r>
-        <w:br w:type="page"/>
+        <w:tab/>
+        <w:t xml:space="preserve">L’algorithme A* est </w:t>
+      </w:r>
+      <w:r>
+        <w:t>communément</w:t>
+      </w:r>
+      <w:r>
+        <w:t xml:space="preserve"> </w:t>
+      </w:r>
+      <w:r>
+        <w:t>représenter</w:t>
+      </w:r>
+      <w:r>
+        <w:t xml:space="preserve"> par F(n) = g(n</w:t>
+      </w:r>
+      <w:proofErr w:type="gramStart"/>
+      <w:r>
+        <w:t>)</w:t>
+      </w:r>
+      <w:r>
+        <w:t>+</w:t>
+      </w:r>
+      <w:proofErr w:type="gramEnd"/>
+      <w:r>
+        <w:t xml:space="preserve">h(n). La partie </w:t>
+      </w:r>
+      <w:proofErr w:type="spellStart"/>
+      <w:r>
+        <w:t>Disjstra</w:t>
+      </w:r>
+      <w:proofErr w:type="spellEnd"/>
+      <w:r>
+        <w:t xml:space="preserve"> est </w:t>
+      </w:r>
+      <w:r>
+        <w:t>représentée</w:t>
+      </w:r>
+      <w:r>
+        <w:t xml:space="preserve"> par g(n). Elle calcule</w:t>
+      </w:r>
+      <w:r>
+        <w:t xml:space="preserve"> le cout exact du chemin parcouru depuis la case </w:t>
+      </w:r>
+      <w:r>
+        <w:t>départ</w:t>
+      </w:r>
+      <w:r>
+        <w:t xml:space="preserve"> jusqu'à la case n. La partie heuristique (best first </w:t>
+      </w:r>
+      <w:proofErr w:type="spellStart"/>
+      <w:r>
+        <w:t>search</w:t>
+      </w:r>
+      <w:proofErr w:type="spellEnd"/>
+      <w:r>
+        <w:t xml:space="preserve">), est </w:t>
+      </w:r>
+      <w:r>
+        <w:t>représentée</w:t>
+      </w:r>
+      <w:r>
+        <w:t xml:space="preserve"> par h(n). Elle calcul le cout estimé entre la case n et celle d’arrivée. </w:t>
+      </w:r>
+      <w:r>
+        <w:t xml:space="preserve"> L’algorithme A* va réaliser une boucle afin de vérifier a chaque itération la case ayant la plus faible valeur de f(n)</w:t>
+      </w:r>
+      <w:r>
+        <w:t xml:space="preserve"> = g(n</w:t>
+      </w:r>
+      <w:proofErr w:type="gramStart"/>
+      <w:r>
+        <w:t>)+</w:t>
+      </w:r>
+      <w:proofErr w:type="gramEnd"/>
+      <w:r>
+        <w:t>h(n).</w:t>
       </w:r>
     </w:p>
     <w:p>
       <w:pPr>
-        <w:pStyle w:val="Heading1"/>
+        <w:keepNext/>
+        <w:jc w:val="center"/>
       </w:pPr>
       <w:r>
+        <w:rPr>
+          <w:noProof/>
+          <w:lang w:eastAsia="fr-CA"/>
+        </w:rPr>
         <w:lastRenderedPageBreak/>
-        <w:t>Description du code</w:t>
+        <w:drawing>
+          <wp:inline distT="0" distB="0" distL="0" distR="0">
+            <wp:extent cx="5010150" cy="3581400"/>
+            <wp:effectExtent l="19050" t="0" r="0" b="0"/>
+            <wp:docPr id="13" name="Picture 13" descr="http://theory.stanford.edu/~amitp/game-programming/a-star/a-star-trap.png"/>
+            <wp:cNvGraphicFramePr>
+              <a:graphicFrameLocks xmlns:a="http://schemas.openxmlformats.org/drawingml/2006/main" noChangeAspect="1"/>
+            </wp:cNvGraphicFramePr>
+            <a:graphic xmlns:a="http://schemas.openxmlformats.org/drawingml/2006/main">
+              <a:graphicData uri="http://schemas.openxmlformats.org/drawingml/2006/picture">
+                <pic:pic xmlns:pic="http://schemas.openxmlformats.org/drawingml/2006/picture">
+                  <pic:nvPicPr>
+                    <pic:cNvPr id="0" name="Picture 13" descr="http://theory.stanford.edu/~amitp/game-programming/a-star/a-star-trap.png"/>
+                    <pic:cNvPicPr>
+                      <a:picLocks noChangeAspect="1" noChangeArrowheads="1"/>
+                    </pic:cNvPicPr>
+                  </pic:nvPicPr>
+                  <pic:blipFill>
+                    <a:blip r:embed="rId13" cstate="print"/>
+                    <a:srcRect/>
+                    <a:stretch>
+                      <a:fillRect/>
+                    </a:stretch>
+                  </pic:blipFill>
+                  <pic:spPr bwMode="auto">
+                    <a:xfrm>
+                      <a:off x="0" y="0"/>
+                      <a:ext cx="5010150" cy="3581400"/>
+                    </a:xfrm>
+                    <a:prstGeom prst="rect">
+                      <a:avLst/>
+                    </a:prstGeom>
+                    <a:noFill/>
+                    <a:ln w="9525">
+                      <a:noFill/>
+                      <a:miter lim="800000"/>
+                      <a:headEnd/>
+                      <a:tailEnd/>
+                    </a:ln>
+                  </pic:spPr>
+                </pic:pic>
+              </a:graphicData>
+            </a:graphic>
+          </wp:inline>
+        </w:drawing>
       </w:r>
     </w:p>
-    <w:p/>
     <w:p>
       <w:pPr>
-        <w:pStyle w:val="Heading2"/>
+        <w:pStyle w:val="Caption"/>
+        <w:jc w:val="center"/>
       </w:pPr>
       <w:r>
-        <w:t>Algorithme A*</w:t>
+        <w:t xml:space="preserve">Figure </w:t>
+      </w:r>
+      <w:fldSimple w:instr=" SEQ Figure \* ARABIC ">
+        <w:r>
+          <w:rPr>
+            <w:noProof/>
+          </w:rPr>
+          <w:t>3</w:t>
+        </w:r>
+      </w:fldSimple>
+      <w:r>
+        <w:t xml:space="preserve"> : Recherche du plus court chemin avec l'</w:t>
+      </w:r>
+      <w:proofErr w:type="spellStart"/>
+      <w:r>
+        <w:t>agorithme</w:t>
+      </w:r>
+      <w:proofErr w:type="spellEnd"/>
+      <w:r>
+        <w:t xml:space="preserve"> A*</w:t>
       </w:r>
     </w:p>
-    <w:p/>
     <w:p/>
     <w:p>
       <w:pPr>
@@ -1292,51 +2042,39 @@
       <w:r>
         <w:t xml:space="preserve">Pour chacun des essaie </w:t>
       </w:r>
-      <w:proofErr w:type="spellStart"/>
-      <w:r>
-        <w:t>decrit</w:t>
-      </w:r>
-      <w:proofErr w:type="spellEnd"/>
+      <w:r>
+        <w:t>décrit</w:t>
+      </w:r>
       <w:r>
         <w:t xml:space="preserve"> ci-dessus nous allons faire une </w:t>
       </w:r>
-      <w:proofErr w:type="spellStart"/>
-      <w:r>
-        <w:t>etude</w:t>
-      </w:r>
-      <w:proofErr w:type="spellEnd"/>
+      <w:r>
+        <w:t>étude</w:t>
+      </w:r>
       <w:r>
         <w:t xml:space="preserve"> en fonction de </w:t>
       </w:r>
-      <w:proofErr w:type="spellStart"/>
-      <w:r>
-        <w:t>differente</w:t>
-      </w:r>
-      <w:proofErr w:type="spellEnd"/>
+      <w:r>
+        <w:t>différente</w:t>
+      </w:r>
       <w:r>
         <w:t xml:space="preserve"> action possible, de </w:t>
       </w:r>
-      <w:proofErr w:type="spellStart"/>
-      <w:r>
-        <w:t>differentes</w:t>
-      </w:r>
-      <w:proofErr w:type="spellEnd"/>
+      <w:r>
+        <w:t>différentes</w:t>
+      </w:r>
       <w:r>
         <w:t xml:space="preserve"> topologie de </w:t>
       </w:r>
-      <w:proofErr w:type="spellStart"/>
-      <w:r>
-        <w:t>terrrain</w:t>
-      </w:r>
-      <w:proofErr w:type="spellEnd"/>
+      <w:r>
+        <w:t>terrain</w:t>
+      </w:r>
       <w:r>
         <w:t xml:space="preserve"> et </w:t>
       </w:r>
-      <w:proofErr w:type="spellStart"/>
-      <w:r>
-        <w:t>proprieté</w:t>
-      </w:r>
-      <w:proofErr w:type="spellEnd"/>
+      <w:r>
+        <w:t>propriété</w:t>
+      </w:r>
       <w:r>
         <w:t xml:space="preserve"> de l’environnement.</w:t>
       </w:r>
@@ -1504,7 +2242,7 @@
                     <pic:cNvPicPr/>
                   </pic:nvPicPr>
                   <pic:blipFill>
-                    <a:blip r:embed="rId9" cstate="print"/>
+                    <a:blip r:embed="rId14" cstate="print"/>
                     <a:stretch>
                       <a:fillRect/>
                     </a:stretch>
@@ -1539,7 +2277,7 @@
           <w:rPr>
             <w:noProof/>
           </w:rPr>
-          <w:t>1</w:t>
+          <w:t>4</w:t>
         </w:r>
       </w:fldSimple>
       <w:bookmarkEnd w:id="0"/>
@@ -7417,6 +8155,10 @@
     <w:p/>
     <w:p>
       <w:r>
+        <w:rPr>
+          <w:noProof/>
+          <w:lang w:eastAsia="fr-CA"/>
+        </w:rPr>
         <w:lastRenderedPageBreak/>
         <w:drawing>
           <wp:inline distT="0" distB="0" distL="0" distR="0">
@@ -7426,7 +8168,7 @@
             <wp:cNvGraphicFramePr/>
             <a:graphic xmlns:a="http://schemas.openxmlformats.org/drawingml/2006/main">
               <a:graphicData uri="http://schemas.openxmlformats.org/drawingml/2006/chart">
-                <c:chart xmlns:c="http://schemas.openxmlformats.org/drawingml/2006/chart" xmlns:r="http://schemas.openxmlformats.org/officeDocument/2006/relationships" r:id="rId10"/>
+                <c:chart xmlns:c="http://schemas.openxmlformats.org/drawingml/2006/chart" xmlns:r="http://schemas.openxmlformats.org/officeDocument/2006/relationships" r:id="rId15"/>
               </a:graphicData>
             </a:graphic>
           </wp:inline>
@@ -7436,6 +8178,10 @@
     <w:p/>
     <w:p>
       <w:r>
+        <w:rPr>
+          <w:noProof/>
+          <w:lang w:eastAsia="fr-CA"/>
+        </w:rPr>
         <w:drawing>
           <wp:inline distT="0" distB="0" distL="0" distR="0">
             <wp:extent cx="4572000" cy="2743200"/>
@@ -7444,7 +8190,7 @@
             <wp:cNvGraphicFramePr/>
             <a:graphic xmlns:a="http://schemas.openxmlformats.org/drawingml/2006/main">
               <a:graphicData uri="http://schemas.openxmlformats.org/drawingml/2006/chart">
-                <c:chart xmlns:c="http://schemas.openxmlformats.org/drawingml/2006/chart" xmlns:r="http://schemas.openxmlformats.org/officeDocument/2006/relationships" r:id="rId11"/>
+                <c:chart xmlns:c="http://schemas.openxmlformats.org/drawingml/2006/chart" xmlns:r="http://schemas.openxmlformats.org/officeDocument/2006/relationships" r:id="rId16"/>
               </a:graphicData>
             </a:graphic>
           </wp:inline>
@@ -7597,8 +8343,8 @@
       </w:pPr>
     </w:p>
     <w:sectPr>
-      <w:footerReference w:type="default" r:id="rId12"/>
-      <w:footerReference w:type="first" r:id="rId13"/>
+      <w:footerReference w:type="default" r:id="rId17"/>
+      <w:footerReference w:type="first" r:id="rId18"/>
       <w:pgSz w:w="12240" w:h="15840"/>
       <w:pgMar w:top="1440" w:right="1440" w:bottom="1440" w:left="1440" w:header="708" w:footer="708" w:gutter="0"/>
       <w:pgNumType w:start="1"/>
@@ -7656,7 +8402,7 @@
             <w:rPr>
               <w:noProof/>
             </w:rPr>
-            <w:t>5</w:t>
+            <w:t>6</w:t>
           </w:r>
         </w:fldSimple>
       </w:p>
@@ -8540,6 +9286,7 @@
 
 <file path=word/charts/chart1.xml><?xml version="1.0" encoding="utf-8"?>
 <c:chartSpace xmlns:c="http://schemas.openxmlformats.org/drawingml/2006/chart" xmlns:a="http://schemas.openxmlformats.org/drawingml/2006/main" xmlns:r="http://schemas.openxmlformats.org/officeDocument/2006/relationships">
+  <c:date1904 val="1"/>
   <c:lang val="fr-CA"/>
   <c:chart>
     <c:title/>
@@ -8577,7 +9324,7 @@
                   <c:v>0.4</c:v>
                 </c:pt>
                 <c:pt idx="3">
-                  <c:v>0.60000000000000009</c:v>
+                  <c:v>0.60000000000000031</c:v>
                 </c:pt>
                 <c:pt idx="4">
                   <c:v>0.8</c:v>
@@ -8610,7 +9357,7 @@
                   <c:v>2.6000003999999999</c:v>
                 </c:pt>
                 <c:pt idx="14">
-                  <c:v>2.8000003999999996</c:v>
+                  <c:v>2.8000003999999987</c:v>
                 </c:pt>
                 <c:pt idx="15">
                   <c:v>3.0000005000000001</c:v>
@@ -8737,23 +9484,23 @@
           </c:yVal>
           <c:smooth val="1"/>
         </c:ser>
-        <c:axId val="36146176"/>
-        <c:axId val="37819904"/>
+        <c:axId val="75394432"/>
+        <c:axId val="75443584"/>
       </c:scatterChart>
       <c:valAx>
-        <c:axId val="36146176"/>
+        <c:axId val="75394432"/>
         <c:scaling>
           <c:orientation val="minMax"/>
         </c:scaling>
         <c:axPos val="b"/>
         <c:numFmt formatCode="General" sourceLinked="1"/>
         <c:tickLblPos val="nextTo"/>
-        <c:crossAx val="37819904"/>
+        <c:crossAx val="75443584"/>
         <c:crosses val="autoZero"/>
         <c:crossBetween val="midCat"/>
       </c:valAx>
       <c:valAx>
-        <c:axId val="37819904"/>
+        <c:axId val="75443584"/>
         <c:scaling>
           <c:orientation val="minMax"/>
         </c:scaling>
@@ -8761,7 +9508,7 @@
         <c:majorGridlines/>
         <c:numFmt formatCode="General" sourceLinked="1"/>
         <c:tickLblPos val="nextTo"/>
-        <c:crossAx val="36146176"/>
+        <c:crossAx val="75394432"/>
         <c:crosses val="autoZero"/>
         <c:crossBetween val="midCat"/>
       </c:valAx>
@@ -8814,7 +9561,7 @@
                   <c:v>0.4</c:v>
                 </c:pt>
                 <c:pt idx="3">
-                  <c:v>0.60000000000000009</c:v>
+                  <c:v>0.60000000000000031</c:v>
                 </c:pt>
                 <c:pt idx="4">
                   <c:v>0.8</c:v>
@@ -8847,7 +9594,7 @@
                   <c:v>2.6000003999999999</c:v>
                 </c:pt>
                 <c:pt idx="14">
-                  <c:v>2.8000003999999996</c:v>
+                  <c:v>2.8000003999999987</c:v>
                 </c:pt>
                 <c:pt idx="15">
                   <c:v>3.0000005000000001</c:v>
@@ -8974,23 +9721,23 @@
           </c:yVal>
           <c:smooth val="1"/>
         </c:ser>
-        <c:axId val="41387136"/>
-        <c:axId val="41389440"/>
+        <c:axId val="78419456"/>
+        <c:axId val="78420992"/>
       </c:scatterChart>
       <c:valAx>
-        <c:axId val="41387136"/>
+        <c:axId val="78419456"/>
         <c:scaling>
           <c:orientation val="minMax"/>
         </c:scaling>
         <c:axPos val="b"/>
         <c:numFmt formatCode="General" sourceLinked="1"/>
         <c:tickLblPos val="nextTo"/>
-        <c:crossAx val="41389440"/>
+        <c:crossAx val="78420992"/>
         <c:crosses val="autoZero"/>
         <c:crossBetween val="midCat"/>
       </c:valAx>
       <c:valAx>
-        <c:axId val="41389440"/>
+        <c:axId val="78420992"/>
         <c:scaling>
           <c:orientation val="minMax"/>
         </c:scaling>
@@ -8998,7 +9745,7 @@
         <c:majorGridlines/>
         <c:numFmt formatCode="General" sourceLinked="1"/>
         <c:tickLblPos val="nextTo"/>
-        <c:crossAx val="41387136"/>
+        <c:crossAx val="78419456"/>
         <c:crosses val="autoZero"/>
         <c:crossBetween val="midCat"/>
       </c:valAx>
@@ -9319,7 +10066,7 @@
 </file>
 
 <file path=customXml/itemProps2.xml><?xml version="1.0" encoding="utf-8"?>
-<ds:datastoreItem xmlns:ds="http://schemas.openxmlformats.org/officeDocument/2006/customXml" ds:itemID="{3E9FBE0D-6E28-4154-A73D-AA17DDA21C2F}">
+<ds:datastoreItem xmlns:ds="http://schemas.openxmlformats.org/officeDocument/2006/customXml" ds:itemID="{E4D5AFBF-305C-4C06-A062-FAE4AC4EBC68}">
   <ds:schemaRefs>
     <ds:schemaRef ds:uri="http://schemas.openxmlformats.org/officeDocument/2006/bibliography"/>
   </ds:schemaRefs>

</xml_diff>

<commit_message>
Ajout fenetre pop-up dans methode main
La sequence d'analyse est maintenant separer de la periode où l'on peut
jouer avec le programme.
</commit_message>
<xml_diff>
--- a/INF1183_Hiver2014_projet_GPLOUFFE_JPGauthier_JBassompierrre.docx
+++ b/INF1183_Hiver2014_projet_GPLOUFFE_JPGauthier_JBassompierrre.docx
@@ -358,13 +358,13 @@
           <w:r>
             <w:fldChar w:fldCharType="separate"/>
           </w:r>
-          <w:hyperlink w:anchor="_Toc381861182" w:history="1">
+          <w:hyperlink w:anchor="_Toc386035066" w:history="1">
             <w:r>
               <w:rPr>
                 <w:rStyle w:val="Hyperlink"/>
                 <w:noProof/>
               </w:rPr>
-              <w:t>Énoncé 1</w:t>
+              <w:t>Introduction</w:t>
             </w:r>
             <w:r>
               <w:rPr>
@@ -385,7 +385,7 @@
                 <w:noProof/>
                 <w:webHidden/>
               </w:rPr>
-              <w:instrText xml:space="preserve"> PAGEREF _Toc381861182 \h </w:instrText>
+              <w:instrText xml:space="preserve"> PAGEREF _Toc386035066 \h </w:instrText>
             </w:r>
             <w:r>
               <w:rPr>
@@ -406,6 +406,76 @@
                 <w:webHidden/>
               </w:rPr>
               <w:t>1</w:t>
+            </w:r>
+            <w:r>
+              <w:rPr>
+                <w:noProof/>
+                <w:webHidden/>
+              </w:rPr>
+              <w:fldChar w:fldCharType="end"/>
+            </w:r>
+          </w:hyperlink>
+        </w:p>
+        <w:p>
+          <w:pPr>
+            <w:pStyle w:val="TOC1"/>
+            <w:tabs>
+              <w:tab w:val="right" w:leader="dot" w:pos="9350"/>
+            </w:tabs>
+            <w:rPr>
+              <w:rFonts w:eastAsiaTheme="minorEastAsia"/>
+              <w:noProof/>
+              <w:lang w:eastAsia="fr-CA"/>
+            </w:rPr>
+          </w:pPr>
+          <w:hyperlink w:anchor="_Toc386035067" w:history="1">
+            <w:r>
+              <w:rPr>
+                <w:rStyle w:val="Hyperlink"/>
+                <w:noProof/>
+              </w:rPr>
+              <w:t>Description du PEAS</w:t>
+            </w:r>
+            <w:r>
+              <w:rPr>
+                <w:noProof/>
+                <w:webHidden/>
+              </w:rPr>
+              <w:tab/>
+            </w:r>
+            <w:r>
+              <w:rPr>
+                <w:noProof/>
+                <w:webHidden/>
+              </w:rPr>
+              <w:fldChar w:fldCharType="begin"/>
+            </w:r>
+            <w:r>
+              <w:rPr>
+                <w:noProof/>
+                <w:webHidden/>
+              </w:rPr>
+              <w:instrText xml:space="preserve"> PAGEREF _Toc386035067 \h </w:instrText>
+            </w:r>
+            <w:r>
+              <w:rPr>
+                <w:noProof/>
+                <w:webHidden/>
+              </w:rPr>
+            </w:r>
+            <w:r>
+              <w:rPr>
+                <w:noProof/>
+                <w:webHidden/>
+              </w:rPr>
+              <w:fldChar w:fldCharType="separate"/>
+            </w:r>
+            <w:r>
+              <w:rPr>
+                <w:noProof/>
+                <w:webHidden/>
+              </w:rPr>
+              <w:t>2</w:t>
             </w:r>
             <w:r>
               <w:rPr>
@@ -428,14 +498,13 @@
               <w:lang w:eastAsia="fr-CA"/>
             </w:rPr>
           </w:pPr>
-          <w:hyperlink w:anchor="_Toc381861183" w:history="1">
+          <w:hyperlink w:anchor="_Toc386035068" w:history="1">
             <w:r>
               <w:rPr>
                 <w:rStyle w:val="Hyperlink"/>
                 <w:noProof/>
-                <w:lang w:val="en-CA"/>
-              </w:rPr>
-              <w:t>Phase 1</w:t>
+              </w:rPr>
+              <w:t>Performances</w:t>
             </w:r>
             <w:r>
               <w:rPr>
@@ -456,7 +525,7 @@
                 <w:noProof/>
                 <w:webHidden/>
               </w:rPr>
-              <w:instrText xml:space="preserve"> PAGEREF _Toc381861183 \h </w:instrText>
+              <w:instrText xml:space="preserve"> PAGEREF _Toc386035068 \h </w:instrText>
             </w:r>
             <w:r>
               <w:rPr>
@@ -476,7 +545,7 @@
                 <w:noProof/>
                 <w:webHidden/>
               </w:rPr>
-              <w:t>1</w:t>
+              <w:t>2</w:t>
             </w:r>
             <w:r>
               <w:rPr>
@@ -499,13 +568,13 @@
               <w:lang w:eastAsia="fr-CA"/>
             </w:rPr>
           </w:pPr>
-          <w:hyperlink w:anchor="_Toc381861184" w:history="1">
+          <w:hyperlink w:anchor="_Toc386035069" w:history="1">
             <w:r>
               <w:rPr>
                 <w:rStyle w:val="Hyperlink"/>
                 <w:noProof/>
               </w:rPr>
-              <w:t>Phase 2</w:t>
+              <w:t>Environnement</w:t>
             </w:r>
             <w:r>
               <w:rPr>
@@ -526,7 +595,7 @@
                 <w:noProof/>
                 <w:webHidden/>
               </w:rPr>
-              <w:instrText xml:space="preserve"> PAGEREF _Toc381861184 \h </w:instrText>
+              <w:instrText xml:space="preserve"> PAGEREF _Toc386035069 \h </w:instrText>
             </w:r>
             <w:r>
               <w:rPr>
@@ -569,13 +638,13 @@
               <w:lang w:eastAsia="fr-CA"/>
             </w:rPr>
           </w:pPr>
-          <w:hyperlink w:anchor="_Toc381861185" w:history="1">
+          <w:hyperlink w:anchor="_Toc386035070" w:history="1">
             <w:r>
               <w:rPr>
                 <w:rStyle w:val="Hyperlink"/>
                 <w:noProof/>
               </w:rPr>
-              <w:t>Phase 3</w:t>
+              <w:t>Actuateurs</w:t>
             </w:r>
             <w:r>
               <w:rPr>
@@ -596,7 +665,77 @@
                 <w:noProof/>
                 <w:webHidden/>
               </w:rPr>
-              <w:instrText xml:space="preserve"> PAGEREF _Toc381861185 \h </w:instrText>
+              <w:instrText xml:space="preserve"> PAGEREF _Toc386035070 \h </w:instrText>
+            </w:r>
+            <w:r>
+              <w:rPr>
+                <w:noProof/>
+                <w:webHidden/>
+              </w:rPr>
+            </w:r>
+            <w:r>
+              <w:rPr>
+                <w:noProof/>
+                <w:webHidden/>
+              </w:rPr>
+              <w:fldChar w:fldCharType="separate"/>
+            </w:r>
+            <w:r>
+              <w:rPr>
+                <w:noProof/>
+                <w:webHidden/>
+              </w:rPr>
+              <w:t>2</w:t>
+            </w:r>
+            <w:r>
+              <w:rPr>
+                <w:noProof/>
+                <w:webHidden/>
+              </w:rPr>
+              <w:fldChar w:fldCharType="end"/>
+            </w:r>
+          </w:hyperlink>
+        </w:p>
+        <w:p>
+          <w:pPr>
+            <w:pStyle w:val="TOC2"/>
+            <w:tabs>
+              <w:tab w:val="right" w:leader="dot" w:pos="9350"/>
+            </w:tabs>
+            <w:rPr>
+              <w:rFonts w:eastAsiaTheme="minorEastAsia"/>
+              <w:noProof/>
+              <w:lang w:eastAsia="fr-CA"/>
+            </w:rPr>
+          </w:pPr>
+          <w:hyperlink w:anchor="_Toc386035071" w:history="1">
+            <w:r>
+              <w:rPr>
+                <w:rStyle w:val="Hyperlink"/>
+                <w:noProof/>
+              </w:rPr>
+              <w:t>Senseurs</w:t>
+            </w:r>
+            <w:r>
+              <w:rPr>
+                <w:noProof/>
+                <w:webHidden/>
+              </w:rPr>
+              <w:tab/>
+            </w:r>
+            <w:r>
+              <w:rPr>
+                <w:noProof/>
+                <w:webHidden/>
+              </w:rPr>
+              <w:fldChar w:fldCharType="begin"/>
+            </w:r>
+            <w:r>
+              <w:rPr>
+                <w:noProof/>
+                <w:webHidden/>
+              </w:rPr>
+              <w:instrText xml:space="preserve"> PAGEREF _Toc386035071 \h </w:instrText>
             </w:r>
             <w:r>
               <w:rPr>
@@ -639,13 +778,13 @@
               <w:lang w:eastAsia="fr-CA"/>
             </w:rPr>
           </w:pPr>
-          <w:hyperlink w:anchor="_Toc381861186" w:history="1">
+          <w:hyperlink w:anchor="_Toc386035072" w:history="1">
             <w:r>
               <w:rPr>
                 <w:rStyle w:val="Hyperlink"/>
                 <w:noProof/>
               </w:rPr>
-              <w:t>Enoncé 2</w:t>
+              <w:t>Fonctionnement du programme</w:t>
             </w:r>
             <w:r>
               <w:rPr>
@@ -666,7 +805,7 @@
                 <w:noProof/>
                 <w:webHidden/>
               </w:rPr>
-              <w:instrText xml:space="preserve"> PAGEREF _Toc381861186 \h </w:instrText>
+              <w:instrText xml:space="preserve"> PAGEREF _Toc386035072 \h </w:instrText>
             </w:r>
             <w:r>
               <w:rPr>
@@ -686,7 +825,7 @@
                 <w:noProof/>
                 <w:webHidden/>
               </w:rPr>
-              <w:t>7</w:t>
+              <w:t>4</w:t>
             </w:r>
             <w:r>
               <w:rPr>
@@ -709,7 +848,567 @@
               <w:lang w:eastAsia="fr-CA"/>
             </w:rPr>
           </w:pPr>
-          <w:hyperlink w:anchor="_Toc381861187" w:history="1">
+          <w:hyperlink w:anchor="_Toc386035073" w:history="1">
+            <w:r>
+              <w:rPr>
+                <w:rStyle w:val="Hyperlink"/>
+                <w:noProof/>
+              </w:rPr>
+              <w:t>Description du code</w:t>
+            </w:r>
+            <w:r>
+              <w:rPr>
+                <w:noProof/>
+                <w:webHidden/>
+              </w:rPr>
+              <w:tab/>
+            </w:r>
+            <w:r>
+              <w:rPr>
+                <w:noProof/>
+                <w:webHidden/>
+              </w:rPr>
+              <w:fldChar w:fldCharType="begin"/>
+            </w:r>
+            <w:r>
+              <w:rPr>
+                <w:noProof/>
+                <w:webHidden/>
+              </w:rPr>
+              <w:instrText xml:space="preserve"> PAGEREF _Toc386035073 \h </w:instrText>
+            </w:r>
+            <w:r>
+              <w:rPr>
+                <w:noProof/>
+                <w:webHidden/>
+              </w:rPr>
+            </w:r>
+            <w:r>
+              <w:rPr>
+                <w:noProof/>
+                <w:webHidden/>
+              </w:rPr>
+              <w:fldChar w:fldCharType="separate"/>
+            </w:r>
+            <w:r>
+              <w:rPr>
+                <w:noProof/>
+                <w:webHidden/>
+              </w:rPr>
+              <w:t>5</w:t>
+            </w:r>
+            <w:r>
+              <w:rPr>
+                <w:noProof/>
+                <w:webHidden/>
+              </w:rPr>
+              <w:fldChar w:fldCharType="end"/>
+            </w:r>
+          </w:hyperlink>
+        </w:p>
+        <w:p>
+          <w:pPr>
+            <w:pStyle w:val="TOC2"/>
+            <w:tabs>
+              <w:tab w:val="right" w:leader="dot" w:pos="9350"/>
+            </w:tabs>
+            <w:rPr>
+              <w:rFonts w:eastAsiaTheme="minorEastAsia"/>
+              <w:noProof/>
+              <w:lang w:eastAsia="fr-CA"/>
+            </w:rPr>
+          </w:pPr>
+          <w:hyperlink w:anchor="_Toc386035074" w:history="1">
+            <w:r>
+              <w:rPr>
+                <w:rStyle w:val="Hyperlink"/>
+                <w:noProof/>
+              </w:rPr>
+              <w:t>Algorithme A*</w:t>
+            </w:r>
+            <w:r>
+              <w:rPr>
+                <w:noProof/>
+                <w:webHidden/>
+              </w:rPr>
+              <w:tab/>
+            </w:r>
+            <w:r>
+              <w:rPr>
+                <w:noProof/>
+                <w:webHidden/>
+              </w:rPr>
+              <w:fldChar w:fldCharType="begin"/>
+            </w:r>
+            <w:r>
+              <w:rPr>
+                <w:noProof/>
+                <w:webHidden/>
+              </w:rPr>
+              <w:instrText xml:space="preserve"> PAGEREF _Toc386035074 \h </w:instrText>
+            </w:r>
+            <w:r>
+              <w:rPr>
+                <w:noProof/>
+                <w:webHidden/>
+              </w:rPr>
+            </w:r>
+            <w:r>
+              <w:rPr>
+                <w:noProof/>
+                <w:webHidden/>
+              </w:rPr>
+              <w:fldChar w:fldCharType="separate"/>
+            </w:r>
+            <w:r>
+              <w:rPr>
+                <w:noProof/>
+                <w:webHidden/>
+              </w:rPr>
+              <w:t>5</w:t>
+            </w:r>
+            <w:r>
+              <w:rPr>
+                <w:noProof/>
+                <w:webHidden/>
+              </w:rPr>
+              <w:fldChar w:fldCharType="end"/>
+            </w:r>
+          </w:hyperlink>
+        </w:p>
+        <w:p>
+          <w:pPr>
+            <w:pStyle w:val="TOC2"/>
+            <w:tabs>
+              <w:tab w:val="right" w:leader="dot" w:pos="9350"/>
+            </w:tabs>
+            <w:rPr>
+              <w:rFonts w:eastAsiaTheme="minorEastAsia"/>
+              <w:noProof/>
+              <w:lang w:eastAsia="fr-CA"/>
+            </w:rPr>
+          </w:pPr>
+          <w:hyperlink w:anchor="_Toc386035075" w:history="1">
+            <w:r>
+              <w:rPr>
+                <w:rStyle w:val="Hyperlink"/>
+                <w:noProof/>
+              </w:rPr>
+              <w:t>Heuristique utilisées</w:t>
+            </w:r>
+            <w:r>
+              <w:rPr>
+                <w:noProof/>
+                <w:webHidden/>
+              </w:rPr>
+              <w:tab/>
+            </w:r>
+            <w:r>
+              <w:rPr>
+                <w:noProof/>
+                <w:webHidden/>
+              </w:rPr>
+              <w:fldChar w:fldCharType="begin"/>
+            </w:r>
+            <w:r>
+              <w:rPr>
+                <w:noProof/>
+                <w:webHidden/>
+              </w:rPr>
+              <w:instrText xml:space="preserve"> PAGEREF _Toc386035075 \h </w:instrText>
+            </w:r>
+            <w:r>
+              <w:rPr>
+                <w:noProof/>
+                <w:webHidden/>
+              </w:rPr>
+            </w:r>
+            <w:r>
+              <w:rPr>
+                <w:noProof/>
+                <w:webHidden/>
+              </w:rPr>
+              <w:fldChar w:fldCharType="separate"/>
+            </w:r>
+            <w:r>
+              <w:rPr>
+                <w:noProof/>
+                <w:webHidden/>
+              </w:rPr>
+              <w:t>7</w:t>
+            </w:r>
+            <w:r>
+              <w:rPr>
+                <w:noProof/>
+                <w:webHidden/>
+              </w:rPr>
+              <w:fldChar w:fldCharType="end"/>
+            </w:r>
+          </w:hyperlink>
+        </w:p>
+        <w:p>
+          <w:pPr>
+            <w:pStyle w:val="TOC1"/>
+            <w:tabs>
+              <w:tab w:val="right" w:leader="dot" w:pos="9350"/>
+            </w:tabs>
+            <w:rPr>
+              <w:rFonts w:eastAsiaTheme="minorEastAsia"/>
+              <w:noProof/>
+              <w:lang w:eastAsia="fr-CA"/>
+            </w:rPr>
+          </w:pPr>
+          <w:hyperlink w:anchor="_Toc386035076" w:history="1">
+            <w:r>
+              <w:rPr>
+                <w:rStyle w:val="Hyperlink"/>
+                <w:noProof/>
+              </w:rPr>
+              <w:t>Analyse des performances</w:t>
+            </w:r>
+            <w:r>
+              <w:rPr>
+                <w:noProof/>
+                <w:webHidden/>
+              </w:rPr>
+              <w:tab/>
+            </w:r>
+            <w:r>
+              <w:rPr>
+                <w:noProof/>
+                <w:webHidden/>
+              </w:rPr>
+              <w:fldChar w:fldCharType="begin"/>
+            </w:r>
+            <w:r>
+              <w:rPr>
+                <w:noProof/>
+                <w:webHidden/>
+              </w:rPr>
+              <w:instrText xml:space="preserve"> PAGEREF _Toc386035076 \h </w:instrText>
+            </w:r>
+            <w:r>
+              <w:rPr>
+                <w:noProof/>
+                <w:webHidden/>
+              </w:rPr>
+            </w:r>
+            <w:r>
+              <w:rPr>
+                <w:noProof/>
+                <w:webHidden/>
+              </w:rPr>
+              <w:fldChar w:fldCharType="separate"/>
+            </w:r>
+            <w:r>
+              <w:rPr>
+                <w:noProof/>
+                <w:webHidden/>
+              </w:rPr>
+              <w:t>10</w:t>
+            </w:r>
+            <w:r>
+              <w:rPr>
+                <w:noProof/>
+                <w:webHidden/>
+              </w:rPr>
+              <w:fldChar w:fldCharType="end"/>
+            </w:r>
+          </w:hyperlink>
+        </w:p>
+        <w:p>
+          <w:pPr>
+            <w:pStyle w:val="TOC2"/>
+            <w:tabs>
+              <w:tab w:val="right" w:leader="dot" w:pos="9350"/>
+            </w:tabs>
+            <w:rPr>
+              <w:rFonts w:eastAsiaTheme="minorEastAsia"/>
+              <w:noProof/>
+              <w:lang w:eastAsia="fr-CA"/>
+            </w:rPr>
+          </w:pPr>
+          <w:hyperlink w:anchor="_Toc386035077" w:history="1">
+            <w:r>
+              <w:rPr>
+                <w:rStyle w:val="Hyperlink"/>
+                <w:noProof/>
+              </w:rPr>
+              <w:t>Analyse de l’heuristique chemin de Manhattan</w:t>
+            </w:r>
+            <w:r>
+              <w:rPr>
+                <w:noProof/>
+                <w:webHidden/>
+              </w:rPr>
+              <w:tab/>
+            </w:r>
+            <w:r>
+              <w:rPr>
+                <w:noProof/>
+                <w:webHidden/>
+              </w:rPr>
+              <w:fldChar w:fldCharType="begin"/>
+            </w:r>
+            <w:r>
+              <w:rPr>
+                <w:noProof/>
+                <w:webHidden/>
+              </w:rPr>
+              <w:instrText xml:space="preserve"> PAGEREF _Toc386035077 \h </w:instrText>
+            </w:r>
+            <w:r>
+              <w:rPr>
+                <w:noProof/>
+                <w:webHidden/>
+              </w:rPr>
+            </w:r>
+            <w:r>
+              <w:rPr>
+                <w:noProof/>
+                <w:webHidden/>
+              </w:rPr>
+              <w:fldChar w:fldCharType="separate"/>
+            </w:r>
+            <w:r>
+              <w:rPr>
+                <w:noProof/>
+                <w:webHidden/>
+              </w:rPr>
+              <w:t>11</w:t>
+            </w:r>
+            <w:r>
+              <w:rPr>
+                <w:noProof/>
+                <w:webHidden/>
+              </w:rPr>
+              <w:fldChar w:fldCharType="end"/>
+            </w:r>
+          </w:hyperlink>
+        </w:p>
+        <w:p>
+          <w:pPr>
+            <w:pStyle w:val="TOC2"/>
+            <w:tabs>
+              <w:tab w:val="right" w:leader="dot" w:pos="9350"/>
+            </w:tabs>
+            <w:rPr>
+              <w:rFonts w:eastAsiaTheme="minorEastAsia"/>
+              <w:noProof/>
+              <w:lang w:eastAsia="fr-CA"/>
+            </w:rPr>
+          </w:pPr>
+          <w:hyperlink w:anchor="_Toc386035078" w:history="1">
+            <w:r>
+              <w:rPr>
+                <w:rStyle w:val="Hyperlink"/>
+                <w:noProof/>
+              </w:rPr>
+              <w:t>Essaie avec heuristique ….</w:t>
+            </w:r>
+            <w:r>
+              <w:rPr>
+                <w:noProof/>
+                <w:webHidden/>
+              </w:rPr>
+              <w:tab/>
+            </w:r>
+            <w:r>
+              <w:rPr>
+                <w:noProof/>
+                <w:webHidden/>
+              </w:rPr>
+              <w:fldChar w:fldCharType="begin"/>
+            </w:r>
+            <w:r>
+              <w:rPr>
+                <w:noProof/>
+                <w:webHidden/>
+              </w:rPr>
+              <w:instrText xml:space="preserve"> PAGEREF _Toc386035078 \h </w:instrText>
+            </w:r>
+            <w:r>
+              <w:rPr>
+                <w:noProof/>
+                <w:webHidden/>
+              </w:rPr>
+            </w:r>
+            <w:r>
+              <w:rPr>
+                <w:noProof/>
+                <w:webHidden/>
+              </w:rPr>
+              <w:fldChar w:fldCharType="separate"/>
+            </w:r>
+            <w:r>
+              <w:rPr>
+                <w:noProof/>
+                <w:webHidden/>
+              </w:rPr>
+              <w:t>15</w:t>
+            </w:r>
+            <w:r>
+              <w:rPr>
+                <w:noProof/>
+                <w:webHidden/>
+              </w:rPr>
+              <w:fldChar w:fldCharType="end"/>
+            </w:r>
+          </w:hyperlink>
+        </w:p>
+        <w:p>
+          <w:pPr>
+            <w:pStyle w:val="TOC2"/>
+            <w:tabs>
+              <w:tab w:val="right" w:leader="dot" w:pos="9350"/>
+            </w:tabs>
+            <w:rPr>
+              <w:rFonts w:eastAsiaTheme="minorEastAsia"/>
+              <w:noProof/>
+              <w:lang w:eastAsia="fr-CA"/>
+            </w:rPr>
+          </w:pPr>
+          <w:hyperlink w:anchor="_Toc386035079" w:history="1">
+            <w:r>
+              <w:rPr>
+                <w:rStyle w:val="Hyperlink"/>
+                <w:noProof/>
+              </w:rPr>
+              <w:t>Essaie avec heuristique de notre propre concoction</w:t>
+            </w:r>
+            <w:r>
+              <w:rPr>
+                <w:noProof/>
+                <w:webHidden/>
+              </w:rPr>
+              <w:tab/>
+            </w:r>
+            <w:r>
+              <w:rPr>
+                <w:noProof/>
+                <w:webHidden/>
+              </w:rPr>
+              <w:fldChar w:fldCharType="begin"/>
+            </w:r>
+            <w:r>
+              <w:rPr>
+                <w:noProof/>
+                <w:webHidden/>
+              </w:rPr>
+              <w:instrText xml:space="preserve"> PAGEREF _Toc386035079 \h </w:instrText>
+            </w:r>
+            <w:r>
+              <w:rPr>
+                <w:noProof/>
+                <w:webHidden/>
+              </w:rPr>
+            </w:r>
+            <w:r>
+              <w:rPr>
+                <w:noProof/>
+                <w:webHidden/>
+              </w:rPr>
+              <w:fldChar w:fldCharType="separate"/>
+            </w:r>
+            <w:r>
+              <w:rPr>
+                <w:noProof/>
+                <w:webHidden/>
+              </w:rPr>
+              <w:t>15</w:t>
+            </w:r>
+            <w:r>
+              <w:rPr>
+                <w:noProof/>
+                <w:webHidden/>
+              </w:rPr>
+              <w:fldChar w:fldCharType="end"/>
+            </w:r>
+          </w:hyperlink>
+        </w:p>
+        <w:p>
+          <w:pPr>
+            <w:pStyle w:val="TOC1"/>
+            <w:tabs>
+              <w:tab w:val="right" w:leader="dot" w:pos="9350"/>
+            </w:tabs>
+            <w:rPr>
+              <w:rFonts w:eastAsiaTheme="minorEastAsia"/>
+              <w:noProof/>
+              <w:lang w:eastAsia="fr-CA"/>
+            </w:rPr>
+          </w:pPr>
+          <w:hyperlink w:anchor="_Toc386035080" w:history="1">
+            <w:r>
+              <w:rPr>
+                <w:rStyle w:val="Hyperlink"/>
+                <w:noProof/>
+              </w:rPr>
+              <w:t>Conclusion</w:t>
+            </w:r>
+            <w:r>
+              <w:rPr>
+                <w:noProof/>
+                <w:webHidden/>
+              </w:rPr>
+              <w:tab/>
+            </w:r>
+            <w:r>
+              <w:rPr>
+                <w:noProof/>
+                <w:webHidden/>
+              </w:rPr>
+              <w:fldChar w:fldCharType="begin"/>
+            </w:r>
+            <w:r>
+              <w:rPr>
+                <w:noProof/>
+                <w:webHidden/>
+              </w:rPr>
+              <w:instrText xml:space="preserve"> PAGEREF _Toc386035080 \h </w:instrText>
+            </w:r>
+            <w:r>
+              <w:rPr>
+                <w:noProof/>
+                <w:webHidden/>
+              </w:rPr>
+            </w:r>
+            <w:r>
+              <w:rPr>
+                <w:noProof/>
+                <w:webHidden/>
+              </w:rPr>
+              <w:fldChar w:fldCharType="separate"/>
+            </w:r>
+            <w:r>
+              <w:rPr>
+                <w:noProof/>
+                <w:webHidden/>
+              </w:rPr>
+              <w:t>16</w:t>
+            </w:r>
+            <w:r>
+              <w:rPr>
+                <w:noProof/>
+                <w:webHidden/>
+              </w:rPr>
+              <w:fldChar w:fldCharType="end"/>
+            </w:r>
+          </w:hyperlink>
+        </w:p>
+        <w:p>
+          <w:pPr>
+            <w:pStyle w:val="TOC1"/>
+            <w:tabs>
+              <w:tab w:val="right" w:leader="dot" w:pos="9350"/>
+            </w:tabs>
+            <w:rPr>
+              <w:rFonts w:eastAsiaTheme="minorEastAsia"/>
+              <w:noProof/>
+              <w:lang w:eastAsia="fr-CA"/>
+            </w:rPr>
+          </w:pPr>
+          <w:hyperlink w:anchor="_Toc386035081" w:history="1">
             <w:r>
               <w:rPr>
                 <w:rStyle w:val="Hyperlink"/>
@@ -736,7 +1435,7 @@
                 <w:noProof/>
                 <w:webHidden/>
               </w:rPr>
-              <w:instrText xml:space="preserve"> PAGEREF _Toc381861187 \h </w:instrText>
+              <w:instrText xml:space="preserve"> PAGEREF _Toc386035081 \h </w:instrText>
             </w:r>
             <w:r>
               <w:rPr>
@@ -756,7 +1455,7 @@
                 <w:noProof/>
                 <w:webHidden/>
               </w:rPr>
-              <w:t>8</w:t>
+              <w:t>17</w:t>
             </w:r>
             <w:r>
               <w:rPr>
@@ -837,21 +1536,13 @@
         </w:rPr>
         <w:fldChar w:fldCharType="separate"/>
       </w:r>
-      <w:hyperlink w:anchor="_Toc381861174" w:history="1">
+      <w:hyperlink w:anchor="_Toc386035082" w:history="1">
         <w:r>
           <w:rPr>
             <w:rStyle w:val="Hyperlink"/>
             <w:noProof/>
           </w:rPr>
-          <w:t xml:space="preserve">Figure 1 : Algorithme de colonie de fourmis de </w:t>
-        </w:r>
-        <w:r>
-          <w:rPr>
-            <w:rStyle w:val="Hyperlink"/>
-            <w:i/>
-            <w:noProof/>
-          </w:rPr>
-          <w:t>Samwdon [1].</w:t>
+          <w:t>Figure 1 : Recherche du plus court chemin avec l'algorithme de Disjstra</w:t>
         </w:r>
         <w:r>
           <w:rPr>
@@ -872,7 +1563,7 @@
             <w:noProof/>
             <w:webHidden/>
           </w:rPr>
-          <w:instrText xml:space="preserve"> PAGEREF _Toc381861174 \h </w:instrText>
+          <w:instrText xml:space="preserve"> PAGEREF _Toc386035082 \h </w:instrText>
         </w:r>
         <w:r>
           <w:rPr>
@@ -892,7 +1583,7 @@
             <w:noProof/>
             <w:webHidden/>
           </w:rPr>
-          <w:t>2</w:t>
+          <w:t>5</w:t>
         </w:r>
         <w:r>
           <w:rPr>
@@ -915,13 +1606,13 @@
           <w:lang w:eastAsia="fr-CA"/>
         </w:rPr>
       </w:pPr>
-      <w:hyperlink w:anchor="_Toc381861175" w:history="1">
+      <w:hyperlink w:anchor="_Toc386035083" w:history="1">
         <w:r>
           <w:rPr>
             <w:rStyle w:val="Hyperlink"/>
             <w:noProof/>
           </w:rPr>
-          <w:t>Figure 2 : Graphe utilisé pour faire nos expériences. Les nœuds 0 et 13 sont respectivement la source et la destination.</w:t>
+          <w:t>Figure 2 : Recherche du plus court chemin avec Greedy Best first search</w:t>
         </w:r>
         <w:r>
           <w:rPr>
@@ -942,7 +1633,7 @@
             <w:noProof/>
             <w:webHidden/>
           </w:rPr>
-          <w:instrText xml:space="preserve"> PAGEREF _Toc381861175 \h </w:instrText>
+          <w:instrText xml:space="preserve"> PAGEREF _Toc386035083 \h </w:instrText>
         </w:r>
         <w:r>
           <w:rPr>
@@ -962,7 +1653,357 @@
             <w:noProof/>
             <w:webHidden/>
           </w:rPr>
-          <w:t>3</w:t>
+          <w:t>6</w:t>
+        </w:r>
+        <w:r>
+          <w:rPr>
+            <w:noProof/>
+            <w:webHidden/>
+          </w:rPr>
+          <w:fldChar w:fldCharType="end"/>
+        </w:r>
+      </w:hyperlink>
+    </w:p>
+    <w:p>
+      <w:pPr>
+        <w:pStyle w:val="TableofFigures"/>
+        <w:tabs>
+          <w:tab w:val="right" w:leader="dot" w:pos="9350"/>
+        </w:tabs>
+        <w:rPr>
+          <w:rFonts w:eastAsiaTheme="minorEastAsia"/>
+          <w:noProof/>
+          <w:lang w:eastAsia="fr-CA"/>
+        </w:rPr>
+      </w:pPr>
+      <w:hyperlink w:anchor="_Toc386035084" w:history="1">
+        <w:r>
+          <w:rPr>
+            <w:rStyle w:val="Hyperlink"/>
+            <w:noProof/>
+          </w:rPr>
+          <w:t>Figure 3 : Recherche du plus court chemin avec l'algorithme A*</w:t>
+        </w:r>
+        <w:r>
+          <w:rPr>
+            <w:noProof/>
+            <w:webHidden/>
+          </w:rPr>
+          <w:tab/>
+        </w:r>
+        <w:r>
+          <w:rPr>
+            <w:noProof/>
+            <w:webHidden/>
+          </w:rPr>
+          <w:fldChar w:fldCharType="begin"/>
+        </w:r>
+        <w:r>
+          <w:rPr>
+            <w:noProof/>
+            <w:webHidden/>
+          </w:rPr>
+          <w:instrText xml:space="preserve"> PAGEREF _Toc386035084 \h </w:instrText>
+        </w:r>
+        <w:r>
+          <w:rPr>
+            <w:noProof/>
+            <w:webHidden/>
+          </w:rPr>
+        </w:r>
+        <w:r>
+          <w:rPr>
+            <w:noProof/>
+            <w:webHidden/>
+          </w:rPr>
+          <w:fldChar w:fldCharType="separate"/>
+        </w:r>
+        <w:r>
+          <w:rPr>
+            <w:noProof/>
+            <w:webHidden/>
+          </w:rPr>
+          <w:t>6</w:t>
+        </w:r>
+        <w:r>
+          <w:rPr>
+            <w:noProof/>
+            <w:webHidden/>
+          </w:rPr>
+          <w:fldChar w:fldCharType="end"/>
+        </w:r>
+      </w:hyperlink>
+    </w:p>
+    <w:p>
+      <w:pPr>
+        <w:pStyle w:val="TableofFigures"/>
+        <w:tabs>
+          <w:tab w:val="right" w:leader="dot" w:pos="9350"/>
+        </w:tabs>
+        <w:rPr>
+          <w:rFonts w:eastAsiaTheme="minorEastAsia"/>
+          <w:noProof/>
+          <w:lang w:eastAsia="fr-CA"/>
+        </w:rPr>
+      </w:pPr>
+      <w:hyperlink r:id="rId9" w:anchor="_Toc386035085" w:history="1">
+        <w:r>
+          <w:rPr>
+            <w:rStyle w:val="Hyperlink"/>
+            <w:noProof/>
+          </w:rPr>
+          <w:t>Figure 4 : Fonction heuristique de la distance de Manhattan</w:t>
+        </w:r>
+        <w:r>
+          <w:rPr>
+            <w:noProof/>
+            <w:webHidden/>
+          </w:rPr>
+          <w:tab/>
+        </w:r>
+        <w:r>
+          <w:rPr>
+            <w:noProof/>
+            <w:webHidden/>
+          </w:rPr>
+          <w:fldChar w:fldCharType="begin"/>
+        </w:r>
+        <w:r>
+          <w:rPr>
+            <w:noProof/>
+            <w:webHidden/>
+          </w:rPr>
+          <w:instrText xml:space="preserve"> PAGEREF _Toc386035085 \h </w:instrText>
+        </w:r>
+        <w:r>
+          <w:rPr>
+            <w:noProof/>
+            <w:webHidden/>
+          </w:rPr>
+        </w:r>
+        <w:r>
+          <w:rPr>
+            <w:noProof/>
+            <w:webHidden/>
+          </w:rPr>
+          <w:fldChar w:fldCharType="separate"/>
+        </w:r>
+        <w:r>
+          <w:rPr>
+            <w:noProof/>
+            <w:webHidden/>
+          </w:rPr>
+          <w:t>7</w:t>
+        </w:r>
+        <w:r>
+          <w:rPr>
+            <w:noProof/>
+            <w:webHidden/>
+          </w:rPr>
+          <w:fldChar w:fldCharType="end"/>
+        </w:r>
+      </w:hyperlink>
+    </w:p>
+    <w:p>
+      <w:pPr>
+        <w:pStyle w:val="TableofFigures"/>
+        <w:tabs>
+          <w:tab w:val="right" w:leader="dot" w:pos="9350"/>
+        </w:tabs>
+        <w:rPr>
+          <w:rFonts w:eastAsiaTheme="minorEastAsia"/>
+          <w:noProof/>
+          <w:lang w:eastAsia="fr-CA"/>
+        </w:rPr>
+      </w:pPr>
+      <w:hyperlink w:anchor="_Toc386035086" w:history="1">
+        <w:r>
+          <w:rPr>
+            <w:rStyle w:val="Hyperlink"/>
+            <w:noProof/>
+          </w:rPr>
+          <w:t>Figure 5 : Exemple de test utilisant l’heuristique de Manhattan avec un cout D de 1.2.</w:t>
+        </w:r>
+        <w:r>
+          <w:rPr>
+            <w:noProof/>
+            <w:webHidden/>
+          </w:rPr>
+          <w:tab/>
+        </w:r>
+        <w:r>
+          <w:rPr>
+            <w:noProof/>
+            <w:webHidden/>
+          </w:rPr>
+          <w:fldChar w:fldCharType="begin"/>
+        </w:r>
+        <w:r>
+          <w:rPr>
+            <w:noProof/>
+            <w:webHidden/>
+          </w:rPr>
+          <w:instrText xml:space="preserve"> PAGEREF _Toc386035086 \h </w:instrText>
+        </w:r>
+        <w:r>
+          <w:rPr>
+            <w:noProof/>
+            <w:webHidden/>
+          </w:rPr>
+        </w:r>
+        <w:r>
+          <w:rPr>
+            <w:noProof/>
+            <w:webHidden/>
+          </w:rPr>
+          <w:fldChar w:fldCharType="separate"/>
+        </w:r>
+        <w:r>
+          <w:rPr>
+            <w:noProof/>
+            <w:webHidden/>
+          </w:rPr>
+          <w:t>11</w:t>
+        </w:r>
+        <w:r>
+          <w:rPr>
+            <w:noProof/>
+            <w:webHidden/>
+          </w:rPr>
+          <w:fldChar w:fldCharType="end"/>
+        </w:r>
+      </w:hyperlink>
+    </w:p>
+    <w:p>
+      <w:pPr>
+        <w:pStyle w:val="TableofFigures"/>
+        <w:tabs>
+          <w:tab w:val="right" w:leader="dot" w:pos="9350"/>
+        </w:tabs>
+        <w:rPr>
+          <w:rFonts w:eastAsiaTheme="minorEastAsia"/>
+          <w:noProof/>
+          <w:lang w:eastAsia="fr-CA"/>
+        </w:rPr>
+      </w:pPr>
+      <w:hyperlink w:anchor="_Toc386035087" w:history="1">
+        <w:r>
+          <w:rPr>
+            <w:rStyle w:val="Hyperlink"/>
+            <w:noProof/>
+          </w:rPr>
+          <w:t>Figure 6 : Graphe du nombre pas total des chemin trouvée en fonction du cout D de h(n)</w:t>
+        </w:r>
+        <w:r>
+          <w:rPr>
+            <w:noProof/>
+            <w:webHidden/>
+          </w:rPr>
+          <w:tab/>
+        </w:r>
+        <w:r>
+          <w:rPr>
+            <w:noProof/>
+            <w:webHidden/>
+          </w:rPr>
+          <w:fldChar w:fldCharType="begin"/>
+        </w:r>
+        <w:r>
+          <w:rPr>
+            <w:noProof/>
+            <w:webHidden/>
+          </w:rPr>
+          <w:instrText xml:space="preserve"> PAGEREF _Toc386035087 \h </w:instrText>
+        </w:r>
+        <w:r>
+          <w:rPr>
+            <w:noProof/>
+            <w:webHidden/>
+          </w:rPr>
+        </w:r>
+        <w:r>
+          <w:rPr>
+            <w:noProof/>
+            <w:webHidden/>
+          </w:rPr>
+          <w:fldChar w:fldCharType="separate"/>
+        </w:r>
+        <w:r>
+          <w:rPr>
+            <w:noProof/>
+            <w:webHidden/>
+          </w:rPr>
+          <w:t>13</w:t>
+        </w:r>
+        <w:r>
+          <w:rPr>
+            <w:noProof/>
+            <w:webHidden/>
+          </w:rPr>
+          <w:fldChar w:fldCharType="end"/>
+        </w:r>
+      </w:hyperlink>
+    </w:p>
+    <w:p>
+      <w:pPr>
+        <w:pStyle w:val="TableofFigures"/>
+        <w:tabs>
+          <w:tab w:val="right" w:leader="dot" w:pos="9350"/>
+        </w:tabs>
+        <w:rPr>
+          <w:rFonts w:eastAsiaTheme="minorEastAsia"/>
+          <w:noProof/>
+          <w:lang w:eastAsia="fr-CA"/>
+        </w:rPr>
+      </w:pPr>
+      <w:hyperlink w:anchor="_Toc386035088" w:history="1">
+        <w:r>
+          <w:rPr>
+            <w:rStyle w:val="Hyperlink"/>
+            <w:noProof/>
+          </w:rPr>
+          <w:t>Figure 7 : Graphe du nombre de case essayer inutilement en fonction du D de h(n)</w:t>
+        </w:r>
+        <w:r>
+          <w:rPr>
+            <w:noProof/>
+            <w:webHidden/>
+          </w:rPr>
+          <w:tab/>
+        </w:r>
+        <w:r>
+          <w:rPr>
+            <w:noProof/>
+            <w:webHidden/>
+          </w:rPr>
+          <w:fldChar w:fldCharType="begin"/>
+        </w:r>
+        <w:r>
+          <w:rPr>
+            <w:noProof/>
+            <w:webHidden/>
+          </w:rPr>
+          <w:instrText xml:space="preserve"> PAGEREF _Toc386035088 \h </w:instrText>
+        </w:r>
+        <w:r>
+          <w:rPr>
+            <w:noProof/>
+            <w:webHidden/>
+          </w:rPr>
+        </w:r>
+        <w:r>
+          <w:rPr>
+            <w:noProof/>
+            <w:webHidden/>
+          </w:rPr>
+          <w:fldChar w:fldCharType="separate"/>
+        </w:r>
+        <w:r>
+          <w:rPr>
+            <w:noProof/>
+            <w:webHidden/>
+          </w:rPr>
+          <w:t>13</w:t>
         </w:r>
         <w:r>
           <w:rPr>
@@ -1004,10 +2045,12 @@
       <w:pPr>
         <w:pStyle w:val="Heading1"/>
       </w:pPr>
+      <w:bookmarkStart w:id="0" w:name="_Toc386035066"/>
       <w:r>
         <w:lastRenderedPageBreak/>
         <w:t>Introduction</w:t>
       </w:r>
+      <w:bookmarkEnd w:id="0"/>
     </w:p>
     <w:p>
       <w:r>
@@ -1129,10 +2172,12 @@
       <w:pPr>
         <w:pStyle w:val="Heading1"/>
       </w:pPr>
+      <w:bookmarkStart w:id="1" w:name="_Toc386035067"/>
       <w:r>
         <w:lastRenderedPageBreak/>
         <w:t>Description du PEAS</w:t>
       </w:r>
+      <w:bookmarkEnd w:id="1"/>
     </w:p>
     <w:p>
       <w:r>
@@ -1156,12 +2201,14 @@
       <w:pPr>
         <w:pStyle w:val="Heading2"/>
       </w:pPr>
+      <w:bookmarkStart w:id="2" w:name="_Toc386035068"/>
       <w:r>
         <w:t>Performance</w:t>
       </w:r>
       <w:r>
         <w:t>s</w:t>
       </w:r>
+      <w:bookmarkEnd w:id="2"/>
     </w:p>
     <w:p>
       <w:r>
@@ -1194,9 +2241,11 @@
       <w:pPr>
         <w:pStyle w:val="Heading2"/>
       </w:pPr>
+      <w:bookmarkStart w:id="3" w:name="_Toc386035069"/>
       <w:r>
         <w:t>Environnement</w:t>
       </w:r>
+      <w:bookmarkEnd w:id="3"/>
     </w:p>
     <w:p>
       <w:r>
@@ -1341,7 +2390,7 @@
                     </pic:cNvPicPr>
                   </pic:nvPicPr>
                   <pic:blipFill>
-                    <a:blip r:embed="rId9" cstate="print"/>
+                    <a:blip r:embed="rId10" cstate="print"/>
                     <a:srcRect/>
                     <a:stretch>
                       <a:fillRect/>
@@ -1374,9 +2423,11 @@
       <w:pPr>
         <w:pStyle w:val="Heading2"/>
       </w:pPr>
+      <w:bookmarkStart w:id="4" w:name="_Toc386035070"/>
       <w:r>
         <w:t>Actuateurs</w:t>
       </w:r>
+      <w:bookmarkEnd w:id="4"/>
     </w:p>
     <w:p>
       <w:r>
@@ -1387,10 +2438,12 @@
       <w:pPr>
         <w:pStyle w:val="Heading2"/>
       </w:pPr>
+      <w:bookmarkStart w:id="5" w:name="_Toc386035071"/>
       <w:r>
         <w:lastRenderedPageBreak/>
         <w:t>Senseurs</w:t>
       </w:r>
+      <w:bookmarkEnd w:id="5"/>
     </w:p>
     <w:p>
       <w:r>
@@ -1476,7 +2529,7 @@
                     </pic:cNvPicPr>
                   </pic:nvPicPr>
                   <pic:blipFill>
-                    <a:blip r:embed="rId10" cstate="print"/>
+                    <a:blip r:embed="rId11" cstate="print"/>
                     <a:srcRect/>
                     <a:stretch>
                       <a:fillRect/>
@@ -1517,15 +2570,17 @@
       <w:pPr>
         <w:pStyle w:val="Heading1"/>
       </w:pPr>
+      <w:bookmarkStart w:id="6" w:name="_Toc386035072"/>
       <w:r>
         <w:lastRenderedPageBreak/>
         <w:t>Fonctionnement du programme</w:t>
       </w:r>
+      <w:bookmarkEnd w:id="6"/>
     </w:p>
     <w:p/>
     <w:p>
       <w:r>
-        <w:t>Il s’agit ici du guide utilisateur.</w:t>
+        <w:t xml:space="preserve">Le main du programme est localiser dans la classe </w:t>
       </w:r>
     </w:p>
     <w:p/>
@@ -1541,19 +2596,23 @@
       <w:pPr>
         <w:pStyle w:val="Heading1"/>
       </w:pPr>
+      <w:bookmarkStart w:id="7" w:name="_Toc386035073"/>
       <w:r>
         <w:lastRenderedPageBreak/>
         <w:t>Description du code</w:t>
       </w:r>
+      <w:bookmarkEnd w:id="7"/>
     </w:p>
     <w:p/>
     <w:p>
       <w:pPr>
         <w:pStyle w:val="Heading2"/>
       </w:pPr>
+      <w:bookmarkStart w:id="8" w:name="_Toc386035074"/>
       <w:r>
         <w:t>Algorithme A*</w:t>
       </w:r>
+      <w:bookmarkEnd w:id="8"/>
     </w:p>
     <w:p>
       <w:r>
@@ -1681,7 +2740,7 @@
                     </pic:cNvPicPr>
                   </pic:nvPicPr>
                   <pic:blipFill>
-                    <a:blip r:embed="rId11" cstate="print"/>
+                    <a:blip r:embed="rId12" cstate="print"/>
                     <a:srcRect/>
                     <a:stretch>
                       <a:fillRect/>
@@ -1715,6 +2774,7 @@
         <w:pStyle w:val="Caption"/>
         <w:jc w:val="center"/>
       </w:pPr>
+      <w:bookmarkStart w:id="9" w:name="_Toc386035082"/>
       <w:r>
         <w:t xml:space="preserve">Figure </w:t>
       </w:r>
@@ -1733,6 +2793,7 @@
       <w:r>
         <w:t>Disjstra</w:t>
       </w:r>
+      <w:bookmarkEnd w:id="9"/>
       <w:proofErr w:type="spellEnd"/>
     </w:p>
     <w:p/>
@@ -1765,7 +2826,7 @@
                     </pic:cNvPicPr>
                   </pic:nvPicPr>
                   <pic:blipFill>
-                    <a:blip r:embed="rId12" cstate="print"/>
+                    <a:blip r:embed="rId13" cstate="print"/>
                     <a:srcRect/>
                     <a:stretch>
                       <a:fillRect/>
@@ -1799,6 +2860,7 @@
         <w:pStyle w:val="Caption"/>
         <w:jc w:val="center"/>
       </w:pPr>
+      <w:bookmarkStart w:id="10" w:name="_Toc386035083"/>
       <w:r>
         <w:t xml:space="preserve">Figure </w:t>
       </w:r>
@@ -1825,6 +2887,7 @@
       <w:r>
         <w:t>search</w:t>
       </w:r>
+      <w:bookmarkEnd w:id="10"/>
       <w:proofErr w:type="spellEnd"/>
     </w:p>
     <w:p>
@@ -1935,7 +2998,7 @@
                     </pic:cNvPicPr>
                   </pic:nvPicPr>
                   <pic:blipFill>
-                    <a:blip r:embed="rId13" cstate="print"/>
+                    <a:blip r:embed="rId14" cstate="print"/>
                     <a:srcRect/>
                     <a:stretch>
                       <a:fillRect/>
@@ -1969,6 +3032,7 @@
         <w:pStyle w:val="Caption"/>
         <w:jc w:val="center"/>
       </w:pPr>
+      <w:bookmarkStart w:id="11" w:name="_Toc386035084"/>
       <w:r>
         <w:t xml:space="preserve">Figure </w:t>
       </w:r>
@@ -1989,16 +3053,19 @@
       <w:r>
         <w:t xml:space="preserve"> A*</w:t>
       </w:r>
+      <w:bookmarkEnd w:id="11"/>
     </w:p>
     <w:p/>
     <w:p>
       <w:pPr>
         <w:pStyle w:val="Heading2"/>
       </w:pPr>
+      <w:bookmarkStart w:id="12" w:name="_Toc386035075"/>
       <w:r>
         <w:lastRenderedPageBreak/>
         <w:t>Heuristique utilisées</w:t>
       </w:r>
+      <w:bookmarkEnd w:id="12"/>
     </w:p>
     <w:p>
       <w:r>
@@ -2086,6 +3153,7 @@
                   <w:pPr>
                     <w:pStyle w:val="Caption"/>
                   </w:pPr>
+                  <w:bookmarkStart w:id="13" w:name="_Toc386035085"/>
                   <w:r>
                     <w:t xml:space="preserve">Figure </w:t>
                   </w:r>
@@ -2100,17 +3168,12 @@
                   <w:r>
                     <w:t xml:space="preserve"> : Fonction heuristique de la distance de Manhattan</w:t>
                   </w:r>
+                  <w:bookmarkEnd w:id="13"/>
                 </w:p>
               </w:txbxContent>
             </v:textbox>
           </v:shape>
         </w:pict>
-      </w:r>
-      <w:r>
-        <w:rPr>
-          <w:noProof/>
-          <w:lang w:eastAsia="fr-CA"/>
-        </w:rPr>
       </w:r>
       <w:r>
         <w:pict>
@@ -3044,7 +4107,7 @@
     <w:p>
       <w:r>
         <w:pict>
-          <v:rect id="_x0000_i1027" style="width:0;height:1.5pt" o:hralign="center" o:hrstd="t" o:hr="t" fillcolor="#a0a0a0" stroked="f"/>
+          <v:rect id="_x0000_i1026" style="width:0;height:1.5pt" o:hralign="center" o:hrstd="t" o:hr="t" fillcolor="#a0a0a0" stroked="f"/>
         </w:pict>
       </w:r>
     </w:p>
@@ -14974,6 +16037,7 @@
           <w:rFonts w:ascii="Consolas" w:hAnsi="Consolas" w:cs="Consolas"/>
           <w:sz w:val="20"/>
           <w:szCs w:val="20"/>
+          <w:lang w:val="en-CA"/>
         </w:rPr>
       </w:pPr>
       <w:r>
@@ -15064,6 +16128,7 @@
           <w:color w:val="000000"/>
           <w:sz w:val="20"/>
           <w:szCs w:val="20"/>
+          <w:lang w:val="en-CA"/>
         </w:rPr>
         <w:t>removeFromClosed</w:t>
       </w:r>
@@ -15074,10 +16139,10 @@
           <w:color w:val="000000"/>
           <w:sz w:val="20"/>
           <w:szCs w:val="20"/>
+          <w:lang w:val="en-CA"/>
         </w:rPr>
         <w:t>(</w:t>
       </w:r>
-      <w:proofErr w:type="spellStart"/>
       <w:proofErr w:type="gramEnd"/>
       <w:r>
         <w:rPr>
@@ -15085,18 +16150,9 @@
           <w:color w:val="000000"/>
           <w:sz w:val="20"/>
           <w:szCs w:val="20"/>
-        </w:rPr>
-        <w:t>neighbour</w:t>
-      </w:r>
-      <w:proofErr w:type="spellEnd"/>
-      <w:r>
-        <w:rPr>
-          <w:rFonts w:ascii="Consolas" w:hAnsi="Consolas" w:cs="Consolas"/>
-          <w:color w:val="000000"/>
-          <w:sz w:val="20"/>
-          <w:szCs w:val="20"/>
-        </w:rPr>
-        <w:t>);</w:t>
+          <w:lang w:val="en-CA"/>
+        </w:rPr>
+        <w:t>neighbour);</w:t>
       </w:r>
     </w:p>
     <w:p>
@@ -15118,62 +16174,77 @@
           <w:color w:val="000000"/>
           <w:sz w:val="20"/>
           <w:szCs w:val="20"/>
-        </w:rPr>
-        <w:tab/>
-      </w:r>
-      <w:r>
-        <w:rPr>
-          <w:rFonts w:ascii="Consolas" w:hAnsi="Consolas" w:cs="Consolas"/>
-          <w:color w:val="000000"/>
-          <w:sz w:val="20"/>
-          <w:szCs w:val="20"/>
-        </w:rPr>
-        <w:tab/>
-      </w:r>
-      <w:r>
-        <w:rPr>
-          <w:rFonts w:ascii="Consolas" w:hAnsi="Consolas" w:cs="Consolas"/>
-          <w:color w:val="000000"/>
-          <w:sz w:val="20"/>
-          <w:szCs w:val="20"/>
-        </w:rPr>
-        <w:tab/>
-      </w:r>
-      <w:r>
-        <w:rPr>
-          <w:rFonts w:ascii="Consolas" w:hAnsi="Consolas" w:cs="Consolas"/>
-          <w:color w:val="000000"/>
-          <w:sz w:val="20"/>
-          <w:szCs w:val="20"/>
-        </w:rPr>
-        <w:tab/>
-      </w:r>
-      <w:r>
-        <w:rPr>
-          <w:rFonts w:ascii="Consolas" w:hAnsi="Consolas" w:cs="Consolas"/>
-          <w:color w:val="000000"/>
-          <w:sz w:val="20"/>
-          <w:szCs w:val="20"/>
-        </w:rPr>
-        <w:tab/>
-      </w:r>
-      <w:r>
-        <w:rPr>
-          <w:rFonts w:ascii="Consolas" w:hAnsi="Consolas" w:cs="Consolas"/>
-          <w:color w:val="000000"/>
-          <w:sz w:val="20"/>
-          <w:szCs w:val="20"/>
-        </w:rPr>
-        <w:tab/>
-      </w:r>
-      <w:r>
-        <w:rPr>
-          <w:rFonts w:ascii="Consolas" w:hAnsi="Consolas" w:cs="Consolas"/>
-          <w:color w:val="000000"/>
-          <w:sz w:val="20"/>
-          <w:szCs w:val="20"/>
-        </w:rPr>
-        <w:tab/>
+          <w:lang w:val="en-CA"/>
+        </w:rPr>
+        <w:tab/>
+      </w:r>
+      <w:r>
+        <w:rPr>
+          <w:rFonts w:ascii="Consolas" w:hAnsi="Consolas" w:cs="Consolas"/>
+          <w:color w:val="000000"/>
+          <w:sz w:val="20"/>
+          <w:szCs w:val="20"/>
+          <w:lang w:val="en-CA"/>
+        </w:rPr>
+        <w:tab/>
+      </w:r>
+      <w:r>
+        <w:rPr>
+          <w:rFonts w:ascii="Consolas" w:hAnsi="Consolas" w:cs="Consolas"/>
+          <w:color w:val="000000"/>
+          <w:sz w:val="20"/>
+          <w:szCs w:val="20"/>
+          <w:lang w:val="en-CA"/>
+        </w:rPr>
+        <w:tab/>
+      </w:r>
+      <w:r>
+        <w:rPr>
+          <w:rFonts w:ascii="Consolas" w:hAnsi="Consolas" w:cs="Consolas"/>
+          <w:color w:val="000000"/>
+          <w:sz w:val="20"/>
+          <w:szCs w:val="20"/>
+          <w:lang w:val="en-CA"/>
+        </w:rPr>
+        <w:tab/>
+      </w:r>
+      <w:r>
+        <w:rPr>
+          <w:rFonts w:ascii="Consolas" w:hAnsi="Consolas" w:cs="Consolas"/>
+          <w:color w:val="000000"/>
+          <w:sz w:val="20"/>
+          <w:szCs w:val="20"/>
+          <w:lang w:val="en-CA"/>
+        </w:rPr>
+        <w:tab/>
+      </w:r>
+      <w:r>
+        <w:rPr>
+          <w:rFonts w:ascii="Consolas" w:hAnsi="Consolas" w:cs="Consolas"/>
+          <w:color w:val="000000"/>
+          <w:sz w:val="20"/>
+          <w:szCs w:val="20"/>
+          <w:lang w:val="en-CA"/>
+        </w:rPr>
+        <w:tab/>
+      </w:r>
+      <w:r>
+        <w:rPr>
+          <w:rFonts w:ascii="Consolas" w:hAnsi="Consolas" w:cs="Consolas"/>
+          <w:color w:val="000000"/>
+          <w:sz w:val="20"/>
+          <w:szCs w:val="20"/>
+          <w:lang w:val="en-CA"/>
+        </w:rPr>
+        <w:tab/>
+      </w:r>
+      <w:r>
+        <w:rPr>
+          <w:rFonts w:ascii="Consolas" w:hAnsi="Consolas" w:cs="Consolas"/>
+          <w:color w:val="000000"/>
+          <w:sz w:val="20"/>
+          <w:szCs w:val="20"/>
+        </w:rPr>
         <w:t>}</w:t>
       </w:r>
     </w:p>
@@ -18961,7 +20032,7 @@
     <w:p>
       <w:r>
         <w:pict>
-          <v:rect id="_x0000_i1026" style="width:0;height:1.5pt" o:hralign="center" o:hrstd="t" o:hr="t" fillcolor="#a0a0a0" stroked="f"/>
+          <v:rect id="_x0000_i1027" style="width:0;height:1.5pt" o:hralign="center" o:hrstd="t" o:hr="t" fillcolor="#a0a0a0" stroked="f"/>
         </w:pict>
       </w:r>
     </w:p>
@@ -18969,9 +20040,11 @@
       <w:pPr>
         <w:pStyle w:val="Heading1"/>
       </w:pPr>
+      <w:bookmarkStart w:id="14" w:name="_Toc386035076"/>
       <w:r>
         <w:t>Analyse des performances</w:t>
       </w:r>
+      <w:bookmarkEnd w:id="14"/>
     </w:p>
     <w:p>
       <w:r>
@@ -19015,6 +20088,7 @@
       <w:pPr>
         <w:pStyle w:val="Heading2"/>
       </w:pPr>
+      <w:bookmarkStart w:id="15" w:name="_Toc386035077"/>
       <w:r>
         <w:lastRenderedPageBreak/>
         <w:t>Analyse de l’</w:t>
@@ -19037,6 +20111,7 @@
       <w:r>
         <w:t>an</w:t>
       </w:r>
+      <w:bookmarkEnd w:id="15"/>
     </w:p>
     <w:p/>
     <w:p>
@@ -19150,7 +20225,7 @@
         <w:rPr>
           <w:noProof/>
         </w:rPr>
-        <w:t>1</w:t>
+        <w:t>5</w:t>
       </w:r>
       <w:r>
         <w:fldChar w:fldCharType="end"/>
@@ -19186,7 +20261,7 @@
                     <pic:cNvPicPr/>
                   </pic:nvPicPr>
                   <pic:blipFill>
-                    <a:blip r:embed="rId14" cstate="print"/>
+                    <a:blip r:embed="rId15" cstate="print"/>
                     <a:stretch>
                       <a:fillRect/>
                     </a:stretch>
@@ -19212,7 +20287,8 @@
         <w:pStyle w:val="Caption"/>
         <w:jc w:val="center"/>
       </w:pPr>
-      <w:bookmarkStart w:id="0" w:name="_Ref385787489"/>
+      <w:bookmarkStart w:id="16" w:name="_Ref385787489"/>
+      <w:bookmarkStart w:id="17" w:name="_Toc386035086"/>
       <w:r>
         <w:t xml:space="preserve">Figure </w:t>
       </w:r>
@@ -19224,7 +20300,7 @@
           <w:t>5</w:t>
         </w:r>
       </w:fldSimple>
-      <w:bookmarkEnd w:id="0"/>
+      <w:bookmarkEnd w:id="16"/>
       <w:r>
         <w:t xml:space="preserve"> : Exemple de test utilisant l’heuristique de Manhattan avec un </w:t>
       </w:r>
@@ -19234,6 +20310,7 @@
       <w:r>
         <w:t xml:space="preserve"> de 1.2.</w:t>
       </w:r>
+      <w:bookmarkEnd w:id="17"/>
     </w:p>
     <w:p>
       <w:r>
@@ -19340,7 +20417,7 @@
         <w:keepNext/>
         <w:jc w:val="center"/>
       </w:pPr>
-      <w:bookmarkStart w:id="1" w:name="_Ref385787835"/>
+      <w:bookmarkStart w:id="18" w:name="_Ref385787835"/>
       <w:r>
         <w:lastRenderedPageBreak/>
         <w:t xml:space="preserve">Tableau </w:t>
@@ -19353,7 +20430,7 @@
           <w:t>1</w:t>
         </w:r>
       </w:fldSimple>
-      <w:bookmarkEnd w:id="1"/>
+      <w:bookmarkEnd w:id="18"/>
       <w:r>
         <w:t xml:space="preserve"> </w:t>
       </w:r>
@@ -25122,7 +26199,7 @@
             <wp:cNvGraphicFramePr/>
             <a:graphic xmlns:a="http://schemas.openxmlformats.org/drawingml/2006/main">
               <a:graphicData uri="http://schemas.openxmlformats.org/drawingml/2006/chart">
-                <c:chart xmlns:c="http://schemas.openxmlformats.org/drawingml/2006/chart" xmlns:r="http://schemas.openxmlformats.org/officeDocument/2006/relationships" r:id="rId15"/>
+                <c:chart xmlns:c="http://schemas.openxmlformats.org/drawingml/2006/chart" xmlns:r="http://schemas.openxmlformats.org/officeDocument/2006/relationships" r:id="rId16"/>
               </a:graphicData>
             </a:graphic>
           </wp:inline>
@@ -25134,6 +26211,7 @@
         <w:pStyle w:val="Caption"/>
         <w:jc w:val="center"/>
       </w:pPr>
+      <w:bookmarkStart w:id="19" w:name="_Toc386035087"/>
       <w:r>
         <w:t xml:space="preserve">Figure </w:t>
       </w:r>
@@ -25156,6 +26234,7 @@
       <w:r>
         <w:t xml:space="preserve"> en fonction du cout D de h(n)</w:t>
       </w:r>
+      <w:bookmarkEnd w:id="19"/>
     </w:p>
     <w:p/>
     <w:p>
@@ -25176,7 +26255,7 @@
             <wp:cNvGraphicFramePr/>
             <a:graphic xmlns:a="http://schemas.openxmlformats.org/drawingml/2006/main">
               <a:graphicData uri="http://schemas.openxmlformats.org/drawingml/2006/chart">
-                <c:chart xmlns:c="http://schemas.openxmlformats.org/drawingml/2006/chart" xmlns:r="http://schemas.openxmlformats.org/officeDocument/2006/relationships" r:id="rId16"/>
+                <c:chart xmlns:c="http://schemas.openxmlformats.org/drawingml/2006/chart" xmlns:r="http://schemas.openxmlformats.org/officeDocument/2006/relationships" r:id="rId17"/>
               </a:graphicData>
             </a:graphic>
           </wp:inline>
@@ -25188,6 +26267,7 @@
         <w:pStyle w:val="Caption"/>
         <w:jc w:val="center"/>
       </w:pPr>
+      <w:bookmarkStart w:id="20" w:name="_Toc386035088"/>
       <w:r>
         <w:t xml:space="preserve">Figure </w:t>
       </w:r>
@@ -25210,6 +26290,7 @@
       <w:r>
         <w:t xml:space="preserve"> inutilement en fonction du D de h(n)</w:t>
       </w:r>
+      <w:bookmarkEnd w:id="20"/>
     </w:p>
     <w:p/>
     <w:p>
@@ -25553,7 +26634,7 @@
           <w:lang w:val="en-CA"/>
         </w:rPr>
         <w:tab/>
-        <w:t xml:space="preserve">File </w:t>
+        <w:t xml:space="preserve">String </w:t>
       </w:r>
       <w:proofErr w:type="spellStart"/>
       <w:r>
@@ -25564,7 +26645,7 @@
           <w:szCs w:val="20"/>
           <w:lang w:val="en-CA"/>
         </w:rPr>
-        <w:t>file</w:t>
+        <w:t>nomFichier</w:t>
       </w:r>
       <w:proofErr w:type="spellEnd"/>
       <w:r>
@@ -25580,40 +26661,6 @@
       <w:r>
         <w:rPr>
           <w:rFonts w:ascii="Consolas" w:hAnsi="Consolas" w:cs="Consolas"/>
-          <w:b/>
-          <w:bCs/>
-          <w:color w:val="7F0055"/>
-          <w:sz w:val="20"/>
-          <w:szCs w:val="20"/>
-          <w:lang w:val="en-CA"/>
-        </w:rPr>
-        <w:t>new</w:t>
-      </w:r>
-      <w:r>
-        <w:rPr>
-          <w:rFonts w:ascii="Consolas" w:hAnsi="Consolas" w:cs="Consolas"/>
-          <w:color w:val="000000"/>
-          <w:sz w:val="20"/>
-          <w:szCs w:val="20"/>
-          <w:lang w:val="en-CA"/>
-        </w:rPr>
-        <w:t xml:space="preserve"> </w:t>
-      </w:r>
-      <w:proofErr w:type="gramStart"/>
-      <w:r>
-        <w:rPr>
-          <w:rFonts w:ascii="Consolas" w:hAnsi="Consolas" w:cs="Consolas"/>
-          <w:color w:val="000000"/>
-          <w:sz w:val="20"/>
-          <w:szCs w:val="20"/>
-          <w:lang w:val="en-CA"/>
-        </w:rPr>
-        <w:t>File(</w:t>
-      </w:r>
-      <w:proofErr w:type="gramEnd"/>
-      <w:r>
-        <w:rPr>
-          <w:rFonts w:ascii="Consolas" w:hAnsi="Consolas" w:cs="Consolas"/>
           <w:color w:val="2A00FF"/>
           <w:sz w:val="20"/>
           <w:szCs w:val="20"/>
@@ -25629,7 +26676,7 @@
           <w:szCs w:val="20"/>
           <w:lang w:val="en-CA"/>
         </w:rPr>
-        <w:t>);</w:t>
+        <w:t>;</w:t>
       </w:r>
     </w:p>
     <w:p>
@@ -25665,7 +26712,29 @@
           <w:lang w:val="en-CA"/>
         </w:rPr>
         <w:tab/>
-        <w:t xml:space="preserve">String content = </w:t>
+        <w:t xml:space="preserve">File </w:t>
+      </w:r>
+      <w:proofErr w:type="spellStart"/>
+      <w:r>
+        <w:rPr>
+          <w:rFonts w:ascii="Consolas" w:hAnsi="Consolas" w:cs="Consolas"/>
+          <w:color w:val="000000"/>
+          <w:sz w:val="20"/>
+          <w:szCs w:val="20"/>
+          <w:lang w:val="en-CA"/>
+        </w:rPr>
+        <w:t>file</w:t>
+      </w:r>
+      <w:proofErr w:type="spellEnd"/>
+      <w:r>
+        <w:rPr>
+          <w:rFonts w:ascii="Consolas" w:hAnsi="Consolas" w:cs="Consolas"/>
+          <w:color w:val="000000"/>
+          <w:sz w:val="20"/>
+          <w:szCs w:val="20"/>
+          <w:lang w:val="en-CA"/>
+        </w:rPr>
+        <w:t xml:space="preserve"> = </w:t>
       </w:r>
       <w:r>
         <w:rPr>
@@ -25698,9 +26767,21 @@
           <w:szCs w:val="20"/>
           <w:lang w:val="en-CA"/>
         </w:rPr>
-        <w:t>String(</w:t>
-      </w:r>
+        <w:t>File(</w:t>
+      </w:r>
+      <w:proofErr w:type="spellStart"/>
       <w:proofErr w:type="gramEnd"/>
+      <w:r>
+        <w:rPr>
+          <w:rFonts w:ascii="Consolas" w:hAnsi="Consolas" w:cs="Consolas"/>
+          <w:color w:val="000000"/>
+          <w:sz w:val="20"/>
+          <w:szCs w:val="20"/>
+          <w:lang w:val="en-CA"/>
+        </w:rPr>
+        <w:t>nomFichier</w:t>
+      </w:r>
+      <w:proofErr w:type="spellEnd"/>
       <w:r>
         <w:rPr>
           <w:rFonts w:ascii="Consolas" w:hAnsi="Consolas" w:cs="Consolas"/>
@@ -25745,29 +26826,51 @@
           <w:lang w:val="en-CA"/>
         </w:rPr>
         <w:tab/>
-        <w:t xml:space="preserve">Path </w:t>
-      </w:r>
-      <w:proofErr w:type="spellStart"/>
-      <w:r>
-        <w:rPr>
-          <w:rFonts w:ascii="Consolas" w:hAnsi="Consolas" w:cs="Consolas"/>
-          <w:color w:val="000000"/>
-          <w:sz w:val="20"/>
-          <w:szCs w:val="20"/>
-          <w:lang w:val="en-CA"/>
-        </w:rPr>
-        <w:t>path</w:t>
-      </w:r>
-      <w:proofErr w:type="spellEnd"/>
-      <w:r>
-        <w:rPr>
-          <w:rFonts w:ascii="Consolas" w:hAnsi="Consolas" w:cs="Consolas"/>
-          <w:color w:val="000000"/>
-          <w:sz w:val="20"/>
-          <w:szCs w:val="20"/>
-          <w:lang w:val="en-CA"/>
-        </w:rPr>
-        <w:t>;</w:t>
+        <w:t xml:space="preserve">String content = </w:t>
+      </w:r>
+      <w:r>
+        <w:rPr>
+          <w:rFonts w:ascii="Consolas" w:hAnsi="Consolas" w:cs="Consolas"/>
+          <w:b/>
+          <w:bCs/>
+          <w:color w:val="7F0055"/>
+          <w:sz w:val="20"/>
+          <w:szCs w:val="20"/>
+          <w:lang w:val="en-CA"/>
+        </w:rPr>
+        <w:t>new</w:t>
+      </w:r>
+      <w:r>
+        <w:rPr>
+          <w:rFonts w:ascii="Consolas" w:hAnsi="Consolas" w:cs="Consolas"/>
+          <w:color w:val="000000"/>
+          <w:sz w:val="20"/>
+          <w:szCs w:val="20"/>
+          <w:lang w:val="en-CA"/>
+        </w:rPr>
+        <w:t xml:space="preserve"> </w:t>
+      </w:r>
+      <w:proofErr w:type="gramStart"/>
+      <w:r>
+        <w:rPr>
+          <w:rFonts w:ascii="Consolas" w:hAnsi="Consolas" w:cs="Consolas"/>
+          <w:color w:val="000000"/>
+          <w:sz w:val="20"/>
+          <w:szCs w:val="20"/>
+          <w:lang w:val="en-CA"/>
+        </w:rPr>
+        <w:t>String(</w:t>
+      </w:r>
+      <w:proofErr w:type="gramEnd"/>
+      <w:r>
+        <w:rPr>
+          <w:rFonts w:ascii="Consolas" w:hAnsi="Consolas" w:cs="Consolas"/>
+          <w:color w:val="000000"/>
+          <w:sz w:val="20"/>
+          <w:szCs w:val="20"/>
+          <w:lang w:val="en-CA"/>
+        </w:rPr>
+        <w:t>);</w:t>
       </w:r>
     </w:p>
     <w:p>
@@ -25803,42 +26906,29 @@
           <w:lang w:val="en-CA"/>
         </w:rPr>
         <w:tab/>
+        <w:t xml:space="preserve">Path </w:t>
       </w:r>
       <w:proofErr w:type="spellStart"/>
-      <w:proofErr w:type="gramStart"/>
-      <w:r>
-        <w:rPr>
-          <w:rFonts w:ascii="Consolas" w:hAnsi="Consolas" w:cs="Consolas"/>
-          <w:b/>
-          <w:bCs/>
-          <w:color w:val="7F0055"/>
-          <w:sz w:val="20"/>
-          <w:szCs w:val="20"/>
-          <w:lang w:val="en-CA"/>
-        </w:rPr>
-        <w:t>int</w:t>
+      <w:r>
+        <w:rPr>
+          <w:rFonts w:ascii="Consolas" w:hAnsi="Consolas" w:cs="Consolas"/>
+          <w:color w:val="000000"/>
+          <w:sz w:val="20"/>
+          <w:szCs w:val="20"/>
+          <w:lang w:val="en-CA"/>
+        </w:rPr>
+        <w:t>path</w:t>
       </w:r>
       <w:proofErr w:type="spellEnd"/>
-      <w:proofErr w:type="gramEnd"/>
-      <w:r>
-        <w:rPr>
-          <w:rFonts w:ascii="Consolas" w:hAnsi="Consolas" w:cs="Consolas"/>
-          <w:color w:val="000000"/>
-          <w:sz w:val="20"/>
-          <w:szCs w:val="20"/>
-          <w:lang w:val="en-CA"/>
-        </w:rPr>
-        <w:t xml:space="preserve"> n=0;</w:t>
-      </w:r>
-      <w:r>
-        <w:rPr>
-          <w:rFonts w:ascii="Consolas" w:hAnsi="Consolas" w:cs="Consolas"/>
-          <w:color w:val="000000"/>
-          <w:sz w:val="20"/>
-          <w:szCs w:val="20"/>
-          <w:lang w:val="en-CA"/>
-        </w:rPr>
-        <w:tab/>
+      <w:r>
+        <w:rPr>
+          <w:rFonts w:ascii="Consolas" w:hAnsi="Consolas" w:cs="Consolas"/>
+          <w:color w:val="000000"/>
+          <w:sz w:val="20"/>
+          <w:szCs w:val="20"/>
+          <w:lang w:val="en-CA"/>
+        </w:rPr>
+        <w:t>;</w:t>
       </w:r>
     </w:p>
     <w:p>
@@ -25876,27 +26966,7 @@
         <w:tab/>
       </w:r>
       <w:proofErr w:type="spellStart"/>
-      <w:r>
-        <w:rPr>
-          <w:rFonts w:ascii="Consolas" w:hAnsi="Consolas" w:cs="Consolas"/>
-          <w:color w:val="000000"/>
-          <w:sz w:val="20"/>
-          <w:szCs w:val="20"/>
-          <w:lang w:val="en-CA"/>
-        </w:rPr>
-        <w:t>PathTest</w:t>
-      </w:r>
-      <w:proofErr w:type="spellEnd"/>
-      <w:r>
-        <w:rPr>
-          <w:rFonts w:ascii="Consolas" w:hAnsi="Consolas" w:cs="Consolas"/>
-          <w:color w:val="000000"/>
-          <w:sz w:val="20"/>
-          <w:szCs w:val="20"/>
-          <w:lang w:val="en-CA"/>
-        </w:rPr>
-        <w:t xml:space="preserve"> test = </w:t>
-      </w:r>
+      <w:proofErr w:type="gramStart"/>
       <w:r>
         <w:rPr>
           <w:rFonts w:ascii="Consolas" w:hAnsi="Consolas" w:cs="Consolas"/>
@@ -25907,41 +26977,9 @@
           <w:szCs w:val="20"/>
           <w:lang w:val="en-CA"/>
         </w:rPr>
-        <w:t>new</w:t>
-      </w:r>
-      <w:r>
-        <w:rPr>
-          <w:rFonts w:ascii="Consolas" w:hAnsi="Consolas" w:cs="Consolas"/>
-          <w:color w:val="000000"/>
-          <w:sz w:val="20"/>
-          <w:szCs w:val="20"/>
-          <w:lang w:val="en-CA"/>
-        </w:rPr>
-        <w:t xml:space="preserve"> </w:t>
-      </w:r>
-      <w:proofErr w:type="spellStart"/>
-      <w:proofErr w:type="gramStart"/>
-      <w:r>
-        <w:rPr>
-          <w:rFonts w:ascii="Consolas" w:hAnsi="Consolas" w:cs="Consolas"/>
-          <w:color w:val="000000"/>
-          <w:sz w:val="20"/>
-          <w:szCs w:val="20"/>
-          <w:lang w:val="en-CA"/>
-        </w:rPr>
-        <w:t>PathTest</w:t>
+        <w:t>int</w:t>
       </w:r>
       <w:proofErr w:type="spellEnd"/>
-      <w:r>
-        <w:rPr>
-          <w:rFonts w:ascii="Consolas" w:hAnsi="Consolas" w:cs="Consolas"/>
-          <w:color w:val="000000"/>
-          <w:sz w:val="20"/>
-          <w:szCs w:val="20"/>
-          <w:lang w:val="en-CA"/>
-        </w:rPr>
-        <w:t>(</w:t>
-      </w:r>
       <w:proofErr w:type="gramEnd"/>
       <w:r>
         <w:rPr>
@@ -25951,7 +26989,7 @@
           <w:szCs w:val="20"/>
           <w:lang w:val="en-CA"/>
         </w:rPr>
-        <w:t>);</w:t>
+        <w:t xml:space="preserve"> n=0;</w:t>
       </w:r>
       <w:r>
         <w:rPr>
@@ -25998,15 +27036,83 @@
         </w:rPr>
         <w:tab/>
       </w:r>
-      <w:r>
-        <w:rPr>
-          <w:rFonts w:ascii="Consolas" w:hAnsi="Consolas" w:cs="Consolas"/>
-          <w:color w:val="000000"/>
-          <w:sz w:val="20"/>
-          <w:szCs w:val="20"/>
-          <w:lang w:val="en-CA"/>
-        </w:rPr>
-        <w:tab/>
+      <w:proofErr w:type="spellStart"/>
+      <w:r>
+        <w:rPr>
+          <w:rFonts w:ascii="Consolas" w:hAnsi="Consolas" w:cs="Consolas"/>
+          <w:color w:val="000000"/>
+          <w:sz w:val="20"/>
+          <w:szCs w:val="20"/>
+          <w:lang w:val="en-CA"/>
+        </w:rPr>
+        <w:t>PathTest</w:t>
+      </w:r>
+      <w:proofErr w:type="spellEnd"/>
+      <w:r>
+        <w:rPr>
+          <w:rFonts w:ascii="Consolas" w:hAnsi="Consolas" w:cs="Consolas"/>
+          <w:color w:val="000000"/>
+          <w:sz w:val="20"/>
+          <w:szCs w:val="20"/>
+          <w:lang w:val="en-CA"/>
+        </w:rPr>
+        <w:t xml:space="preserve"> test = </w:t>
+      </w:r>
+      <w:r>
+        <w:rPr>
+          <w:rFonts w:ascii="Consolas" w:hAnsi="Consolas" w:cs="Consolas"/>
+          <w:b/>
+          <w:bCs/>
+          <w:color w:val="7F0055"/>
+          <w:sz w:val="20"/>
+          <w:szCs w:val="20"/>
+          <w:lang w:val="en-CA"/>
+        </w:rPr>
+        <w:t>new</w:t>
+      </w:r>
+      <w:r>
+        <w:rPr>
+          <w:rFonts w:ascii="Consolas" w:hAnsi="Consolas" w:cs="Consolas"/>
+          <w:color w:val="000000"/>
+          <w:sz w:val="20"/>
+          <w:szCs w:val="20"/>
+          <w:lang w:val="en-CA"/>
+        </w:rPr>
+        <w:t xml:space="preserve"> </w:t>
+      </w:r>
+      <w:proofErr w:type="spellStart"/>
+      <w:proofErr w:type="gramStart"/>
+      <w:r>
+        <w:rPr>
+          <w:rFonts w:ascii="Consolas" w:hAnsi="Consolas" w:cs="Consolas"/>
+          <w:color w:val="000000"/>
+          <w:sz w:val="20"/>
+          <w:szCs w:val="20"/>
+          <w:lang w:val="en-CA"/>
+        </w:rPr>
+        <w:t>PathTest</w:t>
+      </w:r>
+      <w:proofErr w:type="spellEnd"/>
+      <w:r>
+        <w:rPr>
+          <w:rFonts w:ascii="Consolas" w:hAnsi="Consolas" w:cs="Consolas"/>
+          <w:color w:val="000000"/>
+          <w:sz w:val="20"/>
+          <w:szCs w:val="20"/>
+          <w:lang w:val="en-CA"/>
+        </w:rPr>
+        <w:t>(</w:t>
+      </w:r>
+      <w:proofErr w:type="gramEnd"/>
+      <w:r>
+        <w:rPr>
+          <w:rFonts w:ascii="Consolas" w:hAnsi="Consolas" w:cs="Consolas"/>
+          <w:color w:val="000000"/>
+          <w:sz w:val="20"/>
+          <w:szCs w:val="20"/>
+          <w:lang w:val="en-CA"/>
+        </w:rPr>
+        <w:t>);</w:t>
       </w:r>
       <w:r>
         <w:rPr>
@@ -26030,6 +27136,7 @@
           <w:rFonts w:ascii="Consolas" w:hAnsi="Consolas" w:cs="Consolas"/>
           <w:sz w:val="20"/>
           <w:szCs w:val="20"/>
+          <w:lang w:val="en-CA"/>
         </w:rPr>
       </w:pPr>
       <w:r>
@@ -26055,213 +27162,22 @@
       <w:r>
         <w:rPr>
           <w:rFonts w:ascii="Consolas" w:hAnsi="Consolas" w:cs="Consolas"/>
-          <w:color w:val="3F7F5F"/>
-          <w:sz w:val="20"/>
-          <w:szCs w:val="20"/>
-        </w:rPr>
-        <w:t>//</w:t>
-      </w:r>
-      <w:r>
-        <w:rPr>
-          <w:rFonts w:ascii="Consolas" w:hAnsi="Consolas" w:cs="Consolas"/>
-          <w:color w:val="3F7F5F"/>
-          <w:sz w:val="20"/>
-          <w:szCs w:val="20"/>
-          <w:u w:val="single"/>
-        </w:rPr>
-        <w:t>Calcul</w:t>
-      </w:r>
-      <w:r>
-        <w:rPr>
-          <w:rFonts w:ascii="Consolas" w:hAnsi="Consolas" w:cs="Consolas"/>
-          <w:color w:val="3F7F5F"/>
-          <w:sz w:val="20"/>
-          <w:szCs w:val="20"/>
-        </w:rPr>
-        <w:t xml:space="preserve"> </w:t>
-      </w:r>
-      <w:r>
-        <w:rPr>
-          <w:rFonts w:ascii="Consolas" w:hAnsi="Consolas" w:cs="Consolas"/>
-          <w:color w:val="3F7F5F"/>
-          <w:sz w:val="20"/>
-          <w:szCs w:val="20"/>
-          <w:u w:val="single"/>
-        </w:rPr>
-        <w:t>et</w:t>
-      </w:r>
-      <w:r>
-        <w:rPr>
-          <w:rFonts w:ascii="Consolas" w:hAnsi="Consolas" w:cs="Consolas"/>
-          <w:color w:val="3F7F5F"/>
-          <w:sz w:val="20"/>
-          <w:szCs w:val="20"/>
-        </w:rPr>
-        <w:t xml:space="preserve"> </w:t>
-      </w:r>
-      <w:r>
-        <w:rPr>
-          <w:rFonts w:ascii="Consolas" w:hAnsi="Consolas" w:cs="Consolas"/>
-          <w:color w:val="3F7F5F"/>
-          <w:sz w:val="20"/>
-          <w:szCs w:val="20"/>
-          <w:u w:val="single"/>
-        </w:rPr>
-        <w:t>enregistre</w:t>
-      </w:r>
-      <w:r>
-        <w:rPr>
-          <w:rFonts w:ascii="Consolas" w:hAnsi="Consolas" w:cs="Consolas"/>
-          <w:color w:val="3F7F5F"/>
-          <w:sz w:val="20"/>
-          <w:szCs w:val="20"/>
-        </w:rPr>
-        <w:t xml:space="preserve"> </w:t>
-      </w:r>
-      <w:r>
-        <w:rPr>
-          <w:rFonts w:ascii="Consolas" w:hAnsi="Consolas" w:cs="Consolas"/>
-          <w:color w:val="3F7F5F"/>
-          <w:sz w:val="20"/>
-          <w:szCs w:val="20"/>
-          <w:u w:val="single"/>
-        </w:rPr>
-        <w:t>le</w:t>
-      </w:r>
-      <w:r>
-        <w:rPr>
-          <w:rFonts w:ascii="Consolas" w:hAnsi="Consolas" w:cs="Consolas"/>
-          <w:color w:val="3F7F5F"/>
-          <w:sz w:val="20"/>
-          <w:szCs w:val="20"/>
-        </w:rPr>
-        <w:t xml:space="preserve"> </w:t>
-      </w:r>
-      <w:r>
-        <w:rPr>
-          <w:rFonts w:ascii="Consolas" w:hAnsi="Consolas" w:cs="Consolas"/>
-          <w:color w:val="3F7F5F"/>
-          <w:sz w:val="20"/>
-          <w:szCs w:val="20"/>
-          <w:u w:val="single"/>
-        </w:rPr>
-        <w:t>contenu</w:t>
-      </w:r>
-      <w:r>
-        <w:rPr>
-          <w:rFonts w:ascii="Consolas" w:hAnsi="Consolas" w:cs="Consolas"/>
-          <w:color w:val="3F7F5F"/>
-          <w:sz w:val="20"/>
-          <w:szCs w:val="20"/>
-        </w:rPr>
-        <w:t xml:space="preserve"> </w:t>
-      </w:r>
-      <w:r>
-        <w:rPr>
-          <w:rFonts w:ascii="Consolas" w:hAnsi="Consolas" w:cs="Consolas"/>
-          <w:color w:val="3F7F5F"/>
-          <w:sz w:val="20"/>
-          <w:szCs w:val="20"/>
-          <w:u w:val="single"/>
-        </w:rPr>
-        <w:t>des</w:t>
-      </w:r>
-      <w:r>
-        <w:rPr>
-          <w:rFonts w:ascii="Consolas" w:hAnsi="Consolas" w:cs="Consolas"/>
-          <w:color w:val="3F7F5F"/>
-          <w:sz w:val="20"/>
-          <w:szCs w:val="20"/>
-        </w:rPr>
-        <w:t xml:space="preserve"> </w:t>
-      </w:r>
-      <w:proofErr w:type="spellStart"/>
-      <w:r>
-        <w:rPr>
-          <w:rFonts w:ascii="Consolas" w:hAnsi="Consolas" w:cs="Consolas"/>
-          <w:color w:val="3F7F5F"/>
-          <w:sz w:val="20"/>
-          <w:szCs w:val="20"/>
-          <w:u w:val="single"/>
-        </w:rPr>
-        <w:t>resultats</w:t>
-      </w:r>
-      <w:proofErr w:type="spellEnd"/>
-      <w:r>
-        <w:rPr>
-          <w:rFonts w:ascii="Consolas" w:hAnsi="Consolas" w:cs="Consolas"/>
-          <w:color w:val="3F7F5F"/>
-          <w:sz w:val="20"/>
-          <w:szCs w:val="20"/>
-        </w:rPr>
-        <w:t xml:space="preserve"> d'analyse pour </w:t>
-      </w:r>
-      <w:r>
-        <w:rPr>
-          <w:rFonts w:ascii="Consolas" w:hAnsi="Consolas" w:cs="Consolas"/>
-          <w:color w:val="3F7F5F"/>
-          <w:sz w:val="20"/>
-          <w:szCs w:val="20"/>
-          <w:u w:val="single"/>
-        </w:rPr>
-        <w:t>chaque</w:t>
-      </w:r>
-      <w:r>
-        <w:rPr>
-          <w:rFonts w:ascii="Consolas" w:hAnsi="Consolas" w:cs="Consolas"/>
-          <w:color w:val="3F7F5F"/>
-          <w:sz w:val="20"/>
-          <w:szCs w:val="20"/>
-        </w:rPr>
-        <w:t xml:space="preserve"> test </w:t>
-      </w:r>
-      <w:r>
-        <w:rPr>
-          <w:rFonts w:ascii="Consolas" w:hAnsi="Consolas" w:cs="Consolas"/>
-          <w:color w:val="3F7F5F"/>
-          <w:sz w:val="20"/>
-          <w:szCs w:val="20"/>
-          <w:u w:val="single"/>
-        </w:rPr>
-        <w:t>dans</w:t>
-      </w:r>
-      <w:r>
-        <w:rPr>
-          <w:rFonts w:ascii="Consolas" w:hAnsi="Consolas" w:cs="Consolas"/>
-          <w:color w:val="3F7F5F"/>
-          <w:sz w:val="20"/>
-          <w:szCs w:val="20"/>
-        </w:rPr>
-        <w:t xml:space="preserve"> </w:t>
-      </w:r>
-      <w:r>
-        <w:rPr>
-          <w:rFonts w:ascii="Consolas" w:hAnsi="Consolas" w:cs="Consolas"/>
-          <w:color w:val="3F7F5F"/>
-          <w:sz w:val="20"/>
-          <w:szCs w:val="20"/>
-          <w:u w:val="single"/>
-        </w:rPr>
-        <w:t>le</w:t>
-      </w:r>
-      <w:r>
-        <w:rPr>
-          <w:rFonts w:ascii="Consolas" w:hAnsi="Consolas" w:cs="Consolas"/>
-          <w:color w:val="3F7F5F"/>
-          <w:sz w:val="20"/>
-          <w:szCs w:val="20"/>
-        </w:rPr>
-        <w:t xml:space="preserve"> </w:t>
-      </w:r>
-      <w:r>
-        <w:rPr>
-          <w:rFonts w:ascii="Consolas" w:hAnsi="Consolas" w:cs="Consolas"/>
-          <w:color w:val="3F7F5F"/>
-          <w:sz w:val="20"/>
-          <w:szCs w:val="20"/>
-          <w:u w:val="single"/>
-        </w:rPr>
-        <w:t>fichier</w:t>
+          <w:color w:val="000000"/>
+          <w:sz w:val="20"/>
+          <w:szCs w:val="20"/>
+          <w:lang w:val="en-CA"/>
+        </w:rPr>
+        <w:tab/>
+      </w:r>
+      <w:r>
+        <w:rPr>
+          <w:rFonts w:ascii="Consolas" w:hAnsi="Consolas" w:cs="Consolas"/>
+          <w:color w:val="000000"/>
+          <w:sz w:val="20"/>
+          <w:szCs w:val="20"/>
+          <w:lang w:val="en-CA"/>
+        </w:rPr>
+        <w:tab/>
       </w:r>
     </w:p>
     <w:p>
@@ -26283,155 +27199,230 @@
           <w:color w:val="000000"/>
           <w:sz w:val="20"/>
           <w:szCs w:val="20"/>
-        </w:rPr>
-        <w:tab/>
-      </w:r>
-      <w:r>
-        <w:rPr>
-          <w:rFonts w:ascii="Consolas" w:hAnsi="Consolas" w:cs="Consolas"/>
-          <w:color w:val="000000"/>
-          <w:sz w:val="20"/>
-          <w:szCs w:val="20"/>
-        </w:rPr>
-        <w:tab/>
-      </w:r>
-      <w:proofErr w:type="gramStart"/>
-      <w:r>
-        <w:rPr>
-          <w:rFonts w:ascii="Consolas" w:hAnsi="Consolas" w:cs="Consolas"/>
-          <w:color w:val="000000"/>
-          <w:sz w:val="20"/>
-          <w:szCs w:val="20"/>
-        </w:rPr>
-        <w:t>content</w:t>
-      </w:r>
-      <w:proofErr w:type="gramEnd"/>
-      <w:r>
-        <w:rPr>
-          <w:rFonts w:ascii="Consolas" w:hAnsi="Consolas" w:cs="Consolas"/>
-          <w:color w:val="000000"/>
-          <w:sz w:val="20"/>
-          <w:szCs w:val="20"/>
-        </w:rPr>
-        <w:t xml:space="preserve"> = </w:t>
-      </w:r>
-      <w:r>
-        <w:rPr>
-          <w:rFonts w:ascii="Consolas" w:hAnsi="Consolas" w:cs="Consolas"/>
-          <w:color w:val="2A00FF"/>
-          <w:sz w:val="20"/>
-          <w:szCs w:val="20"/>
-        </w:rPr>
-        <w:t xml:space="preserve">"Essaie; </w:t>
+          <w:lang w:val="en-CA"/>
+        </w:rPr>
+        <w:tab/>
+      </w:r>
+      <w:r>
+        <w:rPr>
+          <w:rFonts w:ascii="Consolas" w:hAnsi="Consolas" w:cs="Consolas"/>
+          <w:color w:val="000000"/>
+          <w:sz w:val="20"/>
+          <w:szCs w:val="20"/>
+          <w:lang w:val="en-CA"/>
+        </w:rPr>
+        <w:tab/>
+      </w:r>
+      <w:r>
+        <w:rPr>
+          <w:rFonts w:ascii="Consolas" w:hAnsi="Consolas" w:cs="Consolas"/>
+          <w:color w:val="3F7F5F"/>
+          <w:sz w:val="20"/>
+          <w:szCs w:val="20"/>
+        </w:rPr>
+        <w:t>//</w:t>
+      </w:r>
+      <w:r>
+        <w:rPr>
+          <w:rFonts w:ascii="Consolas" w:hAnsi="Consolas" w:cs="Consolas"/>
+          <w:color w:val="3F7F5F"/>
+          <w:sz w:val="20"/>
+          <w:szCs w:val="20"/>
+          <w:u w:val="single"/>
+        </w:rPr>
+        <w:t>Calcul</w:t>
+      </w:r>
+      <w:r>
+        <w:rPr>
+          <w:rFonts w:ascii="Consolas" w:hAnsi="Consolas" w:cs="Consolas"/>
+          <w:color w:val="3F7F5F"/>
+          <w:sz w:val="20"/>
+          <w:szCs w:val="20"/>
+        </w:rPr>
+        <w:t xml:space="preserve"> </w:t>
+      </w:r>
+      <w:r>
+        <w:rPr>
+          <w:rFonts w:ascii="Consolas" w:hAnsi="Consolas" w:cs="Consolas"/>
+          <w:color w:val="3F7F5F"/>
+          <w:sz w:val="20"/>
+          <w:szCs w:val="20"/>
+          <w:u w:val="single"/>
+        </w:rPr>
+        <w:t>et</w:t>
+      </w:r>
+      <w:r>
+        <w:rPr>
+          <w:rFonts w:ascii="Consolas" w:hAnsi="Consolas" w:cs="Consolas"/>
+          <w:color w:val="3F7F5F"/>
+          <w:sz w:val="20"/>
+          <w:szCs w:val="20"/>
+        </w:rPr>
+        <w:t xml:space="preserve"> </w:t>
+      </w:r>
+      <w:r>
+        <w:rPr>
+          <w:rFonts w:ascii="Consolas" w:hAnsi="Consolas" w:cs="Consolas"/>
+          <w:color w:val="3F7F5F"/>
+          <w:sz w:val="20"/>
+          <w:szCs w:val="20"/>
+          <w:u w:val="single"/>
+        </w:rPr>
+        <w:t>enregistre</w:t>
+      </w:r>
+      <w:r>
+        <w:rPr>
+          <w:rFonts w:ascii="Consolas" w:hAnsi="Consolas" w:cs="Consolas"/>
+          <w:color w:val="3F7F5F"/>
+          <w:sz w:val="20"/>
+          <w:szCs w:val="20"/>
+        </w:rPr>
+        <w:t xml:space="preserve"> </w:t>
+      </w:r>
+      <w:r>
+        <w:rPr>
+          <w:rFonts w:ascii="Consolas" w:hAnsi="Consolas" w:cs="Consolas"/>
+          <w:color w:val="3F7F5F"/>
+          <w:sz w:val="20"/>
+          <w:szCs w:val="20"/>
+          <w:u w:val="single"/>
+        </w:rPr>
+        <w:t>le</w:t>
+      </w:r>
+      <w:r>
+        <w:rPr>
+          <w:rFonts w:ascii="Consolas" w:hAnsi="Consolas" w:cs="Consolas"/>
+          <w:color w:val="3F7F5F"/>
+          <w:sz w:val="20"/>
+          <w:szCs w:val="20"/>
+        </w:rPr>
+        <w:t xml:space="preserve"> </w:t>
+      </w:r>
+      <w:r>
+        <w:rPr>
+          <w:rFonts w:ascii="Consolas" w:hAnsi="Consolas" w:cs="Consolas"/>
+          <w:color w:val="3F7F5F"/>
+          <w:sz w:val="20"/>
+          <w:szCs w:val="20"/>
+          <w:u w:val="single"/>
+        </w:rPr>
+        <w:t>contenu</w:t>
+      </w:r>
+      <w:r>
+        <w:rPr>
+          <w:rFonts w:ascii="Consolas" w:hAnsi="Consolas" w:cs="Consolas"/>
+          <w:color w:val="3F7F5F"/>
+          <w:sz w:val="20"/>
+          <w:szCs w:val="20"/>
+        </w:rPr>
+        <w:t xml:space="preserve"> </w:t>
+      </w:r>
+      <w:r>
+        <w:rPr>
+          <w:rFonts w:ascii="Consolas" w:hAnsi="Consolas" w:cs="Consolas"/>
+          <w:color w:val="3F7F5F"/>
+          <w:sz w:val="20"/>
+          <w:szCs w:val="20"/>
+          <w:u w:val="single"/>
+        </w:rPr>
+        <w:t>des</w:t>
+      </w:r>
+      <w:r>
+        <w:rPr>
+          <w:rFonts w:ascii="Consolas" w:hAnsi="Consolas" w:cs="Consolas"/>
+          <w:color w:val="3F7F5F"/>
+          <w:sz w:val="20"/>
+          <w:szCs w:val="20"/>
+        </w:rPr>
+        <w:t xml:space="preserve"> </w:t>
       </w:r>
       <w:proofErr w:type="spellStart"/>
       <w:r>
         <w:rPr>
           <w:rFonts w:ascii="Consolas" w:hAnsi="Consolas" w:cs="Consolas"/>
-          <w:color w:val="2A00FF"/>
-          <w:sz w:val="20"/>
-          <w:szCs w:val="20"/>
-        </w:rPr>
-        <w:t>Poid</w:t>
+          <w:color w:val="3F7F5F"/>
+          <w:sz w:val="20"/>
+          <w:szCs w:val="20"/>
+          <w:u w:val="single"/>
+        </w:rPr>
+        <w:t>resultats</w:t>
       </w:r>
       <w:proofErr w:type="spellEnd"/>
       <w:r>
         <w:rPr>
           <w:rFonts w:ascii="Consolas" w:hAnsi="Consolas" w:cs="Consolas"/>
-          <w:color w:val="2A00FF"/>
-          <w:sz w:val="20"/>
-          <w:szCs w:val="20"/>
-        </w:rPr>
-        <w:t xml:space="preserve">; </w:t>
-      </w:r>
-      <w:proofErr w:type="spellStart"/>
-      <w:r>
-        <w:rPr>
-          <w:rFonts w:ascii="Consolas" w:hAnsi="Consolas" w:cs="Consolas"/>
-          <w:color w:val="2A00FF"/>
-          <w:sz w:val="20"/>
-          <w:szCs w:val="20"/>
-        </w:rPr>
-        <w:t>TotalTest</w:t>
-      </w:r>
-      <w:proofErr w:type="spellEnd"/>
-      <w:r>
-        <w:rPr>
-          <w:rFonts w:ascii="Consolas" w:hAnsi="Consolas" w:cs="Consolas"/>
-          <w:color w:val="2A00FF"/>
-          <w:sz w:val="20"/>
-          <w:szCs w:val="20"/>
-        </w:rPr>
-        <w:t xml:space="preserve">; </w:t>
-      </w:r>
-      <w:proofErr w:type="spellStart"/>
-      <w:r>
-        <w:rPr>
-          <w:rFonts w:ascii="Consolas" w:hAnsi="Consolas" w:cs="Consolas"/>
-          <w:color w:val="2A00FF"/>
-          <w:sz w:val="20"/>
-          <w:szCs w:val="20"/>
-        </w:rPr>
-        <w:t>totalCheminNonTrouver</w:t>
-      </w:r>
-      <w:proofErr w:type="spellEnd"/>
-      <w:r>
-        <w:rPr>
-          <w:rFonts w:ascii="Consolas" w:hAnsi="Consolas" w:cs="Consolas"/>
-          <w:color w:val="2A00FF"/>
-          <w:sz w:val="20"/>
-          <w:szCs w:val="20"/>
-        </w:rPr>
-        <w:t xml:space="preserve">; </w:t>
-      </w:r>
-      <w:proofErr w:type="spellStart"/>
-      <w:r>
-        <w:rPr>
-          <w:rFonts w:ascii="Consolas" w:hAnsi="Consolas" w:cs="Consolas"/>
-          <w:color w:val="2A00FF"/>
-          <w:sz w:val="20"/>
-          <w:szCs w:val="20"/>
-        </w:rPr>
-        <w:t>totalPath</w:t>
-      </w:r>
-      <w:proofErr w:type="spellEnd"/>
-      <w:r>
-        <w:rPr>
-          <w:rFonts w:ascii="Consolas" w:hAnsi="Consolas" w:cs="Consolas"/>
-          <w:color w:val="2A00FF"/>
-          <w:sz w:val="20"/>
-          <w:szCs w:val="20"/>
-        </w:rPr>
-        <w:t xml:space="preserve"> (pas);</w:t>
-      </w:r>
-      <w:proofErr w:type="spellStart"/>
-      <w:r>
-        <w:rPr>
-          <w:rFonts w:ascii="Consolas" w:hAnsi="Consolas" w:cs="Consolas"/>
-          <w:color w:val="2A00FF"/>
-          <w:sz w:val="20"/>
-          <w:szCs w:val="20"/>
-        </w:rPr>
-        <w:t>totalCaseEssayerEchec</w:t>
-      </w:r>
-      <w:proofErr w:type="spellEnd"/>
-      <w:r>
-        <w:rPr>
-          <w:rFonts w:ascii="Consolas" w:hAnsi="Consolas" w:cs="Consolas"/>
-          <w:color w:val="2A00FF"/>
-          <w:sz w:val="20"/>
-          <w:szCs w:val="20"/>
-        </w:rPr>
-        <w:t>;\n"</w:t>
-      </w:r>
-      <w:r>
-        <w:rPr>
-          <w:rFonts w:ascii="Consolas" w:hAnsi="Consolas" w:cs="Consolas"/>
-          <w:color w:val="000000"/>
-          <w:sz w:val="20"/>
-          <w:szCs w:val="20"/>
-        </w:rPr>
-        <w:t>;</w:t>
+          <w:color w:val="3F7F5F"/>
+          <w:sz w:val="20"/>
+          <w:szCs w:val="20"/>
+        </w:rPr>
+        <w:t xml:space="preserve"> d'analyse pour </w:t>
+      </w:r>
+      <w:r>
+        <w:rPr>
+          <w:rFonts w:ascii="Consolas" w:hAnsi="Consolas" w:cs="Consolas"/>
+          <w:color w:val="3F7F5F"/>
+          <w:sz w:val="20"/>
+          <w:szCs w:val="20"/>
+          <w:u w:val="single"/>
+        </w:rPr>
+        <w:t>chaque</w:t>
+      </w:r>
+      <w:r>
+        <w:rPr>
+          <w:rFonts w:ascii="Consolas" w:hAnsi="Consolas" w:cs="Consolas"/>
+          <w:color w:val="3F7F5F"/>
+          <w:sz w:val="20"/>
+          <w:szCs w:val="20"/>
+        </w:rPr>
+        <w:t xml:space="preserve"> test </w:t>
+      </w:r>
+      <w:r>
+        <w:rPr>
+          <w:rFonts w:ascii="Consolas" w:hAnsi="Consolas" w:cs="Consolas"/>
+          <w:color w:val="3F7F5F"/>
+          <w:sz w:val="20"/>
+          <w:szCs w:val="20"/>
+          <w:u w:val="single"/>
+        </w:rPr>
+        <w:t>dans</w:t>
+      </w:r>
+      <w:r>
+        <w:rPr>
+          <w:rFonts w:ascii="Consolas" w:hAnsi="Consolas" w:cs="Consolas"/>
+          <w:color w:val="3F7F5F"/>
+          <w:sz w:val="20"/>
+          <w:szCs w:val="20"/>
+        </w:rPr>
+        <w:t xml:space="preserve"> </w:t>
+      </w:r>
+      <w:r>
+        <w:rPr>
+          <w:rFonts w:ascii="Consolas" w:hAnsi="Consolas" w:cs="Consolas"/>
+          <w:color w:val="3F7F5F"/>
+          <w:sz w:val="20"/>
+          <w:szCs w:val="20"/>
+          <w:u w:val="single"/>
+        </w:rPr>
+        <w:t>le</w:t>
+      </w:r>
+      <w:r>
+        <w:rPr>
+          <w:rFonts w:ascii="Consolas" w:hAnsi="Consolas" w:cs="Consolas"/>
+          <w:color w:val="3F7F5F"/>
+          <w:sz w:val="20"/>
+          <w:szCs w:val="20"/>
+        </w:rPr>
+        <w:t xml:space="preserve"> </w:t>
+      </w:r>
+      <w:r>
+        <w:rPr>
+          <w:rFonts w:ascii="Consolas" w:hAnsi="Consolas" w:cs="Consolas"/>
+          <w:color w:val="3F7F5F"/>
+          <w:sz w:val="20"/>
+          <w:szCs w:val="20"/>
+          <w:u w:val="single"/>
+        </w:rPr>
+        <w:t>fichier</w:t>
       </w:r>
     </w:p>
     <w:p>
@@ -26465,43 +27456,143 @@
         </w:rPr>
         <w:tab/>
       </w:r>
+      <w:proofErr w:type="gramStart"/>
+      <w:r>
+        <w:rPr>
+          <w:rFonts w:ascii="Consolas" w:hAnsi="Consolas" w:cs="Consolas"/>
+          <w:color w:val="000000"/>
+          <w:sz w:val="20"/>
+          <w:szCs w:val="20"/>
+        </w:rPr>
+        <w:t>content</w:t>
+      </w:r>
+      <w:proofErr w:type="gramEnd"/>
+      <w:r>
+        <w:rPr>
+          <w:rFonts w:ascii="Consolas" w:hAnsi="Consolas" w:cs="Consolas"/>
+          <w:color w:val="000000"/>
+          <w:sz w:val="20"/>
+          <w:szCs w:val="20"/>
+        </w:rPr>
+        <w:t xml:space="preserve"> = </w:t>
+      </w:r>
+      <w:r>
+        <w:rPr>
+          <w:rFonts w:ascii="Consolas" w:hAnsi="Consolas" w:cs="Consolas"/>
+          <w:color w:val="2A00FF"/>
+          <w:sz w:val="20"/>
+          <w:szCs w:val="20"/>
+        </w:rPr>
+        <w:t xml:space="preserve">"Essaie; </w:t>
+      </w:r>
       <w:proofErr w:type="spellStart"/>
       <w:r>
         <w:rPr>
           <w:rFonts w:ascii="Consolas" w:hAnsi="Consolas" w:cs="Consolas"/>
-          <w:color w:val="000000"/>
-          <w:sz w:val="20"/>
-          <w:szCs w:val="20"/>
-        </w:rPr>
-        <w:t>test.</w:t>
-      </w:r>
-      <w:r>
-        <w:rPr>
-          <w:rFonts w:ascii="Consolas" w:hAnsi="Consolas" w:cs="Consolas"/>
-          <w:color w:val="0000C0"/>
-          <w:sz w:val="20"/>
-          <w:szCs w:val="20"/>
-        </w:rPr>
-        <w:t>finder</w:t>
-      </w:r>
-      <w:r>
-        <w:rPr>
-          <w:rFonts w:ascii="Consolas" w:hAnsi="Consolas" w:cs="Consolas"/>
-          <w:color w:val="000000"/>
-          <w:sz w:val="20"/>
-          <w:szCs w:val="20"/>
-        </w:rPr>
-        <w:t>.setHeuristicType</w:t>
+          <w:color w:val="2A00FF"/>
+          <w:sz w:val="20"/>
+          <w:szCs w:val="20"/>
+        </w:rPr>
+        <w:t>Poid</w:t>
       </w:r>
       <w:proofErr w:type="spellEnd"/>
       <w:r>
         <w:rPr>
           <w:rFonts w:ascii="Consolas" w:hAnsi="Consolas" w:cs="Consolas"/>
-          <w:color w:val="000000"/>
-          <w:sz w:val="20"/>
-          <w:szCs w:val="20"/>
-        </w:rPr>
-        <w:t>(0);</w:t>
+          <w:color w:val="2A00FF"/>
+          <w:sz w:val="20"/>
+          <w:szCs w:val="20"/>
+        </w:rPr>
+        <w:t xml:space="preserve">; </w:t>
+      </w:r>
+      <w:proofErr w:type="spellStart"/>
+      <w:r>
+        <w:rPr>
+          <w:rFonts w:ascii="Consolas" w:hAnsi="Consolas" w:cs="Consolas"/>
+          <w:color w:val="2A00FF"/>
+          <w:sz w:val="20"/>
+          <w:szCs w:val="20"/>
+        </w:rPr>
+        <w:t>TotalTest</w:t>
+      </w:r>
+      <w:proofErr w:type="spellEnd"/>
+      <w:r>
+        <w:rPr>
+          <w:rFonts w:ascii="Consolas" w:hAnsi="Consolas" w:cs="Consolas"/>
+          <w:color w:val="2A00FF"/>
+          <w:sz w:val="20"/>
+          <w:szCs w:val="20"/>
+        </w:rPr>
+        <w:t xml:space="preserve">; </w:t>
+      </w:r>
+      <w:proofErr w:type="spellStart"/>
+      <w:r>
+        <w:rPr>
+          <w:rFonts w:ascii="Consolas" w:hAnsi="Consolas" w:cs="Consolas"/>
+          <w:color w:val="2A00FF"/>
+          <w:sz w:val="20"/>
+          <w:szCs w:val="20"/>
+        </w:rPr>
+        <w:t>totalCheminNonTrouver</w:t>
+      </w:r>
+      <w:proofErr w:type="spellEnd"/>
+      <w:r>
+        <w:rPr>
+          <w:rFonts w:ascii="Consolas" w:hAnsi="Consolas" w:cs="Consolas"/>
+          <w:color w:val="2A00FF"/>
+          <w:sz w:val="20"/>
+          <w:szCs w:val="20"/>
+        </w:rPr>
+        <w:t xml:space="preserve">; </w:t>
+      </w:r>
+      <w:proofErr w:type="spellStart"/>
+      <w:r>
+        <w:rPr>
+          <w:rFonts w:ascii="Consolas" w:hAnsi="Consolas" w:cs="Consolas"/>
+          <w:color w:val="2A00FF"/>
+          <w:sz w:val="20"/>
+          <w:szCs w:val="20"/>
+        </w:rPr>
+        <w:t>totalPath</w:t>
+      </w:r>
+      <w:proofErr w:type="spellEnd"/>
+      <w:r>
+        <w:rPr>
+          <w:rFonts w:ascii="Consolas" w:hAnsi="Consolas" w:cs="Consolas"/>
+          <w:color w:val="2A00FF"/>
+          <w:sz w:val="20"/>
+          <w:szCs w:val="20"/>
+        </w:rPr>
+        <w:t xml:space="preserve"> (pas);</w:t>
+      </w:r>
+      <w:proofErr w:type="spellStart"/>
+      <w:r>
+        <w:rPr>
+          <w:rFonts w:ascii="Consolas" w:hAnsi="Consolas" w:cs="Consolas"/>
+          <w:color w:val="2A00FF"/>
+          <w:sz w:val="20"/>
+          <w:szCs w:val="20"/>
+        </w:rPr>
+        <w:t>totalCaseEssayerEchec</w:t>
+      </w:r>
+      <w:proofErr w:type="spellEnd"/>
+      <w:r>
+        <w:rPr>
+          <w:rFonts w:ascii="Consolas" w:hAnsi="Consolas" w:cs="Consolas"/>
+          <w:color w:val="2A00FF"/>
+          <w:sz w:val="20"/>
+          <w:szCs w:val="20"/>
+        </w:rPr>
+        <w:t>;\n"</w:t>
+      </w:r>
+      <w:r>
+        <w:rPr>
+          <w:rFonts w:ascii="Consolas" w:hAnsi="Consolas" w:cs="Consolas"/>
+          <w:color w:val="000000"/>
+          <w:sz w:val="20"/>
+          <w:szCs w:val="20"/>
+        </w:rPr>
+        <w:t>;</w:t>
       </w:r>
     </w:p>
     <w:p>
@@ -26536,48 +27627,42 @@
         <w:tab/>
       </w:r>
       <w:proofErr w:type="spellStart"/>
-      <w:proofErr w:type="gramStart"/>
-      <w:r>
-        <w:rPr>
-          <w:rFonts w:ascii="Consolas" w:hAnsi="Consolas" w:cs="Consolas"/>
-          <w:b/>
-          <w:bCs/>
-          <w:color w:val="7F0055"/>
-          <w:sz w:val="20"/>
-          <w:szCs w:val="20"/>
-        </w:rPr>
-        <w:t>int</w:t>
+      <w:r>
+        <w:rPr>
+          <w:rFonts w:ascii="Consolas" w:hAnsi="Consolas" w:cs="Consolas"/>
+          <w:color w:val="000000"/>
+          <w:sz w:val="20"/>
+          <w:szCs w:val="20"/>
+        </w:rPr>
+        <w:t>test.</w:t>
+      </w:r>
+      <w:r>
+        <w:rPr>
+          <w:rFonts w:ascii="Consolas" w:hAnsi="Consolas" w:cs="Consolas"/>
+          <w:color w:val="0000C0"/>
+          <w:sz w:val="20"/>
+          <w:szCs w:val="20"/>
+        </w:rPr>
+        <w:t>finder</w:t>
+      </w:r>
+      <w:r>
+        <w:rPr>
+          <w:rFonts w:ascii="Consolas" w:hAnsi="Consolas" w:cs="Consolas"/>
+          <w:color w:val="000000"/>
+          <w:sz w:val="20"/>
+          <w:szCs w:val="20"/>
+        </w:rPr>
+        <w:t>.setHeuristicType</w:t>
       </w:r>
       <w:proofErr w:type="spellEnd"/>
-      <w:proofErr w:type="gramEnd"/>
-      <w:r>
-        <w:rPr>
-          <w:rFonts w:ascii="Consolas" w:hAnsi="Consolas" w:cs="Consolas"/>
-          <w:color w:val="000000"/>
-          <w:sz w:val="20"/>
-          <w:szCs w:val="20"/>
-        </w:rPr>
-        <w:t xml:space="preserve"> </w:t>
-      </w:r>
-      <w:proofErr w:type="spellStart"/>
-      <w:r>
-        <w:rPr>
-          <w:rFonts w:ascii="Consolas" w:hAnsi="Consolas" w:cs="Consolas"/>
-          <w:color w:val="000000"/>
-          <w:sz w:val="20"/>
-          <w:szCs w:val="20"/>
-        </w:rPr>
-        <w:t>totalTest</w:t>
-      </w:r>
-      <w:proofErr w:type="spellEnd"/>
-      <w:r>
-        <w:rPr>
-          <w:rFonts w:ascii="Consolas" w:hAnsi="Consolas" w:cs="Consolas"/>
-          <w:color w:val="000000"/>
-          <w:sz w:val="20"/>
-          <w:szCs w:val="20"/>
-        </w:rPr>
-        <w:t>=0;</w:t>
+      <w:r>
+        <w:rPr>
+          <w:rFonts w:ascii="Consolas" w:hAnsi="Consolas" w:cs="Consolas"/>
+          <w:color w:val="000000"/>
+          <w:sz w:val="20"/>
+          <w:szCs w:val="20"/>
+        </w:rPr>
+        <w:t>(0);</w:t>
       </w:r>
     </w:p>
     <w:p>
@@ -26643,7 +27728,7 @@
           <w:sz w:val="20"/>
           <w:szCs w:val="20"/>
         </w:rPr>
-        <w:t>totalPath</w:t>
+        <w:t>totalTest</w:t>
       </w:r>
       <w:proofErr w:type="spellEnd"/>
       <w:r>
@@ -26719,7 +27804,7 @@
           <w:sz w:val="20"/>
           <w:szCs w:val="20"/>
         </w:rPr>
-        <w:t>totalCaseEssayerEchec</w:t>
+        <w:t>totalPath</w:t>
       </w:r>
       <w:proofErr w:type="spellEnd"/>
       <w:r>
@@ -26729,7 +27814,7 @@
           <w:sz w:val="20"/>
           <w:szCs w:val="20"/>
         </w:rPr>
-        <w:t xml:space="preserve"> = 0;</w:t>
+        <w:t>=0;</w:t>
       </w:r>
     </w:p>
     <w:p>
@@ -26795,7 +27880,7 @@
           <w:sz w:val="20"/>
           <w:szCs w:val="20"/>
         </w:rPr>
-        <w:t>totalCheminNonTrouver</w:t>
+        <w:t>totalCaseEssayerEchec</w:t>
       </w:r>
       <w:proofErr w:type="spellEnd"/>
       <w:r>
@@ -26805,7 +27890,7 @@
           <w:sz w:val="20"/>
           <w:szCs w:val="20"/>
         </w:rPr>
-        <w:t xml:space="preserve"> =0;</w:t>
+        <w:t xml:space="preserve"> = 0;</w:t>
       </w:r>
     </w:p>
     <w:p>
@@ -26844,71 +27929,44 @@
       <w:r>
         <w:rPr>
           <w:rFonts w:ascii="Consolas" w:hAnsi="Consolas" w:cs="Consolas"/>
-          <w:color w:val="000000"/>
-          <w:sz w:val="20"/>
-          <w:szCs w:val="20"/>
-        </w:rPr>
-        <w:t>test.</w:t>
-      </w:r>
-      <w:r>
-        <w:rPr>
-          <w:rFonts w:ascii="Consolas" w:hAnsi="Consolas" w:cs="Consolas"/>
-          <w:color w:val="0000C0"/>
-          <w:sz w:val="20"/>
-          <w:szCs w:val="20"/>
-        </w:rPr>
-        <w:t>finder</w:t>
-      </w:r>
-      <w:r>
-        <w:rPr>
-          <w:rFonts w:ascii="Consolas" w:hAnsi="Consolas" w:cs="Consolas"/>
-          <w:color w:val="000000"/>
-          <w:sz w:val="20"/>
-          <w:szCs w:val="20"/>
-        </w:rPr>
-        <w:t>.setHeuristicWeight</w:t>
-      </w:r>
-      <w:proofErr w:type="spellEnd"/>
-      <w:r>
-        <w:rPr>
-          <w:rFonts w:ascii="Consolas" w:hAnsi="Consolas" w:cs="Consolas"/>
-          <w:color w:val="000000"/>
-          <w:sz w:val="20"/>
-          <w:szCs w:val="20"/>
-        </w:rPr>
-        <w:t>(</w:t>
-      </w:r>
-      <w:proofErr w:type="gramEnd"/>
-      <w:r>
-        <w:rPr>
-          <w:rFonts w:ascii="Consolas" w:hAnsi="Consolas" w:cs="Consolas"/>
-          <w:color w:val="000000"/>
-          <w:sz w:val="20"/>
-          <w:szCs w:val="20"/>
-        </w:rPr>
-        <w:t>(</w:t>
-      </w:r>
-      <w:proofErr w:type="spellStart"/>
-      <w:r>
-        <w:rPr>
-          <w:rFonts w:ascii="Consolas" w:hAnsi="Consolas" w:cs="Consolas"/>
           <w:b/>
           <w:bCs/>
           <w:color w:val="7F0055"/>
           <w:sz w:val="20"/>
           <w:szCs w:val="20"/>
         </w:rPr>
-        <w:t>float</w:t>
+        <w:t>int</w:t>
       </w:r>
       <w:proofErr w:type="spellEnd"/>
-      <w:r>
-        <w:rPr>
-          <w:rFonts w:ascii="Consolas" w:hAnsi="Consolas" w:cs="Consolas"/>
-          <w:color w:val="000000"/>
-          <w:sz w:val="20"/>
-          <w:szCs w:val="20"/>
-        </w:rPr>
-        <w:t>)(0));</w:t>
+      <w:proofErr w:type="gramEnd"/>
+      <w:r>
+        <w:rPr>
+          <w:rFonts w:ascii="Consolas" w:hAnsi="Consolas" w:cs="Consolas"/>
+          <w:color w:val="000000"/>
+          <w:sz w:val="20"/>
+          <w:szCs w:val="20"/>
+        </w:rPr>
+        <w:t xml:space="preserve"> </w:t>
+      </w:r>
+      <w:proofErr w:type="spellStart"/>
+      <w:r>
+        <w:rPr>
+          <w:rFonts w:ascii="Consolas" w:hAnsi="Consolas" w:cs="Consolas"/>
+          <w:color w:val="000000"/>
+          <w:sz w:val="20"/>
+          <w:szCs w:val="20"/>
+        </w:rPr>
+        <w:t>totalCheminNonTrouver</w:t>
+      </w:r>
+      <w:proofErr w:type="spellEnd"/>
+      <w:r>
+        <w:rPr>
+          <w:rFonts w:ascii="Consolas" w:hAnsi="Consolas" w:cs="Consolas"/>
+          <w:color w:val="000000"/>
+          <w:sz w:val="20"/>
+          <w:szCs w:val="20"/>
+        </w:rPr>
+        <w:t xml:space="preserve"> =0;</w:t>
       </w:r>
     </w:p>
     <w:p>
@@ -26942,92 +28000,76 @@
         </w:rPr>
         <w:tab/>
       </w:r>
-      <w:r>
-        <w:rPr>
-          <w:rFonts w:ascii="Consolas" w:hAnsi="Consolas" w:cs="Consolas"/>
-          <w:color w:val="3F7F5F"/>
-          <w:sz w:val="20"/>
-          <w:szCs w:val="20"/>
-        </w:rPr>
-        <w:t xml:space="preserve">//Variation </w:t>
-      </w:r>
-      <w:r>
-        <w:rPr>
-          <w:rFonts w:ascii="Consolas" w:hAnsi="Consolas" w:cs="Consolas"/>
-          <w:color w:val="3F7F5F"/>
-          <w:sz w:val="20"/>
-          <w:szCs w:val="20"/>
-          <w:u w:val="single"/>
-        </w:rPr>
-        <w:t>du</w:t>
-      </w:r>
-      <w:r>
-        <w:rPr>
-          <w:rFonts w:ascii="Consolas" w:hAnsi="Consolas" w:cs="Consolas"/>
-          <w:color w:val="3F7F5F"/>
-          <w:sz w:val="20"/>
-          <w:szCs w:val="20"/>
-        </w:rPr>
-        <w:t xml:space="preserve"> </w:t>
-      </w:r>
       <w:proofErr w:type="spellStart"/>
-      <w:r>
-        <w:rPr>
-          <w:rFonts w:ascii="Consolas" w:hAnsi="Consolas" w:cs="Consolas"/>
-          <w:color w:val="3F7F5F"/>
-          <w:sz w:val="20"/>
-          <w:szCs w:val="20"/>
-          <w:u w:val="single"/>
-        </w:rPr>
-        <w:t>poid</w:t>
+      <w:proofErr w:type="gramStart"/>
+      <w:r>
+        <w:rPr>
+          <w:rFonts w:ascii="Consolas" w:hAnsi="Consolas" w:cs="Consolas"/>
+          <w:color w:val="000000"/>
+          <w:sz w:val="20"/>
+          <w:szCs w:val="20"/>
+        </w:rPr>
+        <w:t>test.</w:t>
+      </w:r>
+      <w:r>
+        <w:rPr>
+          <w:rFonts w:ascii="Consolas" w:hAnsi="Consolas" w:cs="Consolas"/>
+          <w:color w:val="0000C0"/>
+          <w:sz w:val="20"/>
+          <w:szCs w:val="20"/>
+        </w:rPr>
+        <w:t>finder</w:t>
+      </w:r>
+      <w:r>
+        <w:rPr>
+          <w:rFonts w:ascii="Consolas" w:hAnsi="Consolas" w:cs="Consolas"/>
+          <w:color w:val="000000"/>
+          <w:sz w:val="20"/>
+          <w:szCs w:val="20"/>
+        </w:rPr>
+        <w:t>.setHeuristicWeight</w:t>
       </w:r>
       <w:proofErr w:type="spellEnd"/>
       <w:r>
         <w:rPr>
           <w:rFonts w:ascii="Consolas" w:hAnsi="Consolas" w:cs="Consolas"/>
-          <w:color w:val="3F7F5F"/>
-          <w:sz w:val="20"/>
-          <w:szCs w:val="20"/>
-        </w:rPr>
-        <w:t xml:space="preserve"> (</w:t>
-      </w:r>
-      <w:r>
-        <w:rPr>
-          <w:rFonts w:ascii="Consolas" w:hAnsi="Consolas" w:cs="Consolas"/>
-          <w:color w:val="3F7F5F"/>
-          <w:sz w:val="20"/>
-          <w:szCs w:val="20"/>
-          <w:u w:val="single"/>
-        </w:rPr>
-        <w:t>cout</w:t>
-      </w:r>
-      <w:r>
-        <w:rPr>
-          <w:rFonts w:ascii="Consolas" w:hAnsi="Consolas" w:cs="Consolas"/>
-          <w:color w:val="3F7F5F"/>
-          <w:sz w:val="20"/>
-          <w:szCs w:val="20"/>
-        </w:rPr>
-        <w:t xml:space="preserve">) </w:t>
-      </w:r>
-      <w:r>
-        <w:rPr>
-          <w:rFonts w:ascii="Consolas" w:hAnsi="Consolas" w:cs="Consolas"/>
-          <w:color w:val="3F7F5F"/>
-          <w:sz w:val="20"/>
-          <w:szCs w:val="20"/>
-          <w:u w:val="single"/>
-        </w:rPr>
-        <w:t>de</w:t>
-      </w:r>
-      <w:r>
-        <w:rPr>
-          <w:rFonts w:ascii="Consolas" w:hAnsi="Consolas" w:cs="Consolas"/>
-          <w:color w:val="3F7F5F"/>
-          <w:sz w:val="20"/>
-          <w:szCs w:val="20"/>
-        </w:rPr>
-        <w:t xml:space="preserve"> l'heuristique</w:t>
+          <w:color w:val="000000"/>
+          <w:sz w:val="20"/>
+          <w:szCs w:val="20"/>
+        </w:rPr>
+        <w:t>(</w:t>
+      </w:r>
+      <w:proofErr w:type="gramEnd"/>
+      <w:r>
+        <w:rPr>
+          <w:rFonts w:ascii="Consolas" w:hAnsi="Consolas" w:cs="Consolas"/>
+          <w:color w:val="000000"/>
+          <w:sz w:val="20"/>
+          <w:szCs w:val="20"/>
+        </w:rPr>
+        <w:t>(</w:t>
+      </w:r>
+      <w:proofErr w:type="spellStart"/>
+      <w:r>
+        <w:rPr>
+          <w:rFonts w:ascii="Consolas" w:hAnsi="Consolas" w:cs="Consolas"/>
+          <w:b/>
+          <w:bCs/>
+          <w:color w:val="7F0055"/>
+          <w:sz w:val="20"/>
+          <w:szCs w:val="20"/>
+        </w:rPr>
+        <w:t>float</w:t>
+      </w:r>
+      <w:proofErr w:type="spellEnd"/>
+      <w:r>
+        <w:rPr>
+          <w:rFonts w:ascii="Consolas" w:hAnsi="Consolas" w:cs="Consolas"/>
+          <w:color w:val="000000"/>
+          <w:sz w:val="20"/>
+          <w:szCs w:val="20"/>
+        </w:rPr>
+        <w:t>)(0));</w:t>
       </w:r>
     </w:p>
     <w:p>
@@ -27041,7 +28083,6 @@
           <w:rFonts w:ascii="Consolas" w:hAnsi="Consolas" w:cs="Consolas"/>
           <w:sz w:val="20"/>
           <w:szCs w:val="20"/>
-          <w:lang w:val="en-CA"/>
         </w:rPr>
       </w:pPr>
       <w:r>
@@ -27062,73 +28103,92 @@
         </w:rPr>
         <w:tab/>
       </w:r>
-      <w:proofErr w:type="gramStart"/>
-      <w:r>
-        <w:rPr>
-          <w:rFonts w:ascii="Consolas" w:hAnsi="Consolas" w:cs="Consolas"/>
-          <w:b/>
-          <w:bCs/>
-          <w:color w:val="7F0055"/>
-          <w:sz w:val="20"/>
-          <w:szCs w:val="20"/>
-          <w:lang w:val="en-CA"/>
-        </w:rPr>
-        <w:t>for</w:t>
-      </w:r>
-      <w:proofErr w:type="gramEnd"/>
-      <w:r>
-        <w:rPr>
-          <w:rFonts w:ascii="Consolas" w:hAnsi="Consolas" w:cs="Consolas"/>
-          <w:color w:val="000000"/>
-          <w:sz w:val="20"/>
-          <w:szCs w:val="20"/>
-          <w:lang w:val="en-CA"/>
+      <w:r>
+        <w:rPr>
+          <w:rFonts w:ascii="Consolas" w:hAnsi="Consolas" w:cs="Consolas"/>
+          <w:color w:val="3F7F5F"/>
+          <w:sz w:val="20"/>
+          <w:szCs w:val="20"/>
+        </w:rPr>
+        <w:t xml:space="preserve">//Variation </w:t>
+      </w:r>
+      <w:r>
+        <w:rPr>
+          <w:rFonts w:ascii="Consolas" w:hAnsi="Consolas" w:cs="Consolas"/>
+          <w:color w:val="3F7F5F"/>
+          <w:sz w:val="20"/>
+          <w:szCs w:val="20"/>
+          <w:u w:val="single"/>
+        </w:rPr>
+        <w:t>du</w:t>
+      </w:r>
+      <w:r>
+        <w:rPr>
+          <w:rFonts w:ascii="Consolas" w:hAnsi="Consolas" w:cs="Consolas"/>
+          <w:color w:val="3F7F5F"/>
+          <w:sz w:val="20"/>
+          <w:szCs w:val="20"/>
+        </w:rPr>
+        <w:t xml:space="preserve"> </w:t>
+      </w:r>
+      <w:proofErr w:type="spellStart"/>
+      <w:r>
+        <w:rPr>
+          <w:rFonts w:ascii="Consolas" w:hAnsi="Consolas" w:cs="Consolas"/>
+          <w:color w:val="3F7F5F"/>
+          <w:sz w:val="20"/>
+          <w:szCs w:val="20"/>
+          <w:u w:val="single"/>
+        </w:rPr>
+        <w:t>poid</w:t>
+      </w:r>
+      <w:proofErr w:type="spellEnd"/>
+      <w:r>
+        <w:rPr>
+          <w:rFonts w:ascii="Consolas" w:hAnsi="Consolas" w:cs="Consolas"/>
+          <w:color w:val="3F7F5F"/>
+          <w:sz w:val="20"/>
+          <w:szCs w:val="20"/>
         </w:rPr>
         <w:t xml:space="preserve"> (</w:t>
       </w:r>
       <w:r>
         <w:rPr>
           <w:rFonts w:ascii="Consolas" w:hAnsi="Consolas" w:cs="Consolas"/>
-          <w:b/>
-          <w:bCs/>
-          <w:color w:val="7F0055"/>
-          <w:sz w:val="20"/>
-          <w:szCs w:val="20"/>
-          <w:lang w:val="en-CA"/>
-        </w:rPr>
-        <w:t>float</w:t>
-      </w:r>
-      <w:r>
-        <w:rPr>
-          <w:rFonts w:ascii="Consolas" w:hAnsi="Consolas" w:cs="Consolas"/>
-          <w:color w:val="000000"/>
-          <w:sz w:val="20"/>
-          <w:szCs w:val="20"/>
-          <w:lang w:val="en-CA"/>
-        </w:rPr>
-        <w:t xml:space="preserve"> z=0;z&lt;5;z=(</w:t>
-      </w:r>
-      <w:r>
-        <w:rPr>
-          <w:rFonts w:ascii="Consolas" w:hAnsi="Consolas" w:cs="Consolas"/>
-          <w:b/>
-          <w:bCs/>
-          <w:color w:val="7F0055"/>
-          <w:sz w:val="20"/>
-          <w:szCs w:val="20"/>
-          <w:lang w:val="en-CA"/>
-        </w:rPr>
-        <w:t>float</w:t>
-      </w:r>
-      <w:r>
-        <w:rPr>
-          <w:rFonts w:ascii="Consolas" w:hAnsi="Consolas" w:cs="Consolas"/>
-          <w:color w:val="000000"/>
-          <w:sz w:val="20"/>
-          <w:szCs w:val="20"/>
-          <w:lang w:val="en-CA"/>
-        </w:rPr>
-        <w:t>)(z+0.2)){</w:t>
+          <w:color w:val="3F7F5F"/>
+          <w:sz w:val="20"/>
+          <w:szCs w:val="20"/>
+          <w:u w:val="single"/>
+        </w:rPr>
+        <w:t>cout</w:t>
+      </w:r>
+      <w:r>
+        <w:rPr>
+          <w:rFonts w:ascii="Consolas" w:hAnsi="Consolas" w:cs="Consolas"/>
+          <w:color w:val="3F7F5F"/>
+          <w:sz w:val="20"/>
+          <w:szCs w:val="20"/>
+        </w:rPr>
+        <w:t xml:space="preserve">) </w:t>
+      </w:r>
+      <w:r>
+        <w:rPr>
+          <w:rFonts w:ascii="Consolas" w:hAnsi="Consolas" w:cs="Consolas"/>
+          <w:color w:val="3F7F5F"/>
+          <w:sz w:val="20"/>
+          <w:szCs w:val="20"/>
+          <w:u w:val="single"/>
+        </w:rPr>
+        <w:t>de</w:t>
+      </w:r>
+      <w:r>
+        <w:rPr>
+          <w:rFonts w:ascii="Consolas" w:hAnsi="Consolas" w:cs="Consolas"/>
+          <w:color w:val="3F7F5F"/>
+          <w:sz w:val="20"/>
+          <w:szCs w:val="20"/>
+        </w:rPr>
+        <w:t xml:space="preserve"> l'heuristique</w:t>
       </w:r>
     </w:p>
     <w:p>
@@ -27150,27 +28210,294 @@
           <w:color w:val="000000"/>
           <w:sz w:val="20"/>
           <w:szCs w:val="20"/>
-          <w:lang w:val="en-CA"/>
-        </w:rPr>
-        <w:tab/>
-      </w:r>
-      <w:r>
-        <w:rPr>
-          <w:rFonts w:ascii="Consolas" w:hAnsi="Consolas" w:cs="Consolas"/>
-          <w:color w:val="000000"/>
-          <w:sz w:val="20"/>
-          <w:szCs w:val="20"/>
-          <w:lang w:val="en-CA"/>
-        </w:rPr>
-        <w:tab/>
-      </w:r>
-      <w:r>
-        <w:rPr>
-          <w:rFonts w:ascii="Consolas" w:hAnsi="Consolas" w:cs="Consolas"/>
-          <w:color w:val="000000"/>
-          <w:sz w:val="20"/>
-          <w:szCs w:val="20"/>
-          <w:lang w:val="en-CA"/>
+        </w:rPr>
+        <w:tab/>
+      </w:r>
+      <w:r>
+        <w:rPr>
+          <w:rFonts w:ascii="Consolas" w:hAnsi="Consolas" w:cs="Consolas"/>
+          <w:color w:val="000000"/>
+          <w:sz w:val="20"/>
+          <w:szCs w:val="20"/>
+        </w:rPr>
+        <w:tab/>
+      </w:r>
+      <w:proofErr w:type="spellStart"/>
+      <w:proofErr w:type="gramStart"/>
+      <w:r>
+        <w:rPr>
+          <w:rFonts w:ascii="Consolas" w:hAnsi="Consolas" w:cs="Consolas"/>
+          <w:color w:val="000000"/>
+          <w:sz w:val="20"/>
+          <w:szCs w:val="20"/>
+        </w:rPr>
+        <w:t>JOptionPane.</w:t>
+      </w:r>
+      <w:r>
+        <w:rPr>
+          <w:rFonts w:ascii="Consolas" w:hAnsi="Consolas" w:cs="Consolas"/>
+          <w:i/>
+          <w:iCs/>
+          <w:color w:val="000000"/>
+          <w:sz w:val="20"/>
+          <w:szCs w:val="20"/>
+        </w:rPr>
+        <w:t>showMessageDialog</w:t>
+      </w:r>
+      <w:proofErr w:type="spellEnd"/>
+      <w:r>
+        <w:rPr>
+          <w:rFonts w:ascii="Consolas" w:hAnsi="Consolas" w:cs="Consolas"/>
+          <w:color w:val="000000"/>
+          <w:sz w:val="20"/>
+          <w:szCs w:val="20"/>
+        </w:rPr>
+        <w:t>(</w:t>
+      </w:r>
+      <w:proofErr w:type="spellStart"/>
+      <w:proofErr w:type="gramEnd"/>
+      <w:r>
+        <w:rPr>
+          <w:rFonts w:ascii="Consolas" w:hAnsi="Consolas" w:cs="Consolas"/>
+          <w:b/>
+          <w:bCs/>
+          <w:color w:val="7F0055"/>
+          <w:sz w:val="20"/>
+          <w:szCs w:val="20"/>
+        </w:rPr>
+        <w:t>null</w:t>
+      </w:r>
+      <w:proofErr w:type="spellEnd"/>
+      <w:r>
+        <w:rPr>
+          <w:rFonts w:ascii="Consolas" w:hAnsi="Consolas" w:cs="Consolas"/>
+          <w:color w:val="000000"/>
+          <w:sz w:val="20"/>
+          <w:szCs w:val="20"/>
+        </w:rPr>
+        <w:t xml:space="preserve">, </w:t>
+      </w:r>
+      <w:r>
+        <w:rPr>
+          <w:rFonts w:ascii="Consolas" w:hAnsi="Consolas" w:cs="Consolas"/>
+          <w:color w:val="2A00FF"/>
+          <w:sz w:val="20"/>
+          <w:szCs w:val="20"/>
+        </w:rPr>
+        <w:t xml:space="preserve">"Presser sur OK pour commencer l'analyse de l'algorithme et veuillez attendre le message de confirmation avant de commencer à jouer. Les </w:t>
+      </w:r>
+      <w:proofErr w:type="spellStart"/>
+      <w:r>
+        <w:rPr>
+          <w:rFonts w:ascii="Consolas" w:hAnsi="Consolas" w:cs="Consolas"/>
+          <w:color w:val="2A00FF"/>
+          <w:sz w:val="20"/>
+          <w:szCs w:val="20"/>
+        </w:rPr>
+        <w:t>resultat</w:t>
+      </w:r>
+      <w:proofErr w:type="spellEnd"/>
+      <w:r>
+        <w:rPr>
+          <w:rFonts w:ascii="Consolas" w:hAnsi="Consolas" w:cs="Consolas"/>
+          <w:color w:val="2A00FF"/>
+          <w:sz w:val="20"/>
+          <w:szCs w:val="20"/>
+        </w:rPr>
+        <w:t xml:space="preserve"> d'analyse sont sauvegarder dans le fichier "</w:t>
+      </w:r>
+      <w:r>
+        <w:rPr>
+          <w:rFonts w:ascii="Consolas" w:hAnsi="Consolas" w:cs="Consolas"/>
+          <w:color w:val="000000"/>
+          <w:sz w:val="20"/>
+          <w:szCs w:val="20"/>
+        </w:rPr>
+        <w:t>+</w:t>
+      </w:r>
+      <w:proofErr w:type="spellStart"/>
+      <w:r>
+        <w:rPr>
+          <w:rFonts w:ascii="Consolas" w:hAnsi="Consolas" w:cs="Consolas"/>
+          <w:color w:val="000000"/>
+          <w:sz w:val="20"/>
+          <w:szCs w:val="20"/>
+        </w:rPr>
+        <w:t>nomFichier</w:t>
+      </w:r>
+      <w:proofErr w:type="spellEnd"/>
+      <w:r>
+        <w:rPr>
+          <w:rFonts w:ascii="Consolas" w:hAnsi="Consolas" w:cs="Consolas"/>
+          <w:color w:val="000000"/>
+          <w:sz w:val="20"/>
+          <w:szCs w:val="20"/>
+        </w:rPr>
+        <w:t>+</w:t>
+      </w:r>
+      <w:r>
+        <w:rPr>
+          <w:rFonts w:ascii="Consolas" w:hAnsi="Consolas" w:cs="Consolas"/>
+          <w:color w:val="2A00FF"/>
+          <w:sz w:val="20"/>
+          <w:szCs w:val="20"/>
+        </w:rPr>
+        <w:t>"."</w:t>
+      </w:r>
+      <w:r>
+        <w:rPr>
+          <w:rFonts w:ascii="Consolas" w:hAnsi="Consolas" w:cs="Consolas"/>
+          <w:color w:val="000000"/>
+          <w:sz w:val="20"/>
+          <w:szCs w:val="20"/>
+        </w:rPr>
+        <w:t>);</w:t>
+      </w:r>
+    </w:p>
+    <w:p>
+      <w:pPr>
+        <w:autoSpaceDE w:val="0"/>
+        <w:autoSpaceDN w:val="0"/>
+        <w:adjustRightInd w:val="0"/>
+        <w:spacing w:after="0" w:line="240" w:lineRule="auto"/>
+        <w:jc w:val="left"/>
+        <w:rPr>
+          <w:rFonts w:ascii="Consolas" w:hAnsi="Consolas" w:cs="Consolas"/>
+          <w:sz w:val="20"/>
+          <w:szCs w:val="20"/>
+        </w:rPr>
+      </w:pPr>
+      <w:r>
+        <w:rPr>
+          <w:rFonts w:ascii="Consolas" w:hAnsi="Consolas" w:cs="Consolas"/>
+          <w:color w:val="000000"/>
+          <w:sz w:val="20"/>
+          <w:szCs w:val="20"/>
+        </w:rPr>
+        <w:tab/>
+      </w:r>
+      <w:r>
+        <w:rPr>
+          <w:rFonts w:ascii="Consolas" w:hAnsi="Consolas" w:cs="Consolas"/>
+          <w:color w:val="000000"/>
+          <w:sz w:val="20"/>
+          <w:szCs w:val="20"/>
+        </w:rPr>
+        <w:tab/>
+      </w:r>
+      <w:r>
+        <w:rPr>
+          <w:rFonts w:ascii="Consolas" w:hAnsi="Consolas" w:cs="Consolas"/>
+          <w:b/>
+          <w:bCs/>
+          <w:color w:val="7F0055"/>
+          <w:sz w:val="20"/>
+          <w:szCs w:val="20"/>
+        </w:rPr>
+        <w:t>for</w:t>
+      </w:r>
+      <w:r>
+        <w:rPr>
+          <w:rFonts w:ascii="Consolas" w:hAnsi="Consolas" w:cs="Consolas"/>
+          <w:color w:val="000000"/>
+          <w:sz w:val="20"/>
+          <w:szCs w:val="20"/>
+        </w:rPr>
+        <w:t xml:space="preserve"> (</w:t>
+      </w:r>
+      <w:proofErr w:type="spellStart"/>
+      <w:r>
+        <w:rPr>
+          <w:rFonts w:ascii="Consolas" w:hAnsi="Consolas" w:cs="Consolas"/>
+          <w:b/>
+          <w:bCs/>
+          <w:color w:val="7F0055"/>
+          <w:sz w:val="20"/>
+          <w:szCs w:val="20"/>
+        </w:rPr>
+        <w:t>float</w:t>
+      </w:r>
+      <w:proofErr w:type="spellEnd"/>
+      <w:r>
+        <w:rPr>
+          <w:rFonts w:ascii="Consolas" w:hAnsi="Consolas" w:cs="Consolas"/>
+          <w:color w:val="000000"/>
+          <w:sz w:val="20"/>
+          <w:szCs w:val="20"/>
+        </w:rPr>
+        <w:t xml:space="preserve"> z=0;z&lt;5;z</w:t>
+      </w:r>
+      <w:proofErr w:type="gramStart"/>
+      <w:r>
+        <w:rPr>
+          <w:rFonts w:ascii="Consolas" w:hAnsi="Consolas" w:cs="Consolas"/>
+          <w:color w:val="000000"/>
+          <w:sz w:val="20"/>
+          <w:szCs w:val="20"/>
+        </w:rPr>
+        <w:t>=(</w:t>
+      </w:r>
+      <w:proofErr w:type="spellStart"/>
+      <w:proofErr w:type="gramEnd"/>
+      <w:r>
+        <w:rPr>
+          <w:rFonts w:ascii="Consolas" w:hAnsi="Consolas" w:cs="Consolas"/>
+          <w:b/>
+          <w:bCs/>
+          <w:color w:val="7F0055"/>
+          <w:sz w:val="20"/>
+          <w:szCs w:val="20"/>
+        </w:rPr>
+        <w:t>float</w:t>
+      </w:r>
+      <w:proofErr w:type="spellEnd"/>
+      <w:r>
+        <w:rPr>
+          <w:rFonts w:ascii="Consolas" w:hAnsi="Consolas" w:cs="Consolas"/>
+          <w:color w:val="000000"/>
+          <w:sz w:val="20"/>
+          <w:szCs w:val="20"/>
+        </w:rPr>
+        <w:t>)(z+0.2)){</w:t>
+      </w:r>
+    </w:p>
+    <w:p>
+      <w:pPr>
+        <w:autoSpaceDE w:val="0"/>
+        <w:autoSpaceDN w:val="0"/>
+        <w:adjustRightInd w:val="0"/>
+        <w:spacing w:after="0" w:line="240" w:lineRule="auto"/>
+        <w:jc w:val="left"/>
+        <w:rPr>
+          <w:rFonts w:ascii="Consolas" w:hAnsi="Consolas" w:cs="Consolas"/>
+          <w:sz w:val="20"/>
+          <w:szCs w:val="20"/>
+        </w:rPr>
+      </w:pPr>
+      <w:r>
+        <w:rPr>
+          <w:rFonts w:ascii="Consolas" w:hAnsi="Consolas" w:cs="Consolas"/>
+          <w:color w:val="000000"/>
+          <w:sz w:val="20"/>
+          <w:szCs w:val="20"/>
+        </w:rPr>
+        <w:tab/>
+      </w:r>
+      <w:r>
+        <w:rPr>
+          <w:rFonts w:ascii="Consolas" w:hAnsi="Consolas" w:cs="Consolas"/>
+          <w:color w:val="000000"/>
+          <w:sz w:val="20"/>
+          <w:szCs w:val="20"/>
+        </w:rPr>
+        <w:tab/>
+      </w:r>
+      <w:r>
+        <w:rPr>
+          <w:rFonts w:ascii="Consolas" w:hAnsi="Consolas" w:cs="Consolas"/>
+          <w:color w:val="000000"/>
+          <w:sz w:val="20"/>
+          <w:szCs w:val="20"/>
         </w:rPr>
         <w:tab/>
       </w:r>
@@ -28654,6 +29981,7 @@
           <w:szCs w:val="20"/>
           <w:lang w:val="en-CA"/>
         </w:rPr>
+        <w:lastRenderedPageBreak/>
         <w:tab/>
       </w:r>
       <w:r>
@@ -28944,7 +30272,6 @@
         <w:jc w:val="left"/>
         <w:rPr>
           <w:rFonts w:ascii="Consolas" w:hAnsi="Consolas" w:cs="Consolas"/>
-          <w:color w:val="000000"/>
           <w:sz w:val="20"/>
           <w:szCs w:val="20"/>
         </w:rPr>
@@ -29035,7 +30362,6 @@
           <w:sz w:val="20"/>
           <w:szCs w:val="20"/>
         </w:rPr>
-        <w:lastRenderedPageBreak/>
         <w:tab/>
       </w:r>
       <w:r>
@@ -29502,6 +30828,7 @@
           <w:rFonts w:ascii="Consolas" w:hAnsi="Consolas" w:cs="Consolas"/>
           <w:sz w:val="20"/>
           <w:szCs w:val="20"/>
+          <w:lang w:val="en-CA"/>
         </w:rPr>
       </w:pPr>
       <w:r>
@@ -29530,7 +30857,28 @@
           <w:szCs w:val="20"/>
         </w:rPr>
         <w:tab/>
-        <w:t>n++;</w:t>
+      </w:r>
+      <w:proofErr w:type="gramStart"/>
+      <w:r>
+        <w:rPr>
+          <w:rFonts w:ascii="Consolas" w:hAnsi="Consolas" w:cs="Consolas"/>
+          <w:color w:val="000000"/>
+          <w:sz w:val="20"/>
+          <w:szCs w:val="20"/>
+          <w:lang w:val="en-CA"/>
+        </w:rPr>
+        <w:t>n</w:t>
+      </w:r>
+      <w:proofErr w:type="gramEnd"/>
+      <w:r>
+        <w:rPr>
+          <w:rFonts w:ascii="Consolas" w:hAnsi="Consolas" w:cs="Consolas"/>
+          <w:color w:val="000000"/>
+          <w:sz w:val="20"/>
+          <w:szCs w:val="20"/>
+          <w:lang w:val="en-CA"/>
+        </w:rPr>
+        <w:t>++;</w:t>
       </w:r>
     </w:p>
     <w:p>
@@ -29544,6 +30892,7 @@
           <w:rFonts w:ascii="Consolas" w:hAnsi="Consolas" w:cs="Consolas"/>
           <w:sz w:val="20"/>
           <w:szCs w:val="20"/>
+          <w:lang w:val="en-CA"/>
         </w:rPr>
       </w:pPr>
       <w:r>
@@ -29552,15 +30901,17 @@
           <w:color w:val="000000"/>
           <w:sz w:val="20"/>
           <w:szCs w:val="20"/>
-        </w:rPr>
-        <w:tab/>
-      </w:r>
-      <w:r>
-        <w:rPr>
-          <w:rFonts w:ascii="Consolas" w:hAnsi="Consolas" w:cs="Consolas"/>
-          <w:color w:val="000000"/>
-          <w:sz w:val="20"/>
-          <w:szCs w:val="20"/>
+          <w:lang w:val="en-CA"/>
+        </w:rPr>
+        <w:tab/>
+      </w:r>
+      <w:r>
+        <w:rPr>
+          <w:rFonts w:ascii="Consolas" w:hAnsi="Consolas" w:cs="Consolas"/>
+          <w:color w:val="000000"/>
+          <w:sz w:val="20"/>
+          <w:szCs w:val="20"/>
+          <w:lang w:val="en-CA"/>
         </w:rPr>
         <w:tab/>
         <w:t>}</w:t>
@@ -29577,6 +30928,7 @@
           <w:rFonts w:ascii="Consolas" w:hAnsi="Consolas" w:cs="Consolas"/>
           <w:sz w:val="20"/>
           <w:szCs w:val="20"/>
+          <w:lang w:val="en-CA"/>
         </w:rPr>
       </w:pPr>
       <w:r>
@@ -29585,15 +30937,17 @@
           <w:color w:val="000000"/>
           <w:sz w:val="20"/>
           <w:szCs w:val="20"/>
-        </w:rPr>
-        <w:tab/>
-      </w:r>
-      <w:r>
-        <w:rPr>
-          <w:rFonts w:ascii="Consolas" w:hAnsi="Consolas" w:cs="Consolas"/>
-          <w:color w:val="000000"/>
-          <w:sz w:val="20"/>
-          <w:szCs w:val="20"/>
+          <w:lang w:val="en-CA"/>
+        </w:rPr>
+        <w:tab/>
+      </w:r>
+      <w:r>
+        <w:rPr>
+          <w:rFonts w:ascii="Consolas" w:hAnsi="Consolas" w:cs="Consolas"/>
+          <w:color w:val="000000"/>
+          <w:sz w:val="20"/>
+          <w:szCs w:val="20"/>
+          <w:lang w:val="en-CA"/>
         </w:rPr>
         <w:tab/>
       </w:r>
@@ -29607,6 +30961,7 @@
           <w:color w:val="000000"/>
           <w:sz w:val="20"/>
           <w:szCs w:val="20"/>
+          <w:lang w:val="en-CA"/>
         </w:rPr>
         <w:t>writeToFile</w:t>
       </w:r>
@@ -29617,6 +30972,7 @@
           <w:color w:val="000000"/>
           <w:sz w:val="20"/>
           <w:szCs w:val="20"/>
+          <w:lang w:val="en-CA"/>
         </w:rPr>
         <w:t>(</w:t>
       </w:r>
@@ -29628,6 +30984,7 @@
           <w:color w:val="000000"/>
           <w:sz w:val="20"/>
           <w:szCs w:val="20"/>
+          <w:lang w:val="en-CA"/>
         </w:rPr>
         <w:t>content,file</w:t>
       </w:r>
@@ -29638,6 +30995,7 @@
           <w:color w:val="000000"/>
           <w:sz w:val="20"/>
           <w:szCs w:val="20"/>
+          <w:lang w:val="en-CA"/>
         </w:rPr>
         <w:t xml:space="preserve"> );</w:t>
       </w:r>
@@ -29647,23 +31005,314 @@
           <w:color w:val="000000"/>
           <w:sz w:val="20"/>
           <w:szCs w:val="20"/>
+          <w:lang w:val="en-CA"/>
         </w:rPr>
         <w:tab/>
       </w:r>
     </w:p>
     <w:p>
-      <w:r>
-        <w:rPr>
-          <w:rFonts w:ascii="Consolas" w:hAnsi="Consolas" w:cs="Consolas"/>
-          <w:color w:val="000000"/>
-          <w:sz w:val="20"/>
-          <w:szCs w:val="20"/>
-        </w:rPr>
-        <w:tab/>
-        <w:t>}</w:t>
+      <w:pPr>
+        <w:autoSpaceDE w:val="0"/>
+        <w:autoSpaceDN w:val="0"/>
+        <w:adjustRightInd w:val="0"/>
+        <w:spacing w:after="0" w:line="240" w:lineRule="auto"/>
+        <w:jc w:val="left"/>
+        <w:rPr>
+          <w:rFonts w:ascii="Consolas" w:hAnsi="Consolas" w:cs="Consolas"/>
+          <w:sz w:val="20"/>
+          <w:szCs w:val="20"/>
+          <w:lang w:val="en-CA"/>
+        </w:rPr>
+      </w:pPr>
+      <w:r>
+        <w:rPr>
+          <w:rFonts w:ascii="Consolas" w:hAnsi="Consolas" w:cs="Consolas"/>
+          <w:color w:val="000000"/>
+          <w:sz w:val="20"/>
+          <w:szCs w:val="20"/>
+          <w:lang w:val="en-CA"/>
+        </w:rPr>
+        <w:tab/>
+      </w:r>
+      <w:r>
+        <w:rPr>
+          <w:rFonts w:ascii="Consolas" w:hAnsi="Consolas" w:cs="Consolas"/>
+          <w:color w:val="000000"/>
+          <w:sz w:val="20"/>
+          <w:szCs w:val="20"/>
+          <w:lang w:val="en-CA"/>
+        </w:rPr>
+        <w:tab/>
+      </w:r>
+      <w:proofErr w:type="spellStart"/>
+      <w:proofErr w:type="gramStart"/>
+      <w:r>
+        <w:rPr>
+          <w:rFonts w:ascii="Consolas" w:hAnsi="Consolas" w:cs="Consolas"/>
+          <w:color w:val="000000"/>
+          <w:sz w:val="20"/>
+          <w:szCs w:val="20"/>
+          <w:lang w:val="en-CA"/>
+        </w:rPr>
+        <w:t>test.</w:t>
+      </w:r>
+      <w:r>
+        <w:rPr>
+          <w:rFonts w:ascii="Consolas" w:hAnsi="Consolas" w:cs="Consolas"/>
+          <w:color w:val="0000C0"/>
+          <w:sz w:val="20"/>
+          <w:szCs w:val="20"/>
+          <w:lang w:val="en-CA"/>
+        </w:rPr>
+        <w:t>finder</w:t>
+      </w:r>
+      <w:r>
+        <w:rPr>
+          <w:rFonts w:ascii="Consolas" w:hAnsi="Consolas" w:cs="Consolas"/>
+          <w:color w:val="000000"/>
+          <w:sz w:val="20"/>
+          <w:szCs w:val="20"/>
+          <w:lang w:val="en-CA"/>
+        </w:rPr>
+        <w:t>.setHeuristicWeight</w:t>
+      </w:r>
+      <w:proofErr w:type="spellEnd"/>
+      <w:r>
+        <w:rPr>
+          <w:rFonts w:ascii="Consolas" w:hAnsi="Consolas" w:cs="Consolas"/>
+          <w:color w:val="000000"/>
+          <w:sz w:val="20"/>
+          <w:szCs w:val="20"/>
+          <w:lang w:val="en-CA"/>
+        </w:rPr>
+        <w:t>(</w:t>
+      </w:r>
+      <w:proofErr w:type="gramEnd"/>
+      <w:r>
+        <w:rPr>
+          <w:rFonts w:ascii="Consolas" w:hAnsi="Consolas" w:cs="Consolas"/>
+          <w:color w:val="000000"/>
+          <w:sz w:val="20"/>
+          <w:szCs w:val="20"/>
+          <w:lang w:val="en-CA"/>
+        </w:rPr>
+        <w:t>(</w:t>
+      </w:r>
+      <w:r>
+        <w:rPr>
+          <w:rFonts w:ascii="Consolas" w:hAnsi="Consolas" w:cs="Consolas"/>
+          <w:b/>
+          <w:bCs/>
+          <w:color w:val="7F0055"/>
+          <w:sz w:val="20"/>
+          <w:szCs w:val="20"/>
+          <w:lang w:val="en-CA"/>
+        </w:rPr>
+        <w:t>float</w:t>
+      </w:r>
+      <w:r>
+        <w:rPr>
+          <w:rFonts w:ascii="Consolas" w:hAnsi="Consolas" w:cs="Consolas"/>
+          <w:color w:val="000000"/>
+          <w:sz w:val="20"/>
+          <w:szCs w:val="20"/>
+          <w:lang w:val="en-CA"/>
+        </w:rPr>
+        <w:t>)1.2);</w:t>
       </w:r>
     </w:p>
     <w:p>
+      <w:pPr>
+        <w:autoSpaceDE w:val="0"/>
+        <w:autoSpaceDN w:val="0"/>
+        <w:adjustRightInd w:val="0"/>
+        <w:spacing w:after="0" w:line="240" w:lineRule="auto"/>
+        <w:jc w:val="left"/>
+        <w:rPr>
+          <w:rFonts w:ascii="Consolas" w:hAnsi="Consolas" w:cs="Consolas"/>
+          <w:sz w:val="20"/>
+          <w:szCs w:val="20"/>
+        </w:rPr>
+      </w:pPr>
+      <w:r>
+        <w:rPr>
+          <w:rFonts w:ascii="Consolas" w:hAnsi="Consolas" w:cs="Consolas"/>
+          <w:color w:val="000000"/>
+          <w:sz w:val="20"/>
+          <w:szCs w:val="20"/>
+          <w:lang w:val="en-CA"/>
+        </w:rPr>
+        <w:tab/>
+      </w:r>
+      <w:r>
+        <w:rPr>
+          <w:rFonts w:ascii="Consolas" w:hAnsi="Consolas" w:cs="Consolas"/>
+          <w:color w:val="000000"/>
+          <w:sz w:val="20"/>
+          <w:szCs w:val="20"/>
+          <w:lang w:val="en-CA"/>
+        </w:rPr>
+        <w:tab/>
+      </w:r>
+      <w:proofErr w:type="spellStart"/>
+      <w:proofErr w:type="gramStart"/>
+      <w:r>
+        <w:rPr>
+          <w:rFonts w:ascii="Consolas" w:hAnsi="Consolas" w:cs="Consolas"/>
+          <w:color w:val="000000"/>
+          <w:sz w:val="20"/>
+          <w:szCs w:val="20"/>
+        </w:rPr>
+        <w:t>JOptionPane.</w:t>
+      </w:r>
+      <w:r>
+        <w:rPr>
+          <w:rFonts w:ascii="Consolas" w:hAnsi="Consolas" w:cs="Consolas"/>
+          <w:i/>
+          <w:iCs/>
+          <w:color w:val="000000"/>
+          <w:sz w:val="20"/>
+          <w:szCs w:val="20"/>
+        </w:rPr>
+        <w:t>showMessageDialog</w:t>
+      </w:r>
+      <w:proofErr w:type="spellEnd"/>
+      <w:r>
+        <w:rPr>
+          <w:rFonts w:ascii="Consolas" w:hAnsi="Consolas" w:cs="Consolas"/>
+          <w:color w:val="000000"/>
+          <w:sz w:val="20"/>
+          <w:szCs w:val="20"/>
+        </w:rPr>
+        <w:t>(</w:t>
+      </w:r>
+      <w:proofErr w:type="spellStart"/>
+      <w:proofErr w:type="gramEnd"/>
+      <w:r>
+        <w:rPr>
+          <w:rFonts w:ascii="Consolas" w:hAnsi="Consolas" w:cs="Consolas"/>
+          <w:b/>
+          <w:bCs/>
+          <w:color w:val="7F0055"/>
+          <w:sz w:val="20"/>
+          <w:szCs w:val="20"/>
+        </w:rPr>
+        <w:t>null</w:t>
+      </w:r>
+      <w:proofErr w:type="spellEnd"/>
+      <w:r>
+        <w:rPr>
+          <w:rFonts w:ascii="Consolas" w:hAnsi="Consolas" w:cs="Consolas"/>
+          <w:color w:val="000000"/>
+          <w:sz w:val="20"/>
+          <w:szCs w:val="20"/>
+        </w:rPr>
+        <w:t>,</w:t>
+      </w:r>
+      <w:r>
+        <w:rPr>
+          <w:rFonts w:ascii="Consolas" w:hAnsi="Consolas" w:cs="Consolas"/>
+          <w:color w:val="2A00FF"/>
+          <w:sz w:val="20"/>
+          <w:szCs w:val="20"/>
+        </w:rPr>
+        <w:t>"L'analyse est complété, vous pouvez commencer a jouer!"</w:t>
+      </w:r>
+      <w:r>
+        <w:rPr>
+          <w:rFonts w:ascii="Consolas" w:hAnsi="Consolas" w:cs="Consolas"/>
+          <w:color w:val="000000"/>
+          <w:sz w:val="20"/>
+          <w:szCs w:val="20"/>
+        </w:rPr>
+        <w:t>);</w:t>
+      </w:r>
+    </w:p>
+    <w:p>
+      <w:pPr>
+        <w:autoSpaceDE w:val="0"/>
+        <w:autoSpaceDN w:val="0"/>
+        <w:adjustRightInd w:val="0"/>
+        <w:spacing w:after="0" w:line="240" w:lineRule="auto"/>
+        <w:jc w:val="left"/>
+        <w:rPr>
+          <w:rFonts w:ascii="Consolas" w:hAnsi="Consolas" w:cs="Consolas"/>
+          <w:sz w:val="20"/>
+          <w:szCs w:val="20"/>
+        </w:rPr>
+      </w:pPr>
+      <w:r>
+        <w:rPr>
+          <w:rFonts w:ascii="Consolas" w:hAnsi="Consolas" w:cs="Consolas"/>
+          <w:color w:val="000000"/>
+          <w:sz w:val="20"/>
+          <w:szCs w:val="20"/>
+        </w:rPr>
+        <w:tab/>
+      </w:r>
+      <w:r>
+        <w:rPr>
+          <w:rFonts w:ascii="Consolas" w:hAnsi="Consolas" w:cs="Consolas"/>
+          <w:color w:val="000000"/>
+          <w:sz w:val="20"/>
+          <w:szCs w:val="20"/>
+        </w:rPr>
+        <w:tab/>
+      </w:r>
+      <w:proofErr w:type="spellStart"/>
+      <w:proofErr w:type="gramStart"/>
+      <w:r>
+        <w:rPr>
+          <w:rFonts w:ascii="Consolas" w:hAnsi="Consolas" w:cs="Consolas"/>
+          <w:color w:val="000000"/>
+          <w:sz w:val="20"/>
+          <w:szCs w:val="20"/>
+        </w:rPr>
+        <w:t>test.setInTest</w:t>
+      </w:r>
+      <w:proofErr w:type="spellEnd"/>
+      <w:r>
+        <w:rPr>
+          <w:rFonts w:ascii="Consolas" w:hAnsi="Consolas" w:cs="Consolas"/>
+          <w:color w:val="000000"/>
+          <w:sz w:val="20"/>
+          <w:szCs w:val="20"/>
+        </w:rPr>
+        <w:t>(</w:t>
+      </w:r>
+      <w:proofErr w:type="gramEnd"/>
+      <w:r>
+        <w:rPr>
+          <w:rFonts w:ascii="Consolas" w:hAnsi="Consolas" w:cs="Consolas"/>
+          <w:b/>
+          <w:bCs/>
+          <w:color w:val="7F0055"/>
+          <w:sz w:val="20"/>
+          <w:szCs w:val="20"/>
+        </w:rPr>
+        <w:t>false</w:t>
+      </w:r>
+      <w:r>
+        <w:rPr>
+          <w:rFonts w:ascii="Consolas" w:hAnsi="Consolas" w:cs="Consolas"/>
+          <w:color w:val="000000"/>
+          <w:sz w:val="20"/>
+          <w:szCs w:val="20"/>
+        </w:rPr>
+        <w:t>);</w:t>
+      </w:r>
+    </w:p>
+    <w:p>
+      <w:r>
+        <w:rPr>
+          <w:rFonts w:ascii="Consolas" w:hAnsi="Consolas" w:cs="Consolas"/>
+          <w:color w:val="000000"/>
+          <w:sz w:val="20"/>
+          <w:szCs w:val="20"/>
+        </w:rPr>
+        <w:tab/>
+        <w:t>}</w:t>
+      </w:r>
       <w:r>
         <w:pict>
           <v:rect id="_x0000_i1029" style="width:0;height:1.5pt" o:hralign="center" o:hrstd="t" o:hr="t" fillcolor="#a0a0a0" stroked="f"/>
@@ -29674,29 +31323,19 @@
       <w:pPr>
         <w:pStyle w:val="Heading2"/>
       </w:pPr>
-      <w:r>
-        <w:t>Essaie avec heuristique ….</w:t>
-      </w:r>
+      <w:bookmarkStart w:id="21" w:name="_Toc386035078"/>
+      <w:r>
+        <w:t xml:space="preserve">Essaie avec </w:t>
+      </w:r>
+      <w:r>
+        <w:t xml:space="preserve">autre </w:t>
+      </w:r>
+      <w:r>
+        <w:t>heuristique ….</w:t>
+      </w:r>
+      <w:bookmarkEnd w:id="21"/>
     </w:p>
     <w:p/>
-    <w:p>
-      <w:pPr>
-        <w:pStyle w:val="Heading2"/>
-      </w:pPr>
-      <w:r>
-        <w:t>Essaie avec heuristique de notre propre concoction</w:t>
-      </w:r>
-    </w:p>
-    <w:p>
-      <w:proofErr w:type="spellStart"/>
-      <w:r>
-        <w:t>Idee</w:t>
-      </w:r>
-      <w:proofErr w:type="spellEnd"/>
-      <w:r>
-        <w:t> : Lorsqu’un obstacle est trouver, chercher le long de son contour.</w:t>
-      </w:r>
-    </w:p>
     <w:p>
       <w:r>
         <w:br w:type="page"/>
@@ -29706,11 +31345,12 @@
       <w:pPr>
         <w:pStyle w:val="Heading1"/>
       </w:pPr>
-      <w:bookmarkStart w:id="2" w:name="_Toc381861187"/>
+      <w:bookmarkStart w:id="22" w:name="_Toc386035080"/>
       <w:r>
         <w:lastRenderedPageBreak/>
         <w:t>Conclusion</w:t>
       </w:r>
+      <w:bookmarkEnd w:id="22"/>
     </w:p>
     <w:p>
       <w:pPr>
@@ -29724,11 +31364,12 @@
       <w:pPr>
         <w:pStyle w:val="Heading1"/>
       </w:pPr>
+      <w:bookmarkStart w:id="23" w:name="_Toc386035081"/>
       <w:r>
         <w:lastRenderedPageBreak/>
         <w:t>Références</w:t>
       </w:r>
-      <w:bookmarkEnd w:id="2"/>
+      <w:bookmarkEnd w:id="23"/>
     </w:p>
     <w:p>
       <w:pPr>
@@ -29805,8 +31446,8 @@
       </w:pPr>
     </w:p>
     <w:sectPr>
-      <w:footerReference w:type="default" r:id="rId17"/>
-      <w:footerReference w:type="first" r:id="rId18"/>
+      <w:footerReference w:type="default" r:id="rId18"/>
+      <w:footerReference w:type="first" r:id="rId19"/>
       <w:pgSz w:w="12240" w:h="15840"/>
       <w:pgMar w:top="1440" w:right="1440" w:bottom="1440" w:left="1440" w:header="708" w:footer="708" w:gutter="0"/>
       <w:pgNumType w:start="1"/>
@@ -29864,7 +31505,7 @@
             <w:rPr>
               <w:noProof/>
             </w:rPr>
-            <w:t>13</w:t>
+            <w:t>4</w:t>
           </w:r>
         </w:fldSimple>
       </w:p>
@@ -30433,6 +32074,7 @@
   <w:style w:type="character" w:default="1" w:styleId="DefaultParagraphFont">
     <w:name w:val="Default Paragraph Font"/>
     <w:uiPriority w:val="1"/>
+    <w:semiHidden/>
     <w:unhideWhenUsed/>
   </w:style>
   <w:style w:type="table" w:default="1" w:styleId="TableNormal">
@@ -30836,7 +32478,7 @@
                   <c:v>0.4</c:v>
                 </c:pt>
                 <c:pt idx="3">
-                  <c:v>0.60000000000000053</c:v>
+                  <c:v>0.60000000000000064</c:v>
                 </c:pt>
                 <c:pt idx="4">
                   <c:v>0.8</c:v>
@@ -30996,23 +32638,23 @@
           </c:yVal>
           <c:smooth val="1"/>
         </c:ser>
-        <c:axId val="99822208"/>
-        <c:axId val="99852672"/>
+        <c:axId val="48463232"/>
+        <c:axId val="49872896"/>
       </c:scatterChart>
       <c:valAx>
-        <c:axId val="99822208"/>
+        <c:axId val="48463232"/>
         <c:scaling>
           <c:orientation val="minMax"/>
         </c:scaling>
         <c:axPos val="b"/>
         <c:numFmt formatCode="General" sourceLinked="1"/>
         <c:tickLblPos val="nextTo"/>
-        <c:crossAx val="99852672"/>
+        <c:crossAx val="49872896"/>
         <c:crosses val="autoZero"/>
         <c:crossBetween val="midCat"/>
       </c:valAx>
       <c:valAx>
-        <c:axId val="99852672"/>
+        <c:axId val="49872896"/>
         <c:scaling>
           <c:orientation val="minMax"/>
         </c:scaling>
@@ -31020,7 +32662,7 @@
         <c:majorGridlines/>
         <c:numFmt formatCode="General" sourceLinked="1"/>
         <c:tickLblPos val="nextTo"/>
-        <c:crossAx val="99822208"/>
+        <c:crossAx val="48463232"/>
         <c:crosses val="autoZero"/>
         <c:crossBetween val="midCat"/>
       </c:valAx>
@@ -31073,7 +32715,7 @@
                   <c:v>0.4</c:v>
                 </c:pt>
                 <c:pt idx="3">
-                  <c:v>0.60000000000000053</c:v>
+                  <c:v>0.60000000000000064</c:v>
                 </c:pt>
                 <c:pt idx="4">
                   <c:v>0.8</c:v>
@@ -31233,23 +32875,23 @@
           </c:yVal>
           <c:smooth val="1"/>
         </c:ser>
-        <c:axId val="100073472"/>
-        <c:axId val="100075008"/>
+        <c:axId val="86643840"/>
+        <c:axId val="86647168"/>
       </c:scatterChart>
       <c:valAx>
-        <c:axId val="100073472"/>
+        <c:axId val="86643840"/>
         <c:scaling>
           <c:orientation val="minMax"/>
         </c:scaling>
         <c:axPos val="b"/>
         <c:numFmt formatCode="General" sourceLinked="1"/>
         <c:tickLblPos val="nextTo"/>
-        <c:crossAx val="100075008"/>
+        <c:crossAx val="86647168"/>
         <c:crosses val="autoZero"/>
         <c:crossBetween val="midCat"/>
       </c:valAx>
       <c:valAx>
-        <c:axId val="100075008"/>
+        <c:axId val="86647168"/>
         <c:scaling>
           <c:orientation val="minMax"/>
         </c:scaling>
@@ -31257,7 +32899,7 @@
         <c:majorGridlines/>
         <c:numFmt formatCode="General" sourceLinked="1"/>
         <c:tickLblPos val="nextTo"/>
-        <c:crossAx val="100073472"/>
+        <c:crossAx val="86643840"/>
         <c:crosses val="autoZero"/>
         <c:crossBetween val="midCat"/>
       </c:valAx>
@@ -31578,7 +33220,7 @@
 </file>
 
 <file path=customXml/itemProps2.xml><?xml version="1.0" encoding="utf-8"?>
-<ds:datastoreItem xmlns:ds="http://schemas.openxmlformats.org/officeDocument/2006/customXml" ds:itemID="{CD63FFE0-55F3-4FD4-9D05-AA8028FA65B8}">
+<ds:datastoreItem xmlns:ds="http://schemas.openxmlformats.org/officeDocument/2006/customXml" ds:itemID="{1D2DE131-07EB-40E7-AEA7-F40562CF9E21}">
   <ds:schemaRefs>
     <ds:schemaRef ds:uri="http://schemas.openxmlformats.org/officeDocument/2006/bibliography"/>
   </ds:schemaRefs>

</xml_diff>

<commit_message>
Ajout description du fontionnement du program
</commit_message>
<xml_diff>
--- a/INF1183_Hiver2014_projet_GPLOUFFE_JPGauthier_JBassompierrre.docx
+++ b/INF1183_Hiver2014_projet_GPLOUFFE_JPGauthier_JBassompierrre.docx
@@ -2365,6 +2365,7 @@
     </w:p>
     <w:p>
       <w:pPr>
+        <w:keepNext/>
         <w:jc w:val="center"/>
       </w:pPr>
       <w:r>
@@ -2421,10 +2422,31 @@
     </w:p>
     <w:p>
       <w:pPr>
+        <w:pStyle w:val="Caption"/>
+        <w:jc w:val="center"/>
+      </w:pPr>
+      <w:r>
+        <w:t xml:space="preserve">Figure </w:t>
+      </w:r>
+      <w:fldSimple w:instr=" SEQ Figure \* ARABIC ">
+        <w:r>
+          <w:rPr>
+            <w:noProof/>
+          </w:rPr>
+          <w:t>1</w:t>
+        </w:r>
+      </w:fldSimple>
+      <w:r>
+        <w:t xml:space="preserve"> : Le terrain et l'agent</w:t>
+      </w:r>
+    </w:p>
+    <w:p>
+      <w:pPr>
         <w:pStyle w:val="Heading2"/>
       </w:pPr>
       <w:bookmarkStart w:id="4" w:name="_Toc386035070"/>
       <w:r>
+        <w:lastRenderedPageBreak/>
         <w:t>Actuateurs</w:t>
       </w:r>
       <w:bookmarkEnd w:id="4"/>
@@ -2440,7 +2462,6 @@
       </w:pPr>
       <w:bookmarkStart w:id="5" w:name="_Toc386035071"/>
       <w:r>
-        <w:lastRenderedPageBreak/>
         <w:t>Senseurs</w:t>
       </w:r>
       <w:bookmarkEnd w:id="5"/>
@@ -2504,6 +2525,7 @@
     <w:p/>
     <w:p>
       <w:pPr>
+        <w:keepNext/>
         <w:jc w:val="center"/>
       </w:pPr>
       <w:r>
@@ -2560,6 +2582,50 @@
     </w:p>
     <w:p>
       <w:pPr>
+        <w:pStyle w:val="Caption"/>
+        <w:jc w:val="center"/>
+      </w:pPr>
+      <w:r>
+        <w:t xml:space="preserve">Figure </w:t>
+      </w:r>
+      <w:fldSimple w:instr=" SEQ Figure \* ARABIC ">
+        <w:r>
+          <w:rPr>
+            <w:noProof/>
+          </w:rPr>
+          <w:t>2</w:t>
+        </w:r>
+      </w:fldSimple>
+      <w:r>
+        <w:t xml:space="preserve"> : Agent utilisant </w:t>
+      </w:r>
+      <w:r>
+        <w:t>une</w:t>
+      </w:r>
+      <w:r>
+        <w:t xml:space="preserve"> </w:t>
+      </w:r>
+      <w:r>
+        <w:t>évaluation</w:t>
+      </w:r>
+      <w:r>
+        <w:t xml:space="preserve"> restreinte VS globale du terrain avant de </w:t>
+      </w:r>
+      <w:r>
+        <w:t>réaliser</w:t>
+      </w:r>
+      <w:r>
+        <w:t xml:space="preserve"> </w:t>
+      </w:r>
+      <w:r>
+        <w:t xml:space="preserve">une </w:t>
+      </w:r>
+      <w:r>
+        <w:t>combinaison d'action</w:t>
+      </w:r>
+    </w:p>
+    <w:p>
+      <w:pPr>
         <w:jc w:val="left"/>
       </w:pPr>
       <w:r>
@@ -2580,10 +2646,498 @@
     <w:p/>
     <w:p>
       <w:r>
-        <w:t xml:space="preserve">Le main du programme est localiser dans la classe </w:t>
+        <w:tab/>
+      </w:r>
+      <w:r>
+        <w:t>L</w:t>
+      </w:r>
+      <w:r>
+        <w:t xml:space="preserve">a méthode main du programme est </w:t>
+      </w:r>
+      <w:r>
+        <w:t>localisée</w:t>
+      </w:r>
+      <w:r>
+        <w:t xml:space="preserve"> dans la classe </w:t>
+      </w:r>
+      <w:proofErr w:type="spellStart"/>
+      <w:r>
+        <w:t>PathTest</w:t>
+      </w:r>
+      <w:proofErr w:type="spellEnd"/>
+      <w:r>
+        <w:t xml:space="preserve">. Lors de son </w:t>
+      </w:r>
+      <w:r>
+        <w:t>exécution</w:t>
+      </w:r>
+      <w:r>
+        <w:t>, le terrain est construit et affiché à l’écran. Un message apparait alors et demande à l’utilisateur de presser le bouton OK pour commencer les test</w:t>
+      </w:r>
+      <w:r>
+        <w:t>s</w:t>
+      </w:r>
+      <w:r>
+        <w:t xml:space="preserve"> d’analyse</w:t>
+      </w:r>
+      <w:r>
+        <w:t xml:space="preserve"> de l’algorithme.</w:t>
+      </w:r>
+      <w:r>
+        <w:t xml:space="preserve"> </w:t>
+      </w:r>
+      <w:r>
+        <w:t>Une description</w:t>
+      </w:r>
+      <w:r>
+        <w:t xml:space="preserve"> détaillée</w:t>
+      </w:r>
+      <w:r>
+        <w:t xml:space="preserve"> de </w:t>
+      </w:r>
+      <w:r>
+        <w:t>ces tests</w:t>
+      </w:r>
+      <w:r>
+        <w:t xml:space="preserve"> </w:t>
+      </w:r>
+      <w:r>
+        <w:t>est</w:t>
+      </w:r>
+      <w:r>
+        <w:t xml:space="preserve"> </w:t>
+      </w:r>
+      <w:r>
+        <w:t>donnée</w:t>
+      </w:r>
+      <w:r>
+        <w:t xml:space="preserve"> plus d</w:t>
+      </w:r>
+      <w:r>
+        <w:t xml:space="preserve">ans la section </w:t>
+      </w:r>
+      <w:r>
+        <w:fldChar w:fldCharType="begin"/>
+      </w:r>
+      <w:r>
+        <w:instrText xml:space="preserve"> REF _Ref386086902 \r \h </w:instrText>
+      </w:r>
+      <w:r>
+        <w:fldChar w:fldCharType="separate"/>
+      </w:r>
+      <w:r>
+        <w:t>5</w:t>
+      </w:r>
+      <w:r>
+        <w:fldChar w:fldCharType="end"/>
+      </w:r>
+      <w:r>
+        <w:t xml:space="preserve"> de ce document.</w:t>
+      </w:r>
+      <w:r>
+        <w:t xml:space="preserve"> Le résultat est sauvegarder automatiquement dans un fichier nommer </w:t>
+      </w:r>
+      <w:proofErr w:type="gramStart"/>
+      <w:r>
+        <w:rPr>
+          <w:i/>
+        </w:rPr>
+        <w:t>TestB.txt</w:t>
+      </w:r>
+      <w:r>
+        <w:t> .</w:t>
+      </w:r>
+      <w:proofErr w:type="gramEnd"/>
+      <w:r>
+        <w:t xml:space="preserve"> </w:t>
+      </w:r>
+    </w:p>
+    <w:p>
+      <w:pPr>
+        <w:keepNext/>
+        <w:jc w:val="center"/>
+      </w:pPr>
+      <w:r>
+        <w:rPr>
+          <w:noProof/>
+          <w:lang w:eastAsia="fr-CA"/>
+        </w:rPr>
+        <w:drawing>
+          <wp:inline distT="0" distB="0" distL="0" distR="0">
+            <wp:extent cx="5505450" cy="1752600"/>
+            <wp:effectExtent l="19050" t="0" r="0" b="0"/>
+            <wp:docPr id="73" name="Picture 73"/>
+            <wp:cNvGraphicFramePr>
+              <a:graphicFrameLocks xmlns:a="http://schemas.openxmlformats.org/drawingml/2006/main" noChangeAspect="1"/>
+            </wp:cNvGraphicFramePr>
+            <a:graphic xmlns:a="http://schemas.openxmlformats.org/drawingml/2006/main">
+              <a:graphicData uri="http://schemas.openxmlformats.org/drawingml/2006/picture">
+                <pic:pic xmlns:pic="http://schemas.openxmlformats.org/drawingml/2006/picture">
+                  <pic:nvPicPr>
+                    <pic:cNvPr id="0" name="Picture 73"/>
+                    <pic:cNvPicPr>
+                      <a:picLocks noChangeAspect="1" noChangeArrowheads="1"/>
+                    </pic:cNvPicPr>
+                  </pic:nvPicPr>
+                  <pic:blipFill>
+                    <a:blip r:embed="rId12" cstate="print"/>
+                    <a:srcRect/>
+                    <a:stretch>
+                      <a:fillRect/>
+                    </a:stretch>
+                  </pic:blipFill>
+                  <pic:spPr bwMode="auto">
+                    <a:xfrm>
+                      <a:off x="0" y="0"/>
+                      <a:ext cx="5505450" cy="1752600"/>
+                    </a:xfrm>
+                    <a:prstGeom prst="rect">
+                      <a:avLst/>
+                    </a:prstGeom>
+                    <a:noFill/>
+                    <a:ln w="9525">
+                      <a:noFill/>
+                      <a:miter lim="800000"/>
+                      <a:headEnd/>
+                      <a:tailEnd/>
+                    </a:ln>
+                  </pic:spPr>
+                </pic:pic>
+              </a:graphicData>
+            </a:graphic>
+          </wp:inline>
+        </w:drawing>
+      </w:r>
+    </w:p>
+    <w:p>
+      <w:pPr>
+        <w:pStyle w:val="Caption"/>
+        <w:jc w:val="center"/>
+      </w:pPr>
+      <w:r>
+        <w:t xml:space="preserve">Figure </w:t>
+      </w:r>
+      <w:fldSimple w:instr=" SEQ Figure \* ARABIC ">
+        <w:r>
+          <w:rPr>
+            <w:noProof/>
+          </w:rPr>
+          <w:t>3</w:t>
+        </w:r>
+      </w:fldSimple>
+      <w:r>
+        <w:t xml:space="preserve"> : Message demandant le commencement de l'analyse de l'algorithme</w:t>
+      </w:r>
+    </w:p>
+    <w:p>
+      <w:r>
+        <w:tab/>
+      </w:r>
+      <w:r>
+        <w:t xml:space="preserve">Lorsque l’analyse est terminer, une fenêtre apparait alors et avertie l’utilisateur qu’il peut maintenant jouer avec le programme. </w:t>
+      </w:r>
+    </w:p>
+    <w:p>
+      <w:pPr>
+        <w:jc w:val="center"/>
+      </w:pPr>
+      <w:r>
+        <w:rPr>
+          <w:noProof/>
+          <w:lang w:eastAsia="fr-CA"/>
+        </w:rPr>
+        <w:drawing>
+          <wp:inline distT="0" distB="0" distL="0" distR="0">
+            <wp:extent cx="4381500" cy="1657350"/>
+            <wp:effectExtent l="19050" t="0" r="0" b="0"/>
+            <wp:docPr id="76" name="Picture 76"/>
+            <wp:cNvGraphicFramePr>
+              <a:graphicFrameLocks xmlns:a="http://schemas.openxmlformats.org/drawingml/2006/main" noChangeAspect="1"/>
+            </wp:cNvGraphicFramePr>
+            <a:graphic xmlns:a="http://schemas.openxmlformats.org/drawingml/2006/main">
+              <a:graphicData uri="http://schemas.openxmlformats.org/drawingml/2006/picture">
+                <pic:pic xmlns:pic="http://schemas.openxmlformats.org/drawingml/2006/picture">
+                  <pic:nvPicPr>
+                    <pic:cNvPr id="0" name="Picture 76"/>
+                    <pic:cNvPicPr>
+                      <a:picLocks noChangeAspect="1" noChangeArrowheads="1"/>
+                    </pic:cNvPicPr>
+                  </pic:nvPicPr>
+                  <pic:blipFill>
+                    <a:blip r:embed="rId13" cstate="print"/>
+                    <a:srcRect/>
+                    <a:stretch>
+                      <a:fillRect/>
+                    </a:stretch>
+                  </pic:blipFill>
+                  <pic:spPr bwMode="auto">
+                    <a:xfrm>
+                      <a:off x="0" y="0"/>
+                      <a:ext cx="4381500" cy="1657350"/>
+                    </a:xfrm>
+                    <a:prstGeom prst="rect">
+                      <a:avLst/>
+                    </a:prstGeom>
+                    <a:noFill/>
+                    <a:ln w="9525">
+                      <a:noFill/>
+                      <a:miter lim="800000"/>
+                      <a:headEnd/>
+                      <a:tailEnd/>
+                    </a:ln>
+                  </pic:spPr>
+                </pic:pic>
+              </a:graphicData>
+            </a:graphic>
+          </wp:inline>
+        </w:drawing>
+      </w:r>
+    </w:p>
+    <w:p>
+      <w:r>
+        <w:tab/>
+      </w:r>
+      <w:r>
+        <w:t xml:space="preserve">Le jeu est simple, pour sélectionner notre agent (tank rouge) il suffit de faire un clique gauche </w:t>
+      </w:r>
+      <w:r>
+        <w:t xml:space="preserve"> ou droite de la souris </w:t>
+      </w:r>
+      <w:r>
+        <w:t xml:space="preserve">sur la case qu’il occupe et </w:t>
+      </w:r>
+      <w:r>
+        <w:t>ensuite</w:t>
+      </w:r>
+      <w:r>
+        <w:t xml:space="preserve"> </w:t>
+      </w:r>
+      <w:r>
+        <w:t xml:space="preserve">déplacer le curseur au-dessus d’une </w:t>
+      </w:r>
+      <w:r>
+        <w:t xml:space="preserve">autre </w:t>
+      </w:r>
+      <w:r>
+        <w:t xml:space="preserve">case pour </w:t>
+      </w:r>
+      <w:r>
+        <w:t xml:space="preserve">que </w:t>
+      </w:r>
+      <w:r>
+        <w:t>l’algorithme A* effectue le calcul et affiche le trajet de plus court chemin trouvé et les cases qu’il a évalué et écarter de la solution (</w:t>
+      </w:r>
+      <w:r>
+        <w:fldChar w:fldCharType="begin"/>
+      </w:r>
+      <w:r>
+        <w:instrText xml:space="preserve"> REF _Ref386089183 \h </w:instrText>
+      </w:r>
+      <w:r>
+        <w:fldChar w:fldCharType="separate"/>
+      </w:r>
+      <w:r>
+        <w:t xml:space="preserve">Figure </w:t>
+      </w:r>
+      <w:r>
+        <w:rPr>
+          <w:noProof/>
+        </w:rPr>
+        <w:t>4</w:t>
+      </w:r>
+      <w:r>
+        <w:fldChar w:fldCharType="end"/>
+      </w:r>
+      <w:r>
+        <w:t xml:space="preserve">). </w:t>
+      </w:r>
+      <w:r>
+        <w:t xml:space="preserve"> Pour confirmer son déplacement vers une autre case, on clique à nouveau un  des boutons de la souris</w:t>
+      </w:r>
+      <w:r>
+        <w:t xml:space="preserve"> (</w:t>
+      </w:r>
+      <w:r>
+        <w:fldChar w:fldCharType="begin"/>
+      </w:r>
+      <w:r>
+        <w:instrText xml:space="preserve"> REF _Ref386089114 \h </w:instrText>
+      </w:r>
+      <w:r>
+        <w:fldChar w:fldCharType="separate"/>
+      </w:r>
+      <w:r>
+        <w:t xml:space="preserve">Figure </w:t>
+      </w:r>
+      <w:r>
+        <w:rPr>
+          <w:noProof/>
+        </w:rPr>
+        <w:t>5</w:t>
+      </w:r>
+      <w:r>
+        <w:fldChar w:fldCharType="end"/>
+      </w:r>
+      <w:r>
+        <w:t>)</w:t>
+      </w:r>
+      <w:r>
+        <w:t>.</w:t>
+      </w:r>
+      <w:r>
+        <w:t xml:space="preserve"> </w:t>
+      </w:r>
+      <w:r>
+        <w:t>On peut terminer le programme en tout temps en cliquant sur le X en haut à droite de la fenêtre principale.</w:t>
       </w:r>
     </w:p>
     <w:p/>
+    <w:p>
+      <w:pPr>
+        <w:keepNext/>
+        <w:jc w:val="center"/>
+      </w:pPr>
+      <w:r>
+        <w:rPr>
+          <w:noProof/>
+          <w:lang w:eastAsia="fr-CA"/>
+        </w:rPr>
+        <w:lastRenderedPageBreak/>
+        <w:drawing>
+          <wp:inline distT="0" distB="0" distL="0" distR="0">
+            <wp:extent cx="3473014" cy="3476625"/>
+            <wp:effectExtent l="19050" t="0" r="0" b="0"/>
+            <wp:docPr id="6" name="Picture 5" descr="jeu1.jpg"/>
+            <wp:cNvGraphicFramePr>
+              <a:graphicFrameLocks xmlns:a="http://schemas.openxmlformats.org/drawingml/2006/main" noChangeAspect="1"/>
+            </wp:cNvGraphicFramePr>
+            <a:graphic xmlns:a="http://schemas.openxmlformats.org/drawingml/2006/main">
+              <a:graphicData uri="http://schemas.openxmlformats.org/drawingml/2006/picture">
+                <pic:pic xmlns:pic="http://schemas.openxmlformats.org/drawingml/2006/picture">
+                  <pic:nvPicPr>
+                    <pic:cNvPr id="0" name="jeu1.jpg"/>
+                    <pic:cNvPicPr/>
+                  </pic:nvPicPr>
+                  <pic:blipFill>
+                    <a:blip r:embed="rId14" cstate="print"/>
+                    <a:stretch>
+                      <a:fillRect/>
+                    </a:stretch>
+                  </pic:blipFill>
+                  <pic:spPr>
+                    <a:xfrm>
+                      <a:off x="0" y="0"/>
+                      <a:ext cx="3482023" cy="3485643"/>
+                    </a:xfrm>
+                    <a:prstGeom prst="rect">
+                      <a:avLst/>
+                    </a:prstGeom>
+                    <a:noFill/>
+                    <a:ln>
+                      <a:noFill/>
+                    </a:ln>
+                  </pic:spPr>
+                </pic:pic>
+              </a:graphicData>
+            </a:graphic>
+          </wp:inline>
+        </w:drawing>
+      </w:r>
+    </w:p>
+    <w:p>
+      <w:pPr>
+        <w:pStyle w:val="Caption"/>
+        <w:jc w:val="center"/>
+      </w:pPr>
+      <w:bookmarkStart w:id="7" w:name="_Ref386089183"/>
+      <w:r>
+        <w:t xml:space="preserve">Figure </w:t>
+      </w:r>
+      <w:fldSimple w:instr=" SEQ Figure \* ARABIC ">
+        <w:r>
+          <w:rPr>
+            <w:noProof/>
+          </w:rPr>
+          <w:t>4</w:t>
+        </w:r>
+      </w:fldSimple>
+      <w:bookmarkEnd w:id="7"/>
+      <w:r>
+        <w:t xml:space="preserve"> : Affichage du plus court chemin (points rouges) trouver par l'algorithme A* et des cases qu'il a inutilement exploré (point rouge). Note : Le curseur n’est pas afficher sur l’image</w:t>
+      </w:r>
+      <w:r>
+        <w:t>.</w:t>
+      </w:r>
+    </w:p>
+    <w:p>
+      <w:pPr>
+        <w:keepNext/>
+        <w:jc w:val="center"/>
+      </w:pPr>
+      <w:r>
+        <w:rPr>
+          <w:noProof/>
+          <w:lang w:eastAsia="fr-CA"/>
+        </w:rPr>
+        <w:drawing>
+          <wp:inline distT="0" distB="0" distL="0" distR="0">
+            <wp:extent cx="3587093" cy="3590925"/>
+            <wp:effectExtent l="19050" t="0" r="0" b="0"/>
+            <wp:docPr id="8" name="Picture 7" descr="jeu2.jpg"/>
+            <wp:cNvGraphicFramePr>
+              <a:graphicFrameLocks xmlns:a="http://schemas.openxmlformats.org/drawingml/2006/main" noChangeAspect="1"/>
+            </wp:cNvGraphicFramePr>
+            <a:graphic xmlns:a="http://schemas.openxmlformats.org/drawingml/2006/main">
+              <a:graphicData uri="http://schemas.openxmlformats.org/drawingml/2006/picture">
+                <pic:pic xmlns:pic="http://schemas.openxmlformats.org/drawingml/2006/picture">
+                  <pic:nvPicPr>
+                    <pic:cNvPr id="0" name="jeu2.jpg"/>
+                    <pic:cNvPicPr/>
+                  </pic:nvPicPr>
+                  <pic:blipFill>
+                    <a:blip r:embed="rId15" cstate="print"/>
+                    <a:stretch>
+                      <a:fillRect/>
+                    </a:stretch>
+                  </pic:blipFill>
+                  <pic:spPr>
+                    <a:xfrm>
+                      <a:off x="0" y="0"/>
+                      <a:ext cx="3590925" cy="3594761"/>
+                    </a:xfrm>
+                    <a:prstGeom prst="rect">
+                      <a:avLst/>
+                    </a:prstGeom>
+                  </pic:spPr>
+                </pic:pic>
+              </a:graphicData>
+            </a:graphic>
+          </wp:inline>
+        </w:drawing>
+      </w:r>
+    </w:p>
+    <w:p>
+      <w:pPr>
+        <w:pStyle w:val="Caption"/>
+        <w:jc w:val="center"/>
+      </w:pPr>
+      <w:bookmarkStart w:id="8" w:name="_Ref386089114"/>
+      <w:r>
+        <w:t xml:space="preserve">Figure </w:t>
+      </w:r>
+      <w:fldSimple w:instr=" SEQ Figure \* ARABIC ">
+        <w:r>
+          <w:rPr>
+            <w:noProof/>
+          </w:rPr>
+          <w:t>5</w:t>
+        </w:r>
+      </w:fldSimple>
+      <w:bookmarkEnd w:id="8"/>
+      <w:r>
+        <w:t xml:space="preserve"> : Confirmation du déplacement de l'agent sur une autre case</w:t>
+      </w:r>
+    </w:p>
     <w:p>
       <w:pPr>
         <w:jc w:val="left"/>
@@ -2596,23 +3150,23 @@
       <w:pPr>
         <w:pStyle w:val="Heading1"/>
       </w:pPr>
-      <w:bookmarkStart w:id="7" w:name="_Toc386035073"/>
+      <w:bookmarkStart w:id="9" w:name="_Toc386035073"/>
       <w:r>
         <w:lastRenderedPageBreak/>
         <w:t>Description du code</w:t>
       </w:r>
-      <w:bookmarkEnd w:id="7"/>
+      <w:bookmarkEnd w:id="9"/>
     </w:p>
     <w:p/>
     <w:p>
       <w:pPr>
         <w:pStyle w:val="Heading2"/>
       </w:pPr>
-      <w:bookmarkStart w:id="8" w:name="_Toc386035074"/>
+      <w:bookmarkStart w:id="10" w:name="_Toc386035074"/>
       <w:r>
         <w:t>Algorithme A*</w:t>
       </w:r>
-      <w:bookmarkEnd w:id="8"/>
+      <w:bookmarkEnd w:id="10"/>
     </w:p>
     <w:p>
       <w:r>
@@ -2740,7 +3294,7 @@
                     </pic:cNvPicPr>
                   </pic:nvPicPr>
                   <pic:blipFill>
-                    <a:blip r:embed="rId12" cstate="print"/>
+                    <a:blip r:embed="rId16" cstate="print"/>
                     <a:srcRect/>
                     <a:stretch>
                       <a:fillRect/>
@@ -2774,7 +3328,7 @@
         <w:pStyle w:val="Caption"/>
         <w:jc w:val="center"/>
       </w:pPr>
-      <w:bookmarkStart w:id="9" w:name="_Toc386035082"/>
+      <w:bookmarkStart w:id="11" w:name="_Toc386035082"/>
       <w:r>
         <w:t xml:space="preserve">Figure </w:t>
       </w:r>
@@ -2783,7 +3337,7 @@
           <w:rPr>
             <w:noProof/>
           </w:rPr>
-          <w:t>1</w:t>
+          <w:t>6</w:t>
         </w:r>
       </w:fldSimple>
       <w:r>
@@ -2793,7 +3347,7 @@
       <w:r>
         <w:t>Disjstra</w:t>
       </w:r>
-      <w:bookmarkEnd w:id="9"/>
+      <w:bookmarkEnd w:id="11"/>
       <w:proofErr w:type="spellEnd"/>
     </w:p>
     <w:p/>
@@ -2826,7 +3380,7 @@
                     </pic:cNvPicPr>
                   </pic:nvPicPr>
                   <pic:blipFill>
-                    <a:blip r:embed="rId13" cstate="print"/>
+                    <a:blip r:embed="rId17" cstate="print"/>
                     <a:srcRect/>
                     <a:stretch>
                       <a:fillRect/>
@@ -2860,7 +3414,7 @@
         <w:pStyle w:val="Caption"/>
         <w:jc w:val="center"/>
       </w:pPr>
-      <w:bookmarkStart w:id="10" w:name="_Toc386035083"/>
+      <w:bookmarkStart w:id="12" w:name="_Toc386035083"/>
       <w:r>
         <w:t xml:space="preserve">Figure </w:t>
       </w:r>
@@ -2869,7 +3423,7 @@
           <w:rPr>
             <w:noProof/>
           </w:rPr>
-          <w:t>2</w:t>
+          <w:t>7</w:t>
         </w:r>
       </w:fldSimple>
       <w:r>
@@ -2887,7 +3441,7 @@
       <w:r>
         <w:t>search</w:t>
       </w:r>
-      <w:bookmarkEnd w:id="10"/>
+      <w:bookmarkEnd w:id="12"/>
       <w:proofErr w:type="spellEnd"/>
     </w:p>
     <w:p>
@@ -2998,7 +3552,7 @@
                     </pic:cNvPicPr>
                   </pic:nvPicPr>
                   <pic:blipFill>
-                    <a:blip r:embed="rId14" cstate="print"/>
+                    <a:blip r:embed="rId18" cstate="print"/>
                     <a:srcRect/>
                     <a:stretch>
                       <a:fillRect/>
@@ -3032,7 +3586,7 @@
         <w:pStyle w:val="Caption"/>
         <w:jc w:val="center"/>
       </w:pPr>
-      <w:bookmarkStart w:id="11" w:name="_Toc386035084"/>
+      <w:bookmarkStart w:id="13" w:name="_Toc386035084"/>
       <w:r>
         <w:t xml:space="preserve">Figure </w:t>
       </w:r>
@@ -3041,7 +3595,7 @@
           <w:rPr>
             <w:noProof/>
           </w:rPr>
-          <w:t>3</w:t>
+          <w:t>8</w:t>
         </w:r>
       </w:fldSimple>
       <w:r>
@@ -3053,19 +3607,19 @@
       <w:r>
         <w:t xml:space="preserve"> A*</w:t>
       </w:r>
-      <w:bookmarkEnd w:id="11"/>
+      <w:bookmarkEnd w:id="13"/>
     </w:p>
     <w:p/>
     <w:p>
       <w:pPr>
         <w:pStyle w:val="Heading2"/>
       </w:pPr>
-      <w:bookmarkStart w:id="12" w:name="_Toc386035075"/>
+      <w:bookmarkStart w:id="14" w:name="_Toc386035075"/>
       <w:r>
         <w:lastRenderedPageBreak/>
         <w:t>Heuristique utilisées</w:t>
       </w:r>
-      <w:bookmarkEnd w:id="12"/>
+      <w:bookmarkEnd w:id="14"/>
     </w:p>
     <w:p>
       <w:r>
@@ -3147,13 +3701,13 @@
             <v:path gradientshapeok="t" o:connecttype="rect"/>
           </v:shapetype>
           <v:shape id="_x0000_s1030" type="#_x0000_t202" style="position:absolute;left:0;text-align:left;margin-left:127.4pt;margin-top:112.65pt;width:250.7pt;height:21.65pt;z-index:251660288" stroked="f">
-            <v:textbox inset="0,0,0,0">
+            <v:textbox style="mso-next-textbox:#_x0000_s1030" inset="0,0,0,0">
               <w:txbxContent>
                 <w:p>
                   <w:pPr>
                     <w:pStyle w:val="Caption"/>
                   </w:pPr>
-                  <w:bookmarkStart w:id="13" w:name="_Toc386035085"/>
+                  <w:bookmarkStart w:id="15" w:name="_Toc386035085"/>
                   <w:r>
                     <w:t xml:space="preserve">Figure </w:t>
                   </w:r>
@@ -3162,13 +3716,13 @@
                       <w:rPr>
                         <w:noProof/>
                       </w:rPr>
-                      <w:t>4</w:t>
+                      <w:t>9</w:t>
                     </w:r>
                   </w:fldSimple>
                   <w:r>
                     <w:t xml:space="preserve"> : Fonction heuristique de la distance de Manhattan</w:t>
                   </w:r>
-                  <w:bookmarkEnd w:id="13"/>
+                  <w:bookmarkEnd w:id="15"/>
                 </w:p>
               </w:txbxContent>
             </v:textbox>
@@ -3204,7 +3758,7 @@
               <o:lock v:ext="edit" text="t"/>
             </v:shape>
             <v:shape id="_x0000_s1028" type="#_x0000_t202" style="position:absolute;left:4327;top:8529;width:4488;height:1568">
-              <v:textbox>
+              <v:textbox style="mso-next-textbox:#_x0000_s1028">
                 <w:txbxContent>
                   <w:p>
                     <w:pPr>
@@ -4107,7 +4661,7 @@
     <w:p>
       <w:r>
         <w:pict>
-          <v:rect id="_x0000_i1026" style="width:0;height:1.5pt" o:hralign="center" o:hrstd="t" o:hr="t" fillcolor="#a0a0a0" stroked="f"/>
+          <v:rect id="_x0000_i1029" style="width:0;height:1.5pt" o:hralign="center" o:hrstd="t" o:hr="t" fillcolor="#a0a0a0" stroked="f"/>
         </w:pict>
       </w:r>
     </w:p>
@@ -7095,6 +7649,15 @@
           <w:sz w:val="20"/>
           <w:szCs w:val="20"/>
         </w:rPr>
+        <w:t>//</w:t>
+      </w:r>
+      <w:r>
+        <w:rPr>
+          <w:rFonts w:ascii="Consolas" w:hAnsi="Consolas" w:cs="Consolas"/>
+          <w:color w:val="3F7F5F"/>
+          <w:sz w:val="20"/>
+          <w:szCs w:val="20"/>
+        </w:rPr>
         <w:t xml:space="preserve">essayer </w:t>
       </w:r>
       <w:r>
@@ -7451,6 +8014,15 @@
           <w:color w:val="3F7F5F"/>
           <w:sz w:val="20"/>
           <w:szCs w:val="20"/>
+        </w:rPr>
+        <w:t>//</w:t>
+      </w:r>
+      <w:r>
+        <w:rPr>
+          <w:rFonts w:ascii="Consolas" w:hAnsi="Consolas" w:cs="Consolas"/>
+          <w:color w:val="3F7F5F"/>
+          <w:sz w:val="20"/>
+          <w:szCs w:val="20"/>
           <w:u w:val="single"/>
         </w:rPr>
         <w:t>partie</w:t>
@@ -7933,6 +8505,15 @@
           <w:color w:val="3F7F5F"/>
           <w:sz w:val="20"/>
           <w:szCs w:val="20"/>
+        </w:rPr>
+        <w:t>//</w:t>
+      </w:r>
+      <w:r>
+        <w:rPr>
+          <w:rFonts w:ascii="Consolas" w:hAnsi="Consolas" w:cs="Consolas"/>
+          <w:color w:val="3F7F5F"/>
+          <w:sz w:val="20"/>
+          <w:szCs w:val="20"/>
           <w:u w:val="single"/>
         </w:rPr>
         <w:t>fait</w:t>
@@ -9010,6 +9591,15 @@
           <w:sz w:val="20"/>
           <w:szCs w:val="20"/>
         </w:rPr>
+        <w:t>//</w:t>
+      </w:r>
+      <w:r>
+        <w:rPr>
+          <w:rFonts w:ascii="Consolas" w:hAnsi="Consolas" w:cs="Consolas"/>
+          <w:color w:val="3F7F5F"/>
+          <w:sz w:val="20"/>
+          <w:szCs w:val="20"/>
+        </w:rPr>
         <w:t xml:space="preserve">max </w:t>
       </w:r>
       <w:r>
@@ -9574,6 +10164,15 @@
         </w:rPr>
         <w:tab/>
       </w:r>
+      <w:r>
+        <w:rPr>
+          <w:rFonts w:ascii="Consolas" w:hAnsi="Consolas" w:cs="Consolas"/>
+          <w:color w:val="3F7F5F"/>
+          <w:sz w:val="20"/>
+          <w:szCs w:val="20"/>
+        </w:rPr>
+        <w:t>//</w:t>
+      </w:r>
       <w:proofErr w:type="spellStart"/>
       <w:r>
         <w:rPr>
@@ -10081,6 +10680,15 @@
           <w:szCs w:val="20"/>
         </w:rPr>
         <w:tab/>
+      </w:r>
+      <w:r>
+        <w:rPr>
+          <w:rFonts w:ascii="Consolas" w:hAnsi="Consolas" w:cs="Consolas"/>
+          <w:color w:val="3F7F5F"/>
+          <w:sz w:val="20"/>
+          <w:szCs w:val="20"/>
+        </w:rPr>
+        <w:t>//</w:t>
       </w:r>
       <w:r>
         <w:rPr>
@@ -10896,6 +11504,15 @@
           <w:sz w:val="20"/>
           <w:szCs w:val="20"/>
         </w:rPr>
+        <w:t>//</w:t>
+      </w:r>
+      <w:r>
+        <w:rPr>
+          <w:rFonts w:ascii="Consolas" w:hAnsi="Consolas" w:cs="Consolas"/>
+          <w:color w:val="3F7F5F"/>
+          <w:sz w:val="20"/>
+          <w:szCs w:val="20"/>
+        </w:rPr>
         <w:t xml:space="preserve">calculer leur cout </w:t>
       </w:r>
     </w:p>
@@ -11418,6 +12035,15 @@
           <w:sz w:val="20"/>
           <w:szCs w:val="20"/>
         </w:rPr>
+        <w:t>//</w:t>
+      </w:r>
+      <w:r>
+        <w:rPr>
+          <w:rFonts w:ascii="Consolas" w:hAnsi="Consolas" w:cs="Consolas"/>
+          <w:color w:val="3F7F5F"/>
+          <w:sz w:val="20"/>
+          <w:szCs w:val="20"/>
+        </w:rPr>
         <w:t>il n'est donc pas un voisin</w:t>
       </w:r>
     </w:p>
@@ -12991,6 +13617,15 @@
           <w:sz w:val="20"/>
           <w:szCs w:val="20"/>
         </w:rPr>
+        <w:t>//</w:t>
+      </w:r>
+      <w:r>
+        <w:rPr>
+          <w:rFonts w:ascii="Consolas" w:hAnsi="Consolas" w:cs="Consolas"/>
+          <w:color w:val="3F7F5F"/>
+          <w:sz w:val="20"/>
+          <w:szCs w:val="20"/>
+        </w:rPr>
         <w:t xml:space="preserve">potentiel valide, </w:t>
       </w:r>
     </w:p>
@@ -13153,6 +13788,15 @@
           <w:sz w:val="20"/>
           <w:szCs w:val="20"/>
         </w:rPr>
+        <w:t>//</w:t>
+      </w:r>
+      <w:r>
+        <w:rPr>
+          <w:rFonts w:ascii="Consolas" w:hAnsi="Consolas" w:cs="Consolas"/>
+          <w:color w:val="3F7F5F"/>
+          <w:sz w:val="20"/>
+          <w:szCs w:val="20"/>
+        </w:rPr>
         <w:t xml:space="preserve">du terrain et n'est pas le </w:t>
       </w:r>
       <w:proofErr w:type="spellStart"/>
@@ -13571,6 +14215,15 @@
           <w:sz w:val="20"/>
           <w:szCs w:val="20"/>
         </w:rPr>
+        <w:t>//</w:t>
+      </w:r>
+      <w:r>
+        <w:rPr>
+          <w:rFonts w:ascii="Consolas" w:hAnsi="Consolas" w:cs="Consolas"/>
+          <w:color w:val="3F7F5F"/>
+          <w:sz w:val="20"/>
+          <w:szCs w:val="20"/>
+        </w:rPr>
         <w:t xml:space="preserve">le cout du </w:t>
       </w:r>
       <w:proofErr w:type="spellStart"/>
@@ -13611,61 +14264,80 @@
           <w:sz w:val="20"/>
           <w:szCs w:val="20"/>
         </w:rPr>
-        <w:t xml:space="preserve"> plus le cout du </w:t>
-      </w:r>
-      <w:r>
-        <w:rPr>
-          <w:rFonts w:ascii="Consolas" w:hAnsi="Consolas" w:cs="Consolas"/>
-          <w:color w:val="3F7F5F"/>
-          <w:sz w:val="20"/>
-          <w:szCs w:val="20"/>
-        </w:rPr>
-        <w:tab/>
-      </w:r>
-      <w:r>
-        <w:rPr>
-          <w:rFonts w:ascii="Consolas" w:hAnsi="Consolas" w:cs="Consolas"/>
-          <w:color w:val="3F7F5F"/>
-          <w:sz w:val="20"/>
-          <w:szCs w:val="20"/>
-        </w:rPr>
-        <w:tab/>
-      </w:r>
-      <w:r>
-        <w:rPr>
-          <w:rFonts w:ascii="Consolas" w:hAnsi="Consolas" w:cs="Consolas"/>
-          <w:color w:val="3F7F5F"/>
-          <w:sz w:val="20"/>
-          <w:szCs w:val="20"/>
-        </w:rPr>
-        <w:tab/>
-      </w:r>
-      <w:r>
-        <w:rPr>
-          <w:rFonts w:ascii="Consolas" w:hAnsi="Consolas" w:cs="Consolas"/>
-          <w:color w:val="3F7F5F"/>
-          <w:sz w:val="20"/>
-          <w:szCs w:val="20"/>
-        </w:rPr>
-        <w:tab/>
-      </w:r>
-      <w:r>
-        <w:rPr>
-          <w:rFonts w:ascii="Consolas" w:hAnsi="Consolas" w:cs="Consolas"/>
-          <w:color w:val="3F7F5F"/>
-          <w:sz w:val="20"/>
-          <w:szCs w:val="20"/>
-        </w:rPr>
-        <w:tab/>
-      </w:r>
-      <w:r>
-        <w:rPr>
-          <w:rFonts w:ascii="Consolas" w:hAnsi="Consolas" w:cs="Consolas"/>
-          <w:color w:val="3F7F5F"/>
-          <w:sz w:val="20"/>
-          <w:szCs w:val="20"/>
-        </w:rPr>
-        <w:tab/>
+        <w:t xml:space="preserve"> plus le cout </w:t>
+      </w:r>
+      <w:r>
+        <w:rPr>
+          <w:rFonts w:ascii="Consolas" w:hAnsi="Consolas" w:cs="Consolas"/>
+          <w:color w:val="3F7F5F"/>
+          <w:sz w:val="20"/>
+          <w:szCs w:val="20"/>
+        </w:rPr>
+        <w:tab/>
+      </w:r>
+      <w:r>
+        <w:rPr>
+          <w:rFonts w:ascii="Consolas" w:hAnsi="Consolas" w:cs="Consolas"/>
+          <w:color w:val="3F7F5F"/>
+          <w:sz w:val="20"/>
+          <w:szCs w:val="20"/>
+        </w:rPr>
+        <w:tab/>
+      </w:r>
+      <w:r>
+        <w:rPr>
+          <w:rFonts w:ascii="Consolas" w:hAnsi="Consolas" w:cs="Consolas"/>
+          <w:color w:val="3F7F5F"/>
+          <w:sz w:val="20"/>
+          <w:szCs w:val="20"/>
+        </w:rPr>
+        <w:tab/>
+      </w:r>
+      <w:r>
+        <w:rPr>
+          <w:rFonts w:ascii="Consolas" w:hAnsi="Consolas" w:cs="Consolas"/>
+          <w:color w:val="3F7F5F"/>
+          <w:sz w:val="20"/>
+          <w:szCs w:val="20"/>
+        </w:rPr>
+        <w:tab/>
+      </w:r>
+      <w:r>
+        <w:rPr>
+          <w:rFonts w:ascii="Consolas" w:hAnsi="Consolas" w:cs="Consolas"/>
+          <w:color w:val="3F7F5F"/>
+          <w:sz w:val="20"/>
+          <w:szCs w:val="20"/>
+        </w:rPr>
+        <w:tab/>
+      </w:r>
+      <w:r>
+        <w:rPr>
+          <w:rFonts w:ascii="Consolas" w:hAnsi="Consolas" w:cs="Consolas"/>
+          <w:color w:val="3F7F5F"/>
+          <w:sz w:val="20"/>
+          <w:szCs w:val="20"/>
+        </w:rPr>
+        <w:tab/>
+        <w:t>//</w:t>
+      </w:r>
+      <w:r>
+        <w:rPr>
+          <w:rFonts w:ascii="Consolas" w:hAnsi="Consolas" w:cs="Consolas"/>
+          <w:color w:val="3F7F5F"/>
+          <w:sz w:val="20"/>
+          <w:szCs w:val="20"/>
+        </w:rPr>
+        <w:t>du</w:t>
+      </w:r>
+      <w:r>
+        <w:rPr>
+          <w:rFonts w:ascii="Consolas" w:hAnsi="Consolas" w:cs="Consolas"/>
+          <w:color w:val="3F7F5F"/>
+          <w:sz w:val="20"/>
+          <w:szCs w:val="20"/>
+        </w:rPr>
+        <w:t xml:space="preserve"> </w:t>
       </w:r>
       <w:r>
         <w:rPr>
@@ -14576,6 +15248,15 @@
         </w:rPr>
         <w:tab/>
       </w:r>
+      <w:r>
+        <w:rPr>
+          <w:rFonts w:ascii="Consolas" w:hAnsi="Consolas" w:cs="Consolas"/>
+          <w:color w:val="3F7F5F"/>
+          <w:sz w:val="20"/>
+          <w:szCs w:val="20"/>
+        </w:rPr>
+        <w:t>//</w:t>
+      </w:r>
       <w:proofErr w:type="spellStart"/>
       <w:r>
         <w:rPr>
@@ -14671,70 +15352,99 @@
           <w:sz w:val="20"/>
           <w:szCs w:val="20"/>
         </w:rPr>
-        <w:t xml:space="preserve">//son ancien cout calculer, alors s'assurer </w:t>
-      </w:r>
-      <w:r>
-        <w:rPr>
-          <w:rFonts w:ascii="Consolas" w:hAnsi="Consolas" w:cs="Consolas"/>
-          <w:color w:val="3F7F5F"/>
-          <w:sz w:val="20"/>
-          <w:szCs w:val="20"/>
-        </w:rPr>
-        <w:tab/>
-      </w:r>
-      <w:r>
-        <w:rPr>
-          <w:rFonts w:ascii="Consolas" w:hAnsi="Consolas" w:cs="Consolas"/>
-          <w:color w:val="3F7F5F"/>
-          <w:sz w:val="20"/>
-          <w:szCs w:val="20"/>
-        </w:rPr>
-        <w:tab/>
-      </w:r>
-      <w:r>
-        <w:rPr>
-          <w:rFonts w:ascii="Consolas" w:hAnsi="Consolas" w:cs="Consolas"/>
-          <w:color w:val="3F7F5F"/>
-          <w:sz w:val="20"/>
-          <w:szCs w:val="20"/>
-        </w:rPr>
-        <w:tab/>
-      </w:r>
-      <w:r>
-        <w:rPr>
-          <w:rFonts w:ascii="Consolas" w:hAnsi="Consolas" w:cs="Consolas"/>
-          <w:color w:val="3F7F5F"/>
-          <w:sz w:val="20"/>
-          <w:szCs w:val="20"/>
-        </w:rPr>
-        <w:tab/>
-      </w:r>
-      <w:r>
-        <w:rPr>
-          <w:rFonts w:ascii="Consolas" w:hAnsi="Consolas" w:cs="Consolas"/>
-          <w:color w:val="3F7F5F"/>
-          <w:sz w:val="20"/>
-          <w:szCs w:val="20"/>
-        </w:rPr>
-        <w:tab/>
-      </w:r>
-      <w:r>
-        <w:rPr>
-          <w:rFonts w:ascii="Consolas" w:hAnsi="Consolas" w:cs="Consolas"/>
-          <w:color w:val="3F7F5F"/>
-          <w:sz w:val="20"/>
-          <w:szCs w:val="20"/>
-        </w:rPr>
-        <w:tab/>
-      </w:r>
-      <w:r>
-        <w:rPr>
-          <w:rFonts w:ascii="Consolas" w:hAnsi="Consolas" w:cs="Consolas"/>
-          <w:color w:val="3F7F5F"/>
-          <w:sz w:val="20"/>
-          <w:szCs w:val="20"/>
-        </w:rPr>
-        <w:tab/>
+        <w:t xml:space="preserve">//son ancien cout </w:t>
+      </w:r>
+      <w:proofErr w:type="gramStart"/>
+      <w:r>
+        <w:rPr>
+          <w:rFonts w:ascii="Consolas" w:hAnsi="Consolas" w:cs="Consolas"/>
+          <w:color w:val="3F7F5F"/>
+          <w:sz w:val="20"/>
+          <w:szCs w:val="20"/>
+        </w:rPr>
+        <w:t>calculer</w:t>
+      </w:r>
+      <w:proofErr w:type="gramEnd"/>
+      <w:r>
+        <w:rPr>
+          <w:rFonts w:ascii="Consolas" w:hAnsi="Consolas" w:cs="Consolas"/>
+          <w:color w:val="3F7F5F"/>
+          <w:sz w:val="20"/>
+          <w:szCs w:val="20"/>
+        </w:rPr>
+        <w:t xml:space="preserve">, alors s'assurer </w:t>
+      </w:r>
+      <w:r>
+        <w:rPr>
+          <w:rFonts w:ascii="Consolas" w:hAnsi="Consolas" w:cs="Consolas"/>
+          <w:color w:val="3F7F5F"/>
+          <w:sz w:val="20"/>
+          <w:szCs w:val="20"/>
+        </w:rPr>
+        <w:tab/>
+      </w:r>
+      <w:r>
+        <w:rPr>
+          <w:rFonts w:ascii="Consolas" w:hAnsi="Consolas" w:cs="Consolas"/>
+          <w:color w:val="3F7F5F"/>
+          <w:sz w:val="20"/>
+          <w:szCs w:val="20"/>
+        </w:rPr>
+        <w:tab/>
+      </w:r>
+      <w:r>
+        <w:rPr>
+          <w:rFonts w:ascii="Consolas" w:hAnsi="Consolas" w:cs="Consolas"/>
+          <w:color w:val="3F7F5F"/>
+          <w:sz w:val="20"/>
+          <w:szCs w:val="20"/>
+        </w:rPr>
+        <w:tab/>
+      </w:r>
+      <w:r>
+        <w:rPr>
+          <w:rFonts w:ascii="Consolas" w:hAnsi="Consolas" w:cs="Consolas"/>
+          <w:color w:val="3F7F5F"/>
+          <w:sz w:val="20"/>
+          <w:szCs w:val="20"/>
+        </w:rPr>
+        <w:tab/>
+      </w:r>
+      <w:r>
+        <w:rPr>
+          <w:rFonts w:ascii="Consolas" w:hAnsi="Consolas" w:cs="Consolas"/>
+          <w:color w:val="3F7F5F"/>
+          <w:sz w:val="20"/>
+          <w:szCs w:val="20"/>
+        </w:rPr>
+        <w:tab/>
+      </w:r>
+      <w:r>
+        <w:rPr>
+          <w:rFonts w:ascii="Consolas" w:hAnsi="Consolas" w:cs="Consolas"/>
+          <w:color w:val="3F7F5F"/>
+          <w:sz w:val="20"/>
+          <w:szCs w:val="20"/>
+        </w:rPr>
+        <w:tab/>
+      </w:r>
+      <w:r>
+        <w:rPr>
+          <w:rFonts w:ascii="Consolas" w:hAnsi="Consolas" w:cs="Consolas"/>
+          <w:color w:val="3F7F5F"/>
+          <w:sz w:val="20"/>
+          <w:szCs w:val="20"/>
+        </w:rPr>
+        <w:tab/>
+      </w:r>
+      <w:r>
+        <w:rPr>
+          <w:rFonts w:ascii="Consolas" w:hAnsi="Consolas" w:cs="Consolas"/>
+          <w:color w:val="3F7F5F"/>
+          <w:sz w:val="20"/>
+          <w:szCs w:val="20"/>
+        </w:rPr>
+        <w:t>//</w:t>
       </w:r>
       <w:r>
         <w:rPr>
@@ -15132,6 +15842,15 @@
           <w:sz w:val="20"/>
           <w:szCs w:val="20"/>
         </w:rPr>
+        <w:t>//</w:t>
+      </w:r>
+      <w:r>
+        <w:rPr>
+          <w:rFonts w:ascii="Consolas" w:hAnsi="Consolas" w:cs="Consolas"/>
+          <w:color w:val="3F7F5F"/>
+          <w:sz w:val="20"/>
+          <w:szCs w:val="20"/>
+        </w:rPr>
         <w:t>son f(n):</w:t>
       </w:r>
     </w:p>
@@ -15312,6 +16031,15 @@
           <w:sz w:val="20"/>
           <w:szCs w:val="20"/>
         </w:rPr>
+        <w:t>//</w:t>
+      </w:r>
+      <w:r>
+        <w:rPr>
+          <w:rFonts w:ascii="Consolas" w:hAnsi="Consolas" w:cs="Consolas"/>
+          <w:color w:val="3F7F5F"/>
+          <w:sz w:val="20"/>
+          <w:szCs w:val="20"/>
+        </w:rPr>
         <w:t xml:space="preserve">Open, nous allons le retirer </w:t>
       </w:r>
     </w:p>
@@ -16037,7 +16765,6 @@
           <w:rFonts w:ascii="Consolas" w:hAnsi="Consolas" w:cs="Consolas"/>
           <w:sz w:val="20"/>
           <w:szCs w:val="20"/>
-          <w:lang w:val="en-CA"/>
         </w:rPr>
       </w:pPr>
       <w:r>
@@ -16128,7 +16855,6 @@
           <w:color w:val="000000"/>
           <w:sz w:val="20"/>
           <w:szCs w:val="20"/>
-          <w:lang w:val="en-CA"/>
         </w:rPr>
         <w:t>removeFromClosed</w:t>
       </w:r>
@@ -16139,10 +16865,10 @@
           <w:color w:val="000000"/>
           <w:sz w:val="20"/>
           <w:szCs w:val="20"/>
-          <w:lang w:val="en-CA"/>
         </w:rPr>
         <w:t>(</w:t>
       </w:r>
+      <w:proofErr w:type="spellStart"/>
       <w:proofErr w:type="gramEnd"/>
       <w:r>
         <w:rPr>
@@ -16150,9 +16876,18 @@
           <w:color w:val="000000"/>
           <w:sz w:val="20"/>
           <w:szCs w:val="20"/>
-          <w:lang w:val="en-CA"/>
-        </w:rPr>
-        <w:t>neighbour);</w:t>
+        </w:rPr>
+        <w:t>neighbour</w:t>
+      </w:r>
+      <w:proofErr w:type="spellEnd"/>
+      <w:r>
+        <w:rPr>
+          <w:rFonts w:ascii="Consolas" w:hAnsi="Consolas" w:cs="Consolas"/>
+          <w:color w:val="000000"/>
+          <w:sz w:val="20"/>
+          <w:szCs w:val="20"/>
+        </w:rPr>
+        <w:t>);</w:t>
       </w:r>
     </w:p>
     <w:p>
@@ -16174,67 +16909,60 @@
           <w:color w:val="000000"/>
           <w:sz w:val="20"/>
           <w:szCs w:val="20"/>
-          <w:lang w:val="en-CA"/>
-        </w:rPr>
-        <w:tab/>
-      </w:r>
-      <w:r>
-        <w:rPr>
-          <w:rFonts w:ascii="Consolas" w:hAnsi="Consolas" w:cs="Consolas"/>
-          <w:color w:val="000000"/>
-          <w:sz w:val="20"/>
-          <w:szCs w:val="20"/>
-          <w:lang w:val="en-CA"/>
-        </w:rPr>
-        <w:tab/>
-      </w:r>
-      <w:r>
-        <w:rPr>
-          <w:rFonts w:ascii="Consolas" w:hAnsi="Consolas" w:cs="Consolas"/>
-          <w:color w:val="000000"/>
-          <w:sz w:val="20"/>
-          <w:szCs w:val="20"/>
-          <w:lang w:val="en-CA"/>
-        </w:rPr>
-        <w:tab/>
-      </w:r>
-      <w:r>
-        <w:rPr>
-          <w:rFonts w:ascii="Consolas" w:hAnsi="Consolas" w:cs="Consolas"/>
-          <w:color w:val="000000"/>
-          <w:sz w:val="20"/>
-          <w:szCs w:val="20"/>
-          <w:lang w:val="en-CA"/>
-        </w:rPr>
-        <w:tab/>
-      </w:r>
-      <w:r>
-        <w:rPr>
-          <w:rFonts w:ascii="Consolas" w:hAnsi="Consolas" w:cs="Consolas"/>
-          <w:color w:val="000000"/>
-          <w:sz w:val="20"/>
-          <w:szCs w:val="20"/>
-          <w:lang w:val="en-CA"/>
-        </w:rPr>
-        <w:tab/>
-      </w:r>
-      <w:r>
-        <w:rPr>
-          <w:rFonts w:ascii="Consolas" w:hAnsi="Consolas" w:cs="Consolas"/>
-          <w:color w:val="000000"/>
-          <w:sz w:val="20"/>
-          <w:szCs w:val="20"/>
-          <w:lang w:val="en-CA"/>
-        </w:rPr>
-        <w:tab/>
-      </w:r>
-      <w:r>
-        <w:rPr>
-          <w:rFonts w:ascii="Consolas" w:hAnsi="Consolas" w:cs="Consolas"/>
-          <w:color w:val="000000"/>
-          <w:sz w:val="20"/>
-          <w:szCs w:val="20"/>
-          <w:lang w:val="en-CA"/>
+        </w:rPr>
+        <w:tab/>
+      </w:r>
+      <w:r>
+        <w:rPr>
+          <w:rFonts w:ascii="Consolas" w:hAnsi="Consolas" w:cs="Consolas"/>
+          <w:color w:val="000000"/>
+          <w:sz w:val="20"/>
+          <w:szCs w:val="20"/>
+        </w:rPr>
+        <w:tab/>
+      </w:r>
+      <w:r>
+        <w:rPr>
+          <w:rFonts w:ascii="Consolas" w:hAnsi="Consolas" w:cs="Consolas"/>
+          <w:color w:val="000000"/>
+          <w:sz w:val="20"/>
+          <w:szCs w:val="20"/>
+        </w:rPr>
+        <w:tab/>
+      </w:r>
+      <w:r>
+        <w:rPr>
+          <w:rFonts w:ascii="Consolas" w:hAnsi="Consolas" w:cs="Consolas"/>
+          <w:color w:val="000000"/>
+          <w:sz w:val="20"/>
+          <w:szCs w:val="20"/>
+        </w:rPr>
+        <w:tab/>
+      </w:r>
+      <w:r>
+        <w:rPr>
+          <w:rFonts w:ascii="Consolas" w:hAnsi="Consolas" w:cs="Consolas"/>
+          <w:color w:val="000000"/>
+          <w:sz w:val="20"/>
+          <w:szCs w:val="20"/>
+        </w:rPr>
+        <w:tab/>
+      </w:r>
+      <w:r>
+        <w:rPr>
+          <w:rFonts w:ascii="Consolas" w:hAnsi="Consolas" w:cs="Consolas"/>
+          <w:color w:val="000000"/>
+          <w:sz w:val="20"/>
+          <w:szCs w:val="20"/>
+        </w:rPr>
+        <w:tab/>
+      </w:r>
+      <w:r>
+        <w:rPr>
+          <w:rFonts w:ascii="Consolas" w:hAnsi="Consolas" w:cs="Consolas"/>
+          <w:color w:val="000000"/>
+          <w:sz w:val="20"/>
+          <w:szCs w:val="20"/>
         </w:rPr>
         <w:tab/>
       </w:r>
@@ -16605,6 +17333,15 @@
           <w:sz w:val="20"/>
           <w:szCs w:val="20"/>
         </w:rPr>
+        <w:t>//</w:t>
+      </w:r>
+      <w:r>
+        <w:rPr>
+          <w:rFonts w:ascii="Consolas" w:hAnsi="Consolas" w:cs="Consolas"/>
+          <w:color w:val="3F7F5F"/>
+          <w:sz w:val="20"/>
+          <w:szCs w:val="20"/>
+        </w:rPr>
         <w:t xml:space="preserve">de </w:t>
       </w:r>
       <w:proofErr w:type="spellStart"/>
@@ -16708,7 +17445,7 @@
           <w:sz w:val="20"/>
           <w:szCs w:val="20"/>
         </w:rPr>
-        <w:tab/>
+        <w:t>//</w:t>
       </w:r>
       <w:r>
         <w:rPr>
@@ -16899,6 +17636,15 @@
           <w:sz w:val="20"/>
           <w:szCs w:val="20"/>
         </w:rPr>
+        <w:t>//</w:t>
+      </w:r>
+      <w:r>
+        <w:rPr>
+          <w:rFonts w:ascii="Consolas" w:hAnsi="Consolas" w:cs="Consolas"/>
+          <w:color w:val="3F7F5F"/>
+          <w:sz w:val="20"/>
+          <w:szCs w:val="20"/>
+        </w:rPr>
         <w:t>g(n) et h(n) et l'ajouter à la liste Open.</w:t>
       </w:r>
     </w:p>
@@ -18145,6 +18891,16 @@
           <w:lang w:val="en-CA"/>
         </w:rPr>
         <w:tab/>
+      </w:r>
+      <w:r>
+        <w:rPr>
+          <w:rFonts w:ascii="Consolas" w:hAnsi="Consolas" w:cs="Consolas"/>
+          <w:color w:val="3F7F5F"/>
+          <w:sz w:val="20"/>
+          <w:szCs w:val="20"/>
+          <w:lang w:val="en-CA"/>
+        </w:rPr>
+        <w:t>//</w:t>
       </w:r>
       <w:r>
         <w:rPr>
@@ -18644,6 +19400,15 @@
           <w:sz w:val="20"/>
           <w:szCs w:val="20"/>
         </w:rPr>
+        <w:t>//</w:t>
+      </w:r>
+      <w:r>
+        <w:rPr>
+          <w:rFonts w:ascii="Consolas" w:hAnsi="Consolas" w:cs="Consolas"/>
+          <w:color w:val="3F7F5F"/>
+          <w:sz w:val="20"/>
+          <w:szCs w:val="20"/>
+        </w:rPr>
         <w:t xml:space="preserve">reconstituer l'ensemble des </w:t>
       </w:r>
     </w:p>
@@ -20032,7 +20797,7 @@
     <w:p>
       <w:r>
         <w:pict>
-          <v:rect id="_x0000_i1027" style="width:0;height:1.5pt" o:hralign="center" o:hrstd="t" o:hr="t" fillcolor="#a0a0a0" stroked="f"/>
+          <v:rect id="_x0000_i1025" style="width:0;height:1.5pt" o:hralign="center" o:hrstd="t" o:hr="t" fillcolor="#a0a0a0" stroked="f"/>
         </w:pict>
       </w:r>
     </w:p>
@@ -20040,11 +20805,21 @@
       <w:pPr>
         <w:pStyle w:val="Heading1"/>
       </w:pPr>
-      <w:bookmarkStart w:id="14" w:name="_Toc386035076"/>
+      <w:bookmarkStart w:id="16" w:name="_Toc386035076"/>
+      <w:bookmarkStart w:id="17" w:name="_Ref386086796"/>
+      <w:bookmarkStart w:id="18" w:name="_Ref386086811"/>
+      <w:bookmarkStart w:id="19" w:name="_Ref386086815"/>
+      <w:bookmarkStart w:id="20" w:name="_Ref386086818"/>
+      <w:bookmarkStart w:id="21" w:name="_Ref386086902"/>
       <w:r>
         <w:t>Analyse des performances</w:t>
       </w:r>
-      <w:bookmarkEnd w:id="14"/>
+      <w:bookmarkEnd w:id="16"/>
+      <w:bookmarkEnd w:id="17"/>
+      <w:bookmarkEnd w:id="18"/>
+      <w:bookmarkEnd w:id="19"/>
+      <w:bookmarkEnd w:id="20"/>
+      <w:bookmarkEnd w:id="21"/>
     </w:p>
     <w:p>
       <w:r>
@@ -20088,7 +20863,7 @@
       <w:pPr>
         <w:pStyle w:val="Heading2"/>
       </w:pPr>
-      <w:bookmarkStart w:id="15" w:name="_Toc386035077"/>
+      <w:bookmarkStart w:id="22" w:name="_Toc386035077"/>
       <w:r>
         <w:lastRenderedPageBreak/>
         <w:t>Analyse de l’</w:t>
@@ -20111,7 +20886,7 @@
       <w:r>
         <w:t>an</w:t>
       </w:r>
-      <w:bookmarkEnd w:id="15"/>
+      <w:bookmarkEnd w:id="22"/>
     </w:p>
     <w:p/>
     <w:p>
@@ -20189,7 +20964,13 @@
         <w:t>supérieure</w:t>
       </w:r>
       <w:r>
-        <w:t xml:space="preserve"> et ceux d’</w:t>
+        <w:t xml:space="preserve"> </w:t>
+      </w:r>
+      <w:r>
+        <w:t xml:space="preserve">(ligne 3, colonne 1 à 15) </w:t>
+      </w:r>
+      <w:r>
+        <w:t>et ceux d’</w:t>
       </w:r>
       <w:r>
         <w:t>arrivée</w:t>
@@ -20229,6 +21010,9 @@
       </w:r>
       <w:r>
         <w:fldChar w:fldCharType="end"/>
+      </w:r>
+      <w:r>
+        <w:t xml:space="preserve"> (ligne 18, colonne 1 à 30)</w:t>
       </w:r>
       <w:r>
         <w:t>.</w:t>
@@ -20261,7 +21045,7 @@
                     <pic:cNvPicPr/>
                   </pic:nvPicPr>
                   <pic:blipFill>
-                    <a:blip r:embed="rId15" cstate="print"/>
+                    <a:blip r:embed="rId19" cstate="print"/>
                     <a:stretch>
                       <a:fillRect/>
                     </a:stretch>
@@ -20287,8 +21071,8 @@
         <w:pStyle w:val="Caption"/>
         <w:jc w:val="center"/>
       </w:pPr>
-      <w:bookmarkStart w:id="16" w:name="_Ref385787489"/>
-      <w:bookmarkStart w:id="17" w:name="_Toc386035086"/>
+      <w:bookmarkStart w:id="23" w:name="_Ref385787489"/>
+      <w:bookmarkStart w:id="24" w:name="_Toc386035086"/>
       <w:r>
         <w:t xml:space="preserve">Figure </w:t>
       </w:r>
@@ -20297,10 +21081,10 @@
           <w:rPr>
             <w:noProof/>
           </w:rPr>
-          <w:t>5</w:t>
+          <w:t>10</w:t>
         </w:r>
       </w:fldSimple>
-      <w:bookmarkEnd w:id="16"/>
+      <w:bookmarkEnd w:id="23"/>
       <w:r>
         <w:t xml:space="preserve"> : Exemple de test utilisant l’heuristique de Manhattan avec un </w:t>
       </w:r>
@@ -20310,7 +21094,7 @@
       <w:r>
         <w:t xml:space="preserve"> de 1.2.</w:t>
       </w:r>
-      <w:bookmarkEnd w:id="17"/>
+      <w:bookmarkEnd w:id="24"/>
     </w:p>
     <w:p>
       <w:r>
@@ -20417,7 +21201,7 @@
         <w:keepNext/>
         <w:jc w:val="center"/>
       </w:pPr>
-      <w:bookmarkStart w:id="18" w:name="_Ref385787835"/>
+      <w:bookmarkStart w:id="25" w:name="_Ref385787835"/>
       <w:r>
         <w:lastRenderedPageBreak/>
         <w:t xml:space="preserve">Tableau </w:t>
@@ -20430,7 +21214,7 @@
           <w:t>1</w:t>
         </w:r>
       </w:fldSimple>
-      <w:bookmarkEnd w:id="18"/>
+      <w:bookmarkEnd w:id="25"/>
       <w:r>
         <w:t xml:space="preserve"> </w:t>
       </w:r>
@@ -26199,7 +26983,7 @@
             <wp:cNvGraphicFramePr/>
             <a:graphic xmlns:a="http://schemas.openxmlformats.org/drawingml/2006/main">
               <a:graphicData uri="http://schemas.openxmlformats.org/drawingml/2006/chart">
-                <c:chart xmlns:c="http://schemas.openxmlformats.org/drawingml/2006/chart" xmlns:r="http://schemas.openxmlformats.org/officeDocument/2006/relationships" r:id="rId16"/>
+                <c:chart xmlns:c="http://schemas.openxmlformats.org/drawingml/2006/chart" xmlns:r="http://schemas.openxmlformats.org/officeDocument/2006/relationships" r:id="rId20"/>
               </a:graphicData>
             </a:graphic>
           </wp:inline>
@@ -26211,7 +26995,7 @@
         <w:pStyle w:val="Caption"/>
         <w:jc w:val="center"/>
       </w:pPr>
-      <w:bookmarkStart w:id="19" w:name="_Toc386035087"/>
+      <w:bookmarkStart w:id="26" w:name="_Toc386035087"/>
       <w:r>
         <w:t xml:space="preserve">Figure </w:t>
       </w:r>
@@ -26220,7 +27004,7 @@
           <w:rPr>
             <w:noProof/>
           </w:rPr>
-          <w:t>6</w:t>
+          <w:t>11</w:t>
         </w:r>
       </w:fldSimple>
       <w:r>
@@ -26234,7 +27018,7 @@
       <w:r>
         <w:t xml:space="preserve"> en fonction du cout D de h(n)</w:t>
       </w:r>
-      <w:bookmarkEnd w:id="19"/>
+      <w:bookmarkEnd w:id="26"/>
     </w:p>
     <w:p/>
     <w:p>
@@ -26255,7 +27039,7 @@
             <wp:cNvGraphicFramePr/>
             <a:graphic xmlns:a="http://schemas.openxmlformats.org/drawingml/2006/main">
               <a:graphicData uri="http://schemas.openxmlformats.org/drawingml/2006/chart">
-                <c:chart xmlns:c="http://schemas.openxmlformats.org/drawingml/2006/chart" xmlns:r="http://schemas.openxmlformats.org/officeDocument/2006/relationships" r:id="rId17"/>
+                <c:chart xmlns:c="http://schemas.openxmlformats.org/drawingml/2006/chart" xmlns:r="http://schemas.openxmlformats.org/officeDocument/2006/relationships" r:id="rId21"/>
               </a:graphicData>
             </a:graphic>
           </wp:inline>
@@ -26267,7 +27051,7 @@
         <w:pStyle w:val="Caption"/>
         <w:jc w:val="center"/>
       </w:pPr>
-      <w:bookmarkStart w:id="20" w:name="_Toc386035088"/>
+      <w:bookmarkStart w:id="27" w:name="_Toc386035088"/>
       <w:r>
         <w:t xml:space="preserve">Figure </w:t>
       </w:r>
@@ -26276,7 +27060,7 @@
           <w:rPr>
             <w:noProof/>
           </w:rPr>
-          <w:t>7</w:t>
+          <w:t>12</w:t>
         </w:r>
       </w:fldSimple>
       <w:r>
@@ -26290,7 +27074,7 @@
       <w:r>
         <w:t xml:space="preserve"> inutilement en fonction du D de h(n)</w:t>
       </w:r>
-      <w:bookmarkEnd w:id="20"/>
+      <w:bookmarkEnd w:id="27"/>
     </w:p>
     <w:p/>
     <w:p>
@@ -26458,13 +27242,11 @@
     </w:p>
     <w:p>
       <w:r>
-        <w:t xml:space="preserve">Le code réalisant cette analyse et placé dans </w:t>
-      </w:r>
-      <w:proofErr w:type="gramStart"/>
-      <w:r>
-        <w:t>le</w:t>
-      </w:r>
-      <w:proofErr w:type="gramEnd"/>
+        <w:t>Le code réalisant cette analyse et placé dans l</w:t>
+      </w:r>
+      <w:r>
+        <w:t>a méthode</w:t>
+      </w:r>
       <w:r>
         <w:t xml:space="preserve"> </w:t>
       </w:r>
@@ -26492,7 +27274,7 @@
     <w:p>
       <w:r>
         <w:pict>
-          <v:rect id="_x0000_i1028" style="width:0;height:1.5pt" o:hralign="center" o:hrstd="t" o:hr="t" fillcolor="#a0a0a0" stroked="f"/>
+          <v:rect id="_x0000_i1026" style="width:0;height:1.5pt" o:hralign="center" o:hrstd="t" o:hr="t" fillcolor="#a0a0a0" stroked="f"/>
         </w:pict>
       </w:r>
     </w:p>
@@ -26712,6 +27494,15 @@
           <w:lang w:val="en-CA"/>
         </w:rPr>
         <w:tab/>
+      </w:r>
+      <w:r>
+        <w:rPr>
+          <w:rFonts w:ascii="Consolas" w:hAnsi="Consolas" w:cs="Consolas"/>
+          <w:color w:val="000000"/>
+          <w:sz w:val="20"/>
+          <w:szCs w:val="20"/>
+          <w:lang w:val="en-CA"/>
+        </w:rPr>
         <w:t xml:space="preserve">File </w:t>
       </w:r>
       <w:proofErr w:type="spellStart"/>
@@ -26826,6 +27617,15 @@
           <w:lang w:val="en-CA"/>
         </w:rPr>
         <w:tab/>
+      </w:r>
+      <w:r>
+        <w:rPr>
+          <w:rFonts w:ascii="Consolas" w:hAnsi="Consolas" w:cs="Consolas"/>
+          <w:color w:val="000000"/>
+          <w:sz w:val="20"/>
+          <w:szCs w:val="20"/>
+          <w:lang w:val="en-CA"/>
+        </w:rPr>
         <w:t xml:space="preserve">String content = </w:t>
       </w:r>
       <w:r>
@@ -27374,7 +28174,44 @@
           <w:sz w:val="20"/>
           <w:szCs w:val="20"/>
         </w:rPr>
-        <w:t xml:space="preserve"> test </w:t>
+        <w:t xml:space="preserve"> </w:t>
+      </w:r>
+      <w:r>
+        <w:rPr>
+          <w:rFonts w:ascii="Consolas" w:hAnsi="Consolas" w:cs="Consolas"/>
+          <w:color w:val="3F7F5F"/>
+          <w:sz w:val="20"/>
+          <w:szCs w:val="20"/>
+        </w:rPr>
+        <w:tab/>
+      </w:r>
+      <w:r>
+        <w:rPr>
+          <w:rFonts w:ascii="Consolas" w:hAnsi="Consolas" w:cs="Consolas"/>
+          <w:color w:val="3F7F5F"/>
+          <w:sz w:val="20"/>
+          <w:szCs w:val="20"/>
+        </w:rPr>
+        <w:tab/>
+      </w:r>
+      <w:r>
+        <w:rPr>
+          <w:rFonts w:ascii="Consolas" w:hAnsi="Consolas" w:cs="Consolas"/>
+          <w:color w:val="3F7F5F"/>
+          <w:sz w:val="20"/>
+          <w:szCs w:val="20"/>
+        </w:rPr>
+        <w:tab/>
+        <w:t>//</w:t>
+      </w:r>
+      <w:r>
+        <w:rPr>
+          <w:rFonts w:ascii="Consolas" w:hAnsi="Consolas" w:cs="Consolas"/>
+          <w:color w:val="3F7F5F"/>
+          <w:sz w:val="20"/>
+          <w:szCs w:val="20"/>
+        </w:rPr>
+        <w:t xml:space="preserve">test </w:t>
       </w:r>
       <w:r>
         <w:rPr>
@@ -28365,6 +29202,7 @@
           <w:rFonts w:ascii="Consolas" w:hAnsi="Consolas" w:cs="Consolas"/>
           <w:sz w:val="20"/>
           <w:szCs w:val="20"/>
+          <w:lang w:val="en-CA"/>
         </w:rPr>
       </w:pPr>
       <w:r>
@@ -28385,6 +29223,7 @@
         </w:rPr>
         <w:tab/>
       </w:r>
+      <w:proofErr w:type="gramStart"/>
       <w:r>
         <w:rPr>
           <w:rFonts w:ascii="Consolas" w:hAnsi="Consolas" w:cs="Consolas"/>
@@ -28393,19 +29232,21 @@
           <w:color w:val="7F0055"/>
           <w:sz w:val="20"/>
           <w:szCs w:val="20"/>
+          <w:lang w:val="en-CA"/>
         </w:rPr>
         <w:t>for</w:t>
       </w:r>
-      <w:r>
-        <w:rPr>
-          <w:rFonts w:ascii="Consolas" w:hAnsi="Consolas" w:cs="Consolas"/>
-          <w:color w:val="000000"/>
-          <w:sz w:val="20"/>
-          <w:szCs w:val="20"/>
+      <w:proofErr w:type="gramEnd"/>
+      <w:r>
+        <w:rPr>
+          <w:rFonts w:ascii="Consolas" w:hAnsi="Consolas" w:cs="Consolas"/>
+          <w:color w:val="000000"/>
+          <w:sz w:val="20"/>
+          <w:szCs w:val="20"/>
+          <w:lang w:val="en-CA"/>
         </w:rPr>
         <w:t xml:space="preserve"> (</w:t>
       </w:r>
-      <w:proofErr w:type="spellStart"/>
       <w:r>
         <w:rPr>
           <w:rFonts w:ascii="Consolas" w:hAnsi="Consolas" w:cs="Consolas"/>
@@ -28414,31 +29255,20 @@
           <w:color w:val="7F0055"/>
           <w:sz w:val="20"/>
           <w:szCs w:val="20"/>
+          <w:lang w:val="en-CA"/>
         </w:rPr>
         <w:t>float</w:t>
       </w:r>
-      <w:proofErr w:type="spellEnd"/>
-      <w:r>
-        <w:rPr>
-          <w:rFonts w:ascii="Consolas" w:hAnsi="Consolas" w:cs="Consolas"/>
-          <w:color w:val="000000"/>
-          <w:sz w:val="20"/>
-          <w:szCs w:val="20"/>
-        </w:rPr>
-        <w:t xml:space="preserve"> z=0;z&lt;5;z</w:t>
-      </w:r>
-      <w:proofErr w:type="gramStart"/>
-      <w:r>
-        <w:rPr>
-          <w:rFonts w:ascii="Consolas" w:hAnsi="Consolas" w:cs="Consolas"/>
-          <w:color w:val="000000"/>
-          <w:sz w:val="20"/>
-          <w:szCs w:val="20"/>
-        </w:rPr>
-        <w:t>=(</w:t>
-      </w:r>
-      <w:proofErr w:type="spellStart"/>
-      <w:proofErr w:type="gramEnd"/>
+      <w:r>
+        <w:rPr>
+          <w:rFonts w:ascii="Consolas" w:hAnsi="Consolas" w:cs="Consolas"/>
+          <w:color w:val="000000"/>
+          <w:sz w:val="20"/>
+          <w:szCs w:val="20"/>
+          <w:lang w:val="en-CA"/>
+        </w:rPr>
+        <w:t xml:space="preserve"> z=0;z&lt;5;z=(</w:t>
+      </w:r>
       <w:r>
         <w:rPr>
           <w:rFonts w:ascii="Consolas" w:hAnsi="Consolas" w:cs="Consolas"/>
@@ -28447,16 +29277,17 @@
           <w:color w:val="7F0055"/>
           <w:sz w:val="20"/>
           <w:szCs w:val="20"/>
+          <w:lang w:val="en-CA"/>
         </w:rPr>
         <w:t>float</w:t>
       </w:r>
-      <w:proofErr w:type="spellEnd"/>
-      <w:r>
-        <w:rPr>
-          <w:rFonts w:ascii="Consolas" w:hAnsi="Consolas" w:cs="Consolas"/>
-          <w:color w:val="000000"/>
-          <w:sz w:val="20"/>
-          <w:szCs w:val="20"/>
+      <w:r>
+        <w:rPr>
+          <w:rFonts w:ascii="Consolas" w:hAnsi="Consolas" w:cs="Consolas"/>
+          <w:color w:val="000000"/>
+          <w:sz w:val="20"/>
+          <w:szCs w:val="20"/>
+          <w:lang w:val="en-CA"/>
         </w:rPr>
         <w:t>)(z+0.2)){</w:t>
       </w:r>
@@ -28480,24 +29311,27 @@
           <w:color w:val="000000"/>
           <w:sz w:val="20"/>
           <w:szCs w:val="20"/>
-        </w:rPr>
-        <w:tab/>
-      </w:r>
-      <w:r>
-        <w:rPr>
-          <w:rFonts w:ascii="Consolas" w:hAnsi="Consolas" w:cs="Consolas"/>
-          <w:color w:val="000000"/>
-          <w:sz w:val="20"/>
-          <w:szCs w:val="20"/>
-        </w:rPr>
-        <w:tab/>
-      </w:r>
-      <w:r>
-        <w:rPr>
-          <w:rFonts w:ascii="Consolas" w:hAnsi="Consolas" w:cs="Consolas"/>
-          <w:color w:val="000000"/>
-          <w:sz w:val="20"/>
-          <w:szCs w:val="20"/>
+          <w:lang w:val="en-CA"/>
+        </w:rPr>
+        <w:tab/>
+      </w:r>
+      <w:r>
+        <w:rPr>
+          <w:rFonts w:ascii="Consolas" w:hAnsi="Consolas" w:cs="Consolas"/>
+          <w:color w:val="000000"/>
+          <w:sz w:val="20"/>
+          <w:szCs w:val="20"/>
+          <w:lang w:val="en-CA"/>
+        </w:rPr>
+        <w:tab/>
+      </w:r>
+      <w:r>
+        <w:rPr>
+          <w:rFonts w:ascii="Consolas" w:hAnsi="Consolas" w:cs="Consolas"/>
+          <w:color w:val="000000"/>
+          <w:sz w:val="20"/>
+          <w:szCs w:val="20"/>
+          <w:lang w:val="en-CA"/>
         </w:rPr>
         <w:tab/>
       </w:r>
@@ -31315,25 +32149,9 @@
       </w:r>
       <w:r>
         <w:pict>
-          <v:rect id="_x0000_i1029" style="width:0;height:1.5pt" o:hralign="center" o:hrstd="t" o:hr="t" fillcolor="#a0a0a0" stroked="f"/>
+          <v:rect id="_x0000_i1027" style="width:0;height:1.5pt" o:hralign="center" o:hrstd="t" o:hr="t" fillcolor="#a0a0a0" stroked="f"/>
         </w:pict>
       </w:r>
-    </w:p>
-    <w:p>
-      <w:pPr>
-        <w:pStyle w:val="Heading2"/>
-      </w:pPr>
-      <w:bookmarkStart w:id="21" w:name="_Toc386035078"/>
-      <w:r>
-        <w:t xml:space="preserve">Essaie avec </w:t>
-      </w:r>
-      <w:r>
-        <w:t xml:space="preserve">autre </w:t>
-      </w:r>
-      <w:r>
-        <w:t>heuristique ….</w:t>
-      </w:r>
-      <w:bookmarkEnd w:id="21"/>
     </w:p>
     <w:p/>
     <w:p>
@@ -31345,12 +32163,12 @@
       <w:pPr>
         <w:pStyle w:val="Heading1"/>
       </w:pPr>
-      <w:bookmarkStart w:id="22" w:name="_Toc386035080"/>
+      <w:bookmarkStart w:id="28" w:name="_Toc386035080"/>
       <w:r>
         <w:lastRenderedPageBreak/>
         <w:t>Conclusion</w:t>
       </w:r>
-      <w:bookmarkEnd w:id="22"/>
+      <w:bookmarkEnd w:id="28"/>
     </w:p>
     <w:p>
       <w:pPr>
@@ -31364,12 +32182,12 @@
       <w:pPr>
         <w:pStyle w:val="Heading1"/>
       </w:pPr>
-      <w:bookmarkStart w:id="23" w:name="_Toc386035081"/>
+      <w:bookmarkStart w:id="29" w:name="_Toc386035081"/>
       <w:r>
         <w:lastRenderedPageBreak/>
         <w:t>Références</w:t>
       </w:r>
-      <w:bookmarkEnd w:id="23"/>
+      <w:bookmarkEnd w:id="29"/>
     </w:p>
     <w:p>
       <w:pPr>
@@ -31446,8 +32264,8 @@
       </w:pPr>
     </w:p>
     <w:sectPr>
-      <w:footerReference w:type="default" r:id="rId18"/>
-      <w:footerReference w:type="first" r:id="rId19"/>
+      <w:footerReference w:type="default" r:id="rId22"/>
+      <w:footerReference w:type="first" r:id="rId23"/>
       <w:pgSz w:w="12240" w:h="15840"/>
       <w:pgMar w:top="1440" w:right="1440" w:bottom="1440" w:left="1440" w:header="708" w:footer="708" w:gutter="0"/>
       <w:pgNumType w:start="1"/>
@@ -31505,7 +32323,7 @@
             <w:rPr>
               <w:noProof/>
             </w:rPr>
-            <w:t>4</w:t>
+            <w:t>17</w:t>
           </w:r>
         </w:fldSimple>
       </w:p>
@@ -31760,6 +32578,101 @@
     </w:lvl>
   </w:abstractNum>
   <w:abstractNum w:abstractNumId="2">
+    <w:nsid w:val="7A7E196F"/>
+    <w:multiLevelType w:val="multilevel"/>
+    <w:tmpl w:val="10090025"/>
+    <w:lvl w:ilvl="0">
+      <w:start w:val="1"/>
+      <w:numFmt w:val="decimal"/>
+      <w:pStyle w:val="Heading1"/>
+      <w:lvlText w:val="%1"/>
+      <w:lvlJc w:val="left"/>
+      <w:pPr>
+        <w:ind w:left="432" w:hanging="432"/>
+      </w:pPr>
+    </w:lvl>
+    <w:lvl w:ilvl="1">
+      <w:start w:val="1"/>
+      <w:numFmt w:val="decimal"/>
+      <w:pStyle w:val="Heading2"/>
+      <w:lvlText w:val="%1.%2"/>
+      <w:lvlJc w:val="left"/>
+      <w:pPr>
+        <w:ind w:left="576" w:hanging="576"/>
+      </w:pPr>
+    </w:lvl>
+    <w:lvl w:ilvl="2">
+      <w:start w:val="1"/>
+      <w:numFmt w:val="decimal"/>
+      <w:pStyle w:val="Heading3"/>
+      <w:lvlText w:val="%1.%2.%3"/>
+      <w:lvlJc w:val="left"/>
+      <w:pPr>
+        <w:ind w:left="720" w:hanging="720"/>
+      </w:pPr>
+    </w:lvl>
+    <w:lvl w:ilvl="3">
+      <w:start w:val="1"/>
+      <w:numFmt w:val="decimal"/>
+      <w:pStyle w:val="Heading4"/>
+      <w:lvlText w:val="%1.%2.%3.%4"/>
+      <w:lvlJc w:val="left"/>
+      <w:pPr>
+        <w:ind w:left="864" w:hanging="864"/>
+      </w:pPr>
+    </w:lvl>
+    <w:lvl w:ilvl="4">
+      <w:start w:val="1"/>
+      <w:numFmt w:val="decimal"/>
+      <w:pStyle w:val="Heading5"/>
+      <w:lvlText w:val="%1.%2.%3.%4.%5"/>
+      <w:lvlJc w:val="left"/>
+      <w:pPr>
+        <w:ind w:left="1008" w:hanging="1008"/>
+      </w:pPr>
+    </w:lvl>
+    <w:lvl w:ilvl="5">
+      <w:start w:val="1"/>
+      <w:numFmt w:val="decimal"/>
+      <w:pStyle w:val="Heading6"/>
+      <w:lvlText w:val="%1.%2.%3.%4.%5.%6"/>
+      <w:lvlJc w:val="left"/>
+      <w:pPr>
+        <w:ind w:left="1152" w:hanging="1152"/>
+      </w:pPr>
+    </w:lvl>
+    <w:lvl w:ilvl="6">
+      <w:start w:val="1"/>
+      <w:numFmt w:val="decimal"/>
+      <w:pStyle w:val="Heading7"/>
+      <w:lvlText w:val="%1.%2.%3.%4.%5.%6.%7"/>
+      <w:lvlJc w:val="left"/>
+      <w:pPr>
+        <w:ind w:left="1296" w:hanging="1296"/>
+      </w:pPr>
+    </w:lvl>
+    <w:lvl w:ilvl="7">
+      <w:start w:val="1"/>
+      <w:numFmt w:val="decimal"/>
+      <w:pStyle w:val="Heading8"/>
+      <w:lvlText w:val="%1.%2.%3.%4.%5.%6.%7.%8"/>
+      <w:lvlJc w:val="left"/>
+      <w:pPr>
+        <w:ind w:left="1440" w:hanging="1440"/>
+      </w:pPr>
+    </w:lvl>
+    <w:lvl w:ilvl="8">
+      <w:start w:val="1"/>
+      <w:numFmt w:val="decimal"/>
+      <w:pStyle w:val="Heading9"/>
+      <w:lvlText w:val="%1.%2.%3.%4.%5.%6.%7.%8.%9"/>
+      <w:lvlJc w:val="left"/>
+      <w:pPr>
+        <w:ind w:left="1584" w:hanging="1584"/>
+      </w:pPr>
+    </w:lvl>
+  </w:abstractNum>
+  <w:abstractNum w:abstractNumId="3">
     <w:nsid w:val="7CFB7DBB"/>
     <w:multiLevelType w:val="hybridMultilevel"/>
     <w:tmpl w:val="06F890C0"/>
@@ -31849,13 +32762,16 @@
     </w:lvl>
   </w:abstractNum>
   <w:num w:numId="1">
-    <w:abstractNumId w:val="2"/>
+    <w:abstractNumId w:val="3"/>
   </w:num>
   <w:num w:numId="2">
     <w:abstractNumId w:val="1"/>
   </w:num>
   <w:num w:numId="3">
     <w:abstractNumId w:val="0"/>
+  </w:num>
+  <w:num w:numId="4">
+    <w:abstractNumId w:val="2"/>
   </w:num>
 </w:numbering>
 </file>
@@ -32035,6 +32951,9 @@
     <w:pPr>
       <w:keepNext/>
       <w:keepLines/>
+      <w:numPr>
+        <w:numId w:val="4"/>
+      </w:numPr>
       <w:spacing w:before="480" w:after="0"/>
       <w:outlineLvl w:val="0"/>
     </w:pPr>
@@ -32059,6 +32978,10 @@
     <w:pPr>
       <w:keepNext/>
       <w:keepLines/>
+      <w:numPr>
+        <w:ilvl w:val="1"/>
+        <w:numId w:val="4"/>
+      </w:numPr>
       <w:spacing w:before="200" w:after="0"/>
       <w:outlineLvl w:val="1"/>
     </w:pPr>
@@ -32069,6 +32992,197 @@
       <w:color w:val="4F81BD" w:themeColor="accent1"/>
       <w:sz w:val="26"/>
       <w:szCs w:val="26"/>
+    </w:rPr>
+  </w:style>
+  <w:style w:type="paragraph" w:styleId="Heading3">
+    <w:name w:val="heading 3"/>
+    <w:basedOn w:val="Normal"/>
+    <w:next w:val="Normal"/>
+    <w:link w:val="Heading3Char"/>
+    <w:uiPriority w:val="9"/>
+    <w:semiHidden/>
+    <w:unhideWhenUsed/>
+    <w:qFormat/>
+    <w:rsid w:val="00C0469A"/>
+    <w:pPr>
+      <w:keepNext/>
+      <w:keepLines/>
+      <w:numPr>
+        <w:ilvl w:val="2"/>
+        <w:numId w:val="4"/>
+      </w:numPr>
+      <w:spacing w:before="200" w:after="0"/>
+      <w:outlineLvl w:val="2"/>
+    </w:pPr>
+    <w:rPr>
+      <w:rFonts w:asciiTheme="majorHAnsi" w:eastAsiaTheme="majorEastAsia" w:hAnsiTheme="majorHAnsi" w:cstheme="majorBidi"/>
+      <w:b/>
+      <w:bCs/>
+      <w:color w:val="4F81BD" w:themeColor="accent1"/>
+    </w:rPr>
+  </w:style>
+  <w:style w:type="paragraph" w:styleId="Heading4">
+    <w:name w:val="heading 4"/>
+    <w:basedOn w:val="Normal"/>
+    <w:next w:val="Normal"/>
+    <w:link w:val="Heading4Char"/>
+    <w:uiPriority w:val="9"/>
+    <w:semiHidden/>
+    <w:unhideWhenUsed/>
+    <w:qFormat/>
+    <w:rsid w:val="00C0469A"/>
+    <w:pPr>
+      <w:keepNext/>
+      <w:keepLines/>
+      <w:numPr>
+        <w:ilvl w:val="3"/>
+        <w:numId w:val="4"/>
+      </w:numPr>
+      <w:spacing w:before="200" w:after="0"/>
+      <w:outlineLvl w:val="3"/>
+    </w:pPr>
+    <w:rPr>
+      <w:rFonts w:asciiTheme="majorHAnsi" w:eastAsiaTheme="majorEastAsia" w:hAnsiTheme="majorHAnsi" w:cstheme="majorBidi"/>
+      <w:b/>
+      <w:bCs/>
+      <w:i/>
+      <w:iCs/>
+      <w:color w:val="4F81BD" w:themeColor="accent1"/>
+    </w:rPr>
+  </w:style>
+  <w:style w:type="paragraph" w:styleId="Heading5">
+    <w:name w:val="heading 5"/>
+    <w:basedOn w:val="Normal"/>
+    <w:next w:val="Normal"/>
+    <w:link w:val="Heading5Char"/>
+    <w:uiPriority w:val="9"/>
+    <w:semiHidden/>
+    <w:unhideWhenUsed/>
+    <w:qFormat/>
+    <w:rsid w:val="00C0469A"/>
+    <w:pPr>
+      <w:keepNext/>
+      <w:keepLines/>
+      <w:numPr>
+        <w:ilvl w:val="4"/>
+        <w:numId w:val="4"/>
+      </w:numPr>
+      <w:spacing w:before="200" w:after="0"/>
+      <w:outlineLvl w:val="4"/>
+    </w:pPr>
+    <w:rPr>
+      <w:rFonts w:asciiTheme="majorHAnsi" w:eastAsiaTheme="majorEastAsia" w:hAnsiTheme="majorHAnsi" w:cstheme="majorBidi"/>
+      <w:color w:val="243F60" w:themeColor="accent1" w:themeShade="7F"/>
+    </w:rPr>
+  </w:style>
+  <w:style w:type="paragraph" w:styleId="Heading6">
+    <w:name w:val="heading 6"/>
+    <w:basedOn w:val="Normal"/>
+    <w:next w:val="Normal"/>
+    <w:link w:val="Heading6Char"/>
+    <w:uiPriority w:val="9"/>
+    <w:semiHidden/>
+    <w:unhideWhenUsed/>
+    <w:qFormat/>
+    <w:rsid w:val="00C0469A"/>
+    <w:pPr>
+      <w:keepNext/>
+      <w:keepLines/>
+      <w:numPr>
+        <w:ilvl w:val="5"/>
+        <w:numId w:val="4"/>
+      </w:numPr>
+      <w:spacing w:before="200" w:after="0"/>
+      <w:outlineLvl w:val="5"/>
+    </w:pPr>
+    <w:rPr>
+      <w:rFonts w:asciiTheme="majorHAnsi" w:eastAsiaTheme="majorEastAsia" w:hAnsiTheme="majorHAnsi" w:cstheme="majorBidi"/>
+      <w:i/>
+      <w:iCs/>
+      <w:color w:val="243F60" w:themeColor="accent1" w:themeShade="7F"/>
+    </w:rPr>
+  </w:style>
+  <w:style w:type="paragraph" w:styleId="Heading7">
+    <w:name w:val="heading 7"/>
+    <w:basedOn w:val="Normal"/>
+    <w:next w:val="Normal"/>
+    <w:link w:val="Heading7Char"/>
+    <w:uiPriority w:val="9"/>
+    <w:semiHidden/>
+    <w:unhideWhenUsed/>
+    <w:qFormat/>
+    <w:rsid w:val="00C0469A"/>
+    <w:pPr>
+      <w:keepNext/>
+      <w:keepLines/>
+      <w:numPr>
+        <w:ilvl w:val="6"/>
+        <w:numId w:val="4"/>
+      </w:numPr>
+      <w:spacing w:before="200" w:after="0"/>
+      <w:outlineLvl w:val="6"/>
+    </w:pPr>
+    <w:rPr>
+      <w:rFonts w:asciiTheme="majorHAnsi" w:eastAsiaTheme="majorEastAsia" w:hAnsiTheme="majorHAnsi" w:cstheme="majorBidi"/>
+      <w:i/>
+      <w:iCs/>
+      <w:color w:val="404040" w:themeColor="text1" w:themeTint="BF"/>
+    </w:rPr>
+  </w:style>
+  <w:style w:type="paragraph" w:styleId="Heading8">
+    <w:name w:val="heading 8"/>
+    <w:basedOn w:val="Normal"/>
+    <w:next w:val="Normal"/>
+    <w:link w:val="Heading8Char"/>
+    <w:uiPriority w:val="9"/>
+    <w:semiHidden/>
+    <w:unhideWhenUsed/>
+    <w:qFormat/>
+    <w:rsid w:val="00C0469A"/>
+    <w:pPr>
+      <w:keepNext/>
+      <w:keepLines/>
+      <w:numPr>
+        <w:ilvl w:val="7"/>
+        <w:numId w:val="4"/>
+      </w:numPr>
+      <w:spacing w:before="200" w:after="0"/>
+      <w:outlineLvl w:val="7"/>
+    </w:pPr>
+    <w:rPr>
+      <w:rFonts w:asciiTheme="majorHAnsi" w:eastAsiaTheme="majorEastAsia" w:hAnsiTheme="majorHAnsi" w:cstheme="majorBidi"/>
+      <w:color w:val="404040" w:themeColor="text1" w:themeTint="BF"/>
+      <w:sz w:val="20"/>
+      <w:szCs w:val="20"/>
+    </w:rPr>
+  </w:style>
+  <w:style w:type="paragraph" w:styleId="Heading9">
+    <w:name w:val="heading 9"/>
+    <w:basedOn w:val="Normal"/>
+    <w:next w:val="Normal"/>
+    <w:link w:val="Heading9Char"/>
+    <w:uiPriority w:val="9"/>
+    <w:semiHidden/>
+    <w:unhideWhenUsed/>
+    <w:qFormat/>
+    <w:rsid w:val="00C0469A"/>
+    <w:pPr>
+      <w:keepNext/>
+      <w:keepLines/>
+      <w:numPr>
+        <w:ilvl w:val="8"/>
+        <w:numId w:val="4"/>
+      </w:numPr>
+      <w:spacing w:before="200" w:after="0"/>
+      <w:outlineLvl w:val="8"/>
+    </w:pPr>
+    <w:rPr>
+      <w:rFonts w:asciiTheme="majorHAnsi" w:eastAsiaTheme="majorEastAsia" w:hAnsiTheme="majorHAnsi" w:cstheme="majorBidi"/>
+      <w:i/>
+      <w:iCs/>
+      <w:color w:val="404040" w:themeColor="text1" w:themeTint="BF"/>
+      <w:sz w:val="20"/>
+      <w:szCs w:val="20"/>
     </w:rPr>
   </w:style>
   <w:style w:type="character" w:default="1" w:styleId="DefaultParagraphFont">
@@ -32435,6 +33549,106 @@
       <w:lang w:eastAsia="fr-CA"/>
     </w:rPr>
   </w:style>
+  <w:style w:type="character" w:customStyle="1" w:styleId="Heading3Char">
+    <w:name w:val="Heading 3 Char"/>
+    <w:basedOn w:val="DefaultParagraphFont"/>
+    <w:link w:val="Heading3"/>
+    <w:uiPriority w:val="9"/>
+    <w:semiHidden/>
+    <w:rsid w:val="00C0469A"/>
+    <w:rPr>
+      <w:rFonts w:asciiTheme="majorHAnsi" w:eastAsiaTheme="majorEastAsia" w:hAnsiTheme="majorHAnsi" w:cstheme="majorBidi"/>
+      <w:b/>
+      <w:bCs/>
+      <w:color w:val="4F81BD" w:themeColor="accent1"/>
+    </w:rPr>
+  </w:style>
+  <w:style w:type="character" w:customStyle="1" w:styleId="Heading4Char">
+    <w:name w:val="Heading 4 Char"/>
+    <w:basedOn w:val="DefaultParagraphFont"/>
+    <w:link w:val="Heading4"/>
+    <w:uiPriority w:val="9"/>
+    <w:semiHidden/>
+    <w:rsid w:val="00C0469A"/>
+    <w:rPr>
+      <w:rFonts w:asciiTheme="majorHAnsi" w:eastAsiaTheme="majorEastAsia" w:hAnsiTheme="majorHAnsi" w:cstheme="majorBidi"/>
+      <w:b/>
+      <w:bCs/>
+      <w:i/>
+      <w:iCs/>
+      <w:color w:val="4F81BD" w:themeColor="accent1"/>
+    </w:rPr>
+  </w:style>
+  <w:style w:type="character" w:customStyle="1" w:styleId="Heading5Char">
+    <w:name w:val="Heading 5 Char"/>
+    <w:basedOn w:val="DefaultParagraphFont"/>
+    <w:link w:val="Heading5"/>
+    <w:uiPriority w:val="9"/>
+    <w:semiHidden/>
+    <w:rsid w:val="00C0469A"/>
+    <w:rPr>
+      <w:rFonts w:asciiTheme="majorHAnsi" w:eastAsiaTheme="majorEastAsia" w:hAnsiTheme="majorHAnsi" w:cstheme="majorBidi"/>
+      <w:color w:val="243F60" w:themeColor="accent1" w:themeShade="7F"/>
+    </w:rPr>
+  </w:style>
+  <w:style w:type="character" w:customStyle="1" w:styleId="Heading6Char">
+    <w:name w:val="Heading 6 Char"/>
+    <w:basedOn w:val="DefaultParagraphFont"/>
+    <w:link w:val="Heading6"/>
+    <w:uiPriority w:val="9"/>
+    <w:semiHidden/>
+    <w:rsid w:val="00C0469A"/>
+    <w:rPr>
+      <w:rFonts w:asciiTheme="majorHAnsi" w:eastAsiaTheme="majorEastAsia" w:hAnsiTheme="majorHAnsi" w:cstheme="majorBidi"/>
+      <w:i/>
+      <w:iCs/>
+      <w:color w:val="243F60" w:themeColor="accent1" w:themeShade="7F"/>
+    </w:rPr>
+  </w:style>
+  <w:style w:type="character" w:customStyle="1" w:styleId="Heading7Char">
+    <w:name w:val="Heading 7 Char"/>
+    <w:basedOn w:val="DefaultParagraphFont"/>
+    <w:link w:val="Heading7"/>
+    <w:uiPriority w:val="9"/>
+    <w:semiHidden/>
+    <w:rsid w:val="00C0469A"/>
+    <w:rPr>
+      <w:rFonts w:asciiTheme="majorHAnsi" w:eastAsiaTheme="majorEastAsia" w:hAnsiTheme="majorHAnsi" w:cstheme="majorBidi"/>
+      <w:i/>
+      <w:iCs/>
+      <w:color w:val="404040" w:themeColor="text1" w:themeTint="BF"/>
+    </w:rPr>
+  </w:style>
+  <w:style w:type="character" w:customStyle="1" w:styleId="Heading8Char">
+    <w:name w:val="Heading 8 Char"/>
+    <w:basedOn w:val="DefaultParagraphFont"/>
+    <w:link w:val="Heading8"/>
+    <w:uiPriority w:val="9"/>
+    <w:semiHidden/>
+    <w:rsid w:val="00C0469A"/>
+    <w:rPr>
+      <w:rFonts w:asciiTheme="majorHAnsi" w:eastAsiaTheme="majorEastAsia" w:hAnsiTheme="majorHAnsi" w:cstheme="majorBidi"/>
+      <w:color w:val="404040" w:themeColor="text1" w:themeTint="BF"/>
+      <w:sz w:val="20"/>
+      <w:szCs w:val="20"/>
+    </w:rPr>
+  </w:style>
+  <w:style w:type="character" w:customStyle="1" w:styleId="Heading9Char">
+    <w:name w:val="Heading 9 Char"/>
+    <w:basedOn w:val="DefaultParagraphFont"/>
+    <w:link w:val="Heading9"/>
+    <w:uiPriority w:val="9"/>
+    <w:semiHidden/>
+    <w:rsid w:val="00C0469A"/>
+    <w:rPr>
+      <w:rFonts w:asciiTheme="majorHAnsi" w:eastAsiaTheme="majorEastAsia" w:hAnsiTheme="majorHAnsi" w:cstheme="majorBidi"/>
+      <w:i/>
+      <w:iCs/>
+      <w:color w:val="404040" w:themeColor="text1" w:themeTint="BF"/>
+      <w:sz w:val="20"/>
+      <w:szCs w:val="20"/>
+    </w:rPr>
+  </w:style>
 </w:styles>
 </file>
 
@@ -32638,23 +33852,23 @@
           </c:yVal>
           <c:smooth val="1"/>
         </c:ser>
-        <c:axId val="48463232"/>
-        <c:axId val="49872896"/>
+        <c:axId val="99437568"/>
+        <c:axId val="99443456"/>
       </c:scatterChart>
       <c:valAx>
-        <c:axId val="48463232"/>
+        <c:axId val="99437568"/>
         <c:scaling>
           <c:orientation val="minMax"/>
         </c:scaling>
         <c:axPos val="b"/>
         <c:numFmt formatCode="General" sourceLinked="1"/>
         <c:tickLblPos val="nextTo"/>
-        <c:crossAx val="49872896"/>
+        <c:crossAx val="99443456"/>
         <c:crosses val="autoZero"/>
         <c:crossBetween val="midCat"/>
       </c:valAx>
       <c:valAx>
-        <c:axId val="49872896"/>
+        <c:axId val="99443456"/>
         <c:scaling>
           <c:orientation val="minMax"/>
         </c:scaling>
@@ -32662,7 +33876,7 @@
         <c:majorGridlines/>
         <c:numFmt formatCode="General" sourceLinked="1"/>
         <c:tickLblPos val="nextTo"/>
-        <c:crossAx val="48463232"/>
+        <c:crossAx val="99437568"/>
         <c:crosses val="autoZero"/>
         <c:crossBetween val="midCat"/>
       </c:valAx>
@@ -32875,23 +34089,23 @@
           </c:yVal>
           <c:smooth val="1"/>
         </c:ser>
-        <c:axId val="86643840"/>
-        <c:axId val="86647168"/>
+        <c:axId val="99459456"/>
+        <c:axId val="99460992"/>
       </c:scatterChart>
       <c:valAx>
-        <c:axId val="86643840"/>
+        <c:axId val="99459456"/>
         <c:scaling>
           <c:orientation val="minMax"/>
         </c:scaling>
         <c:axPos val="b"/>
         <c:numFmt formatCode="General" sourceLinked="1"/>
         <c:tickLblPos val="nextTo"/>
-        <c:crossAx val="86647168"/>
+        <c:crossAx val="99460992"/>
         <c:crosses val="autoZero"/>
         <c:crossBetween val="midCat"/>
       </c:valAx>
       <c:valAx>
-        <c:axId val="86647168"/>
+        <c:axId val="99460992"/>
         <c:scaling>
           <c:orientation val="minMax"/>
         </c:scaling>
@@ -32899,7 +34113,7 @@
         <c:majorGridlines/>
         <c:numFmt formatCode="General" sourceLinked="1"/>
         <c:tickLblPos val="nextTo"/>
-        <c:crossAx val="86643840"/>
+        <c:crossAx val="99459456"/>
         <c:crosses val="autoZero"/>
         <c:crossBetween val="midCat"/>
       </c:valAx>
@@ -33220,7 +34434,7 @@
 </file>
 
 <file path=customXml/itemProps2.xml><?xml version="1.0" encoding="utf-8"?>
-<ds:datastoreItem xmlns:ds="http://schemas.openxmlformats.org/officeDocument/2006/customXml" ds:itemID="{1D2DE131-07EB-40E7-AEA7-F40562CF9E21}">
+<ds:datastoreItem xmlns:ds="http://schemas.openxmlformats.org/officeDocument/2006/customXml" ds:itemID="{2BB85B19-3D5A-4479-8DE8-B12FD2C50D73}">
   <ds:schemaRefs>
     <ds:schemaRef ds:uri="http://schemas.openxmlformats.org/officeDocument/2006/bibliography"/>
   </ds:schemaRefs>

</xml_diff>

<commit_message>
Formattage du rapport et correction diverse
</commit_message>
<xml_diff>
--- a/INF1183_Hiver2014_projet_GPLOUFFE_JPGauthier_JBassompierrre.docx
+++ b/INF1183_Hiver2014_projet_GPLOUFFE_JPGauthier_JBassompierrre.docx
@@ -359,7 +359,7 @@
           <w:r>
             <w:fldChar w:fldCharType="separate"/>
           </w:r>
-          <w:hyperlink w:anchor="_Toc386093004" w:history="1">
+          <w:hyperlink w:anchor="_Toc386095217" w:history="1">
             <w:r>
               <w:rPr>
                 <w:rStyle w:val="Hyperlink"/>
@@ -401,7 +401,7 @@
                 <w:noProof/>
                 <w:webHidden/>
               </w:rPr>
-              <w:instrText xml:space="preserve"> PAGEREF _Toc386093004 \h </w:instrText>
+              <w:instrText xml:space="preserve"> PAGEREF _Toc386095217 \h </w:instrText>
             </w:r>
             <w:r>
               <w:rPr>
@@ -445,7 +445,7 @@
               <w:lang w:eastAsia="fr-CA"/>
             </w:rPr>
           </w:pPr>
-          <w:hyperlink w:anchor="_Toc386093005" w:history="1">
+          <w:hyperlink w:anchor="_Toc386095218" w:history="1">
             <w:r>
               <w:rPr>
                 <w:rStyle w:val="Hyperlink"/>
@@ -487,7 +487,7 @@
                 <w:noProof/>
                 <w:webHidden/>
               </w:rPr>
-              <w:instrText xml:space="preserve"> PAGEREF _Toc386093005 \h </w:instrText>
+              <w:instrText xml:space="preserve"> PAGEREF _Toc386095218 \h </w:instrText>
             </w:r>
             <w:r>
               <w:rPr>
@@ -531,7 +531,7 @@
               <w:lang w:eastAsia="fr-CA"/>
             </w:rPr>
           </w:pPr>
-          <w:hyperlink w:anchor="_Toc386093006" w:history="1">
+          <w:hyperlink w:anchor="_Toc386095219" w:history="1">
             <w:r>
               <w:rPr>
                 <w:rStyle w:val="Hyperlink"/>
@@ -573,7 +573,7 @@
                 <w:noProof/>
                 <w:webHidden/>
               </w:rPr>
-              <w:instrText xml:space="preserve"> PAGEREF _Toc386093006 \h </w:instrText>
+              <w:instrText xml:space="preserve"> PAGEREF _Toc386095219 \h </w:instrText>
             </w:r>
             <w:r>
               <w:rPr>
@@ -617,7 +617,7 @@
               <w:lang w:eastAsia="fr-CA"/>
             </w:rPr>
           </w:pPr>
-          <w:hyperlink w:anchor="_Toc386093007" w:history="1">
+          <w:hyperlink w:anchor="_Toc386095220" w:history="1">
             <w:r>
               <w:rPr>
                 <w:rStyle w:val="Hyperlink"/>
@@ -659,7 +659,7 @@
                 <w:noProof/>
                 <w:webHidden/>
               </w:rPr>
-              <w:instrText xml:space="preserve"> PAGEREF _Toc386093007 \h </w:instrText>
+              <w:instrText xml:space="preserve"> PAGEREF _Toc386095220 \h </w:instrText>
             </w:r>
             <w:r>
               <w:rPr>
@@ -703,7 +703,7 @@
               <w:lang w:eastAsia="fr-CA"/>
             </w:rPr>
           </w:pPr>
-          <w:hyperlink w:anchor="_Toc386093008" w:history="1">
+          <w:hyperlink w:anchor="_Toc386095221" w:history="1">
             <w:r>
               <w:rPr>
                 <w:rStyle w:val="Hyperlink"/>
@@ -745,7 +745,7 @@
                 <w:noProof/>
                 <w:webHidden/>
               </w:rPr>
-              <w:instrText xml:space="preserve"> PAGEREF _Toc386093008 \h </w:instrText>
+              <w:instrText xml:space="preserve"> PAGEREF _Toc386095221 \h </w:instrText>
             </w:r>
             <w:r>
               <w:rPr>
@@ -789,7 +789,7 @@
               <w:lang w:eastAsia="fr-CA"/>
             </w:rPr>
           </w:pPr>
-          <w:hyperlink w:anchor="_Toc386093009" w:history="1">
+          <w:hyperlink w:anchor="_Toc386095222" w:history="1">
             <w:r>
               <w:rPr>
                 <w:rStyle w:val="Hyperlink"/>
@@ -831,7 +831,7 @@
                 <w:noProof/>
                 <w:webHidden/>
               </w:rPr>
-              <w:instrText xml:space="preserve"> PAGEREF _Toc386093009 \h </w:instrText>
+              <w:instrText xml:space="preserve"> PAGEREF _Toc386095222 \h </w:instrText>
             </w:r>
             <w:r>
               <w:rPr>
@@ -875,7 +875,7 @@
               <w:lang w:eastAsia="fr-CA"/>
             </w:rPr>
           </w:pPr>
-          <w:hyperlink w:anchor="_Toc386093010" w:history="1">
+          <w:hyperlink w:anchor="_Toc386095223" w:history="1">
             <w:r>
               <w:rPr>
                 <w:rStyle w:val="Hyperlink"/>
@@ -917,7 +917,7 @@
                 <w:noProof/>
                 <w:webHidden/>
               </w:rPr>
-              <w:instrText xml:space="preserve"> PAGEREF _Toc386093010 \h </w:instrText>
+              <w:instrText xml:space="preserve"> PAGEREF _Toc386095223 \h </w:instrText>
             </w:r>
             <w:r>
               <w:rPr>
@@ -961,7 +961,7 @@
               <w:lang w:eastAsia="fr-CA"/>
             </w:rPr>
           </w:pPr>
-          <w:hyperlink w:anchor="_Toc386093011" w:history="1">
+          <w:hyperlink w:anchor="_Toc386095224" w:history="1">
             <w:r>
               <w:rPr>
                 <w:rStyle w:val="Hyperlink"/>
@@ -1003,7 +1003,7 @@
                 <w:noProof/>
                 <w:webHidden/>
               </w:rPr>
-              <w:instrText xml:space="preserve"> PAGEREF _Toc386093011 \h </w:instrText>
+              <w:instrText xml:space="preserve"> PAGEREF _Toc386095224 \h </w:instrText>
             </w:r>
             <w:r>
               <w:rPr>
@@ -1047,7 +1047,7 @@
               <w:lang w:eastAsia="fr-CA"/>
             </w:rPr>
           </w:pPr>
-          <w:hyperlink w:anchor="_Toc386093012" w:history="1">
+          <w:hyperlink w:anchor="_Toc386095225" w:history="1">
             <w:r>
               <w:rPr>
                 <w:rStyle w:val="Hyperlink"/>
@@ -1089,7 +1089,7 @@
                 <w:noProof/>
                 <w:webHidden/>
               </w:rPr>
-              <w:instrText xml:space="preserve"> PAGEREF _Toc386093012 \h </w:instrText>
+              <w:instrText xml:space="preserve"> PAGEREF _Toc386095225 \h </w:instrText>
             </w:r>
             <w:r>
               <w:rPr>
@@ -1133,7 +1133,7 @@
               <w:lang w:eastAsia="fr-CA"/>
             </w:rPr>
           </w:pPr>
-          <w:hyperlink w:anchor="_Toc386093013" w:history="1">
+          <w:hyperlink w:anchor="_Toc386095226" w:history="1">
             <w:r>
               <w:rPr>
                 <w:rStyle w:val="Hyperlink"/>
@@ -1154,7 +1154,7 @@
                 <w:rStyle w:val="Hyperlink"/>
                 <w:noProof/>
               </w:rPr>
-              <w:t>Heuristique utilisées</w:t>
+              <w:t>Heuristique : distance de Manhattan</w:t>
             </w:r>
             <w:r>
               <w:rPr>
@@ -1175,7 +1175,7 @@
                 <w:noProof/>
                 <w:webHidden/>
               </w:rPr>
-              <w:instrText xml:space="preserve"> PAGEREF _Toc386093013 \h </w:instrText>
+              <w:instrText xml:space="preserve"> PAGEREF _Toc386095226 \h </w:instrText>
             </w:r>
             <w:r>
               <w:rPr>
@@ -1219,7 +1219,7 @@
               <w:lang w:eastAsia="fr-CA"/>
             </w:rPr>
           </w:pPr>
-          <w:hyperlink w:anchor="_Toc386093014" w:history="1">
+          <w:hyperlink w:anchor="_Toc386095227" w:history="1">
             <w:r>
               <w:rPr>
                 <w:rStyle w:val="Hyperlink"/>
@@ -1261,7 +1261,7 @@
                 <w:noProof/>
                 <w:webHidden/>
               </w:rPr>
-              <w:instrText xml:space="preserve"> PAGEREF _Toc386093014 \h </w:instrText>
+              <w:instrText xml:space="preserve"> PAGEREF _Toc386095227 \h </w:instrText>
             </w:r>
             <w:r>
               <w:rPr>
@@ -1305,7 +1305,7 @@
               <w:lang w:eastAsia="fr-CA"/>
             </w:rPr>
           </w:pPr>
-          <w:hyperlink w:anchor="_Toc386093015" w:history="1">
+          <w:hyperlink w:anchor="_Toc386095228" w:history="1">
             <w:r>
               <w:rPr>
                 <w:rStyle w:val="Hyperlink"/>
@@ -1326,7 +1326,7 @@
                 <w:rStyle w:val="Hyperlink"/>
                 <w:noProof/>
               </w:rPr>
-              <w:t>Analyse de l’heuristique chemin de Manhattan</w:t>
+              <w:t>Analyse de l’heuristique distance de Manhattan</w:t>
             </w:r>
             <w:r>
               <w:rPr>
@@ -1347,7 +1347,7 @@
                 <w:noProof/>
                 <w:webHidden/>
               </w:rPr>
-              <w:instrText xml:space="preserve"> PAGEREF _Toc386093015 \h </w:instrText>
+              <w:instrText xml:space="preserve"> PAGEREF _Toc386095228 \h </w:instrText>
             </w:r>
             <w:r>
               <w:rPr>
@@ -1391,7 +1391,7 @@
               <w:lang w:eastAsia="fr-CA"/>
             </w:rPr>
           </w:pPr>
-          <w:hyperlink w:anchor="_Toc386093016" w:history="1">
+          <w:hyperlink w:anchor="_Toc386095229" w:history="1">
             <w:r>
               <w:rPr>
                 <w:rStyle w:val="Hyperlink"/>
@@ -1433,7 +1433,7 @@
                 <w:noProof/>
                 <w:webHidden/>
               </w:rPr>
-              <w:instrText xml:space="preserve"> PAGEREF _Toc386093016 \h </w:instrText>
+              <w:instrText xml:space="preserve"> PAGEREF _Toc386095229 \h </w:instrText>
             </w:r>
             <w:r>
               <w:rPr>
@@ -1453,7 +1453,7 @@
                 <w:noProof/>
                 <w:webHidden/>
               </w:rPr>
-              <w:t>18</w:t>
+              <w:t>17</w:t>
             </w:r>
             <w:r>
               <w:rPr>
@@ -1477,7 +1477,7 @@
               <w:lang w:eastAsia="fr-CA"/>
             </w:rPr>
           </w:pPr>
-          <w:hyperlink w:anchor="_Toc386093017" w:history="1">
+          <w:hyperlink w:anchor="_Toc386095230" w:history="1">
             <w:r>
               <w:rPr>
                 <w:rStyle w:val="Hyperlink"/>
@@ -1519,7 +1519,7 @@
                 <w:noProof/>
                 <w:webHidden/>
               </w:rPr>
-              <w:instrText xml:space="preserve"> PAGEREF _Toc386093017 \h </w:instrText>
+              <w:instrText xml:space="preserve"> PAGEREF _Toc386095230 \h </w:instrText>
             </w:r>
             <w:r>
               <w:rPr>
@@ -1539,7 +1539,7 @@
                 <w:noProof/>
                 <w:webHidden/>
               </w:rPr>
-              <w:t>20</w:t>
+              <w:t>19</w:t>
             </w:r>
             <w:r>
               <w:rPr>
@@ -1620,7 +1620,7 @@
         </w:rPr>
         <w:fldChar w:fldCharType="separate"/>
       </w:r>
-      <w:hyperlink w:anchor="_Toc386093018" w:history="1">
+      <w:hyperlink w:anchor="_Toc386095231" w:history="1">
         <w:r>
           <w:rPr>
             <w:rStyle w:val="Hyperlink"/>
@@ -1647,7 +1647,7 @@
             <w:noProof/>
             <w:webHidden/>
           </w:rPr>
-          <w:instrText xml:space="preserve"> PAGEREF _Toc386093018 \h </w:instrText>
+          <w:instrText xml:space="preserve"> PAGEREF _Toc386095231 \h </w:instrText>
         </w:r>
         <w:r>
           <w:rPr>
@@ -1690,7 +1690,7 @@
           <w:lang w:eastAsia="fr-CA"/>
         </w:rPr>
       </w:pPr>
-      <w:hyperlink w:anchor="_Toc386093019" w:history="1">
+      <w:hyperlink w:anchor="_Toc386095232" w:history="1">
         <w:r>
           <w:rPr>
             <w:rStyle w:val="Hyperlink"/>
@@ -1717,7 +1717,7 @@
             <w:noProof/>
             <w:webHidden/>
           </w:rPr>
-          <w:instrText xml:space="preserve"> PAGEREF _Toc386093019 \h </w:instrText>
+          <w:instrText xml:space="preserve"> PAGEREF _Toc386095232 \h </w:instrText>
         </w:r>
         <w:r>
           <w:rPr>
@@ -1760,7 +1760,7 @@
           <w:lang w:eastAsia="fr-CA"/>
         </w:rPr>
       </w:pPr>
-      <w:hyperlink w:anchor="_Toc386093020" w:history="1">
+      <w:hyperlink w:anchor="_Toc386095233" w:history="1">
         <w:r>
           <w:rPr>
             <w:rStyle w:val="Hyperlink"/>
@@ -1787,7 +1787,7 @@
             <w:noProof/>
             <w:webHidden/>
           </w:rPr>
-          <w:instrText xml:space="preserve"> PAGEREF _Toc386093020 \h </w:instrText>
+          <w:instrText xml:space="preserve"> PAGEREF _Toc386095233 \h </w:instrText>
         </w:r>
         <w:r>
           <w:rPr>
@@ -1830,7 +1830,7 @@
           <w:lang w:eastAsia="fr-CA"/>
         </w:rPr>
       </w:pPr>
-      <w:hyperlink w:anchor="_Toc386093021" w:history="1">
+      <w:hyperlink w:anchor="_Toc386095234" w:history="1">
         <w:r>
           <w:rPr>
             <w:rStyle w:val="Hyperlink"/>
@@ -1857,7 +1857,7 @@
             <w:noProof/>
             <w:webHidden/>
           </w:rPr>
-          <w:instrText xml:space="preserve"> PAGEREF _Toc386093021 \h </w:instrText>
+          <w:instrText xml:space="preserve"> PAGEREF _Toc386095234 \h </w:instrText>
         </w:r>
         <w:r>
           <w:rPr>
@@ -1900,7 +1900,7 @@
           <w:lang w:eastAsia="fr-CA"/>
         </w:rPr>
       </w:pPr>
-      <w:hyperlink w:anchor="_Toc386093022" w:history="1">
+      <w:hyperlink w:anchor="_Toc386095235" w:history="1">
         <w:r>
           <w:rPr>
             <w:rStyle w:val="Hyperlink"/>
@@ -1927,7 +1927,7 @@
             <w:noProof/>
             <w:webHidden/>
           </w:rPr>
-          <w:instrText xml:space="preserve"> PAGEREF _Toc386093022 \h </w:instrText>
+          <w:instrText xml:space="preserve"> PAGEREF _Toc386095235 \h </w:instrText>
         </w:r>
         <w:r>
           <w:rPr>
@@ -1970,7 +1970,7 @@
           <w:lang w:eastAsia="fr-CA"/>
         </w:rPr>
       </w:pPr>
-      <w:hyperlink w:anchor="_Toc386093023" w:history="1">
+      <w:hyperlink w:anchor="_Toc386095236" w:history="1">
         <w:r>
           <w:rPr>
             <w:rStyle w:val="Hyperlink"/>
@@ -1997,7 +1997,7 @@
             <w:noProof/>
             <w:webHidden/>
           </w:rPr>
-          <w:instrText xml:space="preserve"> PAGEREF _Toc386093023 \h </w:instrText>
+          <w:instrText xml:space="preserve"> PAGEREF _Toc386095236 \h </w:instrText>
         </w:r>
         <w:r>
           <w:rPr>
@@ -2040,7 +2040,7 @@
           <w:lang w:eastAsia="fr-CA"/>
         </w:rPr>
       </w:pPr>
-      <w:hyperlink w:anchor="_Toc386093024" w:history="1">
+      <w:hyperlink w:anchor="_Toc386095237" w:history="1">
         <w:r>
           <w:rPr>
             <w:rStyle w:val="Hyperlink"/>
@@ -2067,7 +2067,7 @@
             <w:noProof/>
             <w:webHidden/>
           </w:rPr>
-          <w:instrText xml:space="preserve"> PAGEREF _Toc386093024 \h </w:instrText>
+          <w:instrText xml:space="preserve"> PAGEREF _Toc386095237 \h </w:instrText>
         </w:r>
         <w:r>
           <w:rPr>
@@ -2110,7 +2110,7 @@
           <w:lang w:eastAsia="fr-CA"/>
         </w:rPr>
       </w:pPr>
-      <w:hyperlink w:anchor="_Toc386093025" w:history="1">
+      <w:hyperlink w:anchor="_Toc386095238" w:history="1">
         <w:r>
           <w:rPr>
             <w:rStyle w:val="Hyperlink"/>
@@ -2137,7 +2137,7 @@
             <w:noProof/>
             <w:webHidden/>
           </w:rPr>
-          <w:instrText xml:space="preserve"> PAGEREF _Toc386093025 \h </w:instrText>
+          <w:instrText xml:space="preserve"> PAGEREF _Toc386095238 \h </w:instrText>
         </w:r>
         <w:r>
           <w:rPr>
@@ -2180,13 +2180,13 @@
           <w:lang w:eastAsia="fr-CA"/>
         </w:rPr>
       </w:pPr>
-      <w:hyperlink w:anchor="_Toc386093026" w:history="1">
+      <w:hyperlink w:anchor="_Toc386095239" w:history="1">
         <w:r>
           <w:rPr>
             <w:rStyle w:val="Hyperlink"/>
             <w:noProof/>
           </w:rPr>
-          <w:t>Figure 10 : Exemple de test utilisant l’heuristique de Manhattan avec un cout D de 1.2.</w:t>
+          <w:t>Figure 9 : Exemple de test utilisant l’heuristique de Manhattan avec un cout D de 1.2.</w:t>
         </w:r>
         <w:r>
           <w:rPr>
@@ -2207,7 +2207,7 @@
             <w:noProof/>
             <w:webHidden/>
           </w:rPr>
-          <w:instrText xml:space="preserve"> PAGEREF _Toc386093026 \h </w:instrText>
+          <w:instrText xml:space="preserve"> PAGEREF _Toc386095239 \h </w:instrText>
         </w:r>
         <w:r>
           <w:rPr>
@@ -2250,13 +2250,13 @@
           <w:lang w:eastAsia="fr-CA"/>
         </w:rPr>
       </w:pPr>
-      <w:hyperlink w:anchor="_Toc386093027" w:history="1">
+      <w:hyperlink w:anchor="_Toc386095240" w:history="1">
         <w:r>
           <w:rPr>
             <w:rStyle w:val="Hyperlink"/>
             <w:noProof/>
           </w:rPr>
-          <w:t>Figure 11 : Graphe du nombre pas total des chemin trouvée en fonction du cout D de h(n)</w:t>
+          <w:t>Figure 10 : Graphe du nombre pas total des chemin trouvée en fonction du cout D de h(n)</w:t>
         </w:r>
         <w:r>
           <w:rPr>
@@ -2277,7 +2277,7 @@
             <w:noProof/>
             <w:webHidden/>
           </w:rPr>
-          <w:instrText xml:space="preserve"> PAGEREF _Toc386093027 \h </w:instrText>
+          <w:instrText xml:space="preserve"> PAGEREF _Toc386095240 \h </w:instrText>
         </w:r>
         <w:r>
           <w:rPr>
@@ -2320,13 +2320,13 @@
           <w:lang w:eastAsia="fr-CA"/>
         </w:rPr>
       </w:pPr>
-      <w:hyperlink w:anchor="_Toc386093028" w:history="1">
+      <w:hyperlink w:anchor="_Toc386095241" w:history="1">
         <w:r>
           <w:rPr>
             <w:rStyle w:val="Hyperlink"/>
             <w:noProof/>
           </w:rPr>
-          <w:t>Figure 12 : Graphe du nombre de case essayer inutilement en fonction du D de h(n)</w:t>
+          <w:t>Figure 11 : Graphe du nombre de case essayer inutilement en fonction du D de h(n)</w:t>
         </w:r>
         <w:r>
           <w:rPr>
@@ -2347,7 +2347,7 @@
             <w:noProof/>
             <w:webHidden/>
           </w:rPr>
-          <w:instrText xml:space="preserve"> PAGEREF _Toc386093028 \h </w:instrText>
+          <w:instrText xml:space="preserve"> PAGEREF _Toc386095241 \h </w:instrText>
         </w:r>
         <w:r>
           <w:rPr>
@@ -2409,7 +2409,7 @@
       <w:pPr>
         <w:pStyle w:val="Heading1"/>
       </w:pPr>
-      <w:bookmarkStart w:id="0" w:name="_Toc386093004"/>
+      <w:bookmarkStart w:id="0" w:name="_Toc386095217"/>
       <w:r>
         <w:lastRenderedPageBreak/>
         <w:t>Introduction</w:t>
@@ -2429,97 +2429,185 @@
       <w:r>
         <w:t xml:space="preserve"> l’énoncé 2 consistant à définir un agent intelligent qui se </w:t>
       </w:r>
-      <w:proofErr w:type="spellStart"/>
-      <w:r>
-        <w:t>deplace</w:t>
-      </w:r>
-      <w:proofErr w:type="spellEnd"/>
-      <w:r>
-        <w:t xml:space="preserve"> dans une </w:t>
-      </w:r>
-      <w:proofErr w:type="spellStart"/>
-      <w:r>
-        <w:t>enivronnement</w:t>
-      </w:r>
-      <w:proofErr w:type="spellEnd"/>
-      <w:r>
-        <w:t xml:space="preserve"> pouvant avoir des obstacles. Le but (performance) de l’agent est de trouver le plus court chemin entre </w:t>
+      <w:r>
+        <w:t>déplace</w:t>
+      </w:r>
+      <w:r>
+        <w:t xml:space="preserve"> dans </w:t>
+      </w:r>
+      <w:r>
+        <w:t>un</w:t>
+      </w:r>
+      <w:r>
+        <w:t xml:space="preserve"> </w:t>
+      </w:r>
+      <w:r>
+        <w:t>environnement</w:t>
+      </w:r>
+      <w:r>
+        <w:t xml:space="preserve"> pouvant avoir des obstacles. </w:t>
+      </w:r>
+      <w:r>
+        <w:t xml:space="preserve">L’objectif de cette </w:t>
+      </w:r>
+      <w:r>
+        <w:t>l’agent est de</w:t>
+      </w:r>
+      <w:r>
+        <w:t xml:space="preserve"> rapidement</w:t>
+      </w:r>
+      <w:r>
+        <w:t xml:space="preserve"> trouver le plus court chemin entre </w:t>
       </w:r>
       <w:r>
         <w:t xml:space="preserve">un point de </w:t>
       </w:r>
-      <w:proofErr w:type="spellStart"/>
-      <w:r>
-        <w:t>depart</w:t>
-      </w:r>
-      <w:proofErr w:type="spellEnd"/>
-      <w:r>
-        <w:t xml:space="preserve"> et un point d’arrivé tout en contournant les obstacles.</w:t>
+      <w:r>
+        <w:t>départ</w:t>
+      </w:r>
+      <w:r>
+        <w:t xml:space="preserve"> et un point d’arrivé to</w:t>
+      </w:r>
+      <w:r>
+        <w:t xml:space="preserve">ut en contournant les obstacles </w:t>
+      </w:r>
+      <w:r>
+        <w:t>à l’aide de</w:t>
+      </w:r>
+      <w:r>
+        <w:t xml:space="preserve"> l’algorithme A*.</w:t>
       </w:r>
     </w:p>
     <w:p>
       <w:r>
         <w:tab/>
-        <w:t xml:space="preserve">Nous allons tout d’abord </w:t>
+      </w:r>
+      <w:r>
+        <w:t>Dans les sections de ce document, n</w:t>
+      </w:r>
+      <w:r>
+        <w:t xml:space="preserve">ous </w:t>
+      </w:r>
+      <w:r>
+        <w:t>allons</w:t>
+      </w:r>
+      <w:r>
+        <w:t xml:space="preserve"> tout d’abord </w:t>
+      </w:r>
+      <w:r>
+        <w:t>défini</w:t>
+      </w:r>
+      <w:r>
+        <w:t>r</w:t>
+      </w:r>
+      <w:r>
+        <w:t xml:space="preserve"> le PEAS de l’agent</w:t>
+      </w:r>
+      <w:r>
+        <w:t xml:space="preserve"> et</w:t>
+      </w:r>
+      <w:r>
+        <w:t xml:space="preserve"> donner une </w:t>
+      </w:r>
+      <w:r>
+        <w:t>brève</w:t>
+      </w:r>
+      <w:r>
+        <w:t xml:space="preserve"> description </w:t>
+      </w:r>
+      <w:r>
+        <w:t>sur le</w:t>
+      </w:r>
+      <w:r>
+        <w:t xml:space="preserve"> fonctionnement du programme</w:t>
+      </w:r>
+      <w:r>
+        <w:t xml:space="preserve">. Nous </w:t>
+      </w:r>
+      <w:r>
+        <w:t>allons</w:t>
+      </w:r>
+      <w:r>
+        <w:t xml:space="preserve"> ensuite </w:t>
+      </w:r>
+      <w:r>
+        <w:t>présenter</w:t>
+      </w:r>
+      <w:r>
+        <w:t xml:space="preserve"> en détail </w:t>
+      </w:r>
+      <w:r>
+        <w:t>l’a</w:t>
+      </w:r>
+      <w:r>
+        <w:t>l</w:t>
+      </w:r>
+      <w:r>
+        <w:t xml:space="preserve">gorithme </w:t>
+      </w:r>
+      <w:r>
+        <w:t xml:space="preserve">A* </w:t>
+      </w:r>
+      <w:r>
+        <w:t xml:space="preserve">et </w:t>
+      </w:r>
+      <w:r>
+        <w:t xml:space="preserve">l’heuristique utilisé dans notre analyse: Le chemin de </w:t>
       </w:r>
       <w:proofErr w:type="spellStart"/>
       <w:r>
-        <w:t>definir</w:t>
+        <w:t>Mahanttan</w:t>
       </w:r>
       <w:proofErr w:type="spellEnd"/>
       <w:r>
-        <w:t xml:space="preserve"> le PEAS de l’agent, donner une </w:t>
-      </w:r>
-      <w:proofErr w:type="spellStart"/>
-      <w:r>
-        <w:t>breve</w:t>
-      </w:r>
-      <w:proofErr w:type="spellEnd"/>
-      <w:r>
-        <w:t xml:space="preserve"> description sur le fonctionnement du programme et sur l’a</w:t>
-      </w:r>
-      <w:r>
-        <w:t>l</w:t>
-      </w:r>
-      <w:r>
-        <w:t xml:space="preserve">gorithme et </w:t>
-      </w:r>
-      <w:proofErr w:type="gramStart"/>
-      <w:r>
-        <w:t>les heuristiques utilisé</w:t>
-      </w:r>
-      <w:proofErr w:type="gramEnd"/>
-      <w:r>
-        <w:t xml:space="preserve">. Ensuite, une analyse sera </w:t>
-      </w:r>
-      <w:proofErr w:type="spellStart"/>
-      <w:r>
-        <w:t>presenté</w:t>
-      </w:r>
-      <w:proofErr w:type="spellEnd"/>
+        <w:t xml:space="preserve">. </w:t>
+      </w:r>
+      <w:r>
+        <w:t>U</w:t>
+      </w:r>
+      <w:r>
+        <w:t xml:space="preserve">ne analyse sera </w:t>
+      </w:r>
+      <w:r>
+        <w:t>réalisée</w:t>
+      </w:r>
       <w:r>
         <w:t xml:space="preserve"> en fonction de </w:t>
       </w:r>
-      <w:proofErr w:type="spellStart"/>
-      <w:r>
-        <w:t>different</w:t>
-      </w:r>
-      <w:proofErr w:type="spellEnd"/>
-      <w:r>
-        <w:t xml:space="preserve"> heuristique, action possible, arrangement des obstacles et </w:t>
-      </w:r>
-      <w:proofErr w:type="spellStart"/>
-      <w:r>
-        <w:t>propriete</w:t>
-      </w:r>
-      <w:proofErr w:type="spellEnd"/>
-      <w:r>
-        <w:t xml:space="preserve"> de l’environnement.</w:t>
+      <w:r>
+        <w:t>différent poids donné à</w:t>
+      </w:r>
+      <w:r>
+        <w:t xml:space="preserve"> </w:t>
+      </w:r>
+      <w:r>
+        <w:t>l’</w:t>
+      </w:r>
+      <w:r>
+        <w:t>heuristique.</w:t>
       </w:r>
     </w:p>
     <w:p>
       <w:r>
-        <w:t xml:space="preserve"> </w:t>
+        <w:tab/>
+        <w:t xml:space="preserve">Ce projet et son code est disponible </w:t>
+      </w:r>
+      <w:r>
+        <w:t xml:space="preserve">sur la plateforme de collaboration en ligne </w:t>
+      </w:r>
+      <w:proofErr w:type="spellStart"/>
+      <w:r>
+        <w:t>Github</w:t>
+      </w:r>
+      <w:proofErr w:type="spellEnd"/>
+      <w:r>
+        <w:t xml:space="preserve"> à l’adresse </w:t>
+      </w:r>
+      <w:r>
+        <w:t>https://github.com/plog04/AI_PathFinder</w:t>
+      </w:r>
+      <w:r>
+        <w:t>.</w:t>
       </w:r>
     </w:p>
     <w:p>
@@ -2534,7 +2622,7 @@
       <w:pPr>
         <w:pStyle w:val="Heading1"/>
       </w:pPr>
-      <w:bookmarkStart w:id="1" w:name="_Toc386093005"/>
+      <w:bookmarkStart w:id="1" w:name="_Toc386095218"/>
       <w:r>
         <w:lastRenderedPageBreak/>
         <w:t>Description du PEAS</w:t>
@@ -2563,7 +2651,7 @@
       <w:pPr>
         <w:pStyle w:val="Heading2"/>
       </w:pPr>
-      <w:bookmarkStart w:id="2" w:name="_Toc386093006"/>
+      <w:bookmarkStart w:id="2" w:name="_Toc386095219"/>
       <w:r>
         <w:t>Performance</w:t>
       </w:r>
@@ -2603,13 +2691,16 @@
       <w:pPr>
         <w:pStyle w:val="Heading2"/>
       </w:pPr>
-      <w:bookmarkStart w:id="3" w:name="_Toc386093007"/>
+      <w:bookmarkStart w:id="3" w:name="_Toc386095220"/>
       <w:r>
         <w:t>Environnement</w:t>
       </w:r>
       <w:bookmarkEnd w:id="3"/>
     </w:p>
     <w:p>
+      <w:r>
+        <w:tab/>
+      </w:r>
       <w:r>
         <w:t xml:space="preserve">Il s’agit d’un terrain de tuile </w:t>
       </w:r>
@@ -2737,7 +2828,7 @@
         </w:rPr>
         <w:drawing>
           <wp:inline distT="0" distB="0" distL="0" distR="0">
-            <wp:extent cx="3581400" cy="3574038"/>
+            <wp:extent cx="3206993" cy="3200400"/>
             <wp:effectExtent l="19050" t="0" r="0" b="0"/>
             <wp:docPr id="4" name="Picture 1"/>
             <wp:cNvGraphicFramePr>
@@ -2762,7 +2853,7 @@
                   <pic:spPr bwMode="auto">
                     <a:xfrm>
                       <a:off x="0" y="0"/>
-                      <a:ext cx="3581400" cy="3574038"/>
+                      <a:ext cx="3208935" cy="3202338"/>
                     </a:xfrm>
                     <a:prstGeom prst="rect">
                       <a:avLst/>
@@ -2787,7 +2878,7 @@
         <w:pStyle w:val="Caption"/>
         <w:jc w:val="center"/>
       </w:pPr>
-      <w:bookmarkStart w:id="4" w:name="_Toc386093018"/>
+      <w:bookmarkStart w:id="4" w:name="_Toc386095231"/>
       <w:r>
         <w:t xml:space="preserve">Figure </w:t>
       </w:r>
@@ -2808,7 +2899,7 @@
       <w:pPr>
         <w:pStyle w:val="Heading2"/>
       </w:pPr>
-      <w:bookmarkStart w:id="5" w:name="_Toc386093008"/>
+      <w:bookmarkStart w:id="5" w:name="_Toc386095221"/>
       <w:r>
         <w:lastRenderedPageBreak/>
         <w:t>Actuateurs</w:t>
@@ -2816,6 +2907,9 @@
       <w:bookmarkEnd w:id="5"/>
     </w:p>
     <w:p>
+      <w:r>
+        <w:tab/>
+      </w:r>
       <w:r>
         <w:t>L’agent (tank rouge) peut réaliser quatre actions de déplacement : Vers le nord, sud, est, ouest. Le cout de déplacement par case libre est 1 et il ne peut passer par une case obstacle</w:t>
       </w:r>
@@ -2830,13 +2924,16 @@
       <w:pPr>
         <w:pStyle w:val="Heading2"/>
       </w:pPr>
-      <w:bookmarkStart w:id="6" w:name="_Toc386093009"/>
+      <w:bookmarkStart w:id="6" w:name="_Toc386095222"/>
       <w:r>
         <w:t>Senseurs</w:t>
       </w:r>
       <w:bookmarkEnd w:id="6"/>
     </w:p>
     <w:p>
+      <w:r>
+        <w:tab/>
+      </w:r>
       <w:r>
         <w:t xml:space="preserve">Il s’agit de la camera de notre agent </w:t>
       </w:r>
@@ -2955,7 +3052,7 @@
         <w:pStyle w:val="Caption"/>
         <w:jc w:val="center"/>
       </w:pPr>
-      <w:bookmarkStart w:id="7" w:name="_Toc386093019"/>
+      <w:bookmarkStart w:id="7" w:name="_Toc386095232"/>
       <w:r>
         <w:t xml:space="preserve">Figure </w:t>
       </w:r>
@@ -3008,14 +3105,13 @@
       <w:pPr>
         <w:pStyle w:val="Heading1"/>
       </w:pPr>
-      <w:bookmarkStart w:id="8" w:name="_Toc386093010"/>
+      <w:bookmarkStart w:id="8" w:name="_Toc386095223"/>
       <w:r>
         <w:lastRenderedPageBreak/>
         <w:t>Fonctionnement du programme</w:t>
       </w:r>
       <w:bookmarkEnd w:id="8"/>
     </w:p>
-    <w:p/>
     <w:p>
       <w:r>
         <w:tab/>
@@ -3186,7 +3282,7 @@
         <w:pStyle w:val="Caption"/>
         <w:jc w:val="center"/>
       </w:pPr>
-      <w:bookmarkStart w:id="9" w:name="_Toc386093020"/>
+      <w:bookmarkStart w:id="9" w:name="_Toc386095233"/>
       <w:r>
         <w:t xml:space="preserve">Figure </w:t>
       </w:r>
@@ -3424,7 +3520,7 @@
         <w:jc w:val="center"/>
       </w:pPr>
       <w:bookmarkStart w:id="10" w:name="_Ref386089183"/>
-      <w:bookmarkStart w:id="11" w:name="_Toc386093021"/>
+      <w:bookmarkStart w:id="11" w:name="_Toc386095234"/>
       <w:r>
         <w:t xml:space="preserve">Figure </w:t>
       </w:r>
@@ -3498,7 +3594,7 @@
         <w:jc w:val="center"/>
       </w:pPr>
       <w:bookmarkStart w:id="12" w:name="_Ref386089114"/>
-      <w:bookmarkStart w:id="13" w:name="_Toc386093022"/>
+      <w:bookmarkStart w:id="13" w:name="_Toc386095235"/>
       <w:r>
         <w:t xml:space="preserve">Figure </w:t>
       </w:r>
@@ -3528,25 +3624,27 @@
       <w:pPr>
         <w:pStyle w:val="Heading1"/>
       </w:pPr>
-      <w:bookmarkStart w:id="14" w:name="_Toc386093011"/>
+      <w:bookmarkStart w:id="14" w:name="_Toc386095224"/>
       <w:r>
         <w:lastRenderedPageBreak/>
         <w:t>Description du code</w:t>
       </w:r>
       <w:bookmarkEnd w:id="14"/>
     </w:p>
-    <w:p/>
     <w:p>
       <w:pPr>
         <w:pStyle w:val="Heading2"/>
       </w:pPr>
-      <w:bookmarkStart w:id="15" w:name="_Toc386093012"/>
+      <w:bookmarkStart w:id="15" w:name="_Toc386095225"/>
       <w:r>
         <w:t>Algorithme A*</w:t>
       </w:r>
       <w:bookmarkEnd w:id="15"/>
     </w:p>
     <w:p>
+      <w:r>
+        <w:tab/>
+      </w:r>
       <w:r>
         <w:t>L’algorithme A*est</w:t>
       </w:r>
@@ -3706,7 +3804,7 @@
         <w:pStyle w:val="Caption"/>
         <w:jc w:val="center"/>
       </w:pPr>
-      <w:bookmarkStart w:id="16" w:name="_Toc386093023"/>
+      <w:bookmarkStart w:id="16" w:name="_Toc386095236"/>
       <w:r>
         <w:t xml:space="preserve">Figure </w:t>
       </w:r>
@@ -3792,7 +3890,7 @@
         <w:pStyle w:val="Caption"/>
         <w:jc w:val="center"/>
       </w:pPr>
-      <w:bookmarkStart w:id="17" w:name="_Toc386093024"/>
+      <w:bookmarkStart w:id="17" w:name="_Toc386095237"/>
       <w:r>
         <w:t xml:space="preserve">Figure </w:t>
       </w:r>
@@ -3964,7 +4062,7 @@
         <w:pStyle w:val="Caption"/>
         <w:jc w:val="center"/>
       </w:pPr>
-      <w:bookmarkStart w:id="18" w:name="_Toc386093025"/>
+      <w:bookmarkStart w:id="18" w:name="_Toc386095238"/>
       <w:r>
         <w:t xml:space="preserve">Figure </w:t>
       </w:r>
@@ -3992,10 +4090,13 @@
       <w:pPr>
         <w:pStyle w:val="Heading2"/>
       </w:pPr>
-      <w:bookmarkStart w:id="19" w:name="_Toc386093013"/>
+      <w:bookmarkStart w:id="19" w:name="_Toc386095226"/>
       <w:r>
         <w:lastRenderedPageBreak/>
-        <w:t>Heuristique utilisées</w:t>
+        <w:t>Heuristique :</w:t>
+      </w:r>
+      <w:r>
+        <w:t xml:space="preserve"> distance de Manhattan</w:t>
       </w:r>
       <w:bookmarkEnd w:id="19"/>
     </w:p>
@@ -4044,13 +4145,40 @@
         <w:t>heuristique</w:t>
       </w:r>
       <w:r>
-        <w:t xml:space="preserve"> de </w:t>
-      </w:r>
-      <w:r>
-        <w:t>la distance de M</w:t>
-      </w:r>
-      <w:r>
-        <w:t xml:space="preserve">anhattan. Voici sa fonction implanté dans la classe </w:t>
+        <w:t xml:space="preserve"> </w:t>
+      </w:r>
+      <w:r>
+        <w:t>avec</w:t>
+      </w:r>
+      <w:r>
+        <w:t xml:space="preserve"> la</w:t>
+      </w:r>
+      <w:r>
+        <w:t xml:space="preserve"> distance de M</w:t>
+      </w:r>
+      <w:r>
+        <w:t>anhattan</w:t>
+      </w:r>
+      <w:r>
+        <w:t xml:space="preserve"> </w:t>
+      </w:r>
+      <w:r>
+        <w:fldChar w:fldCharType="begin"/>
+      </w:r>
+      <w:r>
+        <w:instrText xml:space="preserve"> REF _Ref386094995 \r \h </w:instrText>
+      </w:r>
+      <w:r>
+        <w:fldChar w:fldCharType="separate"/>
+      </w:r>
+      <w:r>
+        <w:t>[2]</w:t>
+      </w:r>
+      <w:r>
+        <w:fldChar w:fldCharType="end"/>
+      </w:r>
+      <w:r>
+        <w:t xml:space="preserve">. Voici sa fonction implanté dans la classe </w:t>
       </w:r>
       <w:proofErr w:type="spellStart"/>
       <w:r>
@@ -4079,7 +4207,7 @@
       </w:pPr>
       <w:r>
         <w:pict>
-          <v:rect id="_x0000_i1031" style="width:0;height:1.5pt" o:hralign="center" o:hrstd="t" o:hr="t" fillcolor="#a0a0a0" stroked="f"/>
+          <v:rect id="_x0000_i1025" style="width:0;height:1.5pt" o:hralign="center" o:hrstd="t" o:hr="t" fillcolor="#a0a0a0" stroked="f"/>
         </w:pict>
       </w:r>
       <w:r>
@@ -6178,7 +6306,7 @@
       </w:pPr>
       <w:r>
         <w:pict>
-          <v:rect id="_x0000_i1032" style="width:0;height:1.5pt" o:hralign="center" o:hrstd="t" o:hr="t" fillcolor="#a0a0a0" stroked="f"/>
+          <v:rect id="_x0000_i1026" style="width:0;height:1.5pt" o:hralign="center" o:hrstd="t" o:hr="t" fillcolor="#a0a0a0" stroked="f"/>
         </w:pict>
       </w:r>
     </w:p>
@@ -6284,8 +6412,10 @@
         <w:t xml:space="preserve"> heuristique.</w:t>
       </w:r>
     </w:p>
-    <w:p/>
     <w:p>
+      <w:r>
+        <w:tab/>
+      </w:r>
       <w:r>
         <w:t>Voici l’implémentation du code permettant de trouver le plus court chemin entre la case de départ et d’arriver en utilisant l’algorithme A*.</w:t>
       </w:r>
@@ -6296,7 +6426,7 @@
     <w:p>
       <w:r>
         <w:pict>
-          <v:rect id="_x0000_i1025" style="width:0;height:1.5pt" o:hralign="center" o:hrstd="t" o:hr="t" fillcolor="#a0a0a0" stroked="f"/>
+          <v:rect id="_x0000_i1027" style="width:0;height:1.5pt" o:hralign="center" o:hrstd="t" o:hr="t" fillcolor="#a0a0a0" stroked="f"/>
         </w:pict>
       </w:r>
     </w:p>
@@ -18400,6 +18530,7 @@
           <w:rFonts w:ascii="Consolas" w:hAnsi="Consolas" w:cs="Consolas"/>
           <w:sz w:val="20"/>
           <w:szCs w:val="20"/>
+          <w:lang w:val="en-CA"/>
         </w:rPr>
       </w:pPr>
       <w:r>
@@ -18490,6 +18621,7 @@
           <w:color w:val="000000"/>
           <w:sz w:val="20"/>
           <w:szCs w:val="20"/>
+          <w:lang w:val="en-CA"/>
         </w:rPr>
         <w:t>removeFromClosed</w:t>
       </w:r>
@@ -18500,10 +18632,10 @@
           <w:color w:val="000000"/>
           <w:sz w:val="20"/>
           <w:szCs w:val="20"/>
+          <w:lang w:val="en-CA"/>
         </w:rPr>
         <w:t>(</w:t>
       </w:r>
-      <w:proofErr w:type="spellStart"/>
       <w:proofErr w:type="gramEnd"/>
       <w:r>
         <w:rPr>
@@ -18511,18 +18643,9 @@
           <w:color w:val="000000"/>
           <w:sz w:val="20"/>
           <w:szCs w:val="20"/>
-        </w:rPr>
-        <w:t>neighbour</w:t>
-      </w:r>
-      <w:proofErr w:type="spellEnd"/>
-      <w:r>
-        <w:rPr>
-          <w:rFonts w:ascii="Consolas" w:hAnsi="Consolas" w:cs="Consolas"/>
-          <w:color w:val="000000"/>
-          <w:sz w:val="20"/>
-          <w:szCs w:val="20"/>
-        </w:rPr>
-        <w:t>);</w:t>
+          <w:lang w:val="en-CA"/>
+        </w:rPr>
+        <w:t>neighbour);</w:t>
       </w:r>
     </w:p>
     <w:p>
@@ -18544,60 +18667,67 @@
           <w:color w:val="000000"/>
           <w:sz w:val="20"/>
           <w:szCs w:val="20"/>
-        </w:rPr>
-        <w:tab/>
-      </w:r>
-      <w:r>
-        <w:rPr>
-          <w:rFonts w:ascii="Consolas" w:hAnsi="Consolas" w:cs="Consolas"/>
-          <w:color w:val="000000"/>
-          <w:sz w:val="20"/>
-          <w:szCs w:val="20"/>
-        </w:rPr>
-        <w:tab/>
-      </w:r>
-      <w:r>
-        <w:rPr>
-          <w:rFonts w:ascii="Consolas" w:hAnsi="Consolas" w:cs="Consolas"/>
-          <w:color w:val="000000"/>
-          <w:sz w:val="20"/>
-          <w:szCs w:val="20"/>
-        </w:rPr>
-        <w:tab/>
-      </w:r>
-      <w:r>
-        <w:rPr>
-          <w:rFonts w:ascii="Consolas" w:hAnsi="Consolas" w:cs="Consolas"/>
-          <w:color w:val="000000"/>
-          <w:sz w:val="20"/>
-          <w:szCs w:val="20"/>
-        </w:rPr>
-        <w:tab/>
-      </w:r>
-      <w:r>
-        <w:rPr>
-          <w:rFonts w:ascii="Consolas" w:hAnsi="Consolas" w:cs="Consolas"/>
-          <w:color w:val="000000"/>
-          <w:sz w:val="20"/>
-          <w:szCs w:val="20"/>
-        </w:rPr>
-        <w:tab/>
-      </w:r>
-      <w:r>
-        <w:rPr>
-          <w:rFonts w:ascii="Consolas" w:hAnsi="Consolas" w:cs="Consolas"/>
-          <w:color w:val="000000"/>
-          <w:sz w:val="20"/>
-          <w:szCs w:val="20"/>
-        </w:rPr>
-        <w:tab/>
-      </w:r>
-      <w:r>
-        <w:rPr>
-          <w:rFonts w:ascii="Consolas" w:hAnsi="Consolas" w:cs="Consolas"/>
-          <w:color w:val="000000"/>
-          <w:sz w:val="20"/>
-          <w:szCs w:val="20"/>
+          <w:lang w:val="en-CA"/>
+        </w:rPr>
+        <w:tab/>
+      </w:r>
+      <w:r>
+        <w:rPr>
+          <w:rFonts w:ascii="Consolas" w:hAnsi="Consolas" w:cs="Consolas"/>
+          <w:color w:val="000000"/>
+          <w:sz w:val="20"/>
+          <w:szCs w:val="20"/>
+          <w:lang w:val="en-CA"/>
+        </w:rPr>
+        <w:tab/>
+      </w:r>
+      <w:r>
+        <w:rPr>
+          <w:rFonts w:ascii="Consolas" w:hAnsi="Consolas" w:cs="Consolas"/>
+          <w:color w:val="000000"/>
+          <w:sz w:val="20"/>
+          <w:szCs w:val="20"/>
+          <w:lang w:val="en-CA"/>
+        </w:rPr>
+        <w:tab/>
+      </w:r>
+      <w:r>
+        <w:rPr>
+          <w:rFonts w:ascii="Consolas" w:hAnsi="Consolas" w:cs="Consolas"/>
+          <w:color w:val="000000"/>
+          <w:sz w:val="20"/>
+          <w:szCs w:val="20"/>
+          <w:lang w:val="en-CA"/>
+        </w:rPr>
+        <w:tab/>
+      </w:r>
+      <w:r>
+        <w:rPr>
+          <w:rFonts w:ascii="Consolas" w:hAnsi="Consolas" w:cs="Consolas"/>
+          <w:color w:val="000000"/>
+          <w:sz w:val="20"/>
+          <w:szCs w:val="20"/>
+          <w:lang w:val="en-CA"/>
+        </w:rPr>
+        <w:tab/>
+      </w:r>
+      <w:r>
+        <w:rPr>
+          <w:rFonts w:ascii="Consolas" w:hAnsi="Consolas" w:cs="Consolas"/>
+          <w:color w:val="000000"/>
+          <w:sz w:val="20"/>
+          <w:szCs w:val="20"/>
+          <w:lang w:val="en-CA"/>
+        </w:rPr>
+        <w:tab/>
+      </w:r>
+      <w:r>
+        <w:rPr>
+          <w:rFonts w:ascii="Consolas" w:hAnsi="Consolas" w:cs="Consolas"/>
+          <w:color w:val="000000"/>
+          <w:sz w:val="20"/>
+          <w:szCs w:val="20"/>
+          <w:lang w:val="en-CA"/>
         </w:rPr>
         <w:tab/>
       </w:r>
@@ -22432,7 +22562,7 @@
     <w:p>
       <w:r>
         <w:pict>
-          <v:rect id="_x0000_i1026" style="width:0;height:1.5pt" o:hralign="center" o:hrstd="t" o:hr="t" fillcolor="#a0a0a0" stroked="f"/>
+          <v:rect id="_x0000_i1028" style="width:0;height:1.5pt" o:hralign="center" o:hrstd="t" o:hr="t" fillcolor="#a0a0a0" stroked="f"/>
         </w:pict>
       </w:r>
     </w:p>
@@ -22445,7 +22575,7 @@
       <w:bookmarkStart w:id="22" w:name="_Ref386086815"/>
       <w:bookmarkStart w:id="23" w:name="_Ref386086818"/>
       <w:bookmarkStart w:id="24" w:name="_Ref386086902"/>
-      <w:bookmarkStart w:id="25" w:name="_Toc386093014"/>
+      <w:bookmarkStart w:id="25" w:name="_Toc386095227"/>
       <w:r>
         <w:lastRenderedPageBreak/>
         <w:t>Analyse des performances</w:t>
@@ -22471,6 +22601,9 @@
         </w:rPr>
       </w:pPr>
       <w:r>
+        <w:tab/>
+      </w:r>
+      <w:r>
         <w:t xml:space="preserve">Pour chacun des essaie </w:t>
       </w:r>
       <w:r>
@@ -22499,12 +22632,18 @@
       <w:pPr>
         <w:pStyle w:val="Heading2"/>
       </w:pPr>
-      <w:bookmarkStart w:id="26" w:name="_Toc386093015"/>
+      <w:bookmarkStart w:id="26" w:name="_Toc386095228"/>
       <w:r>
         <w:t>Analyse de l’</w:t>
       </w:r>
       <w:r>
-        <w:t>heuristique chemin de M</w:t>
+        <w:t xml:space="preserve">heuristique </w:t>
+      </w:r>
+      <w:r>
+        <w:t>distance</w:t>
+      </w:r>
+      <w:r>
+        <w:t xml:space="preserve"> de M</w:t>
       </w:r>
       <w:r>
         <w:t>an</w:t>
@@ -22523,7 +22662,6 @@
       </w:r>
       <w:bookmarkEnd w:id="26"/>
     </w:p>
-    <w:p/>
     <w:p>
       <w:r>
         <w:tab/>
@@ -22664,10 +22802,9 @@
           <w:noProof/>
           <w:lang w:eastAsia="fr-CA"/>
         </w:rPr>
-        <w:lastRenderedPageBreak/>
         <w:drawing>
           <wp:inline distT="0" distB="0" distL="0" distR="0">
-            <wp:extent cx="4962525" cy="4962525"/>
+            <wp:extent cx="4048125" cy="4048125"/>
             <wp:effectExtent l="19050" t="0" r="9525" b="0"/>
             <wp:docPr id="3" name="Picture 2" descr="Manhathan3.jpg"/>
             <wp:cNvGraphicFramePr>
@@ -22689,7 +22826,7 @@
                   <pic:spPr>
                     <a:xfrm>
                       <a:off x="0" y="0"/>
-                      <a:ext cx="4962525" cy="4962525"/>
+                      <a:ext cx="4048125" cy="4048125"/>
                     </a:xfrm>
                     <a:prstGeom prst="rect">
                       <a:avLst/>
@@ -22708,7 +22845,7 @@
         <w:jc w:val="center"/>
       </w:pPr>
       <w:bookmarkStart w:id="27" w:name="_Ref385787489"/>
-      <w:bookmarkStart w:id="28" w:name="_Toc386093026"/>
+      <w:bookmarkStart w:id="28" w:name="_Toc386095239"/>
       <w:r>
         <w:t xml:space="preserve">Figure </w:t>
       </w:r>
@@ -22734,6 +22871,7 @@
     </w:p>
     <w:p>
       <w:r>
+        <w:lastRenderedPageBreak/>
         <w:tab/>
         <w:t>Pour chacun de ces tests</w:t>
       </w:r>
@@ -22750,7 +22888,19 @@
         <w:t>cout</w:t>
       </w:r>
       <w:r>
-        <w:t xml:space="preserve"> de notre heuristique par rapport à g(n). N</w:t>
+        <w:t xml:space="preserve"> de notre heuristique </w:t>
+      </w:r>
+      <w:r>
+        <w:t xml:space="preserve">h(n) </w:t>
+      </w:r>
+      <w:r>
+        <w:t>par rapport à g(n)</w:t>
+      </w:r>
+      <w:r>
+        <w:t xml:space="preserve"> (fixé à 1)</w:t>
+      </w:r>
+      <w:r>
+        <w:t>. N</w:t>
       </w:r>
       <w:r>
         <w:t xml:space="preserve">ous avons </w:t>
@@ -24869,7 +25019,6 @@
                 <w:color w:val="000000"/>
                 <w:lang w:eastAsia="fr-CA"/>
               </w:rPr>
-              <w:lastRenderedPageBreak/>
               <w:t>8</w:t>
             </w:r>
           </w:p>
@@ -28610,6 +28759,7 @@
           <w:noProof/>
           <w:lang w:eastAsia="fr-CA"/>
         </w:rPr>
+        <w:lastRenderedPageBreak/>
         <w:drawing>
           <wp:inline distT="0" distB="0" distL="0" distR="0">
             <wp:extent cx="4905375" cy="2743200"/>
@@ -28630,7 +28780,7 @@
         <w:pStyle w:val="Caption"/>
         <w:jc w:val="center"/>
       </w:pPr>
-      <w:bookmarkStart w:id="30" w:name="_Toc386093027"/>
+      <w:bookmarkStart w:id="30" w:name="_Toc386095240"/>
       <w:r>
         <w:t xml:space="preserve">Figure </w:t>
       </w:r>
@@ -28666,7 +28816,6 @@
           <w:noProof/>
           <w:lang w:eastAsia="fr-CA"/>
         </w:rPr>
-        <w:lastRenderedPageBreak/>
         <w:drawing>
           <wp:inline distT="0" distB="0" distL="0" distR="0">
             <wp:extent cx="4572000" cy="2743200"/>
@@ -28687,7 +28836,7 @@
         <w:pStyle w:val="Caption"/>
         <w:jc w:val="center"/>
       </w:pPr>
-      <w:bookmarkStart w:id="31" w:name="_Toc386093028"/>
+      <w:bookmarkStart w:id="31" w:name="_Toc386095241"/>
       <w:r>
         <w:t xml:space="preserve">Figure </w:t>
       </w:r>
@@ -28712,9 +28861,11 @@
       </w:r>
       <w:bookmarkEnd w:id="31"/>
     </w:p>
-    <w:p/>
     <w:p>
       <w:r>
+        <w:tab/>
+      </w:r>
+      <w:r>
         <w:t>L</w:t>
       </w:r>
       <w:r>
@@ -28825,11 +28976,18 @@
       </w:r>
       <w:proofErr w:type="spellEnd"/>
       <w:r>
-        <w:t xml:space="preserve"> demeure pratiquement stable. Cependant, c’est le nombre de pas total des chemins trouvée qui commence à augmenter grandement. Il s’agit d’un indice que les chances d’obtenir un le plus court chemin diminue.</w:t>
+        <w:t xml:space="preserve"> demeure pratiquement stable. Cependant, c’est le nombre de pas total des </w:t>
+      </w:r>
+      <w:r>
+        <w:lastRenderedPageBreak/>
+        <w:t>chemins trouvée qui commence à augmenter grandement. Il s’agit d’un indice que les chances d’obtenir un le plus court chemin diminue.</w:t>
       </w:r>
     </w:p>
     <w:p>
       <w:r>
+        <w:tab/>
+      </w:r>
+      <w:r>
         <w:t xml:space="preserve">Comme on peut le constater, </w:t>
       </w:r>
       <w:r>
@@ -28891,6 +29049,9 @@
     </w:p>
     <w:p>
       <w:r>
+        <w:tab/>
+      </w:r>
+      <w:r>
         <w:t>Le code réalisant cette analyse et placé dans l</w:t>
       </w:r>
       <w:r>
@@ -28923,7 +29084,7 @@
     <w:p>
       <w:r>
         <w:pict>
-          <v:rect id="_x0000_i1027" style="width:0;height:1.5pt" o:hralign="center" o:hrstd="t" o:hr="t" fillcolor="#a0a0a0" stroked="f"/>
+          <v:rect id="_x0000_i1029" style="width:0;height:1.5pt" o:hralign="center" o:hrstd="t" o:hr="t" fillcolor="#a0a0a0" stroked="f"/>
         </w:pict>
       </w:r>
     </w:p>
@@ -29585,7 +29746,6 @@
           <w:szCs w:val="20"/>
           <w:lang w:val="en-CA"/>
         </w:rPr>
-        <w:lastRenderedPageBreak/>
         <w:tab/>
       </w:r>
       <w:r>
@@ -32455,6 +32615,7 @@
           <w:szCs w:val="20"/>
           <w:lang w:val="en-CA"/>
         </w:rPr>
+        <w:lastRenderedPageBreak/>
         <w:tab/>
       </w:r>
       <w:r>
@@ -33788,7 +33949,7 @@
       </w:r>
       <w:r>
         <w:pict>
-          <v:rect id="_x0000_i1028" style="width:0;height:1.5pt" o:hralign="center" o:hrstd="t" o:hr="t" fillcolor="#a0a0a0" stroked="f"/>
+          <v:rect id="_x0000_i1030" style="width:0;height:1.5pt" o:hralign="center" o:hrstd="t" o:hr="t" fillcolor="#a0a0a0" stroked="f"/>
         </w:pict>
       </w:r>
       <w:r>
@@ -33799,7 +33960,7 @@
       <w:pPr>
         <w:pStyle w:val="Heading1"/>
       </w:pPr>
-      <w:bookmarkStart w:id="32" w:name="_Toc386093016"/>
+      <w:bookmarkStart w:id="32" w:name="_Toc386095229"/>
       <w:r>
         <w:lastRenderedPageBreak/>
         <w:t>Conclusion</w:t>
@@ -33810,82 +33971,142 @@
       <w:pPr>
         <w:jc w:val="left"/>
       </w:pPr>
+      <w:r>
+        <w:tab/>
+      </w:r>
+      <w:r>
+        <w:t xml:space="preserve">En résumé, nous avons choisis la </w:t>
+      </w:r>
+      <w:r>
+        <w:t>méthode</w:t>
+      </w:r>
+      <w:r>
+        <w:t xml:space="preserve"> de recherche avec l’algorithme A* pour obtenir le plus court chemin dans un environnement statique à obstacle. Nous avons </w:t>
+      </w:r>
+      <w:r>
+        <w:t>établis</w:t>
+      </w:r>
+      <w:r>
+        <w:t xml:space="preserve"> un cout de 1 par case de </w:t>
+      </w:r>
+      <w:r>
+        <w:t>déplacement</w:t>
+      </w:r>
+      <w:r>
+        <w:t>. A partir de l’</w:t>
+      </w:r>
+      <w:r>
+        <w:t>équation</w:t>
+      </w:r>
+      <w:r>
+        <w:t xml:space="preserve"> simple de l’algorithme A*, f(n)=</w:t>
+      </w:r>
+      <w:r>
+        <w:t>D</w:t>
+      </w:r>
+      <w:r>
+        <w:t xml:space="preserve">*g(n) + </w:t>
+      </w:r>
+      <w:r>
+        <w:t>D</w:t>
+      </w:r>
+      <w:r>
+        <w:t xml:space="preserve">*h(n), où </w:t>
+      </w:r>
+      <w:r>
+        <w:t>D</w:t>
+      </w:r>
+      <w:r>
+        <w:t xml:space="preserve"> </w:t>
+      </w:r>
+      <w:r>
+        <w:t>représente</w:t>
+      </w:r>
+      <w:r>
+        <w:t xml:space="preserve"> le cout minimal de </w:t>
+      </w:r>
+      <w:r>
+        <w:t>déplacement</w:t>
+      </w:r>
+      <w:r>
+        <w:t xml:space="preserve"> (</w:t>
+      </w:r>
+      <w:r>
+        <w:t>soit</w:t>
+      </w:r>
+      <w:r>
+        <w:t xml:space="preserve"> </w:t>
+      </w:r>
+      <w:r>
+        <w:t>D</w:t>
+      </w:r>
+      <w:r>
+        <w:t>=</w:t>
+      </w:r>
+      <w:r>
+        <w:t xml:space="preserve"> 1 dans notre cas), nous avons effectué une analyse de l’heuristique afin d’améliorer nos performance dans un environnement contenant une série d’obstacle formant une ligne de forme concave. </w:t>
+      </w:r>
     </w:p>
     <w:p>
       <w:pPr>
         <w:jc w:val="left"/>
       </w:pPr>
       <w:r>
-        <w:t xml:space="preserve">En résumé, nous avons choisis la </w:t>
-      </w:r>
-      <w:r>
-        <w:t>méthode</w:t>
-      </w:r>
-      <w:r>
-        <w:t xml:space="preserve"> de recherche avec l’algorithme A* pour obtenir le plus court chemin dans un environnement statique à obstacle. Nous avons </w:t>
-      </w:r>
-      <w:r>
-        <w:t>établis</w:t>
-      </w:r>
-      <w:r>
-        <w:t xml:space="preserve"> un cout de 1 par case de </w:t>
-      </w:r>
-      <w:r>
-        <w:t>déplacement</w:t>
-      </w:r>
-      <w:r>
-        <w:t>. A partir de l’</w:t>
-      </w:r>
-      <w:r>
-        <w:t>équation</w:t>
-      </w:r>
-      <w:r>
-        <w:t xml:space="preserve"> simple de l’algorithme A*, f(n)=</w:t>
+        <w:tab/>
+        <w:t xml:space="preserve">Nous avons choisis un ensemble stratégique de 450 </w:t>
+      </w:r>
+      <w:r>
+        <w:t>combinaisons</w:t>
+      </w:r>
+      <w:r>
+        <w:t xml:space="preserve"> de point de départ et de destination différente pour réaliser chacun de nos </w:t>
+      </w:r>
+      <w:r>
+        <w:t>tests</w:t>
+      </w:r>
+      <w:r>
+        <w:t xml:space="preserve"> dans lesquels nous avons fait varier le cout </w:t>
       </w:r>
       <w:r>
         <w:t>D</w:t>
       </w:r>
       <w:r>
-        <w:t xml:space="preserve">*g(n) + </w:t>
-      </w:r>
-      <w:r>
-        <w:t>D</w:t>
-      </w:r>
-      <w:r>
-        <w:t xml:space="preserve">*h(n), où </w:t>
-      </w:r>
-      <w:r>
-        <w:t>D</w:t>
-      </w:r>
-      <w:r>
         <w:t xml:space="preserve"> </w:t>
       </w:r>
       <w:r>
-        <w:t>représente</w:t>
-      </w:r>
-      <w:r>
-        <w:t xml:space="preserve"> le cout minimal de </w:t>
-      </w:r>
-      <w:r>
-        <w:t>déplacement</w:t>
-      </w:r>
-      <w:r>
-        <w:t xml:space="preserve"> (</w:t>
-      </w:r>
-      <w:r>
-        <w:t>soit</w:t>
-      </w:r>
-      <w:r>
-        <w:t xml:space="preserve"> </w:t>
-      </w:r>
-      <w:r>
-        <w:t>D</w:t>
-      </w:r>
-      <w:r>
-        <w:t>=</w:t>
-      </w:r>
-      <w:r>
-        <w:t xml:space="preserve"> 1 dans notre cas), nous avons effectué une analyse de l’heuristique afin d’améliorer nos performance dans un environnement contenant une série d’obstacle formant une ligne de forme concave. </w:t>
+        <w:t xml:space="preserve">de </w:t>
+      </w:r>
+      <w:r>
+        <w:t>l’heuristique</w:t>
+      </w:r>
+      <w:r>
+        <w:t xml:space="preserve"> h(n)</w:t>
+      </w:r>
+      <w:r>
+        <w:t xml:space="preserve">. </w:t>
+      </w:r>
+      <w:r>
+        <w:t xml:space="preserve">Nous avons obtenue un </w:t>
+      </w:r>
+      <w:r>
+        <w:t>résultat</w:t>
+      </w:r>
+      <w:r>
+        <w:t xml:space="preserve"> optimale en chance d’obtenir le plus court chemin et en rapidité d’</w:t>
+      </w:r>
+      <w:r>
+        <w:t>exécution</w:t>
+      </w:r>
+      <w:r>
+        <w:t xml:space="preserve"> avec la formule f(n)= 1*g(n</w:t>
+      </w:r>
+      <w:proofErr w:type="gramStart"/>
+      <w:r>
+        <w:t>)+</w:t>
+      </w:r>
+      <w:proofErr w:type="gramEnd"/>
+      <w:r>
+        <w:t xml:space="preserve">1.2*h(n). </w:t>
       </w:r>
     </w:p>
     <w:p>
@@ -33894,19 +34115,22 @@
       </w:pPr>
       <w:r>
         <w:tab/>
-        <w:t xml:space="preserve">Nous avons choisis un ensemble stratégique de 450 </w:t>
-      </w:r>
-      <w:r>
-        <w:t>combinaisons</w:t>
-      </w:r>
-      <w:r>
-        <w:t xml:space="preserve"> de point de départ et de destination différente pour réaliser chacun de nos </w:t>
-      </w:r>
-      <w:r>
-        <w:t>tests</w:t>
-      </w:r>
-      <w:r>
-        <w:t xml:space="preserve"> dans lesquels nous avons fait varier le cout </w:t>
+        <w:t xml:space="preserve">Nous aurions pu </w:t>
+      </w:r>
+      <w:r>
+        <w:t>améliorer</w:t>
+      </w:r>
+      <w:r>
+        <w:t xml:space="preserve"> la </w:t>
+      </w:r>
+      <w:r>
+        <w:t>précision</w:t>
+      </w:r>
+      <w:r>
+        <w:t xml:space="preserve"> de la formule en reprenant l’analyse </w:t>
+      </w:r>
+      <w:r>
+        <w:t xml:space="preserve">de </w:t>
       </w:r>
       <w:r>
         <w:t>D</w:t>
@@ -33915,39 +34139,10 @@
         <w:t xml:space="preserve"> </w:t>
       </w:r>
       <w:r>
-        <w:t xml:space="preserve">de </w:t>
-      </w:r>
-      <w:r>
-        <w:t>l’heuristique</w:t>
-      </w:r>
-      <w:r>
-        <w:t xml:space="preserve"> h(n)</w:t>
-      </w:r>
-      <w:r>
-        <w:t xml:space="preserve">. </w:t>
-      </w:r>
-      <w:r>
-        <w:t xml:space="preserve">Nous avons obtenue un </w:t>
-      </w:r>
-      <w:r>
-        <w:t>résultat</w:t>
-      </w:r>
-      <w:r>
-        <w:t xml:space="preserve"> optimale en chance d’obtenir le plus court chemin et en rapidité d’</w:t>
-      </w:r>
-      <w:r>
-        <w:t>exécution</w:t>
-      </w:r>
-      <w:r>
-        <w:t xml:space="preserve"> avec la formule f(n)= 1*g(n</w:t>
-      </w:r>
-      <w:proofErr w:type="gramStart"/>
-      <w:r>
-        <w:t>)+</w:t>
-      </w:r>
-      <w:proofErr w:type="gramEnd"/>
-      <w:r>
-        <w:t xml:space="preserve">1.2*h(n). </w:t>
+        <w:t>entre</w:t>
+      </w:r>
+      <w:r>
+        <w:t xml:space="preserve"> 1.0 et 1.4  tout en diminuant son incrémentation. Également, nous aurions pu réaliser un test sur l’ensemble de toutes les combinaisons possibles de point de départ et destination du terrain, mais le temps d’analyse aurait été significativement plus long.</w:t>
       </w:r>
     </w:p>
     <w:p>
@@ -33956,40 +34151,7 @@
       </w:pPr>
       <w:r>
         <w:tab/>
-        <w:t xml:space="preserve">Nous aurions pu </w:t>
-      </w:r>
-      <w:r>
-        <w:t>améliorer</w:t>
-      </w:r>
-      <w:r>
-        <w:t xml:space="preserve"> la </w:t>
-      </w:r>
-      <w:r>
-        <w:t>précision</w:t>
-      </w:r>
-      <w:r>
-        <w:t xml:space="preserve"> de la formule en reprenant l’analyse </w:t>
-      </w:r>
-      <w:r>
-        <w:t xml:space="preserve">de </w:t>
-      </w:r>
-      <w:r>
-        <w:t>D</w:t>
-      </w:r>
-      <w:r>
-        <w:t xml:space="preserve"> </w:t>
-      </w:r>
-      <w:r>
-        <w:t>entre</w:t>
-      </w:r>
-      <w:r>
-        <w:t xml:space="preserve"> 1.0 et 1.4  tout en diminuant son incrémentation. Également, nous aurions pu réaliser un test sur l’ensemble de toutes les combinaisons possibles de point de départ et destination du terrain, mais le temps d’analyse aurait été significativement plus long.</w:t>
-      </w:r>
-    </w:p>
-    <w:p>
-      <w:pPr>
-        <w:jc w:val="left"/>
-      </w:pPr>
+      </w:r>
       <w:r>
         <w:t xml:space="preserve">Il existe </w:t>
       </w:r>
@@ -34111,7 +34273,7 @@
       </w:pPr>
       <w:r>
         <w:pict>
-          <v:rect id="_x0000_i1029" style="width:0;height:1.5pt" o:hralign="center" o:hrstd="t" o:hr="t" fillcolor="#a0a0a0" stroked="f"/>
+          <v:rect id="_x0000_i1031" style="width:0;height:1.5pt" o:hralign="center" o:hrstd="t" o:hr="t" fillcolor="#a0a0a0" stroked="f"/>
         </w:pict>
       </w:r>
     </w:p>
@@ -36803,7 +36965,6 @@
           <w:szCs w:val="20"/>
           <w:lang w:val="en-CA"/>
         </w:rPr>
-        <w:lastRenderedPageBreak/>
         <w:tab/>
       </w:r>
       <w:r>
@@ -36885,6 +37046,7 @@
           <w:szCs w:val="20"/>
           <w:lang w:val="en-CA"/>
         </w:rPr>
+        <w:lastRenderedPageBreak/>
         <w:tab/>
       </w:r>
       <w:r>
@@ -37574,7 +37736,7 @@
       </w:pPr>
       <w:r>
         <w:pict>
-          <v:rect id="_x0000_i1030" style="width:0;height:1.5pt" o:hralign="center" o:hrstd="t" o:hr="t" fillcolor="#a0a0a0" stroked="f"/>
+          <v:rect id="_x0000_i1032" style="width:0;height:1.5pt" o:hralign="center" o:hrstd="t" o:hr="t" fillcolor="#a0a0a0" stroked="f"/>
         </w:pict>
       </w:r>
     </w:p>
@@ -37590,85 +37752,121 @@
       <w:pPr>
         <w:pStyle w:val="Heading1"/>
       </w:pPr>
-      <w:bookmarkStart w:id="33" w:name="_Toc386093017"/>
+      <w:bookmarkStart w:id="33" w:name="_Toc386095230"/>
       <w:r>
         <w:lastRenderedPageBreak/>
         <w:t>Références</w:t>
       </w:r>
       <w:bookmarkEnd w:id="33"/>
+    </w:p>
+    <w:p>
+      <w:pPr>
+        <w:pStyle w:val="ListParagraph"/>
+      </w:pPr>
+      <w:r>
+        <w:t xml:space="preserve">Site web : </w:t>
+      </w:r>
+      <w:r>
+        <w:t>http://www.cokeandcode.com/main/tutorials/path-finding/</w:t>
+      </w:r>
+      <w:r>
+        <w:t xml:space="preserve">, accédé le </w:t>
+      </w:r>
+      <w:r>
+        <w:t>17</w:t>
+      </w:r>
+      <w:r>
+        <w:t xml:space="preserve"> </w:t>
+      </w:r>
+      <w:r>
+        <w:t>mars</w:t>
+      </w:r>
+      <w:r>
+        <w:t xml:space="preserve"> 2014.</w:t>
+      </w:r>
+    </w:p>
+    <w:p>
+      <w:pPr>
+        <w:pStyle w:val="ListParagraph"/>
+      </w:pPr>
+      <w:bookmarkStart w:id="34" w:name="_Ref386094995"/>
+      <w:r>
+        <w:t>Site web :</w:t>
+      </w:r>
+      <w:r>
+        <w:t xml:space="preserve"> </w:t>
+      </w:r>
+      <w:r>
+        <w:t>http://theory.stanford.edu/~amitp/GameProgramming/Heuristics.html</w:t>
+      </w:r>
+      <w:r>
+        <w:t xml:space="preserve">, accédé le </w:t>
+      </w:r>
+      <w:r>
+        <w:t>15</w:t>
+      </w:r>
+      <w:r>
+        <w:t xml:space="preserve"> </w:t>
+      </w:r>
+      <w:r>
+        <w:t>avril</w:t>
+      </w:r>
+      <w:r>
+        <w:t xml:space="preserve"> 2014.</w:t>
+      </w:r>
+      <w:bookmarkEnd w:id="34"/>
+    </w:p>
+    <w:p>
+      <w:pPr>
+        <w:pStyle w:val="ListParagraph"/>
+      </w:pPr>
+      <w:r>
+        <w:t xml:space="preserve">Site web : </w:t>
+      </w:r>
+      <w:r>
+        <w:t xml:space="preserve">http://realtimecollisiondetection.net/blog/?p=56, accédé le </w:t>
+      </w:r>
+      <w:r>
+        <w:t>19</w:t>
+      </w:r>
+      <w:r>
+        <w:t xml:space="preserve"> </w:t>
+      </w:r>
+      <w:r>
+        <w:t>avril</w:t>
+      </w:r>
+      <w:r>
+        <w:t xml:space="preserve"> 2014.</w:t>
+      </w:r>
+    </w:p>
+    <w:p>
+      <w:pPr>
+        <w:pStyle w:val="ListParagraph"/>
+      </w:pPr>
+      <w:r>
+        <w:t xml:space="preserve">Site web : http://fr.wikipedia.org/wiki/Algorithme_de_recherche_best-first, accédé le </w:t>
+      </w:r>
+      <w:r>
+        <w:t>19</w:t>
+      </w:r>
+      <w:r>
+        <w:t xml:space="preserve"> </w:t>
+      </w:r>
+      <w:r>
+        <w:t>avril</w:t>
+      </w:r>
+      <w:r>
+        <w:t xml:space="preserve"> 2014.</w:t>
+      </w:r>
     </w:p>
     <w:p>
       <w:pPr>
         <w:pStyle w:val="ListParagraph"/>
         <w:numPr>
           <w:ilvl w:val="0"/>
-          <w:numId w:val="3"/>
+          <w:numId w:val="0"/>
         </w:numPr>
-      </w:pPr>
-      <w:r>
-        <w:t xml:space="preserve">Site web : </w:t>
-      </w:r>
-      <w:r>
-        <w:rPr>
-          <w:i/>
-        </w:rPr>
-        <w:t>https://github.com/samwdon/AntColonyOptimization</w:t>
-      </w:r>
-      <w:r>
-        <w:t>, accédé le 28 f</w:t>
-      </w:r>
-      <w:r>
-        <w:t>évrier 2014.</w:t>
-      </w:r>
-    </w:p>
-    <w:p>
-      <w:pPr>
-        <w:pStyle w:val="ListParagraph"/>
-        <w:numPr>
-          <w:ilvl w:val="0"/>
-          <w:numId w:val="3"/>
-        </w:numPr>
-      </w:pPr>
-      <w:r>
-        <w:t>Site web :</w:t>
-      </w:r>
-      <w:r>
-        <w:t xml:space="preserve"> </w:t>
-      </w:r>
-      <w:r>
-        <w:rPr>
-          <w:i/>
-        </w:rPr>
-        <w:t>http://www.epi.asso.fr/revue/articles/a0309b.htm</w:t>
-      </w:r>
-      <w:r>
-        <w:t>, accédé le 28 février 2014.</w:t>
-      </w:r>
-    </w:p>
-    <w:p>
-      <w:pPr>
-        <w:pStyle w:val="ListParagraph"/>
-        <w:numPr>
-          <w:ilvl w:val="0"/>
-          <w:numId w:val="3"/>
-        </w:numPr>
-        <w:rPr>
-          <w:lang w:val="en-CA"/>
-        </w:rPr>
-      </w:pPr>
-      <w:r>
-        <w:rPr>
-          <w:lang w:val="en-CA"/>
-        </w:rPr>
-        <w:t>Site web : http://realtimecollisiondetection.net/blog/?p=56</w:t>
-      </w:r>
-    </w:p>
-    <w:p>
-      <w:pPr>
-        <w:pStyle w:val="ListParagraph"/>
-        <w:rPr>
-          <w:lang w:val="en-CA"/>
-        </w:rPr>
+        <w:ind w:left="1440"/>
       </w:pPr>
     </w:p>
     <w:sectPr>
@@ -37731,7 +37929,7 @@
             <w:rPr>
               <w:noProof/>
             </w:rPr>
-            <w:t>17</w:t>
+            <w:t>15</w:t>
           </w:r>
         </w:fldSimple>
       </w:p>
@@ -37986,6 +38184,96 @@
     </w:lvl>
   </w:abstractNum>
   <w:abstractNum w:abstractNumId="2">
+    <w:nsid w:val="47165226"/>
+    <w:multiLevelType w:val="hybridMultilevel"/>
+    <w:tmpl w:val="9BE2D0D2"/>
+    <w:lvl w:ilvl="0" w:tplc="173A7EF2">
+      <w:start w:val="1"/>
+      <w:numFmt w:val="decimal"/>
+      <w:pStyle w:val="ListParagraph"/>
+      <w:lvlText w:val="[%1]"/>
+      <w:lvlJc w:val="left"/>
+      <w:pPr>
+        <w:ind w:left="360" w:hanging="360"/>
+      </w:pPr>
+      <w:rPr>
+        <w:rFonts w:hint="default"/>
+      </w:rPr>
+    </w:lvl>
+    <w:lvl w:ilvl="1" w:tplc="0C0C0019" w:tentative="1">
+      <w:start w:val="1"/>
+      <w:numFmt w:val="lowerLetter"/>
+      <w:lvlText w:val="%2."/>
+      <w:lvlJc w:val="left"/>
+      <w:pPr>
+        <w:ind w:left="1080" w:hanging="360"/>
+      </w:pPr>
+    </w:lvl>
+    <w:lvl w:ilvl="2" w:tplc="0C0C001B" w:tentative="1">
+      <w:start w:val="1"/>
+      <w:numFmt w:val="lowerRoman"/>
+      <w:lvlText w:val="%3."/>
+      <w:lvlJc w:val="right"/>
+      <w:pPr>
+        <w:ind w:left="1800" w:hanging="180"/>
+      </w:pPr>
+    </w:lvl>
+    <w:lvl w:ilvl="3" w:tplc="0C0C000F" w:tentative="1">
+      <w:start w:val="1"/>
+      <w:numFmt w:val="decimal"/>
+      <w:lvlText w:val="%4."/>
+      <w:lvlJc w:val="left"/>
+      <w:pPr>
+        <w:ind w:left="2520" w:hanging="360"/>
+      </w:pPr>
+    </w:lvl>
+    <w:lvl w:ilvl="4" w:tplc="0C0C0019" w:tentative="1">
+      <w:start w:val="1"/>
+      <w:numFmt w:val="lowerLetter"/>
+      <w:lvlText w:val="%5."/>
+      <w:lvlJc w:val="left"/>
+      <w:pPr>
+        <w:ind w:left="3240" w:hanging="360"/>
+      </w:pPr>
+    </w:lvl>
+    <w:lvl w:ilvl="5" w:tplc="0C0C001B" w:tentative="1">
+      <w:start w:val="1"/>
+      <w:numFmt w:val="lowerRoman"/>
+      <w:lvlText w:val="%6."/>
+      <w:lvlJc w:val="right"/>
+      <w:pPr>
+        <w:ind w:left="3960" w:hanging="180"/>
+      </w:pPr>
+    </w:lvl>
+    <w:lvl w:ilvl="6" w:tplc="0C0C000F" w:tentative="1">
+      <w:start w:val="1"/>
+      <w:numFmt w:val="decimal"/>
+      <w:lvlText w:val="%7."/>
+      <w:lvlJc w:val="left"/>
+      <w:pPr>
+        <w:ind w:left="4680" w:hanging="360"/>
+      </w:pPr>
+    </w:lvl>
+    <w:lvl w:ilvl="7" w:tplc="0C0C0019" w:tentative="1">
+      <w:start w:val="1"/>
+      <w:numFmt w:val="lowerLetter"/>
+      <w:lvlText w:val="%8."/>
+      <w:lvlJc w:val="left"/>
+      <w:pPr>
+        <w:ind w:left="5400" w:hanging="360"/>
+      </w:pPr>
+    </w:lvl>
+    <w:lvl w:ilvl="8" w:tplc="0C0C001B" w:tentative="1">
+      <w:start w:val="1"/>
+      <w:numFmt w:val="lowerRoman"/>
+      <w:lvlText w:val="%9."/>
+      <w:lvlJc w:val="right"/>
+      <w:pPr>
+        <w:ind w:left="6120" w:hanging="180"/>
+      </w:pPr>
+    </w:lvl>
+  </w:abstractNum>
+  <w:abstractNum w:abstractNumId="3">
     <w:nsid w:val="7A7E196F"/>
     <w:multiLevelType w:val="multilevel"/>
     <w:tmpl w:val="10090025"/>
@@ -38080,7 +38368,7 @@
       </w:pPr>
     </w:lvl>
   </w:abstractNum>
-  <w:abstractNum w:abstractNumId="3">
+  <w:abstractNum w:abstractNumId="4">
     <w:nsid w:val="7CFB7DBB"/>
     <w:multiLevelType w:val="hybridMultilevel"/>
     <w:tmpl w:val="06F890C0"/>
@@ -38170,7 +38458,7 @@
     </w:lvl>
   </w:abstractNum>
   <w:num w:numId="1">
-    <w:abstractNumId w:val="3"/>
+    <w:abstractNumId w:val="4"/>
   </w:num>
   <w:num w:numId="2">
     <w:abstractNumId w:val="1"/>
@@ -38179,6 +38467,9 @@
     <w:abstractNumId w:val="0"/>
   </w:num>
   <w:num w:numId="4">
+    <w:abstractNumId w:val="3"/>
+  </w:num>
+  <w:num w:numId="5">
     <w:abstractNumId w:val="2"/>
   </w:num>
 </w:numbering>
@@ -38355,14 +38646,15 @@
     <w:link w:val="Heading1Char"/>
     <w:uiPriority w:val="9"/>
     <w:qFormat/>
-    <w:rsid w:val="000E71FF"/>
+    <w:rsid w:val="00807E18"/>
     <w:pPr>
       <w:keepNext/>
       <w:keepLines/>
       <w:numPr>
         <w:numId w:val="4"/>
       </w:numPr>
-      <w:spacing w:before="480" w:after="0"/>
+      <w:spacing w:before="720" w:after="360"/>
+      <w:ind w:left="431" w:hanging="431"/>
       <w:outlineLvl w:val="0"/>
     </w:pPr>
     <w:rPr>
@@ -38382,7 +38674,7 @@
     <w:uiPriority w:val="9"/>
     <w:unhideWhenUsed/>
     <w:qFormat/>
-    <w:rsid w:val="000E71FF"/>
+    <w:rsid w:val="00807E18"/>
     <w:pPr>
       <w:keepNext/>
       <w:keepLines/>
@@ -38390,7 +38682,8 @@
         <w:ilvl w:val="1"/>
         <w:numId w:val="4"/>
       </w:numPr>
-      <w:spacing w:before="200" w:after="0"/>
+      <w:spacing w:before="480" w:after="240"/>
+      <w:ind w:left="578" w:hanging="578"/>
       <w:outlineLvl w:val="1"/>
     </w:pPr>
     <w:rPr>
@@ -38596,6 +38889,7 @@
   <w:style w:type="character" w:default="1" w:styleId="DefaultParagraphFont">
     <w:name w:val="Default Paragraph Font"/>
     <w:uiPriority w:val="1"/>
+    <w:semiHidden/>
     <w:unhideWhenUsed/>
   </w:style>
   <w:style w:type="table" w:default="1" w:styleId="TableNormal">
@@ -38680,7 +38974,7 @@
     <w:basedOn w:val="DefaultParagraphFont"/>
     <w:link w:val="Heading1"/>
     <w:uiPriority w:val="9"/>
-    <w:rsid w:val="000E71FF"/>
+    <w:rsid w:val="00807E18"/>
     <w:rPr>
       <w:rFonts w:asciiTheme="majorHAnsi" w:eastAsiaTheme="majorEastAsia" w:hAnsiTheme="majorHAnsi" w:cstheme="majorBidi"/>
       <w:b/>
@@ -38750,7 +39044,7 @@
     <w:basedOn w:val="DefaultParagraphFont"/>
     <w:link w:val="Heading2"/>
     <w:uiPriority w:val="9"/>
-    <w:rsid w:val="000E71FF"/>
+    <w:rsid w:val="00807E18"/>
     <w:rPr>
       <w:rFonts w:asciiTheme="majorHAnsi" w:eastAsiaTheme="majorEastAsia" w:hAnsiTheme="majorHAnsi" w:cstheme="majorBidi"/>
       <w:b/>
@@ -38765,9 +39059,11 @@
     <w:basedOn w:val="Normal"/>
     <w:uiPriority w:val="34"/>
     <w:qFormat/>
-    <w:rsid w:val="0056467F"/>
+    <w:rsid w:val="001B1563"/>
     <w:pPr>
-      <w:ind w:left="720"/>
+      <w:numPr>
+        <w:numId w:val="5"/>
+      </w:numPr>
       <w:contextualSpacing/>
     </w:pPr>
   </w:style>
@@ -39259,23 +39555,23 @@
           </c:yVal>
           <c:smooth val="1"/>
         </c:ser>
-        <c:axId val="38137216"/>
-        <c:axId val="38140544"/>
+        <c:axId val="65625088"/>
+        <c:axId val="66396928"/>
       </c:scatterChart>
       <c:valAx>
-        <c:axId val="38137216"/>
+        <c:axId val="65625088"/>
         <c:scaling>
           <c:orientation val="minMax"/>
         </c:scaling>
         <c:axPos val="b"/>
         <c:numFmt formatCode="General" sourceLinked="1"/>
         <c:tickLblPos val="nextTo"/>
-        <c:crossAx val="38140544"/>
+        <c:crossAx val="66396928"/>
         <c:crosses val="autoZero"/>
         <c:crossBetween val="midCat"/>
       </c:valAx>
       <c:valAx>
-        <c:axId val="38140544"/>
+        <c:axId val="66396928"/>
         <c:scaling>
           <c:orientation val="minMax"/>
         </c:scaling>
@@ -39283,7 +39579,7 @@
         <c:majorGridlines/>
         <c:numFmt formatCode="General" sourceLinked="1"/>
         <c:tickLblPos val="nextTo"/>
-        <c:crossAx val="38137216"/>
+        <c:crossAx val="65625088"/>
         <c:crosses val="autoZero"/>
         <c:crossBetween val="midCat"/>
       </c:valAx>
@@ -39299,6 +39595,7 @@
 
 <file path=word/charts/chart2.xml><?xml version="1.0" encoding="utf-8"?>
 <c:chartSpace xmlns:c="http://schemas.openxmlformats.org/drawingml/2006/chart" xmlns:a="http://schemas.openxmlformats.org/drawingml/2006/main" xmlns:r="http://schemas.openxmlformats.org/officeDocument/2006/relationships">
+  <c:date1904 val="1"/>
   <c:lang val="fr-CA"/>
   <c:chart>
     <c:title/>
@@ -39496,23 +39793,23 @@
           </c:yVal>
           <c:smooth val="1"/>
         </c:ser>
-        <c:axId val="42429824"/>
-        <c:axId val="43650048"/>
+        <c:axId val="66421120"/>
+        <c:axId val="66422656"/>
       </c:scatterChart>
       <c:valAx>
-        <c:axId val="42429824"/>
+        <c:axId val="66421120"/>
         <c:scaling>
           <c:orientation val="minMax"/>
         </c:scaling>
         <c:axPos val="b"/>
         <c:numFmt formatCode="General" sourceLinked="1"/>
         <c:tickLblPos val="nextTo"/>
-        <c:crossAx val="43650048"/>
+        <c:crossAx val="66422656"/>
         <c:crosses val="autoZero"/>
         <c:crossBetween val="midCat"/>
       </c:valAx>
       <c:valAx>
-        <c:axId val="43650048"/>
+        <c:axId val="66422656"/>
         <c:scaling>
           <c:orientation val="minMax"/>
         </c:scaling>
@@ -39520,7 +39817,7 @@
         <c:majorGridlines/>
         <c:numFmt formatCode="General" sourceLinked="1"/>
         <c:tickLblPos val="nextTo"/>
-        <c:crossAx val="42429824"/>
+        <c:crossAx val="66421120"/>
         <c:crosses val="autoZero"/>
         <c:crossBetween val="midCat"/>
       </c:valAx>
@@ -39841,7 +40138,7 @@
 </file>
 
 <file path=customXml/itemProps2.xml><?xml version="1.0" encoding="utf-8"?>
-<ds:datastoreItem xmlns:ds="http://schemas.openxmlformats.org/officeDocument/2006/customXml" ds:itemID="{7834C6FF-45F3-47FC-99CD-C5D118C0DB37}">
+<ds:datastoreItem xmlns:ds="http://schemas.openxmlformats.org/officeDocument/2006/customXml" ds:itemID="{13F1600F-BA8F-4A77-AF40-1FE2F447A625}">
   <ds:schemaRefs>
     <ds:schemaRef ds:uri="http://schemas.openxmlformats.org/officeDocument/2006/bibliography"/>
   </ds:schemaRefs>

</xml_diff>

<commit_message>
Correction orthographe dans rapport
</commit_message>
<xml_diff>
--- a/INF1183_Hiver2014_projet_GPLOUFFE_JPGauthier_JBassompierrre.docx
+++ b/INF1183_Hiver2014_projet_GPLOUFFE_JPGauthier_JBassompierrre.docx
@@ -2448,7 +2448,10 @@
         <w:t xml:space="preserve"> pouvant avoir des obstacles. </w:t>
       </w:r>
       <w:r>
-        <w:t xml:space="preserve">L’objectif de cette </w:t>
+        <w:t>L’objectif de cet</w:t>
+      </w:r>
+      <w:r>
+        <w:t xml:space="preserve"> </w:t>
       </w:r>
       <w:r>
         <w:t>l’agent est de</w:t>
@@ -2552,13 +2555,23 @@
         <w:t xml:space="preserve">et </w:t>
       </w:r>
       <w:r>
-        <w:t xml:space="preserve">l’heuristique utilisé dans notre analyse: Le chemin de </w:t>
-      </w:r>
-      <w:proofErr w:type="spellStart"/>
-      <w:r>
-        <w:t>Mahanttan</w:t>
-      </w:r>
-      <w:proofErr w:type="spellEnd"/>
+        <w:t>l’heuristique utilisé dans notre analyse: L</w:t>
+      </w:r>
+      <w:r>
+        <w:t>a</w:t>
+      </w:r>
+      <w:r>
+        <w:t xml:space="preserve"> </w:t>
+      </w:r>
+      <w:r>
+        <w:t>distance</w:t>
+      </w:r>
+      <w:r>
+        <w:t xml:space="preserve"> de </w:t>
+      </w:r>
+      <w:r>
+        <w:t>Manhattan</w:t>
+      </w:r>
       <w:r>
         <w:t xml:space="preserve">. </w:t>
       </w:r>
@@ -2569,22 +2582,49 @@
         <w:t xml:space="preserve">ne analyse sera </w:t>
       </w:r>
       <w:r>
+        <w:t xml:space="preserve">finalement </w:t>
+      </w:r>
+      <w:r>
         <w:t>réalisée</w:t>
       </w:r>
       <w:r>
-        <w:t xml:space="preserve"> en fonction de </w:t>
-      </w:r>
-      <w:r>
-        <w:t>différent poids donné à</w:t>
+        <w:t xml:space="preserve"> en fonction de</w:t>
+      </w:r>
+      <w:r>
+        <w:t>s</w:t>
       </w:r>
       <w:r>
         <w:t xml:space="preserve"> </w:t>
       </w:r>
       <w:r>
+        <w:t>différent</w:t>
+      </w:r>
+      <w:r>
+        <w:t>s</w:t>
+      </w:r>
+      <w:r>
+        <w:t xml:space="preserve"> poids donné à</w:t>
+      </w:r>
+      <w:r>
+        <w:t xml:space="preserve"> </w:t>
+      </w:r>
+      <w:r>
         <w:t>l’</w:t>
       </w:r>
       <w:r>
-        <w:t>heuristique.</w:t>
+        <w:t>heuristique</w:t>
+      </w:r>
+      <w:r>
+        <w:t xml:space="preserve"> afin d</w:t>
+      </w:r>
+      <w:r>
+        <w:t>’o</w:t>
+      </w:r>
+      <w:r>
+        <w:t>btenir la valeur optimale pour améliorer les performances de notre agent</w:t>
+      </w:r>
+      <w:r>
+        <w:t>.</w:t>
       </w:r>
     </w:p>
     <w:p>
@@ -2663,7 +2703,13 @@
     <w:p>
       <w:r>
         <w:tab/>
-        <w:t xml:space="preserve">L’objectif principale de l’agent est de trouvée le chemin le plus court entre un point départ et d’arrivée. </w:t>
+        <w:t>L’objectif pri</w:t>
+      </w:r>
+      <w:r>
+        <w:t>ncipale de l’agent est de trouver</w:t>
+      </w:r>
+      <w:r>
+        <w:t xml:space="preserve"> le chemin le plus court entre un point départ et d’arrivé. </w:t>
       </w:r>
       <w:r>
         <w:t>Également</w:t>
@@ -2672,16 +2718,25 @@
         <w:t xml:space="preserve">, il doit pouvoir trouver ce chemin rapidement, et donc </w:t>
       </w:r>
       <w:r>
-        <w:t>essayé un minimum de case</w:t>
-      </w:r>
-      <w:r>
-        <w:t xml:space="preserve"> de </w:t>
-      </w:r>
-      <w:r>
-        <w:t>l’environnement</w:t>
-      </w:r>
-      <w:r>
-        <w:t xml:space="preserve"> dans sa recherche</w:t>
+        <w:t>essayer</w:t>
+      </w:r>
+      <w:r>
+        <w:t xml:space="preserve"> </w:t>
+      </w:r>
+      <w:r>
+        <w:t>de minimiser le nombre</w:t>
+      </w:r>
+      <w:r>
+        <w:t xml:space="preserve"> de case</w:t>
+      </w:r>
+      <w:r>
+        <w:t xml:space="preserve"> </w:t>
+      </w:r>
+      <w:r>
+        <w:t xml:space="preserve">exploré </w:t>
+      </w:r>
+      <w:r>
+        <w:t>dans sa recherche</w:t>
       </w:r>
       <w:r>
         <w:t>.</w:t>
@@ -2705,25 +2760,46 @@
         <w:t xml:space="preserve">Il s’agit d’un terrain de tuile </w:t>
       </w:r>
       <w:r>
-        <w:t xml:space="preserve">à deux dimension </w:t>
+        <w:t>à deux dimension</w:t>
+      </w:r>
+      <w:r>
+        <w:t>s</w:t>
+      </w:r>
+      <w:r>
+        <w:t xml:space="preserve"> </w:t>
       </w:r>
       <w:r>
         <w:t xml:space="preserve">pouvant être </w:t>
       </w:r>
       <w:r>
-        <w:t>considérer</w:t>
-      </w:r>
-      <w:r>
-        <w:t xml:space="preserve"> comme un graphe dont les cases sont les nœuds et dont les </w:t>
+        <w:t>considér</w:t>
+      </w:r>
+      <w:r>
+        <w:t>é</w:t>
+      </w:r>
+      <w:r>
+        <w:t xml:space="preserve"> comme un graphe d</w:t>
+      </w:r>
+      <w:r>
+        <w:t>ont les cases sont les nœuds avec d</w:t>
+      </w:r>
+      <w:r>
+        <w:t xml:space="preserve">es </w:t>
       </w:r>
       <w:r>
         <w:t>arêtes</w:t>
       </w:r>
       <w:r>
-        <w:t xml:space="preserve"> sont placé entre les tuiles adjacente. </w:t>
-      </w:r>
-      <w:r>
-        <w:t xml:space="preserve">Les cases case peuvent contenir des </w:t>
+        <w:t xml:space="preserve"> placé entre les tuiles adjacente</w:t>
+      </w:r>
+      <w:r>
+        <w:t>s</w:t>
+      </w:r>
+      <w:r>
+        <w:t xml:space="preserve">. </w:t>
+      </w:r>
+      <w:r>
+        <w:t xml:space="preserve">Les cases peuvent contenir des </w:t>
       </w:r>
       <w:r>
         <w:t>obstacles</w:t>
@@ -2738,13 +2814,31 @@
         <w:t xml:space="preserve"> sont </w:t>
       </w:r>
       <w:r>
-        <w:t>représenter</w:t>
-      </w:r>
-      <w:r>
-        <w:t xml:space="preserve"> en noir avec un arbre vert au centre et les espace libre sont </w:t>
-      </w:r>
-      <w:r>
-        <w:t>représenter</w:t>
+        <w:t>représent</w:t>
+      </w:r>
+      <w:r>
+        <w:t>é</w:t>
+      </w:r>
+      <w:r>
+        <w:t xml:space="preserve"> en noir avec un arbre vert au centre et les espace</w:t>
+      </w:r>
+      <w:r>
+        <w:t>s</w:t>
+      </w:r>
+      <w:r>
+        <w:t xml:space="preserve"> libre</w:t>
+      </w:r>
+      <w:r>
+        <w:t>s</w:t>
+      </w:r>
+      <w:r>
+        <w:t xml:space="preserve"> sont </w:t>
+      </w:r>
+      <w:r>
+        <w:t>représent</w:t>
+      </w:r>
+      <w:r>
+        <w:t>é</w:t>
       </w:r>
       <w:r>
         <w:t xml:space="preserve"> par de l’herbe verte. L’agent est </w:t>
@@ -2774,13 +2868,25 @@
         <w:t>apparait</w:t>
       </w:r>
       <w:r>
-        <w:t xml:space="preserve"> l’agent, alors que la case d’arriver e</w:t>
+        <w:t xml:space="preserve"> l’agent, alors que la case arrivé</w:t>
+      </w:r>
+      <w:r>
+        <w:t>e</w:t>
+      </w:r>
+      <w:r>
+        <w:t xml:space="preserve"> e</w:t>
       </w:r>
       <w:r>
         <w:t>s</w:t>
       </w:r>
       <w:r>
-        <w:t>t la case au-dessus de laquelle se trouve notre curseur souris</w:t>
+        <w:t xml:space="preserve">t </w:t>
+      </w:r>
+      <w:r>
+        <w:t>celle</w:t>
+      </w:r>
+      <w:r>
+        <w:t xml:space="preserve"> au-dessus de laquelle se trouve notre curseur souris</w:t>
       </w:r>
       <w:r>
         <w:t xml:space="preserve"> (non </w:t>
@@ -2789,6 +2895,30 @@
         <w:t>représenté</w:t>
       </w:r>
       <w:r>
+        <w:t xml:space="preserve"> dans la </w:t>
+      </w:r>
+      <w:r>
+        <w:fldChar w:fldCharType="begin"/>
+      </w:r>
+      <w:r>
+        <w:instrText xml:space="preserve"> REF _Ref386110162 \h </w:instrText>
+      </w:r>
+      <w:r>
+        <w:fldChar w:fldCharType="separate"/>
+      </w:r>
+      <w:r>
+        <w:t xml:space="preserve">Figure </w:t>
+      </w:r>
+      <w:r>
+        <w:rPr>
+          <w:noProof/>
+        </w:rPr>
+        <w:t>1</w:t>
+      </w:r>
+      <w:r>
+        <w:fldChar w:fldCharType="end"/>
+      </w:r>
+      <w:r>
         <w:t xml:space="preserve">). Dans notre environnement de test, les obstacles sont </w:t>
       </w:r>
       <w:r>
@@ -2813,7 +2943,10 @@
         <w:t>éviter</w:t>
       </w:r>
       <w:r>
-        <w:t xml:space="preserve"> à moindre cout pour trouver la solution du plus court chemin.</w:t>
+        <w:t xml:space="preserve"> à moindre coû</w:t>
+      </w:r>
+      <w:r>
+        <w:t>t pour trouver la solution du plus court chemin.</w:t>
       </w:r>
     </w:p>
     <w:p>
@@ -2879,6 +3012,7 @@
         <w:jc w:val="center"/>
       </w:pPr>
       <w:bookmarkStart w:id="4" w:name="_Toc386095231"/>
+      <w:bookmarkStart w:id="5" w:name="_Ref386110162"/>
       <w:r>
         <w:t xml:space="preserve">Figure </w:t>
       </w:r>
@@ -2890,6 +3024,7 @@
           <w:t>1</w:t>
         </w:r>
       </w:fldSimple>
+      <w:bookmarkEnd w:id="5"/>
       <w:r>
         <w:t xml:space="preserve"> : Le terrain et l'agent</w:t>
       </w:r>
@@ -2899,19 +3034,37 @@
       <w:pPr>
         <w:pStyle w:val="Heading2"/>
       </w:pPr>
-      <w:bookmarkStart w:id="5" w:name="_Toc386095221"/>
+      <w:bookmarkStart w:id="6" w:name="_Toc386095221"/>
       <w:r>
         <w:lastRenderedPageBreak/>
         <w:t>Actuateurs</w:t>
       </w:r>
-      <w:bookmarkEnd w:id="5"/>
+      <w:bookmarkEnd w:id="6"/>
     </w:p>
     <w:p>
       <w:r>
         <w:tab/>
       </w:r>
       <w:r>
-        <w:t>L’agent (tank rouge) peut réaliser quatre actions de déplacement : Vers le nord, sud, est, ouest. Le cout de déplacement par case libre est 1 et il ne peut passer par une case obstacle</w:t>
+        <w:t xml:space="preserve">L’agent (tank rouge) peut réaliser quatre actions de déplacement : </w:t>
+      </w:r>
+      <w:r>
+        <w:t>Une pas vers le nord, sud, est ou ouest. Le coû</w:t>
+      </w:r>
+      <w:r>
+        <w:t>t de déplaceme</w:t>
+      </w:r>
+      <w:r>
+        <w:t xml:space="preserve">nt par case libre est </w:t>
+      </w:r>
+      <w:r>
+        <w:t>1</w:t>
+      </w:r>
+      <w:r>
+        <w:t xml:space="preserve"> unité</w:t>
+      </w:r>
+      <w:r>
+        <w:t xml:space="preserve"> et il ne peut passer par une case obstacle</w:t>
       </w:r>
       <w:r>
         <w:t xml:space="preserve"> ou  sortir du terrain</w:t>
@@ -2924,21 +3077,24 @@
       <w:pPr>
         <w:pStyle w:val="Heading2"/>
       </w:pPr>
-      <w:bookmarkStart w:id="6" w:name="_Toc386095222"/>
+      <w:bookmarkStart w:id="7" w:name="_Toc386095222"/>
       <w:r>
         <w:t>Senseurs</w:t>
       </w:r>
-      <w:bookmarkEnd w:id="6"/>
+      <w:bookmarkEnd w:id="7"/>
     </w:p>
     <w:p>
       <w:r>
         <w:tab/>
       </w:r>
       <w:r>
-        <w:t xml:space="preserve">Il s’agit de la camera de notre agent </w:t>
-      </w:r>
-      <w:r>
-        <w:t>représenter</w:t>
+        <w:t>Il s’agit de la camé</w:t>
+      </w:r>
+      <w:r>
+        <w:t xml:space="preserve">ra de notre agent </w:t>
+      </w:r>
+      <w:r>
+        <w:t>représenté</w:t>
       </w:r>
       <w:r>
         <w:t xml:space="preserve"> par sa capacité à </w:t>
@@ -2965,28 +3121,58 @@
         <w:t xml:space="preserve"> </w:t>
       </w:r>
       <w:r>
+        <w:t xml:space="preserve">Il va solutionner le plus court chemin avant d’effectuer sa première action. </w:t>
+      </w:r>
+      <w:r>
         <w:t xml:space="preserve">Dans la </w:t>
       </w:r>
       <w:r>
         <w:t>réalité</w:t>
       </w:r>
       <w:r>
-        <w:t xml:space="preserve">, ce genre d’algorithme est plus lent comparativement à un algorithme qui </w:t>
-      </w:r>
-      <w:r>
-        <w:t>réalise</w:t>
-      </w:r>
-      <w:r>
-        <w:t xml:space="preserve"> une action et qui </w:t>
-      </w:r>
-      <w:r>
-        <w:t xml:space="preserve">effectue une évaluation plus restreinte des cases </w:t>
+        <w:t xml:space="preserve">, ce genre d’algorithme est plus lent comparativement à </w:t>
+      </w:r>
+      <w:r>
+        <w:t>celle</w:t>
       </w:r>
       <w:r>
         <w:t xml:space="preserve"> </w:t>
       </w:r>
       <w:r>
-        <w:t>à proximité pour réaliser la suivante.  Cependant, cette dernière ne pourra donner un parcours optimal en distance du fait de son manque de connaissance sur son environnement. En effet, il ne pourra éviter de souvent tomber et rester pris dans des pièges (cul-de-sac).</w:t>
+        <w:t>alternant une action et</w:t>
+      </w:r>
+      <w:r>
+        <w:t xml:space="preserve"> </w:t>
+      </w:r>
+      <w:r>
+        <w:t>l’</w:t>
+      </w:r>
+      <w:r>
+        <w:t xml:space="preserve">évaluation </w:t>
+      </w:r>
+      <w:r>
+        <w:t>d</w:t>
+      </w:r>
+      <w:r>
+        <w:t>es cases avoisinante</w:t>
+      </w:r>
+      <w:r>
+        <w:t xml:space="preserve">. Cependant, cette dernière ne pourra donner un parcours optimal en distance du fait de son manque de connaissance sur son environnement. En effet, il ne pourra éviter de souvent </w:t>
+      </w:r>
+      <w:r>
+        <w:t>s</w:t>
+      </w:r>
+      <w:r>
+        <w:t>e faire prendre</w:t>
+      </w:r>
+      <w:r>
+        <w:t xml:space="preserve"> dans des pièges (</w:t>
+      </w:r>
+      <w:r>
+        <w:t xml:space="preserve">ex : </w:t>
+      </w:r>
+      <w:r>
+        <w:t>cul-de-sac).</w:t>
       </w:r>
     </w:p>
     <w:p/>
@@ -3052,7 +3238,7 @@
         <w:pStyle w:val="Caption"/>
         <w:jc w:val="center"/>
       </w:pPr>
-      <w:bookmarkStart w:id="7" w:name="_Toc386095232"/>
+      <w:bookmarkStart w:id="8" w:name="_Toc386095232"/>
       <w:r>
         <w:t xml:space="preserve">Figure </w:t>
       </w:r>
@@ -3091,7 +3277,7 @@
       <w:r>
         <w:t>combinaison d'action</w:t>
       </w:r>
-      <w:bookmarkEnd w:id="7"/>
+      <w:bookmarkEnd w:id="8"/>
     </w:p>
     <w:p>
       <w:pPr>
@@ -3105,12 +3291,12 @@
       <w:pPr>
         <w:pStyle w:val="Heading1"/>
       </w:pPr>
-      <w:bookmarkStart w:id="8" w:name="_Toc386095223"/>
+      <w:bookmarkStart w:id="9" w:name="_Toc386095223"/>
       <w:r>
         <w:lastRenderedPageBreak/>
         <w:t>Fonctionnement du programme</w:t>
       </w:r>
-      <w:bookmarkEnd w:id="8"/>
+      <w:bookmarkEnd w:id="9"/>
     </w:p>
     <w:p>
       <w:r>
@@ -3282,7 +3468,7 @@
         <w:pStyle w:val="Caption"/>
         <w:jc w:val="center"/>
       </w:pPr>
-      <w:bookmarkStart w:id="9" w:name="_Toc386095233"/>
+      <w:bookmarkStart w:id="10" w:name="_Toc386095233"/>
       <w:r>
         <w:t xml:space="preserve">Figure </w:t>
       </w:r>
@@ -3297,7 +3483,7 @@
       <w:r>
         <w:t xml:space="preserve"> : Message demandant le commencement de l'analyse de l'algorithme</w:t>
       </w:r>
-      <w:bookmarkEnd w:id="9"/>
+      <w:bookmarkEnd w:id="10"/>
     </w:p>
     <w:p>
       <w:r>
@@ -3519,8 +3705,8 @@
         <w:pStyle w:val="Caption"/>
         <w:jc w:val="center"/>
       </w:pPr>
-      <w:bookmarkStart w:id="10" w:name="_Ref386089183"/>
-      <w:bookmarkStart w:id="11" w:name="_Toc386095234"/>
+      <w:bookmarkStart w:id="11" w:name="_Ref386089183"/>
+      <w:bookmarkStart w:id="12" w:name="_Toc386095234"/>
       <w:r>
         <w:t xml:space="preserve">Figure </w:t>
       </w:r>
@@ -3532,14 +3718,14 @@
           <w:t>4</w:t>
         </w:r>
       </w:fldSimple>
-      <w:bookmarkEnd w:id="10"/>
+      <w:bookmarkEnd w:id="11"/>
       <w:r>
         <w:t xml:space="preserve"> : Affichage du plus court chemin (points rouges) trouver par l'algorithme A* et des cases qu'il a inutilement exploré (point rouge). Note : Le curseur n’est pas afficher sur l’image</w:t>
       </w:r>
       <w:r>
         <w:t>.</w:t>
       </w:r>
-      <w:bookmarkEnd w:id="11"/>
+      <w:bookmarkEnd w:id="12"/>
     </w:p>
     <w:p>
       <w:pPr>
@@ -3593,8 +3779,8 @@
         <w:pStyle w:val="Caption"/>
         <w:jc w:val="center"/>
       </w:pPr>
-      <w:bookmarkStart w:id="12" w:name="_Ref386089114"/>
-      <w:bookmarkStart w:id="13" w:name="_Toc386095235"/>
+      <w:bookmarkStart w:id="13" w:name="_Ref386089114"/>
+      <w:bookmarkStart w:id="14" w:name="_Toc386095235"/>
       <w:r>
         <w:t xml:space="preserve">Figure </w:t>
       </w:r>
@@ -3606,11 +3792,11 @@
           <w:t>5</w:t>
         </w:r>
       </w:fldSimple>
-      <w:bookmarkEnd w:id="12"/>
+      <w:bookmarkEnd w:id="13"/>
       <w:r>
         <w:t xml:space="preserve"> : Confirmation du déplacement de l'agent sur une autre case</w:t>
       </w:r>
-      <w:bookmarkEnd w:id="13"/>
+      <w:bookmarkEnd w:id="14"/>
     </w:p>
     <w:p>
       <w:pPr>
@@ -3624,22 +3810,22 @@
       <w:pPr>
         <w:pStyle w:val="Heading1"/>
       </w:pPr>
-      <w:bookmarkStart w:id="14" w:name="_Toc386095224"/>
+      <w:bookmarkStart w:id="15" w:name="_Toc386095224"/>
       <w:r>
         <w:lastRenderedPageBreak/>
         <w:t>Description du code</w:t>
       </w:r>
-      <w:bookmarkEnd w:id="14"/>
+      <w:bookmarkEnd w:id="15"/>
     </w:p>
     <w:p>
       <w:pPr>
         <w:pStyle w:val="Heading2"/>
       </w:pPr>
-      <w:bookmarkStart w:id="15" w:name="_Toc386095225"/>
+      <w:bookmarkStart w:id="16" w:name="_Toc386095225"/>
       <w:r>
         <w:t>Algorithme A*</w:t>
       </w:r>
-      <w:bookmarkEnd w:id="15"/>
+      <w:bookmarkEnd w:id="16"/>
     </w:p>
     <w:p>
       <w:r>
@@ -3804,7 +3990,7 @@
         <w:pStyle w:val="Caption"/>
         <w:jc w:val="center"/>
       </w:pPr>
-      <w:bookmarkStart w:id="16" w:name="_Toc386095236"/>
+      <w:bookmarkStart w:id="17" w:name="_Toc386095236"/>
       <w:r>
         <w:t xml:space="preserve">Figure </w:t>
       </w:r>
@@ -3823,7 +4009,7 @@
       <w:r>
         <w:t>Disjstra</w:t>
       </w:r>
-      <w:bookmarkEnd w:id="16"/>
+      <w:bookmarkEnd w:id="17"/>
       <w:proofErr w:type="spellEnd"/>
     </w:p>
     <w:p/>
@@ -3890,7 +4076,7 @@
         <w:pStyle w:val="Caption"/>
         <w:jc w:val="center"/>
       </w:pPr>
-      <w:bookmarkStart w:id="17" w:name="_Toc386095237"/>
+      <w:bookmarkStart w:id="18" w:name="_Toc386095237"/>
       <w:r>
         <w:t xml:space="preserve">Figure </w:t>
       </w:r>
@@ -3917,7 +4103,7 @@
       <w:r>
         <w:t>search</w:t>
       </w:r>
-      <w:bookmarkEnd w:id="17"/>
+      <w:bookmarkEnd w:id="18"/>
       <w:proofErr w:type="spellEnd"/>
     </w:p>
     <w:p>
@@ -4062,7 +4248,7 @@
         <w:pStyle w:val="Caption"/>
         <w:jc w:val="center"/>
       </w:pPr>
-      <w:bookmarkStart w:id="18" w:name="_Toc386095238"/>
+      <w:bookmarkStart w:id="19" w:name="_Toc386095238"/>
       <w:r>
         <w:t xml:space="preserve">Figure </w:t>
       </w:r>
@@ -4083,14 +4269,14 @@
       <w:r>
         <w:t xml:space="preserve"> A*</w:t>
       </w:r>
-      <w:bookmarkEnd w:id="18"/>
+      <w:bookmarkEnd w:id="19"/>
     </w:p>
     <w:p/>
     <w:p>
       <w:pPr>
         <w:pStyle w:val="Heading2"/>
       </w:pPr>
-      <w:bookmarkStart w:id="19" w:name="_Toc386095226"/>
+      <w:bookmarkStart w:id="20" w:name="_Toc386095226"/>
       <w:r>
         <w:lastRenderedPageBreak/>
         <w:t>Heuristique :</w:t>
@@ -4098,7 +4284,7 @@
       <w:r>
         <w:t xml:space="preserve"> distance de Manhattan</w:t>
       </w:r>
-      <w:bookmarkEnd w:id="19"/>
+      <w:bookmarkEnd w:id="20"/>
     </w:p>
     <w:p>
       <w:r>
@@ -22570,22 +22756,22 @@
       <w:pPr>
         <w:pStyle w:val="Heading1"/>
       </w:pPr>
-      <w:bookmarkStart w:id="20" w:name="_Ref386086796"/>
-      <w:bookmarkStart w:id="21" w:name="_Ref386086811"/>
-      <w:bookmarkStart w:id="22" w:name="_Ref386086815"/>
-      <w:bookmarkStart w:id="23" w:name="_Ref386086818"/>
-      <w:bookmarkStart w:id="24" w:name="_Ref386086902"/>
-      <w:bookmarkStart w:id="25" w:name="_Toc386095227"/>
+      <w:bookmarkStart w:id="21" w:name="_Ref386086796"/>
+      <w:bookmarkStart w:id="22" w:name="_Ref386086811"/>
+      <w:bookmarkStart w:id="23" w:name="_Ref386086815"/>
+      <w:bookmarkStart w:id="24" w:name="_Ref386086818"/>
+      <w:bookmarkStart w:id="25" w:name="_Ref386086902"/>
+      <w:bookmarkStart w:id="26" w:name="_Toc386095227"/>
       <w:r>
         <w:lastRenderedPageBreak/>
         <w:t>Analyse des performances</w:t>
       </w:r>
-      <w:bookmarkEnd w:id="20"/>
       <w:bookmarkEnd w:id="21"/>
       <w:bookmarkEnd w:id="22"/>
       <w:bookmarkEnd w:id="23"/>
       <w:bookmarkEnd w:id="24"/>
       <w:bookmarkEnd w:id="25"/>
+      <w:bookmarkEnd w:id="26"/>
     </w:p>
     <w:p>
       <w:r>
@@ -22632,7 +22818,7 @@
       <w:pPr>
         <w:pStyle w:val="Heading2"/>
       </w:pPr>
-      <w:bookmarkStart w:id="26" w:name="_Toc386095228"/>
+      <w:bookmarkStart w:id="27" w:name="_Toc386095228"/>
       <w:r>
         <w:t>Analyse de l’</w:t>
       </w:r>
@@ -22660,7 +22846,7 @@
       <w:r>
         <w:t>an</w:t>
       </w:r>
-      <w:bookmarkEnd w:id="26"/>
+      <w:bookmarkEnd w:id="27"/>
     </w:p>
     <w:p>
       <w:r>
@@ -22844,8 +23030,8 @@
         <w:pStyle w:val="Caption"/>
         <w:jc w:val="center"/>
       </w:pPr>
-      <w:bookmarkStart w:id="27" w:name="_Ref385787489"/>
-      <w:bookmarkStart w:id="28" w:name="_Toc386095239"/>
+      <w:bookmarkStart w:id="28" w:name="_Ref385787489"/>
+      <w:bookmarkStart w:id="29" w:name="_Toc386095239"/>
       <w:r>
         <w:t xml:space="preserve">Figure </w:t>
       </w:r>
@@ -22857,7 +23043,7 @@
           <w:t>9</w:t>
         </w:r>
       </w:fldSimple>
-      <w:bookmarkEnd w:id="27"/>
+      <w:bookmarkEnd w:id="28"/>
       <w:r>
         <w:t xml:space="preserve"> : Exemple de test utilisant l’heuristique de Manhattan avec un </w:t>
       </w:r>
@@ -22867,7 +23053,7 @@
       <w:r>
         <w:t xml:space="preserve"> de 1.2.</w:t>
       </w:r>
-      <w:bookmarkEnd w:id="28"/>
+      <w:bookmarkEnd w:id="29"/>
     </w:p>
     <w:p>
       <w:r>
@@ -22987,7 +23173,7 @@
         <w:keepNext/>
         <w:jc w:val="center"/>
       </w:pPr>
-      <w:bookmarkStart w:id="29" w:name="_Ref385787835"/>
+      <w:bookmarkStart w:id="30" w:name="_Ref385787835"/>
       <w:r>
         <w:t xml:space="preserve">Tableau </w:t>
       </w:r>
@@ -22999,7 +23185,7 @@
           <w:t>1</w:t>
         </w:r>
       </w:fldSimple>
-      <w:bookmarkEnd w:id="29"/>
+      <w:bookmarkEnd w:id="30"/>
       <w:r>
         <w:t xml:space="preserve"> </w:t>
       </w:r>
@@ -28780,7 +28966,7 @@
         <w:pStyle w:val="Caption"/>
         <w:jc w:val="center"/>
       </w:pPr>
-      <w:bookmarkStart w:id="30" w:name="_Toc386095240"/>
+      <w:bookmarkStart w:id="31" w:name="_Toc386095240"/>
       <w:r>
         <w:t xml:space="preserve">Figure </w:t>
       </w:r>
@@ -28803,7 +28989,7 @@
       <w:r>
         <w:t xml:space="preserve"> en fonction du cout D de h(n)</w:t>
       </w:r>
-      <w:bookmarkEnd w:id="30"/>
+      <w:bookmarkEnd w:id="31"/>
     </w:p>
     <w:p/>
     <w:p>
@@ -28836,7 +29022,7 @@
         <w:pStyle w:val="Caption"/>
         <w:jc w:val="center"/>
       </w:pPr>
-      <w:bookmarkStart w:id="31" w:name="_Toc386095241"/>
+      <w:bookmarkStart w:id="32" w:name="_Toc386095241"/>
       <w:r>
         <w:t xml:space="preserve">Figure </w:t>
       </w:r>
@@ -28859,7 +29045,7 @@
       <w:r>
         <w:t xml:space="preserve"> inutilement en fonction du D de h(n)</w:t>
       </w:r>
-      <w:bookmarkEnd w:id="31"/>
+      <w:bookmarkEnd w:id="32"/>
     </w:p>
     <w:p>
       <w:r>
@@ -33960,12 +34146,12 @@
       <w:pPr>
         <w:pStyle w:val="Heading1"/>
       </w:pPr>
-      <w:bookmarkStart w:id="32" w:name="_Toc386095229"/>
+      <w:bookmarkStart w:id="33" w:name="_Toc386095229"/>
       <w:r>
         <w:lastRenderedPageBreak/>
         <w:t>Conclusion</w:t>
       </w:r>
-      <w:bookmarkEnd w:id="32"/>
+      <w:bookmarkEnd w:id="33"/>
     </w:p>
     <w:p>
       <w:pPr>
@@ -37752,12 +37938,12 @@
       <w:pPr>
         <w:pStyle w:val="Heading1"/>
       </w:pPr>
-      <w:bookmarkStart w:id="33" w:name="_Toc386095230"/>
+      <w:bookmarkStart w:id="34" w:name="_Toc386095230"/>
       <w:r>
         <w:lastRenderedPageBreak/>
         <w:t>Références</w:t>
       </w:r>
-      <w:bookmarkEnd w:id="33"/>
+      <w:bookmarkEnd w:id="34"/>
     </w:p>
     <w:p>
       <w:pPr>
@@ -37789,7 +37975,7 @@
       <w:pPr>
         <w:pStyle w:val="ListParagraph"/>
       </w:pPr>
-      <w:bookmarkStart w:id="34" w:name="_Ref386094995"/>
+      <w:bookmarkStart w:id="35" w:name="_Ref386094995"/>
       <w:r>
         <w:t>Site web :</w:t>
       </w:r>
@@ -37814,7 +38000,7 @@
       <w:r>
         <w:t xml:space="preserve"> 2014.</w:t>
       </w:r>
-      <w:bookmarkEnd w:id="34"/>
+      <w:bookmarkEnd w:id="35"/>
     </w:p>
     <w:p>
       <w:pPr>
@@ -37929,7 +38115,7 @@
             <w:rPr>
               <w:noProof/>
             </w:rPr>
-            <w:t>15</w:t>
+            <w:t>3</w:t>
           </w:r>
         </w:fldSimple>
       </w:p>
@@ -39555,23 +39741,23 @@
           </c:yVal>
           <c:smooth val="1"/>
         </c:ser>
-        <c:axId val="65625088"/>
-        <c:axId val="66396928"/>
+        <c:axId val="74656000"/>
+        <c:axId val="74670080"/>
       </c:scatterChart>
       <c:valAx>
-        <c:axId val="65625088"/>
+        <c:axId val="74656000"/>
         <c:scaling>
           <c:orientation val="minMax"/>
         </c:scaling>
         <c:axPos val="b"/>
         <c:numFmt formatCode="General" sourceLinked="1"/>
         <c:tickLblPos val="nextTo"/>
-        <c:crossAx val="66396928"/>
+        <c:crossAx val="74670080"/>
         <c:crosses val="autoZero"/>
         <c:crossBetween val="midCat"/>
       </c:valAx>
       <c:valAx>
-        <c:axId val="66396928"/>
+        <c:axId val="74670080"/>
         <c:scaling>
           <c:orientation val="minMax"/>
         </c:scaling>
@@ -39579,7 +39765,7 @@
         <c:majorGridlines/>
         <c:numFmt formatCode="General" sourceLinked="1"/>
         <c:tickLblPos val="nextTo"/>
-        <c:crossAx val="65625088"/>
+        <c:crossAx val="74656000"/>
         <c:crosses val="autoZero"/>
         <c:crossBetween val="midCat"/>
       </c:valAx>
@@ -39793,23 +39979,23 @@
           </c:yVal>
           <c:smooth val="1"/>
         </c:ser>
-        <c:axId val="66421120"/>
-        <c:axId val="66422656"/>
+        <c:axId val="75780480"/>
+        <c:axId val="75782016"/>
       </c:scatterChart>
       <c:valAx>
-        <c:axId val="66421120"/>
+        <c:axId val="75780480"/>
         <c:scaling>
           <c:orientation val="minMax"/>
         </c:scaling>
         <c:axPos val="b"/>
         <c:numFmt formatCode="General" sourceLinked="1"/>
         <c:tickLblPos val="nextTo"/>
-        <c:crossAx val="66422656"/>
+        <c:crossAx val="75782016"/>
         <c:crosses val="autoZero"/>
         <c:crossBetween val="midCat"/>
       </c:valAx>
       <c:valAx>
-        <c:axId val="66422656"/>
+        <c:axId val="75782016"/>
         <c:scaling>
           <c:orientation val="minMax"/>
         </c:scaling>
@@ -39817,7 +40003,7 @@
         <c:majorGridlines/>
         <c:numFmt formatCode="General" sourceLinked="1"/>
         <c:tickLblPos val="nextTo"/>
-        <c:crossAx val="66421120"/>
+        <c:crossAx val="75780480"/>
         <c:crosses val="autoZero"/>
         <c:crossBetween val="midCat"/>
       </c:valAx>
@@ -40138,7 +40324,7 @@
 </file>
 
 <file path=customXml/itemProps2.xml><?xml version="1.0" encoding="utf-8"?>
-<ds:datastoreItem xmlns:ds="http://schemas.openxmlformats.org/officeDocument/2006/customXml" ds:itemID="{13F1600F-BA8F-4A77-AF40-1FE2F447A625}">
+<ds:datastoreItem xmlns:ds="http://schemas.openxmlformats.org/officeDocument/2006/customXml" ds:itemID="{FD522181-6D26-48DA-9DB1-7A653C4C4EB1}">
   <ds:schemaRefs>
     <ds:schemaRef ds:uri="http://schemas.openxmlformats.org/officeDocument/2006/bibliography"/>
   </ds:schemaRefs>

</xml_diff>

<commit_message>
Derniere revision du rapport
</commit_message>
<xml_diff>
--- a/INF1183_Hiver2014_projet_GPLOUFFE_JPGauthier_JBassompierrre.docx
+++ b/INF1183_Hiver2014_projet_GPLOUFFE_JPGauthier_JBassompierrre.docx
@@ -252,7 +252,7 @@
             <w:alias w:val="Date"/>
             <w:id w:val="516659546"/>
             <w:dataBinding w:prefixMappings="xmlns:ns0='http://schemas.microsoft.com/office/2006/coverPageProps'" w:xpath="/ns0:CoverPageProperties[1]/ns0:PublishDate[1]" w:storeItemID="{55AF091B-3C7A-41E3-B477-F2FDAA23CFDA}"/>
-            <w:date w:fullDate="2014-02-28T00:00:00Z">
+            <w:date w:fullDate="2014-04-15T00:00:00Z">
               <w:dateFormat w:val="M/d/yyyy"/>
               <w:lid w:val="en-US"/>
               <w:storeMappedDataAs w:val="dateTime"/>
@@ -279,9 +279,8 @@
                   <w:rPr>
                     <w:b/>
                     <w:bCs/>
-                    <w:lang w:val="fr-CA"/>
                   </w:rPr>
-                  <w:t>2/28/2014</w:t>
+                  <w:t>4/15/2014</w:t>
                 </w:r>
               </w:p>
             </w:tc>
@@ -356,7 +355,7 @@
           <w:r>
             <w:fldChar w:fldCharType="separate"/>
           </w:r>
-          <w:hyperlink w:anchor="_Toc386119326" w:history="1">
+          <w:hyperlink w:anchor="_Toc386121394" w:history="1">
             <w:r>
               <w:rPr>
                 <w:rStyle w:val="Hyperlink"/>
@@ -398,7 +397,7 @@
                 <w:noProof/>
                 <w:webHidden/>
               </w:rPr>
-              <w:instrText xml:space="preserve"> PAGEREF _Toc386119326 \h </w:instrText>
+              <w:instrText xml:space="preserve"> PAGEREF _Toc386121394 \h </w:instrText>
             </w:r>
             <w:r>
               <w:rPr>
@@ -442,7 +441,7 @@
               <w:lang w:eastAsia="fr-CA"/>
             </w:rPr>
           </w:pPr>
-          <w:hyperlink w:anchor="_Toc386119327" w:history="1">
+          <w:hyperlink w:anchor="_Toc386121395" w:history="1">
             <w:r>
               <w:rPr>
                 <w:rStyle w:val="Hyperlink"/>
@@ -484,7 +483,7 @@
                 <w:noProof/>
                 <w:webHidden/>
               </w:rPr>
-              <w:instrText xml:space="preserve"> PAGEREF _Toc386119327 \h </w:instrText>
+              <w:instrText xml:space="preserve"> PAGEREF _Toc386121395 \h </w:instrText>
             </w:r>
             <w:r>
               <w:rPr>
@@ -528,7 +527,7 @@
               <w:lang w:eastAsia="fr-CA"/>
             </w:rPr>
           </w:pPr>
-          <w:hyperlink w:anchor="_Toc386119328" w:history="1">
+          <w:hyperlink w:anchor="_Toc386121396" w:history="1">
             <w:r>
               <w:rPr>
                 <w:rStyle w:val="Hyperlink"/>
@@ -570,7 +569,7 @@
                 <w:noProof/>
                 <w:webHidden/>
               </w:rPr>
-              <w:instrText xml:space="preserve"> PAGEREF _Toc386119328 \h </w:instrText>
+              <w:instrText xml:space="preserve"> PAGEREF _Toc386121396 \h </w:instrText>
             </w:r>
             <w:r>
               <w:rPr>
@@ -614,7 +613,7 @@
               <w:lang w:eastAsia="fr-CA"/>
             </w:rPr>
           </w:pPr>
-          <w:hyperlink w:anchor="_Toc386119329" w:history="1">
+          <w:hyperlink w:anchor="_Toc386121397" w:history="1">
             <w:r>
               <w:rPr>
                 <w:rStyle w:val="Hyperlink"/>
@@ -656,7 +655,7 @@
                 <w:noProof/>
                 <w:webHidden/>
               </w:rPr>
-              <w:instrText xml:space="preserve"> PAGEREF _Toc386119329 \h </w:instrText>
+              <w:instrText xml:space="preserve"> PAGEREF _Toc386121397 \h </w:instrText>
             </w:r>
             <w:r>
               <w:rPr>
@@ -700,7 +699,7 @@
               <w:lang w:eastAsia="fr-CA"/>
             </w:rPr>
           </w:pPr>
-          <w:hyperlink w:anchor="_Toc386119330" w:history="1">
+          <w:hyperlink w:anchor="_Toc386121398" w:history="1">
             <w:r>
               <w:rPr>
                 <w:rStyle w:val="Hyperlink"/>
@@ -742,7 +741,7 @@
                 <w:noProof/>
                 <w:webHidden/>
               </w:rPr>
-              <w:instrText xml:space="preserve"> PAGEREF _Toc386119330 \h </w:instrText>
+              <w:instrText xml:space="preserve"> PAGEREF _Toc386121398 \h </w:instrText>
             </w:r>
             <w:r>
               <w:rPr>
@@ -786,7 +785,7 @@
               <w:lang w:eastAsia="fr-CA"/>
             </w:rPr>
           </w:pPr>
-          <w:hyperlink w:anchor="_Toc386119331" w:history="1">
+          <w:hyperlink w:anchor="_Toc386121399" w:history="1">
             <w:r>
               <w:rPr>
                 <w:rStyle w:val="Hyperlink"/>
@@ -828,7 +827,7 @@
                 <w:noProof/>
                 <w:webHidden/>
               </w:rPr>
-              <w:instrText xml:space="preserve"> PAGEREF _Toc386119331 \h </w:instrText>
+              <w:instrText xml:space="preserve"> PAGEREF _Toc386121399 \h </w:instrText>
             </w:r>
             <w:r>
               <w:rPr>
@@ -872,7 +871,7 @@
               <w:lang w:eastAsia="fr-CA"/>
             </w:rPr>
           </w:pPr>
-          <w:hyperlink w:anchor="_Toc386119332" w:history="1">
+          <w:hyperlink w:anchor="_Toc386121400" w:history="1">
             <w:r>
               <w:rPr>
                 <w:rStyle w:val="Hyperlink"/>
@@ -914,7 +913,7 @@
                 <w:noProof/>
                 <w:webHidden/>
               </w:rPr>
-              <w:instrText xml:space="preserve"> PAGEREF _Toc386119332 \h </w:instrText>
+              <w:instrText xml:space="preserve"> PAGEREF _Toc386121400 \h </w:instrText>
             </w:r>
             <w:r>
               <w:rPr>
@@ -958,7 +957,7 @@
               <w:lang w:eastAsia="fr-CA"/>
             </w:rPr>
           </w:pPr>
-          <w:hyperlink w:anchor="_Toc386119333" w:history="1">
+          <w:hyperlink w:anchor="_Toc386121401" w:history="1">
             <w:r>
               <w:rPr>
                 <w:rStyle w:val="Hyperlink"/>
@@ -1000,7 +999,7 @@
                 <w:noProof/>
                 <w:webHidden/>
               </w:rPr>
-              <w:instrText xml:space="preserve"> PAGEREF _Toc386119333 \h </w:instrText>
+              <w:instrText xml:space="preserve"> PAGEREF _Toc386121401 \h </w:instrText>
             </w:r>
             <w:r>
               <w:rPr>
@@ -1044,7 +1043,7 @@
               <w:lang w:eastAsia="fr-CA"/>
             </w:rPr>
           </w:pPr>
-          <w:hyperlink w:anchor="_Toc386119334" w:history="1">
+          <w:hyperlink w:anchor="_Toc386121402" w:history="1">
             <w:r>
               <w:rPr>
                 <w:rStyle w:val="Hyperlink"/>
@@ -1086,7 +1085,7 @@
                 <w:noProof/>
                 <w:webHidden/>
               </w:rPr>
-              <w:instrText xml:space="preserve"> PAGEREF _Toc386119334 \h </w:instrText>
+              <w:instrText xml:space="preserve"> PAGEREF _Toc386121402 \h </w:instrText>
             </w:r>
             <w:r>
               <w:rPr>
@@ -1130,7 +1129,7 @@
               <w:lang w:eastAsia="fr-CA"/>
             </w:rPr>
           </w:pPr>
-          <w:hyperlink w:anchor="_Toc386119335" w:history="1">
+          <w:hyperlink w:anchor="_Toc386121403" w:history="1">
             <w:r>
               <w:rPr>
                 <w:rStyle w:val="Hyperlink"/>
@@ -1172,7 +1171,7 @@
                 <w:noProof/>
                 <w:webHidden/>
               </w:rPr>
-              <w:instrText xml:space="preserve"> PAGEREF _Toc386119335 \h </w:instrText>
+              <w:instrText xml:space="preserve"> PAGEREF _Toc386121403 \h </w:instrText>
             </w:r>
             <w:r>
               <w:rPr>
@@ -1216,7 +1215,7 @@
               <w:lang w:eastAsia="fr-CA"/>
             </w:rPr>
           </w:pPr>
-          <w:hyperlink w:anchor="_Toc386119336" w:history="1">
+          <w:hyperlink w:anchor="_Toc386121404" w:history="1">
             <w:r>
               <w:rPr>
                 <w:rStyle w:val="Hyperlink"/>
@@ -1258,7 +1257,7 @@
                 <w:noProof/>
                 <w:webHidden/>
               </w:rPr>
-              <w:instrText xml:space="preserve"> PAGEREF _Toc386119336 \h </w:instrText>
+              <w:instrText xml:space="preserve"> PAGEREF _Toc386121404 \h </w:instrText>
             </w:r>
             <w:r>
               <w:rPr>
@@ -1302,7 +1301,7 @@
               <w:lang w:eastAsia="fr-CA"/>
             </w:rPr>
           </w:pPr>
-          <w:hyperlink w:anchor="_Toc386119337" w:history="1">
+          <w:hyperlink w:anchor="_Toc386121405" w:history="1">
             <w:r>
               <w:rPr>
                 <w:rStyle w:val="Hyperlink"/>
@@ -1344,7 +1343,7 @@
                 <w:noProof/>
                 <w:webHidden/>
               </w:rPr>
-              <w:instrText xml:space="preserve"> PAGEREF _Toc386119337 \h </w:instrText>
+              <w:instrText xml:space="preserve"> PAGEREF _Toc386121405 \h </w:instrText>
             </w:r>
             <w:r>
               <w:rPr>
@@ -1388,7 +1387,7 @@
               <w:lang w:eastAsia="fr-CA"/>
             </w:rPr>
           </w:pPr>
-          <w:hyperlink w:anchor="_Toc386119338" w:history="1">
+          <w:hyperlink w:anchor="_Toc386121406" w:history="1">
             <w:r>
               <w:rPr>
                 <w:rStyle w:val="Hyperlink"/>
@@ -1430,7 +1429,7 @@
                 <w:noProof/>
                 <w:webHidden/>
               </w:rPr>
-              <w:instrText xml:space="preserve"> PAGEREF _Toc386119338 \h </w:instrText>
+              <w:instrText xml:space="preserve"> PAGEREF _Toc386121406 \h </w:instrText>
             </w:r>
             <w:r>
               <w:rPr>
@@ -1474,7 +1473,7 @@
               <w:lang w:eastAsia="fr-CA"/>
             </w:rPr>
           </w:pPr>
-          <w:hyperlink w:anchor="_Toc386119339" w:history="1">
+          <w:hyperlink w:anchor="_Toc386121407" w:history="1">
             <w:r>
               <w:rPr>
                 <w:rStyle w:val="Hyperlink"/>
@@ -1516,7 +1515,7 @@
                 <w:noProof/>
                 <w:webHidden/>
               </w:rPr>
-              <w:instrText xml:space="preserve"> PAGEREF _Toc386119339 \h </w:instrText>
+              <w:instrText xml:space="preserve"> PAGEREF _Toc386121407 \h </w:instrText>
             </w:r>
             <w:r>
               <w:rPr>
@@ -1617,7 +1616,7 @@
         </w:rPr>
         <w:fldChar w:fldCharType="separate"/>
       </w:r>
-      <w:hyperlink w:anchor="_Toc386119340" w:history="1">
+      <w:hyperlink w:anchor="_Toc386121408" w:history="1">
         <w:r>
           <w:rPr>
             <w:rStyle w:val="Hyperlink"/>
@@ -1644,7 +1643,7 @@
             <w:noProof/>
             <w:webHidden/>
           </w:rPr>
-          <w:instrText xml:space="preserve"> PAGEREF _Toc386119340 \h </w:instrText>
+          <w:instrText xml:space="preserve"> PAGEREF _Toc386121408 \h </w:instrText>
         </w:r>
         <w:r>
           <w:rPr>
@@ -1687,7 +1686,7 @@
           <w:lang w:eastAsia="fr-CA"/>
         </w:rPr>
       </w:pPr>
-      <w:hyperlink w:anchor="_Toc386119341" w:history="1">
+      <w:hyperlink w:anchor="_Toc386121409" w:history="1">
         <w:r>
           <w:rPr>
             <w:rStyle w:val="Hyperlink"/>
@@ -1714,7 +1713,7 @@
             <w:noProof/>
             <w:webHidden/>
           </w:rPr>
-          <w:instrText xml:space="preserve"> PAGEREF _Toc386119341 \h </w:instrText>
+          <w:instrText xml:space="preserve"> PAGEREF _Toc386121409 \h </w:instrText>
         </w:r>
         <w:r>
           <w:rPr>
@@ -1757,7 +1756,7 @@
           <w:lang w:eastAsia="fr-CA"/>
         </w:rPr>
       </w:pPr>
-      <w:hyperlink w:anchor="_Toc386119342" w:history="1">
+      <w:hyperlink w:anchor="_Toc386121410" w:history="1">
         <w:r>
           <w:rPr>
             <w:rStyle w:val="Hyperlink"/>
@@ -1784,7 +1783,7 @@
             <w:noProof/>
             <w:webHidden/>
           </w:rPr>
-          <w:instrText xml:space="preserve"> PAGEREF _Toc386119342 \h </w:instrText>
+          <w:instrText xml:space="preserve"> PAGEREF _Toc386121410 \h </w:instrText>
         </w:r>
         <w:r>
           <w:rPr>
@@ -1827,7 +1826,7 @@
           <w:lang w:eastAsia="fr-CA"/>
         </w:rPr>
       </w:pPr>
-      <w:hyperlink w:anchor="_Toc386119343" w:history="1">
+      <w:hyperlink w:anchor="_Toc386121411" w:history="1">
         <w:r>
           <w:rPr>
             <w:rStyle w:val="Hyperlink"/>
@@ -1854,7 +1853,7 @@
             <w:noProof/>
             <w:webHidden/>
           </w:rPr>
-          <w:instrText xml:space="preserve"> PAGEREF _Toc386119343 \h </w:instrText>
+          <w:instrText xml:space="preserve"> PAGEREF _Toc386121411 \h </w:instrText>
         </w:r>
         <w:r>
           <w:rPr>
@@ -1897,7 +1896,7 @@
           <w:lang w:eastAsia="fr-CA"/>
         </w:rPr>
       </w:pPr>
-      <w:hyperlink w:anchor="_Toc386119344" w:history="1">
+      <w:hyperlink w:anchor="_Toc386121412" w:history="1">
         <w:r>
           <w:rPr>
             <w:rStyle w:val="Hyperlink"/>
@@ -1924,7 +1923,7 @@
             <w:noProof/>
             <w:webHidden/>
           </w:rPr>
-          <w:instrText xml:space="preserve"> PAGEREF _Toc386119344 \h </w:instrText>
+          <w:instrText xml:space="preserve"> PAGEREF _Toc386121412 \h </w:instrText>
         </w:r>
         <w:r>
           <w:rPr>
@@ -1967,7 +1966,7 @@
           <w:lang w:eastAsia="fr-CA"/>
         </w:rPr>
       </w:pPr>
-      <w:hyperlink w:anchor="_Toc386119345" w:history="1">
+      <w:hyperlink w:anchor="_Toc386121413" w:history="1">
         <w:r>
           <w:rPr>
             <w:rStyle w:val="Hyperlink"/>
@@ -1994,7 +1993,7 @@
             <w:noProof/>
             <w:webHidden/>
           </w:rPr>
-          <w:instrText xml:space="preserve"> PAGEREF _Toc386119345 \h </w:instrText>
+          <w:instrText xml:space="preserve"> PAGEREF _Toc386121413 \h </w:instrText>
         </w:r>
         <w:r>
           <w:rPr>
@@ -2037,7 +2036,7 @@
           <w:lang w:eastAsia="fr-CA"/>
         </w:rPr>
       </w:pPr>
-      <w:hyperlink w:anchor="_Toc386119346" w:history="1">
+      <w:hyperlink w:anchor="_Toc386121414" w:history="1">
         <w:r>
           <w:rPr>
             <w:rStyle w:val="Hyperlink"/>
@@ -2064,7 +2063,7 @@
             <w:noProof/>
             <w:webHidden/>
           </w:rPr>
-          <w:instrText xml:space="preserve"> PAGEREF _Toc386119346 \h </w:instrText>
+          <w:instrText xml:space="preserve"> PAGEREF _Toc386121414 \h </w:instrText>
         </w:r>
         <w:r>
           <w:rPr>
@@ -2107,7 +2106,7 @@
           <w:lang w:eastAsia="fr-CA"/>
         </w:rPr>
       </w:pPr>
-      <w:hyperlink w:anchor="_Toc386119347" w:history="1">
+      <w:hyperlink w:anchor="_Toc386121415" w:history="1">
         <w:r>
           <w:rPr>
             <w:rStyle w:val="Hyperlink"/>
@@ -2134,7 +2133,7 @@
             <w:noProof/>
             <w:webHidden/>
           </w:rPr>
-          <w:instrText xml:space="preserve"> PAGEREF _Toc386119347 \h </w:instrText>
+          <w:instrText xml:space="preserve"> PAGEREF _Toc386121415 \h </w:instrText>
         </w:r>
         <w:r>
           <w:rPr>
@@ -2177,7 +2176,7 @@
           <w:lang w:eastAsia="fr-CA"/>
         </w:rPr>
       </w:pPr>
-      <w:hyperlink w:anchor="_Toc386119348" w:history="1">
+      <w:hyperlink w:anchor="_Toc386121416" w:history="1">
         <w:r>
           <w:rPr>
             <w:rStyle w:val="Hyperlink"/>
@@ -2204,7 +2203,7 @@
             <w:noProof/>
             <w:webHidden/>
           </w:rPr>
-          <w:instrText xml:space="preserve"> PAGEREF _Toc386119348 \h </w:instrText>
+          <w:instrText xml:space="preserve"> PAGEREF _Toc386121416 \h </w:instrText>
         </w:r>
         <w:r>
           <w:rPr>
@@ -2247,7 +2246,7 @@
           <w:lang w:eastAsia="fr-CA"/>
         </w:rPr>
       </w:pPr>
-      <w:hyperlink w:anchor="_Toc386119349" w:history="1">
+      <w:hyperlink w:anchor="_Toc386121417" w:history="1">
         <w:r>
           <w:rPr>
             <w:rStyle w:val="Hyperlink"/>
@@ -2274,7 +2273,7 @@
             <w:noProof/>
             <w:webHidden/>
           </w:rPr>
-          <w:instrText xml:space="preserve"> PAGEREF _Toc386119349 \h </w:instrText>
+          <w:instrText xml:space="preserve"> PAGEREF _Toc386121417 \h </w:instrText>
         </w:r>
         <w:r>
           <w:rPr>
@@ -2317,7 +2316,7 @@
           <w:lang w:eastAsia="fr-CA"/>
         </w:rPr>
       </w:pPr>
-      <w:hyperlink w:anchor="_Toc386119350" w:history="1">
+      <w:hyperlink w:anchor="_Toc386121418" w:history="1">
         <w:r>
           <w:rPr>
             <w:rStyle w:val="Hyperlink"/>
@@ -2344,7 +2343,7 @@
             <w:noProof/>
             <w:webHidden/>
           </w:rPr>
-          <w:instrText xml:space="preserve"> PAGEREF _Toc386119350 \h </w:instrText>
+          <w:instrText xml:space="preserve"> PAGEREF _Toc386121418 \h </w:instrText>
         </w:r>
         <w:r>
           <w:rPr>
@@ -2387,7 +2386,7 @@
           <w:lang w:eastAsia="fr-CA"/>
         </w:rPr>
       </w:pPr>
-      <w:hyperlink w:anchor="_Toc386119351" w:history="1">
+      <w:hyperlink w:anchor="_Toc386121419" w:history="1">
         <w:r>
           <w:rPr>
             <w:rStyle w:val="Hyperlink"/>
@@ -2414,7 +2413,7 @@
             <w:noProof/>
             <w:webHidden/>
           </w:rPr>
-          <w:instrText xml:space="preserve"> PAGEREF _Toc386119351 \h </w:instrText>
+          <w:instrText xml:space="preserve"> PAGEREF _Toc386121419 \h </w:instrText>
         </w:r>
         <w:r>
           <w:rPr>
@@ -2476,7 +2475,7 @@
       <w:pPr>
         <w:pStyle w:val="Heading1"/>
       </w:pPr>
-      <w:bookmarkStart w:id="0" w:name="_Toc386119326"/>
+      <w:bookmarkStart w:id="0" w:name="_Toc386121394"/>
       <w:r>
         <w:lastRenderedPageBreak/>
         <w:t>Introduction</w:t>
@@ -2488,7 +2487,13 @@
         <w:tab/>
       </w:r>
       <w:r>
-        <w:t>Pour ce mini-projet nous avons choisis l’énoncé 2 consistant à définir un agent intelligent qui se déplace dans un environnement pouvant avoir des obstacles. L’objectif de cet l’agent est de rapidement trouver le plus court chemin entre un point de départ et un point d’arrivé tout en contournant les obstacles à l’aide de l’algorithme A*.</w:t>
+        <w:t>Pour c</w:t>
+      </w:r>
+      <w:r>
+        <w:t>e mini-projet nous avons choisi</w:t>
+      </w:r>
+      <w:r>
+        <w:t xml:space="preserve"> l’énoncé 2 consistant à définir un agent intelligent qui se déplace dans un environnement pouvant avoir des obstacles. L’objectif de cet l’agent est de rapidement trouver le plus court chemin entre un point de départ et un point d’arrivé tout en contournant les obstacles à l’aide de l’algorithme A*.</w:t>
       </w:r>
     </w:p>
     <w:p>
@@ -2512,7 +2517,19 @@
     <w:p>
       <w:r>
         <w:tab/>
-        <w:t xml:space="preserve">Ce projet et son code est disponible sur la plateforme de collaboration en ligne </w:t>
+        <w:t xml:space="preserve">Ce projet et son code </w:t>
+      </w:r>
+      <w:r>
+        <w:t>sont</w:t>
+      </w:r>
+      <w:r>
+        <w:t xml:space="preserve"> </w:t>
+      </w:r>
+      <w:r>
+        <w:t>disponibles</w:t>
+      </w:r>
+      <w:r>
+        <w:t xml:space="preserve"> sur la plateforme de collaboration en ligne </w:t>
       </w:r>
       <w:proofErr w:type="spellStart"/>
       <w:r>
@@ -2544,7 +2561,7 @@
       <w:pPr>
         <w:pStyle w:val="Heading1"/>
       </w:pPr>
-      <w:bookmarkStart w:id="1" w:name="_Toc386119327"/>
+      <w:bookmarkStart w:id="1" w:name="_Toc386121395"/>
       <w:r>
         <w:lastRenderedPageBreak/>
         <w:t>Description du PEAS</w:t>
@@ -2561,7 +2578,7 @@
       <w:pPr>
         <w:pStyle w:val="Heading2"/>
       </w:pPr>
-      <w:bookmarkStart w:id="2" w:name="_Toc386119328"/>
+      <w:bookmarkStart w:id="2" w:name="_Toc386121396"/>
       <w:r>
         <w:t>Performances</w:t>
       </w:r>
@@ -2570,14 +2587,26 @@
     <w:p>
       <w:r>
         <w:tab/>
-        <w:t>L’objectif principale de l’agent est de trouver le chemin le plus court entre un point départ et d’arrivé. Également, il doit pouvoir trouver ce chemin rapidement, et donc essayer de minimiser le nombre de case exploré dans sa recherche.</w:t>
+        <w:t>L’objectif principale de l’agent est de trouver le chemin le plus court entre un point départ et d’arrivé</w:t>
+      </w:r>
+      <w:r>
+        <w:t>e</w:t>
+      </w:r>
+      <w:r>
+        <w:t>. Également, il doit pouvoir trouver ce chemin rapidement, et donc essayer de minimiser le nombre de case exploré</w:t>
+      </w:r>
+      <w:r>
+        <w:t>e</w:t>
+      </w:r>
+      <w:r>
+        <w:t xml:space="preserve"> dans sa recherche.</w:t>
       </w:r>
     </w:p>
     <w:p>
       <w:pPr>
         <w:pStyle w:val="Heading2"/>
       </w:pPr>
-      <w:bookmarkStart w:id="3" w:name="_Toc386119329"/>
+      <w:bookmarkStart w:id="3" w:name="_Toc386121397"/>
       <w:r>
         <w:t>Environnement</w:t>
       </w:r>
@@ -2586,7 +2615,19 @@
     <w:p>
       <w:r>
         <w:tab/>
-        <w:t xml:space="preserve">Il s’agit d’un terrain de tuile à deux dimensions pouvant être considéré comme un graphe dont les cases sont les nœuds avec des arêtes placé entre les tuiles adjacentes. Les cases peuvent contenir des obstacles ou non. Les obstacles sont représenté en noir avec un arbre vert au centre et les espaces libres sont représenté par de l’herbe verte. L’agent est représenté par le tank en rouge. La grandeur du terrain est de 30 x 20 tuiles. La case départ est là où apparait l’agent, alors que la case arrivée est celle au-dessus de laquelle se trouve notre curseur souris (non représenté dans la </w:t>
+        <w:t>Il s’agit d’un terrain de tuile à deux dimensions pouvant être considéré comme un graphe dont les cases sont les nœuds avec des arêtes placé entre les tuiles adjacentes. Les cases peuvent contenir des obstacles ou non. Les obstacles sont représenté</w:t>
+      </w:r>
+      <w:r>
+        <w:t>s</w:t>
+      </w:r>
+      <w:r>
+        <w:t xml:space="preserve"> en noir avec un arbre vert au centre et les espaces libres sont représenté</w:t>
+      </w:r>
+      <w:r>
+        <w:t>s</w:t>
+      </w:r>
+      <w:r>
+        <w:t xml:space="preserve"> par de l’herbe verte. L’agent est représenté par le tank en rouge. La grandeur du terrain est de 30 x 20 tuiles. La case départ est là où apparait l’agent, alors que la case arrivée est celle au-dessus de laquelle se trouve notre curseur souris (non représenté dans la </w:t>
       </w:r>
       <w:r>
         <w:fldChar w:fldCharType="begin"/>
@@ -2676,7 +2717,7 @@
         <w:jc w:val="center"/>
       </w:pPr>
       <w:bookmarkStart w:id="4" w:name="_Ref386110162"/>
-      <w:bookmarkStart w:id="5" w:name="_Toc386119340"/>
+      <w:bookmarkStart w:id="5" w:name="_Toc386121408"/>
       <w:r>
         <w:t xml:space="preserve">Figure </w:t>
       </w:r>
@@ -2698,7 +2739,7 @@
       <w:pPr>
         <w:pStyle w:val="Heading2"/>
       </w:pPr>
-      <w:bookmarkStart w:id="6" w:name="_Toc386119330"/>
+      <w:bookmarkStart w:id="6" w:name="_Toc386121398"/>
       <w:r>
         <w:lastRenderedPageBreak/>
         <w:t>Actuateurs</w:t>
@@ -2715,7 +2756,7 @@
       <w:pPr>
         <w:pStyle w:val="Heading2"/>
       </w:pPr>
-      <w:bookmarkStart w:id="7" w:name="_Toc386119331"/>
+      <w:bookmarkStart w:id="7" w:name="_Toc386121399"/>
       <w:r>
         <w:t>Senseurs</w:t>
       </w:r>
@@ -2724,7 +2765,27 @@
     <w:p>
       <w:r>
         <w:tab/>
-        <w:t>Il s’agit de la caméra de notre agent représenté par sa capacité à planifier d’avance son parcours et évaluer n’importe quel case par-rapport au point de départ et d’arrivé. Ce senseur est crucial dans le calcul de l’algorithme A*. Il va solutionner le plus court chemin avant d’effectuer sa première action. Dans la réalité, ce genre d’algorithme est plus lent comparativement à celle alternant une action et l’évaluation des cases avoisinante</w:t>
+        <w:t>Il s’agit de la caméra de notre agent représenté</w:t>
+      </w:r>
+      <w:r>
+        <w:t>e</w:t>
+      </w:r>
+      <w:r>
+        <w:t xml:space="preserve"> par sa capacité à planifier d’avance son parcours et évaluer n’importe </w:t>
+      </w:r>
+      <w:proofErr w:type="gramStart"/>
+      <w:r>
+        <w:t>quel</w:t>
+      </w:r>
+      <w:proofErr w:type="gramEnd"/>
+      <w:r>
+        <w:t xml:space="preserve"> case par-rapport au point de départ et d’arrivé</w:t>
+      </w:r>
+      <w:r>
+        <w:t>e</w:t>
+      </w:r>
+      <w:r>
+        <w:t>. Ce senseur est crucial dans le calcul de l’algorithme A*. Il va solutionner le plus court chemin avant d’effectuer sa première action. Dans la réalité, ce genre d’algorithme est plus lent comparativement à celle alternant une action et l’évaluation des cases avoisinante</w:t>
       </w:r>
       <w:r>
         <w:t>s</w:t>
@@ -2821,7 +2882,7 @@
         <w:jc w:val="center"/>
       </w:pPr>
       <w:bookmarkStart w:id="8" w:name="_Ref386115958"/>
-      <w:bookmarkStart w:id="9" w:name="_Toc386119341"/>
+      <w:bookmarkStart w:id="9" w:name="_Toc386121409"/>
       <w:r>
         <w:t xml:space="preserve">Figure </w:t>
       </w:r>
@@ -2851,7 +2912,7 @@
       <w:pPr>
         <w:pStyle w:val="Heading1"/>
       </w:pPr>
-      <w:bookmarkStart w:id="10" w:name="_Toc386119332"/>
+      <w:bookmarkStart w:id="10" w:name="_Toc386121400"/>
       <w:r>
         <w:lastRenderedPageBreak/>
         <w:t>Fonctionnement du programme</w:t>
@@ -2987,7 +3048,7 @@
         <w:pStyle w:val="Caption"/>
         <w:jc w:val="center"/>
       </w:pPr>
-      <w:bookmarkStart w:id="11" w:name="_Toc386119342"/>
+      <w:bookmarkStart w:id="11" w:name="_Toc386121410"/>
       <w:r>
         <w:t xml:space="preserve">Figure </w:t>
       </w:r>
@@ -3007,7 +3068,19 @@
     <w:p>
       <w:r>
         <w:tab/>
-        <w:t>Lorsque l’analyse est terminé, une fenêtre apparait alors et avertie l’utilisateur qu’il peut maintenant jouer avec le programme</w:t>
+        <w:t>Lorsque l’analyse est terminé</w:t>
+      </w:r>
+      <w:r>
+        <w:t>e</w:t>
+      </w:r>
+      <w:r>
+        <w:t>, une f</w:t>
+      </w:r>
+      <w:r>
+        <w:t>enêtre apparait alors et avertit</w:t>
+      </w:r>
+      <w:r>
+        <w:t xml:space="preserve"> l’utilisateur qu’il peut maintenant jouer avec le programme</w:t>
       </w:r>
       <w:r>
         <w:t xml:space="preserve"> (</w:t>
@@ -3103,7 +3176,7 @@
         <w:jc w:val="center"/>
       </w:pPr>
       <w:bookmarkStart w:id="12" w:name="_Ref386118536"/>
-      <w:bookmarkStart w:id="13" w:name="_Toc386119343"/>
+      <w:bookmarkStart w:id="13" w:name="_Toc386121411"/>
       <w:r>
         <w:t xml:space="preserve">Figure </w:t>
       </w:r>
@@ -3220,7 +3293,19 @@
         <w:t xml:space="preserve"> le trajet du plus court chemin trouvé et les</w:t>
       </w:r>
       <w:r>
-        <w:t xml:space="preserve"> cases qu’il a évalué et écarté</w:t>
+        <w:t xml:space="preserve"> cases qu’il a évalué</w:t>
+      </w:r>
+      <w:r>
+        <w:t>e</w:t>
+      </w:r>
+      <w:r>
+        <w:t>s</w:t>
+      </w:r>
+      <w:r>
+        <w:t xml:space="preserve"> et écarté</w:t>
+      </w:r>
+      <w:r>
+        <w:t>es</w:t>
       </w:r>
       <w:r>
         <w:t xml:space="preserve"> de la solution (</w:t>
@@ -3351,7 +3436,7 @@
         <w:jc w:val="center"/>
       </w:pPr>
       <w:bookmarkStart w:id="14" w:name="_Ref386089183"/>
-      <w:bookmarkStart w:id="15" w:name="_Toc386119344"/>
+      <w:bookmarkStart w:id="15" w:name="_Toc386121412"/>
       <w:r>
         <w:t xml:space="preserve">Figure </w:t>
       </w:r>
@@ -3422,7 +3507,7 @@
         <w:jc w:val="center"/>
       </w:pPr>
       <w:bookmarkStart w:id="16" w:name="_Ref386089114"/>
-      <w:bookmarkStart w:id="17" w:name="_Toc386119345"/>
+      <w:bookmarkStart w:id="17" w:name="_Toc386121413"/>
       <w:r>
         <w:t xml:space="preserve">Figure </w:t>
       </w:r>
@@ -3452,7 +3537,7 @@
       <w:pPr>
         <w:pStyle w:val="Heading1"/>
       </w:pPr>
-      <w:bookmarkStart w:id="18" w:name="_Toc386119333"/>
+      <w:bookmarkStart w:id="18" w:name="_Toc386121401"/>
       <w:r>
         <w:lastRenderedPageBreak/>
         <w:t>Description du code</w:t>
@@ -3463,7 +3548,7 @@
       <w:pPr>
         <w:pStyle w:val="Heading2"/>
       </w:pPr>
-      <w:bookmarkStart w:id="19" w:name="_Toc386119334"/>
+      <w:bookmarkStart w:id="19" w:name="_Toc386121402"/>
       <w:r>
         <w:t>Algorithme A*</w:t>
       </w:r>
@@ -3512,7 +3597,13 @@
         <w:t xml:space="preserve"> de manière</w:t>
       </w:r>
       <w:r>
-        <w:t xml:space="preserve"> incrémental le nœud le plus prè</w:t>
+        <w:t xml:space="preserve"> incrémental</w:t>
+      </w:r>
+      <w:r>
+        <w:t>e</w:t>
+      </w:r>
+      <w:r>
+        <w:t xml:space="preserve"> le nœud le plus prè</w:t>
       </w:r>
       <w:r>
         <w:t xml:space="preserve">s encore inexploré. Il s’agit d’une procédure longue, mais qui garantie </w:t>
@@ -3581,7 +3672,13 @@
         <w:t>visiter</w:t>
       </w:r>
       <w:r>
-        <w:t xml:space="preserve"> de manière incrémental les nœuds les plus proches du but. Cette algorithme est beaucoup plus rapide que </w:t>
+        <w:t xml:space="preserve"> de manière incrémental</w:t>
+      </w:r>
+      <w:r>
+        <w:t>e</w:t>
+      </w:r>
+      <w:r>
+        <w:t xml:space="preserve"> les nœuds les plus proches du but. Cette algorithme est beaucoup plus rapide que </w:t>
       </w:r>
       <w:proofErr w:type="spellStart"/>
       <w:proofErr w:type="gramStart"/>
@@ -3693,7 +3790,7 @@
         <w:jc w:val="center"/>
       </w:pPr>
       <w:bookmarkStart w:id="20" w:name="_Ref386117629"/>
-      <w:bookmarkStart w:id="21" w:name="_Toc386119346"/>
+      <w:bookmarkStart w:id="21" w:name="_Toc386121414"/>
       <w:r>
         <w:t xml:space="preserve">Figure </w:t>
       </w:r>
@@ -3784,7 +3881,7 @@
         <w:jc w:val="center"/>
       </w:pPr>
       <w:bookmarkStart w:id="22" w:name="_Ref386117643"/>
-      <w:bookmarkStart w:id="23" w:name="_Toc386119347"/>
+      <w:bookmarkStart w:id="23" w:name="_Toc386121415"/>
       <w:r>
         <w:t xml:space="preserve">Figure </w:t>
       </w:r>
@@ -3839,9 +3936,6 @@
         <w:t>Dijkstra</w:t>
       </w:r>
       <w:proofErr w:type="spellEnd"/>
-      <w:r>
-        <w:t xml:space="preserve"> </w:t>
-      </w:r>
       <w:r>
         <w:t xml:space="preserve"> est représent</w:t>
       </w:r>
@@ -3948,7 +4042,7 @@
         <w:pStyle w:val="Caption"/>
         <w:jc w:val="center"/>
       </w:pPr>
-      <w:bookmarkStart w:id="24" w:name="_Toc386119348"/>
+      <w:bookmarkStart w:id="24" w:name="_Toc386121416"/>
       <w:r>
         <w:t xml:space="preserve">Figure </w:t>
       </w:r>
@@ -3970,7 +4064,7 @@
       <w:pPr>
         <w:pStyle w:val="Heading2"/>
       </w:pPr>
-      <w:bookmarkStart w:id="25" w:name="_Toc386119335"/>
+      <w:bookmarkStart w:id="25" w:name="_Toc386121403"/>
       <w:r>
         <w:lastRenderedPageBreak/>
         <w:t xml:space="preserve">Heuristique : </w:t>
@@ -4007,7 +4101,13 @@
         <w:fldChar w:fldCharType="end"/>
       </w:r>
       <w:r>
-        <w:t xml:space="preserve">. Voici sa fonction implanté dans la classe </w:t>
+        <w:t>. Voici sa fonction implanté</w:t>
+      </w:r>
+      <w:r>
+        <w:t>e</w:t>
+      </w:r>
+      <w:r>
+        <w:t xml:space="preserve"> dans la classe </w:t>
       </w:r>
       <w:proofErr w:type="spellStart"/>
       <w:r>
@@ -6154,7 +6254,13 @@
         <w:t>coût</w:t>
       </w:r>
       <w:r>
-        <w:t xml:space="preserve"> réel). Pour un terrain sans obstacle, s’approcher du but d’une case revient à augmenter g(n) de D et diminuer h(n) de D. Puisque D est le même pour g(n) et h(n), nous avons donc un heuristique dite « admissible », c'est-à-dire que h(n) ne surestime jamais le </w:t>
+        <w:t xml:space="preserve"> réel). Pour un terrain sans obstacle, s’approcher du but d’une case revient à augmenter g(n) de D et diminuer h(n) de D. Puisque D est le même pour g(n) et h(n), nous avons donc un</w:t>
+      </w:r>
+      <w:r>
+        <w:t>e</w:t>
+      </w:r>
+      <w:r>
+        <w:t xml:space="preserve"> heuristique dite « admissible », c'est-à-dire que h(n) ne surestime jamais le </w:t>
       </w:r>
       <w:r>
         <w:t>coût</w:t>
@@ -6170,6 +6276,9 @@
       </w:r>
       <w:r>
         <w:t>e la case de départ et d’arrivé</w:t>
+      </w:r>
+      <w:r>
+        <w:t>e</w:t>
       </w:r>
       <w:r>
         <w:t xml:space="preserve"> en utilisant l’algorithme A*.  Note : Le </w:t>
@@ -22130,7 +22239,7 @@
       <w:bookmarkStart w:id="28" w:name="_Ref386086815"/>
       <w:bookmarkStart w:id="29" w:name="_Ref386086818"/>
       <w:bookmarkStart w:id="30" w:name="_Ref386086902"/>
-      <w:bookmarkStart w:id="31" w:name="_Toc386119336"/>
+      <w:bookmarkStart w:id="31" w:name="_Toc386121404"/>
       <w:r>
         <w:lastRenderedPageBreak/>
         <w:t>Analyse des performances</w:t>
@@ -22169,7 +22278,10 @@
       </w:pPr>
       <w:r>
         <w:tab/>
-        <w:t>Pour chacun des essaie décrit</w:t>
+        <w:t>Pour chacun des essais</w:t>
+      </w:r>
+      <w:r>
+        <w:t xml:space="preserve"> décrit</w:t>
       </w:r>
       <w:r>
         <w:t>s</w:t>
@@ -22182,7 +22294,7 @@
       <w:pPr>
         <w:pStyle w:val="Heading2"/>
       </w:pPr>
-      <w:bookmarkStart w:id="32" w:name="_Toc386119337"/>
+      <w:bookmarkStart w:id="32" w:name="_Toc386121405"/>
       <w:r>
         <w:t xml:space="preserve">Analyse de l’heuristique </w:t>
       </w:r>
@@ -22227,7 +22339,7 @@
         <w:t>. Chaque test utilise une combinaison différente de position de départ et d’arrivée. L’ensemble des positions de départ utilisé</w:t>
       </w:r>
       <w:r>
-        <w:t>e</w:t>
+        <w:t>es</w:t>
       </w:r>
       <w:r>
         <w:t xml:space="preserve"> </w:t>
@@ -22322,7 +22434,7 @@
         <w:jc w:val="center"/>
       </w:pPr>
       <w:bookmarkStart w:id="33" w:name="_Ref385787489"/>
-      <w:bookmarkStart w:id="34" w:name="_Toc386119349"/>
+      <w:bookmarkStart w:id="34" w:name="_Toc386121417"/>
       <w:r>
         <w:t xml:space="preserve">Figure </w:t>
       </w:r>
@@ -22356,7 +22468,13 @@
         <w:t>coût</w:t>
       </w:r>
       <w:r>
-        <w:t xml:space="preserve"> de notre heuristique h(n) par rapport à g(n) (fixé à 1). Nous avons additionné ensemble tous les pas de chaque chemin optimal trouvé et de chaque case essayé inutilement par l’algorithme. Le résultat est présenté dans </w:t>
+        <w:t xml:space="preserve"> de notre heuristique h(n) par rapport à g(n) (fixé à 1). Nous avons additionné ensemble tous les pas de chaque chemin optimal trouvé et de chaque case essayé</w:t>
+      </w:r>
+      <w:r>
+        <w:t>e</w:t>
+      </w:r>
+      <w:r>
+        <w:t xml:space="preserve"> inutilement par l’algorithme. Le résultat est présenté dans </w:t>
       </w:r>
       <w:r>
         <w:t xml:space="preserve">le </w:t>
@@ -28172,7 +28290,7 @@
         <w:pStyle w:val="Caption"/>
         <w:jc w:val="center"/>
       </w:pPr>
-      <w:bookmarkStart w:id="36" w:name="_Toc386119350"/>
+      <w:bookmarkStart w:id="36" w:name="_Toc386121418"/>
       <w:r>
         <w:t xml:space="preserve">Figure </w:t>
       </w:r>
@@ -28232,7 +28350,7 @@
         <w:pStyle w:val="Caption"/>
         <w:jc w:val="center"/>
       </w:pPr>
-      <w:bookmarkStart w:id="37" w:name="_Toc386119351"/>
+      <w:bookmarkStart w:id="37" w:name="_Toc386121419"/>
       <w:r>
         <w:t xml:space="preserve">Figure </w:t>
       </w:r>
@@ -28299,7 +28417,7 @@
         <w:t>ul de A*. Ainsi, tel qu’attendu</w:t>
       </w:r>
       <w:r>
-        <w:t xml:space="preserve"> pour ces essaie</w:t>
+        <w:t xml:space="preserve"> pour ces essai</w:t>
       </w:r>
       <w:r>
         <w:t>s</w:t>
@@ -28331,7 +28449,13 @@
         <w:t xml:space="preserve"> </w:t>
       </w:r>
       <w:r>
-        <w:t xml:space="preserve"> avec un nombre de cases essayé inutilement variant de </w:t>
+        <w:t xml:space="preserve"> avec un nombre de cases essayé</w:t>
+      </w:r>
+      <w:r>
+        <w:t>es</w:t>
+      </w:r>
+      <w:r>
+        <w:t xml:space="preserve"> inutilement variant de </w:t>
       </w:r>
       <w:r>
         <w:t>75179</w:t>
@@ -33328,7 +33452,7 @@
       <w:pPr>
         <w:pStyle w:val="Heading1"/>
       </w:pPr>
-      <w:bookmarkStart w:id="38" w:name="_Toc386119338"/>
+      <w:bookmarkStart w:id="38" w:name="_Toc386121406"/>
       <w:r>
         <w:lastRenderedPageBreak/>
         <w:t>Conclusion</w:t>
@@ -33341,7 +33465,19 @@
       </w:pPr>
       <w:r>
         <w:tab/>
-        <w:t xml:space="preserve">En résumé, nous avons choisis la méthode de recherche avec l’algorithme A* pour obtenir le plus court chemin dans un environnement statique à obstacle. Nous avons établis un </w:t>
+        <w:t>En résumé, nous avons choisi</w:t>
+      </w:r>
+      <w:r>
+        <w:t xml:space="preserve"> la méthode de recherche avec l’algorithme A* pour obtenir le plus court chemin dans un environnement statique à obstacle</w:t>
+      </w:r>
+      <w:r>
+        <w:t>s</w:t>
+      </w:r>
+      <w:r>
+        <w:t>. Nous avons établi</w:t>
+      </w:r>
+      <w:r>
+        <w:t xml:space="preserve"> un </w:t>
       </w:r>
       <w:r>
         <w:t>coût</w:t>
@@ -33362,7 +33498,16 @@
       </w:pPr>
       <w:r>
         <w:tab/>
-        <w:t xml:space="preserve">Nous avons choisis un ensemble stratégique de 450 combinaisons de point de départ et de destination différente pour réaliser chacun de nos tests dans lesquels nous avons fait varier le </w:t>
+        <w:t xml:space="preserve">Nous avons choisi </w:t>
+      </w:r>
+      <w:r>
+        <w:t>un ensemble stratégique de 450 combinaisons de point de départ et de destination différente</w:t>
+      </w:r>
+      <w:r>
+        <w:t>s</w:t>
+      </w:r>
+      <w:r>
+        <w:t xml:space="preserve"> pour réaliser chacun de nos tests dans lesquels nous avons fait varier le </w:t>
       </w:r>
       <w:r>
         <w:t>coût</w:t>
@@ -33394,7 +33539,10 @@
       </w:pPr>
       <w:r>
         <w:tab/>
-        <w:t xml:space="preserve">Il existe une variante intéressante de l’algorithme A*: le </w:t>
+        <w:t>Il existe une variante intéressante de l’algorithme</w:t>
+      </w:r>
+      <w:r>
+        <w:t xml:space="preserve"> A*: le </w:t>
       </w:r>
       <w:proofErr w:type="spellStart"/>
       <w:r>
@@ -33410,7 +33558,10 @@
       </w:r>
       <w:proofErr w:type="spellEnd"/>
       <w:r>
-        <w:t>. Cette algorithme permet de mettre l’accent sur l’exploration en début de recherche et de terminé en donnant plus d’imp</w:t>
+        <w:t>. Cet</w:t>
+      </w:r>
+      <w:r>
+        <w:t xml:space="preserve"> algorithme permet de mettre l’accent sur l’exploration en début de recherche et de terminé en donnant plus d’imp</w:t>
       </w:r>
       <w:r>
         <w:t xml:space="preserve">ortance à l’atteinte rapide de </w:t>
@@ -36927,7 +37078,7 @@
       <w:pPr>
         <w:pStyle w:val="Heading1"/>
       </w:pPr>
-      <w:bookmarkStart w:id="39" w:name="_Toc386119339"/>
+      <w:bookmarkStart w:id="39" w:name="_Toc386121407"/>
       <w:r>
         <w:lastRenderedPageBreak/>
         <w:t>Références</w:t>
@@ -37087,7 +37238,7 @@
             <w:rPr>
               <w:noProof/>
             </w:rPr>
-            <w:t>15</w:t>
+            <w:t>17</w:t>
           </w:r>
         </w:fldSimple>
       </w:p>
@@ -38722,23 +38873,23 @@
           </c:yVal>
           <c:smooth val="1"/>
         </c:ser>
-        <c:axId val="39594624"/>
-        <c:axId val="39604608"/>
+        <c:axId val="44053248"/>
+        <c:axId val="44054784"/>
       </c:scatterChart>
       <c:valAx>
-        <c:axId val="39594624"/>
+        <c:axId val="44053248"/>
         <c:scaling>
           <c:orientation val="minMax"/>
         </c:scaling>
         <c:axPos val="b"/>
         <c:numFmt formatCode="General" sourceLinked="1"/>
         <c:tickLblPos val="nextTo"/>
-        <c:crossAx val="39604608"/>
+        <c:crossAx val="44054784"/>
         <c:crosses val="autoZero"/>
         <c:crossBetween val="midCat"/>
       </c:valAx>
       <c:valAx>
-        <c:axId val="39604608"/>
+        <c:axId val="44054784"/>
         <c:scaling>
           <c:orientation val="minMax"/>
         </c:scaling>
@@ -38746,7 +38897,7 @@
         <c:majorGridlines/>
         <c:numFmt formatCode="General" sourceLinked="1"/>
         <c:tickLblPos val="nextTo"/>
-        <c:crossAx val="39594624"/>
+        <c:crossAx val="44053248"/>
         <c:crosses val="autoZero"/>
         <c:crossBetween val="midCat"/>
       </c:valAx>
@@ -38960,23 +39111,23 @@
           </c:yVal>
           <c:smooth val="1"/>
         </c:ser>
-        <c:axId val="104169472"/>
-        <c:axId val="104171008"/>
+        <c:axId val="62173184"/>
+        <c:axId val="62174720"/>
       </c:scatterChart>
       <c:valAx>
-        <c:axId val="104169472"/>
+        <c:axId val="62173184"/>
         <c:scaling>
           <c:orientation val="minMax"/>
         </c:scaling>
         <c:axPos val="b"/>
         <c:numFmt formatCode="General" sourceLinked="1"/>
         <c:tickLblPos val="nextTo"/>
-        <c:crossAx val="104171008"/>
+        <c:crossAx val="62174720"/>
         <c:crosses val="autoZero"/>
         <c:crossBetween val="midCat"/>
       </c:valAx>
       <c:valAx>
-        <c:axId val="104171008"/>
+        <c:axId val="62174720"/>
         <c:scaling>
           <c:orientation val="minMax"/>
         </c:scaling>
@@ -38984,7 +39135,7 @@
         <c:majorGridlines/>
         <c:numFmt formatCode="General" sourceLinked="1"/>
         <c:tickLblPos val="nextTo"/>
-        <c:crossAx val="104169472"/>
+        <c:crossAx val="62173184"/>
         <c:crosses val="autoZero"/>
         <c:crossBetween val="midCat"/>
       </c:valAx>
@@ -39283,7 +39434,7 @@
 
 <file path=customXml/item1.xml><?xml version="1.0" encoding="utf-8"?>
 <CoverPageProperties xmlns="http://schemas.microsoft.com/office/2006/coverPageProps">
-  <PublishDate>2014-02-28T00:00:00</PublishDate>
+  <PublishDate>2014-04-15T00:00:00</PublishDate>
   <Abstract/>
   <CompanyAddress/>
   <CompanyPhone/>
@@ -39305,7 +39456,7 @@
 </file>
 
 <file path=customXml/itemProps2.xml><?xml version="1.0" encoding="utf-8"?>
-<ds:datastoreItem xmlns:ds="http://schemas.openxmlformats.org/officeDocument/2006/customXml" ds:itemID="{52042E5F-0BEA-4980-B4F1-F7FDBABBC927}">
+<ds:datastoreItem xmlns:ds="http://schemas.openxmlformats.org/officeDocument/2006/customXml" ds:itemID="{29174997-54BD-4D5B-B8D5-DB405DAADD62}">
   <ds:schemaRefs>
     <ds:schemaRef ds:uri="http://schemas.openxmlformats.org/officeDocument/2006/bibliography"/>
   </ds:schemaRefs>

</xml_diff>